<commit_message>
reinstall stan nightmare -- somehow it worked
not really sure what eventually had to be done to get it to work. changed makevars and reinstalled stan a few times.....
</commit_message>
<xml_diff>
--- a/writing/Sullaway_etal_AYK_V3.docx
+++ b/writing/Sullaway_etal_AYK_V3.docx
@@ -264,7 +264,7 @@
         </w:rPr>
         <w:t xml:space="preserve"> </w:t>
       </w:r>
-      <w:hyperlink r:id="rId5" w:history="1">
+      <w:hyperlink r:id="rId6" w:history="1">
         <w:r>
           <w:rPr>
             <w:rStyle w:val="Hyperlink"/>
@@ -610,10 +610,7 @@
         <w:t xml:space="preserve"> the fish that return back to the spawning grounds</w:t>
       </w:r>
       <w:r>
-        <w:t xml:space="preserve"> and </w:t>
-      </w:r>
-      <w:r>
-        <w:t>is the difference between total returns and total terminal harvest</w:t>
+        <w:t xml:space="preserve"> and is the difference between total returns and total terminal harvest</w:t>
       </w:r>
       <w:r>
         <w:t xml:space="preserve"> </w:t>
@@ -2016,52 +2013,10 @@
         <w:t>1</w:t>
       </w:r>
       <w:r>
-        <w:t xml:space="preserve"> for the marine stage.   </w:t>
-      </w:r>
-    </w:p>
-    <w:commentRangeStart w:id="1"/>
-    <w:p>
-      <w:pPr>
-        <w:pStyle w:val="NormalWeb"/>
-        <w:spacing w:before="0" w:beforeAutospacing="0" w:after="0" w:afterAutospacing="0"/>
-        <w:ind w:firstLine="720"/>
-        <w:jc w:val="center"/>
-      </w:pPr>
-      <m:oMath>
-        <m:sSub>
-          <m:sSubPr>
-            <m:ctrlPr>
-              <w:rPr>
-                <w:rFonts w:ascii="Cambria Math" w:hAnsi="Cambria Math"/>
-              </w:rPr>
-            </m:ctrlPr>
-          </m:sSubPr>
-          <m:e>
-            <m:r>
-              <m:rPr>
-                <m:sty m:val="p"/>
-              </m:rPr>
-              <w:rPr>
-                <w:rFonts w:ascii="Cambria Math" w:hAnsi="Cambria Math"/>
-              </w:rPr>
-              <m:t>N</m:t>
-            </m:r>
-          </m:e>
-          <m:sub>
-            <m:r>
-              <m:rPr>
-                <m:sty m:val="p"/>
-              </m:rPr>
-              <w:rPr>
-                <w:rFonts w:ascii="Cambria Math" w:hAnsi="Cambria Math"/>
-              </w:rPr>
-              <m:t>t,s=m</m:t>
-            </m:r>
-          </m:sub>
-        </m:sSub>
-      </m:oMath>
-      <w:r>
-        <w:t xml:space="preserve">= </w:t>
+        <w:t xml:space="preserve"> for the marine stage. </w:t>
+      </w:r>
+      <w:r>
+        <w:t xml:space="preserve">Survival from the first winter at sea, </w:t>
       </w:r>
       <m:oMath>
         <m:r>
@@ -2078,6 +2033,127 @@
         <w:rPr>
           <w:vertAlign w:val="subscript"/>
         </w:rPr>
+        <w:t>t,s=m</w:t>
+      </w:r>
+      <w:r>
+        <w:t xml:space="preserve">, was multiplied by the number of juvenile fish, </w:t>
+      </w:r>
+      <w:r>
+        <w:t>N</w:t>
+      </w:r>
+      <w:r>
+        <w:rPr>
+          <w:vertAlign w:val="subscript"/>
+        </w:rPr>
+        <w:t>t,s=j</w:t>
+      </w:r>
+      <w:r>
+        <w:rPr>
+          <w:vertAlign w:val="subscript"/>
+        </w:rPr>
+        <w:t>,</w:t>
+      </w:r>
+      <w:r>
+        <w:t xml:space="preserve"> to yield the number of fish that survive their first winter at sea, </w:t>
+      </w:r>
+      <m:oMath>
+        <m:sSub>
+          <m:sSubPr>
+            <m:ctrlPr>
+              <w:rPr>
+                <w:rFonts w:ascii="Cambria Math" w:hAnsi="Cambria Math"/>
+              </w:rPr>
+            </m:ctrlPr>
+          </m:sSubPr>
+          <m:e>
+            <m:r>
+              <m:rPr>
+                <m:sty m:val="p"/>
+              </m:rPr>
+              <w:rPr>
+                <w:rFonts w:ascii="Cambria Math" w:hAnsi="Cambria Math"/>
+              </w:rPr>
+              <m:t>N</m:t>
+            </m:r>
+          </m:e>
+          <m:sub>
+            <m:r>
+              <m:rPr>
+                <m:sty m:val="p"/>
+              </m:rPr>
+              <w:rPr>
+                <w:rFonts w:ascii="Cambria Math" w:hAnsi="Cambria Math"/>
+              </w:rPr>
+              <m:t>t,s=m</m:t>
+            </m:r>
+          </m:sub>
+        </m:sSub>
+      </m:oMath>
+      <w:r>
+        <w:t xml:space="preserve">. </w:t>
+      </w:r>
+      <w:r>
+        <w:t xml:space="preserve">  </w:t>
+      </w:r>
+    </w:p>
+    <w:p>
+      <w:pPr>
+        <w:pStyle w:val="NormalWeb"/>
+        <w:spacing w:before="0" w:beforeAutospacing="0" w:after="0" w:afterAutospacing="0"/>
+        <w:ind w:firstLine="720"/>
+        <w:jc w:val="center"/>
+      </w:pPr>
+      <m:oMath>
+        <m:sSub>
+          <m:sSubPr>
+            <m:ctrlPr>
+              <w:rPr>
+                <w:rFonts w:ascii="Cambria Math" w:hAnsi="Cambria Math"/>
+              </w:rPr>
+            </m:ctrlPr>
+          </m:sSubPr>
+          <m:e>
+            <m:r>
+              <m:rPr>
+                <m:sty m:val="p"/>
+              </m:rPr>
+              <w:rPr>
+                <w:rFonts w:ascii="Cambria Math" w:hAnsi="Cambria Math"/>
+              </w:rPr>
+              <m:t>N</m:t>
+            </m:r>
+          </m:e>
+          <m:sub>
+            <m:r>
+              <m:rPr>
+                <m:sty m:val="p"/>
+              </m:rPr>
+              <w:rPr>
+                <w:rFonts w:ascii="Cambria Math" w:hAnsi="Cambria Math"/>
+              </w:rPr>
+              <m:t>t,s=m</m:t>
+            </m:r>
+          </m:sub>
+        </m:sSub>
+      </m:oMath>
+      <w:r>
+        <w:t xml:space="preserve">= </w:t>
+      </w:r>
+      <m:oMath>
+        <m:r>
+          <m:rPr>
+            <m:sty m:val="p"/>
+          </m:rPr>
+          <w:rPr>
+            <w:rFonts w:ascii="Cambria Math" w:hAnsi="Cambria Math"/>
+          </w:rPr>
+          <m:t>κ</m:t>
+        </m:r>
+      </m:oMath>
+      <w:r>
+        <w:rPr>
+          <w:vertAlign w:val="subscript"/>
+        </w:rPr>
         <w:t>t,s</w:t>
       </w:r>
       <w:r>
@@ -2118,13 +2194,6 @@
       </w:r>
       <w:r>
         <w:t>4</w:t>
-      </w:r>
-      <w:commentRangeEnd w:id="1"/>
-      <w:r>
-        <w:rPr>
-          <w:rStyle w:val="CommentReference"/>
-        </w:rPr>
-        <w:commentReference w:id="1"/>
       </w:r>
     </w:p>
     <w:p>
@@ -2309,7 +2378,7 @@
       <w:r>
         <w:t>.</w:t>
       </w:r>
-      <w:commentRangeStart w:id="2"/>
+      <w:commentRangeStart w:id="1"/>
     </w:p>
     <w:p>
       <w:pPr>
@@ -2580,12 +2649,12 @@
       <w:r>
         <w:t>5</w:t>
       </w:r>
-      <w:commentRangeEnd w:id="2"/>
+      <w:commentRangeEnd w:id="1"/>
       <w:r>
         <w:rPr>
           <w:rStyle w:val="CommentReference"/>
         </w:rPr>
-        <w:commentReference w:id="2"/>
+        <w:commentReference w:id="1"/>
       </w:r>
     </w:p>
     <w:p>
@@ -2731,19 +2800,19 @@
       <w:r>
         <w:t xml:space="preserve"> </w:t>
       </w:r>
-      <w:commentRangeStart w:id="3"/>
+      <w:commentRangeStart w:id="2"/>
       <w:r>
         <w:t>The maturity schedule for Chum salmon was assumed to vary over time randomly, relative to an average maturity schedule.</w:t>
       </w:r>
       <w:r>
         <w:t xml:space="preserve"> </w:t>
       </w:r>
-      <w:commentRangeEnd w:id="3"/>
+      <w:commentRangeEnd w:id="2"/>
       <w:r>
         <w:rPr>
           <w:rStyle w:val="CommentReference"/>
         </w:rPr>
-        <w:commentReference w:id="3"/>
+        <w:commentReference w:id="2"/>
       </w:r>
       <w:r>
         <w:t>T</w:t>
@@ -3220,7 +3289,7 @@
         <w:t xml:space="preserve"> is:</w:t>
       </w:r>
     </w:p>
-    <w:commentRangeStart w:id="4"/>
+    <w:commentRangeStart w:id="3"/>
     <w:p>
       <w:pPr>
         <w:pStyle w:val="NormalWeb"/>
@@ -3407,12 +3476,12 @@
       <w:r>
         <w:t>7</w:t>
       </w:r>
-      <w:commentRangeEnd w:id="4"/>
+      <w:commentRangeEnd w:id="3"/>
       <w:r>
         <w:rPr>
           <w:rStyle w:val="CommentReference"/>
         </w:rPr>
-        <w:commentReference w:id="4"/>
+        <w:commentReference w:id="3"/>
       </w:r>
     </w:p>
     <w:p>
@@ -4362,23 +4431,11 @@
       <w:pPr>
         <w:pStyle w:val="Heading4"/>
       </w:pPr>
-      <w:commentRangeStart w:id="5"/>
       <w:r>
         <w:t xml:space="preserve">2.2 </w:t>
       </w:r>
       <w:r>
         <w:t>Model Estimation</w:t>
-      </w:r>
-      <w:commentRangeEnd w:id="5"/>
-      <w:r>
-        <w:rPr>
-          <w:rStyle w:val="CommentReference"/>
-          <w:rFonts w:ascii="Times New Roman" w:eastAsia="Times New Roman" w:hAnsi="Times New Roman" w:cs="Times New Roman"/>
-          <w:i w:val="0"/>
-          <w:iCs w:val="0"/>
-          <w:color w:val="auto"/>
-        </w:rPr>
-        <w:commentReference w:id="5"/>
       </w:r>
     </w:p>
     <w:p>
@@ -4613,164 +4670,18 @@
         <w:pStyle w:val="NormalWeb"/>
         <w:spacing w:before="0" w:beforeAutospacing="0" w:after="0" w:afterAutospacing="0"/>
         <w:ind w:firstLine="360"/>
-      </w:pPr>
-      <w:r>
-        <w:t xml:space="preserve">Marine juvenile abundance estimated in the IPM </w:t>
-      </w:r>
-      <w:r>
-        <w:t>(</w:t>
-      </w:r>
-      <w:r>
-        <w:t>N</w:t>
-      </w:r>
-      <w:r>
-        <w:rPr>
-          <w:vertAlign w:val="subscript"/>
-        </w:rPr>
-        <w:t>t,s=j</w:t>
-      </w:r>
-      <w:r>
-        <w:t>) was</w:t>
-      </w:r>
-      <w:r>
-        <w:t xml:space="preserve"> fit to </w:t>
-      </w:r>
-      <w:r>
-        <w:t xml:space="preserve">a juvenile </w:t>
-      </w:r>
-      <w:r>
-        <w:t xml:space="preserve">fall </w:t>
-      </w:r>
-      <w:r>
-        <w:t>C</w:t>
-      </w:r>
-      <w:r>
-        <w:t xml:space="preserve">hum </w:t>
-      </w:r>
-      <w:r>
-        <w:t xml:space="preserve">salmon </w:t>
-      </w:r>
-      <w:r>
-        <w:t xml:space="preserve">index </w:t>
-      </w:r>
-      <w:r>
-        <w:t>arising from data collected in the</w:t>
-      </w:r>
-      <w:r>
-        <w:t xml:space="preserve"> Northern Bering Sea</w:t>
-      </w:r>
-      <w:r>
-        <w:t xml:space="preserve"> (NBS) </w:t>
-      </w:r>
-      <w:r>
-        <w:t>survey. The NBS survey is a collaborative survey run by ADFG, NOAA Alaska Fishery Science Center</w:t>
-      </w:r>
-      <w:r>
-        <w:t xml:space="preserve"> to</w:t>
-      </w:r>
-      <w:r>
-        <w:t xml:space="preserve"> better understand the Northern Bering Sea Ecosystem </w:t>
-      </w:r>
-      <w:r>
-        <w:fldChar w:fldCharType="begin"/>
-      </w:r>
-      <w:r>
-        <w:instrText xml:space="preserve"> ADDIN ZOTERO_ITEM CSL_CITATION {"citationID":"njdiCwGI","properties":{"formattedCitation":"(Murphy et al. 2021)","plainCitation":"(Murphy et al. 2021)","noteIndex":0},"citationItems":[{"id":5027,"uris":["http://zotero.org/users/8784224/items/A99JUDQX"],"itemData":{"id":5027,"type":"report","number":"NMFS-AFSC-479","page":"136","publisher":"US Department of Commerce; NOAA Tech. Memo.","title":"Northern Bering Sea ecosystem and surface trawl cruise report,","author":[{"family":"Murphy","given":"J"},{"family":"Dimond","given":"A"},{"family":"Cooper","given":"D"},{"family":"Garcia","given":"S"},{"family":"Lee","given":"Liz"},{"family":"Clark","given":"J"},{"family":"Pinchuk","given":"A"},{"family":"Reedy","given":"T"},{"family":"Miller","given":"K"},{"family":"Howard","given":"K"},{"family":"Ferguson","given":"J"},{"family":"Strasburger","given":"W"},{"family":"Labunski","given":"E"},{"family":"Farley","given":"E"}],"issued":{"date-parts":[["2021"]]}}}],"schema":"https://github.com/citation-style-language/schema/raw/master/csl-citation.json"} </w:instrText>
-      </w:r>
-      <w:r>
-        <w:fldChar w:fldCharType="separate"/>
-      </w:r>
-      <w:r>
-        <w:rPr>
-          <w:noProof/>
-        </w:rPr>
-        <w:t>(Murphy et al. 2021)</w:t>
-      </w:r>
-      <w:r>
-        <w:fldChar w:fldCharType="end"/>
-      </w:r>
-      <w:r>
-        <w:t xml:space="preserve">. The survey has collected a wide array of ecosystem information, including juvenile salmon abundance from surface trawls that are conducted at </w:t>
-      </w:r>
-      <w:commentRangeStart w:id="6"/>
-      <w:r>
-        <w:t>multiple stations across the NBS</w:t>
-      </w:r>
-      <w:commentRangeEnd w:id="6"/>
-      <w:r>
-        <w:rPr>
-          <w:rStyle w:val="CommentReference"/>
-        </w:rPr>
-        <w:commentReference w:id="6"/>
-      </w:r>
-      <w:r>
-        <w:t>. The survey is conducted annually in Summer/Fall (typically between August and September), which is the termination of juvenile Chum salmon first summer at sea</w:t>
-      </w:r>
-      <w:r>
-        <w:t xml:space="preserve"> before they migrate to the </w:t>
-      </w:r>
-      <w:r>
-        <w:t>Gulf of Alaska/Eastern Aleutians</w:t>
-      </w:r>
-      <w:r>
-        <w:t xml:space="preserve">. </w:t>
-      </w:r>
-      <w:moveFromRangeStart w:id="7" w:author="Lauren.Rogers" w:date="2025-01-02T13:19:00Z" w:name="move186716375"/>
-      <w:moveFrom w:id="8" w:author="Lauren.Rogers" w:date="2025-01-02T13:19:00Z">
-        <w:r>
-          <w:t>Fish caught in this survey are allocated to genetic reporting groups</w:t>
-        </w:r>
-        <w:r>
-          <w:t xml:space="preserve"> using a spatial mixed stock analysis (MSA)</w:t>
-        </w:r>
-        <w:r>
-          <w:t xml:space="preserve"> (</w:t>
-        </w:r>
-        <w:r>
-          <w:rPr>
-            <w:b/>
-            <w:bCs/>
-          </w:rPr>
-          <w:t>CITE</w:t>
-        </w:r>
-        <w:r>
-          <w:t xml:space="preserve">, </w:t>
-        </w:r>
-        <w:r>
-          <w:rPr>
-            <w:b/>
-            <w:bCs/>
-          </w:rPr>
-          <w:t>Lee et al..?)</w:t>
-        </w:r>
-        <w:r>
-          <w:rPr>
-            <w:b/>
-            <w:bCs/>
-          </w:rPr>
-          <w:t>.</w:t>
-        </w:r>
-        <w:r>
-          <w:t xml:space="preserve"> The MSA has five reporting groups, including Yukon River fall chum salmon</w:t>
-        </w:r>
-        <w:r>
-          <w:t>. G</w:t>
-        </w:r>
-        <w:r>
-          <w:t xml:space="preserve">enotype and analysis are further detailed by </w:t>
-        </w:r>
-        <w:r>
-          <w:rPr>
-            <w:b/>
-            <w:bCs/>
-          </w:rPr>
-          <w:t>XX</w:t>
-        </w:r>
-        <w:r>
-          <w:t>.</w:t>
-        </w:r>
-      </w:moveFrom>
-      <w:moveFromRangeEnd w:id="7"/>
+        <w:rPr>
+          <w:color w:val="000000"/>
+        </w:rPr>
+      </w:pPr>
+    </w:p>
+    <w:p>
+      <w:pPr>
+        <w:pStyle w:val="Heading4"/>
+      </w:pPr>
+      <w:r>
+        <w:t xml:space="preserve">2.3 Population Data  </w:t>
+      </w:r>
     </w:p>
     <w:p>
       <w:pPr>
@@ -4779,19 +4690,31 @@
         <w:ind w:firstLine="360"/>
       </w:pPr>
       <w:r>
-        <w:t xml:space="preserve">To account for spatial and temporal survey imbalances, Chum salmon </w:t>
-      </w:r>
-      <w:r>
-        <w:t>CPUE</w:t>
-      </w:r>
-      <w:r>
-        <w:t xml:space="preserve"> data </w:t>
-      </w:r>
-      <w:r>
-        <w:t>were</w:t>
-      </w:r>
-      <w:r>
-        <w:t xml:space="preserve"> used to estimate a juvenile </w:t>
+        <w:t xml:space="preserve">Marine juvenile abundance estimated in the IPM </w:t>
+      </w:r>
+      <w:r>
+        <w:t>(</w:t>
+      </w:r>
+      <w:r>
+        <w:t>N</w:t>
+      </w:r>
+      <w:r>
+        <w:rPr>
+          <w:vertAlign w:val="subscript"/>
+        </w:rPr>
+        <w:t>t,s=j</w:t>
+      </w:r>
+      <w:r>
+        <w:t>) was</w:t>
+      </w:r>
+      <w:r>
+        <w:t xml:space="preserve"> fit to </w:t>
+      </w:r>
+      <w:r>
+        <w:t xml:space="preserve">a juvenile </w:t>
+      </w:r>
+      <w:r>
+        <w:t xml:space="preserve">fall </w:t>
       </w:r>
       <w:r>
         <w:t>C</w:t>
@@ -4800,44 +4723,34 @@
         <w:t xml:space="preserve">hum </w:t>
       </w:r>
       <w:r>
-        <w:t>salmon index</w:t>
-      </w:r>
-      <w:r>
-        <w:t xml:space="preserve"> (</w:t>
-      </w:r>
-      <w:r>
-        <w:rPr>
-          <w:b/>
-          <w:bCs/>
-        </w:rPr>
-        <w:t>Garcia et al in prep?</w:t>
-      </w:r>
-      <w:r>
-        <w:t>)</w:t>
-      </w:r>
-      <w:r>
-        <w:t>. A Vector Autoregressive Spatio-Temporal</w:t>
-      </w:r>
-      <w:r>
-        <w:t xml:space="preserve"> </w:t>
-      </w:r>
-      <w:r>
-        <w:t xml:space="preserve">modeling approach was used to create an independent index of </w:t>
-      </w:r>
-      <w:r>
-        <w:t>juvenile</w:t>
-      </w:r>
-      <w:r>
-        <w:t xml:space="preserve"> chum salmon, and methods are detailed by Cunningham et </w:t>
-      </w:r>
-      <w:r>
-        <w:t xml:space="preserve">al </w:t>
+        <w:t xml:space="preserve">salmon </w:t>
+      </w:r>
+      <w:r>
+        <w:t xml:space="preserve">index </w:t>
+      </w:r>
+      <w:r>
+        <w:t>arising from data collected in the</w:t>
+      </w:r>
+      <w:r>
+        <w:t xml:space="preserve"> Northern Bering Sea</w:t>
+      </w:r>
+      <w:r>
+        <w:t xml:space="preserve"> (NBS) </w:t>
+      </w:r>
+      <w:r>
+        <w:t>survey. The NBS survey is a collaborative survey run by ADFG, NOAA Alaska Fishery Science Center</w:t>
+      </w:r>
+      <w:r>
+        <w:t xml:space="preserve"> to</w:t>
+      </w:r>
+      <w:r>
+        <w:t xml:space="preserve"> better understand the Northern Bering Sea Ecosystem </w:t>
       </w:r>
       <w:r>
         <w:fldChar w:fldCharType="begin"/>
       </w:r>
       <w:r>
-        <w:instrText xml:space="preserve"> ADDIN ZOTERO_ITEM CSL_CITATION {"citationID":"cSwybWMT","properties":{"formattedCitation":"(Thorson 2019)","plainCitation":"(Thorson 2019)","noteIndex":0},"citationItems":[{"id":1337,"uris":["http://zotero.org/users/8784224/items/GHR2VYPP"],"itemData":{"id":1337,"type":"article-journal","abstract":"Fisheries scientists provide stock, ecosystem, habitat, and climate assessments to support interdisplinary fisheries management in the US and worldwide. These assessment activities have evolved different models, using different review standards, and are communicated using different vocabulary. Recent research shows that spatio-temporal models can estimate population density for multiple locations, times, and species, and that this is a “common currency” for addressing core goals in stock, ecosystem, habitat, and climate assessments. I therefore review the history and “design principles” for one spatio-temporal modelling package, the Vector Autoregressive SpatioTemporal (VAST) package. I then provide guidance on fifteen major decisions that must be made by users of VAST, including: whether to use a univariate or multivariate model; when to include spatial and/or spatiotemporal variation; how many factors to use within a multivariate model; whether to include density or catchability covariates; and when to include a temporal correlation on model components. I finally demonstrate these decisions using three case studies. The first develops indices of abundance, distribution shift, and range expansion for arrowtooth flounder (Atheresthes stomias) in the Eastern Bering Sea, showing the range expansion for this species. The second involves “species ordination” of eight groundfishes in the Gulf of Alaska bottom trawl survey, which highlights the different spatial distribution of flathead sole (Hippoglossoides elassodon) relative to sablefish (Anoplopoma fimbria) and dover sole (Microstomus pacificus). The third involves a short-term forecast of the proportion of coastwide abundance for five groundfishes within three spatial strata in the US West Coast groundfish bottom trawl survey, and predicts large interannual variability (and high uncertainty) in the distribution of lingcod (Ophiodon elongatus). I conclude by recommending further research exploring the benefits and limitations of a “common currency” approach to stock, ecosystem, habitat, and climate assessments, and discuss extending this approach to optimal survey design and economic assessments.","container-title":"Fisheries Research","DOI":"10.1016/j.fishres.2018.10.013","ISSN":"01657836","journalAbbreviation":"Fisheries Research","language":"en","page":"143-161","source":"DOI.org (Crossref)","title":"Guidance for decisions using the Vector Autoregressive Spatio-Temporal (VAST) package in stock, ecosystem, habitat and climate assessments","volume":"210","author":[{"family":"Thorson","given":"James T."}],"issued":{"date-parts":[["2019",2]]}}}],"schema":"https://github.com/citation-style-language/schema/raw/master/csl-citation.json"} </w:instrText>
+        <w:instrText xml:space="preserve"> ADDIN ZOTERO_ITEM CSL_CITATION {"citationID":"njdiCwGI","properties":{"formattedCitation":"(Murphy et al. 2021)","plainCitation":"(Murphy et al. 2021)","noteIndex":0},"citationItems":[{"id":5027,"uris":["http://zotero.org/users/8784224/items/A99JUDQX"],"itemData":{"id":5027,"type":"report","number":"NMFS-AFSC-479","page":"136","publisher":"US Department of Commerce; NOAA Tech. Memo.","title":"Northern Bering Sea ecosystem and surface trawl cruise report,","author":[{"family":"Murphy","given":"J"},{"family":"Dimond","given":"A"},{"family":"Cooper","given":"D"},{"family":"Garcia","given":"S"},{"family":"Lee","given":"Liz"},{"family":"Clark","given":"J"},{"family":"Pinchuk","given":"A"},{"family":"Reedy","given":"T"},{"family":"Miller","given":"K"},{"family":"Howard","given":"K"},{"family":"Ferguson","given":"J"},{"family":"Strasburger","given":"W"},{"family":"Labunski","given":"E"},{"family":"Farley","given":"E"}],"issued":{"date-parts":[["2021"]]}}}],"schema":"https://github.com/citation-style-language/schema/raw/master/csl-citation.json"} </w:instrText>
       </w:r>
       <w:r>
         <w:fldChar w:fldCharType="separate"/>
@@ -4846,179 +4759,22 @@
         <w:rPr>
           <w:noProof/>
         </w:rPr>
-        <w:t>(Thorson 2019)</w:t>
+        <w:t>(Murphy et al. 2021)</w:t>
       </w:r>
       <w:r>
         <w:fldChar w:fldCharType="end"/>
       </w:r>
       <w:r>
+        <w:t>. The survey has collected a wide array of ecosystem information, including juvenile salmon abundance from surface trawls that are conducted at multiple stations across the NBS. The survey is conducted annually in Summer/Fall (typically between August and September), which is the termination of juvenile Chum salmon first summer at sea</w:t>
+      </w:r>
+      <w:r>
+        <w:t xml:space="preserve"> before they migrate to the </w:t>
+      </w:r>
+      <w:r>
+        <w:t>Gulf of Alaska/Eastern Aleutians</w:t>
+      </w:r>
+      <w:r>
         <w:t xml:space="preserve">. </w:t>
-      </w:r>
-      <w:r>
-        <w:t xml:space="preserve">The NBS survey includes multiple stocks of juvenile chum salmon that spend their first summer in the NBS. </w:t>
-      </w:r>
-      <w:moveToRangeStart w:id="9" w:author="Lauren.Rogers" w:date="2025-01-02T13:19:00Z" w:name="move186716375"/>
-      <w:moveTo w:id="10" w:author="Lauren.Rogers" w:date="2025-01-02T13:19:00Z">
-        <w:del w:id="11" w:author="Lauren.Rogers" w:date="2025-01-02T13:19:00Z">
-          <w:r>
-            <w:delText>Fish</w:delText>
-          </w:r>
-        </w:del>
-      </w:moveTo>
-      <w:ins w:id="12" w:author="Lauren.Rogers" w:date="2025-01-02T13:19:00Z">
-        <w:r>
-          <w:t>Chum salmon</w:t>
-        </w:r>
-      </w:ins>
-      <w:moveTo w:id="13" w:author="Lauren.Rogers" w:date="2025-01-02T13:19:00Z">
-        <w:r>
-          <w:t xml:space="preserve"> caught in this survey are allocated to genetic reporting groups using a spatial mixed stock analysis (MSA) (</w:t>
-        </w:r>
-        <w:r>
-          <w:rPr>
-            <w:b/>
-            <w:bCs/>
-          </w:rPr>
-          <w:t>CITE</w:t>
-        </w:r>
-        <w:r>
-          <w:t xml:space="preserve">, </w:t>
-        </w:r>
-        <w:r>
-          <w:rPr>
-            <w:b/>
-            <w:bCs/>
-          </w:rPr>
-          <w:t>Lee et al..?).</w:t>
-        </w:r>
-        <w:r>
-          <w:t xml:space="preserve"> The MSA has five reporting groups, including Yukon River fall chum salmon</w:t>
-        </w:r>
-        <w:r>
-          <w:t>. G</w:t>
-        </w:r>
-        <w:r>
-          <w:t xml:space="preserve">enotype and analysis are further detailed by </w:t>
-        </w:r>
-        <w:r>
-          <w:rPr>
-            <w:b/>
-            <w:bCs/>
-          </w:rPr>
-          <w:t>XX</w:t>
-        </w:r>
-        <w:r>
-          <w:t>.</w:t>
-        </w:r>
-      </w:moveTo>
-      <w:moveToRangeEnd w:id="9"/>
-      <w:ins w:id="14" w:author="Lauren.Rogers" w:date="2025-01-02T13:19:00Z">
-        <w:r>
-          <w:t xml:space="preserve"> </w:t>
-        </w:r>
-      </w:ins>
-      <w:del w:id="15" w:author="Lauren.Rogers" w:date="2025-01-02T13:19:00Z">
-        <w:r>
-          <w:delText>Thus, t</w:delText>
-        </w:r>
-      </w:del>
-      <w:ins w:id="16" w:author="Lauren.Rogers" w:date="2025-01-02T13:19:00Z">
-        <w:r>
-          <w:t>T</w:t>
-        </w:r>
-      </w:ins>
-      <w:del w:id="17" w:author="Lauren.Rogers" w:date="2025-01-02T13:20:00Z">
-        <w:r>
-          <w:delText xml:space="preserve">o </w:delText>
-        </w:r>
-        <w:r>
-          <w:delText>isolate</w:delText>
-        </w:r>
-        <w:r>
-          <w:delText xml:space="preserve"> an index for </w:delText>
-        </w:r>
-        <w:r>
-          <w:delText xml:space="preserve">juvenile </w:delText>
-        </w:r>
-        <w:r>
-          <w:delText>f</w:delText>
-        </w:r>
-        <w:r>
-          <w:delText xml:space="preserve">all </w:delText>
-        </w:r>
-        <w:r>
-          <w:delText>c</w:delText>
-        </w:r>
-        <w:r>
-          <w:delText>hum salmon</w:delText>
-        </w:r>
-        <w:r>
-          <w:delText xml:space="preserve"> specifically</w:delText>
-        </w:r>
-        <w:r>
-          <w:delText xml:space="preserve">, we utilized results from </w:delText>
-        </w:r>
-        <w:r>
-          <w:delText>the</w:delText>
-        </w:r>
-        <w:r>
-          <w:delText xml:space="preserve"> MSA</w:delText>
-        </w:r>
-        <w:r>
-          <w:delText xml:space="preserve"> </w:delText>
-        </w:r>
-        <w:r>
-          <w:delText>(</w:delText>
-        </w:r>
-        <w:r>
-          <w:rPr>
-            <w:b/>
-            <w:bCs/>
-          </w:rPr>
-          <w:delText>Lee et al 2024??).</w:delText>
-        </w:r>
-      </w:del>
-      <w:r>
-        <w:rPr>
-          <w:b/>
-          <w:bCs/>
-        </w:rPr>
-        <w:t xml:space="preserve"> </w:t>
-      </w:r>
-      <w:r>
-        <w:t>We multiplied</w:t>
-      </w:r>
-      <w:ins w:id="18" w:author="Lauren.Rogers" w:date="2025-01-02T13:20:00Z">
-        <w:r>
-          <w:t xml:space="preserve"> the</w:t>
-        </w:r>
-      </w:ins>
-      <w:r>
-        <w:t xml:space="preserve"> </w:t>
-      </w:r>
-      <w:r>
-        <w:t xml:space="preserve">mean annual estimated </w:t>
-      </w:r>
-      <w:r>
-        <w:t xml:space="preserve">annual </w:t>
-      </w:r>
-      <w:r>
-        <w:t xml:space="preserve">proportion of Yukon River fall chum salmon </w:t>
-      </w:r>
-      <w:r>
-        <w:t xml:space="preserve">by the total index of juvenile Chum salmon to yield a </w:t>
-      </w:r>
-      <w:r>
-        <w:t xml:space="preserve">fall Chum </w:t>
-      </w:r>
-      <w:r>
-        <w:t>stock</w:t>
-      </w:r>
-      <w:r>
-        <w:t>-</w:t>
-      </w:r>
-      <w:r>
-        <w:t xml:space="preserve">specific juvenile index. </w:t>
       </w:r>
     </w:p>
     <w:p>
@@ -5028,7 +4784,181 @@
         <w:ind w:firstLine="360"/>
       </w:pPr>
       <w:r>
+        <w:t xml:space="preserve">To account for spatial and temporal survey imbalances, Chum salmon </w:t>
+      </w:r>
+      <w:r>
+        <w:t>CPUE</w:t>
+      </w:r>
+      <w:r>
+        <w:t xml:space="preserve"> data </w:t>
+      </w:r>
+      <w:r>
+        <w:t>were</w:t>
+      </w:r>
+      <w:r>
+        <w:t xml:space="preserve"> used to estimate a juvenile </w:t>
+      </w:r>
+      <w:r>
+        <w:t>C</w:t>
+      </w:r>
+      <w:r>
+        <w:t xml:space="preserve">hum </w:t>
+      </w:r>
+      <w:r>
+        <w:t>salmon index</w:t>
+      </w:r>
+      <w:r>
+        <w:t xml:space="preserve"> (</w:t>
+      </w:r>
+      <w:r>
+        <w:rPr>
+          <w:b/>
+          <w:bCs/>
+        </w:rPr>
+        <w:t>Garcia et al in prep?</w:t>
+      </w:r>
+      <w:r>
+        <w:t>)</w:t>
+      </w:r>
+      <w:r>
+        <w:t>. A Vector Autoregressive Spatio-Temporal</w:t>
+      </w:r>
+      <w:r>
+        <w:t xml:space="preserve"> </w:t>
+      </w:r>
+      <w:r>
+        <w:t xml:space="preserve">modeling approach was used to create an independent index of </w:t>
+      </w:r>
+      <w:r>
+        <w:t>juvenile</w:t>
+      </w:r>
+      <w:r>
+        <w:t xml:space="preserve"> chum salmon, and methods are detailed by Cunningham et </w:t>
+      </w:r>
+      <w:r>
+        <w:t xml:space="preserve">al </w:t>
+      </w:r>
+      <w:r>
+        <w:fldChar w:fldCharType="begin"/>
+      </w:r>
+      <w:r>
+        <w:instrText xml:space="preserve"> ADDIN ZOTERO_ITEM CSL_CITATION {"citationID":"cSwybWMT","properties":{"formattedCitation":"(Thorson 2019)","plainCitation":"(Thorson 2019)","noteIndex":0},"citationItems":[{"id":1337,"uris":["http://zotero.org/users/8784224/items/GHR2VYPP"],"itemData":{"id":1337,"type":"article-journal","abstract":"Fisheries scientists provide stock, ecosystem, habitat, and climate assessments to support interdisplinary fisheries management in the US and worldwide. These assessment activities have evolved different models, using different review standards, and are communicated using different vocabulary. Recent research shows that spatio-temporal models can estimate population density for multiple locations, times, and species, and that this is a “common currency” for addressing core goals in stock, ecosystem, habitat, and climate assessments. I therefore review the history and “design principles” for one spatio-temporal modelling package, the Vector Autoregressive SpatioTemporal (VAST) package. I then provide guidance on fifteen major decisions that must be made by users of VAST, including: whether to use a univariate or multivariate model; when to include spatial and/or spatiotemporal variation; how many factors to use within a multivariate model; whether to include density or catchability covariates; and when to include a temporal correlation on model components. I finally demonstrate these decisions using three case studies. The first develops indices of abundance, distribution shift, and range expansion for arrowtooth flounder (Atheresthes stomias) in the Eastern Bering Sea, showing the range expansion for this species. The second involves “species ordination” of eight groundfishes in the Gulf of Alaska bottom trawl survey, which highlights the different spatial distribution of flathead sole (Hippoglossoides elassodon) relative to sablefish (Anoplopoma fimbria) and dover sole (Microstomus pacificus). The third involves a short-term forecast of the proportion of coastwide abundance for five groundfishes within three spatial strata in the US West Coast groundfish bottom trawl survey, and predicts large interannual variability (and high uncertainty) in the distribution of lingcod (Ophiodon elongatus). I conclude by recommending further research exploring the benefits and limitations of a “common currency” approach to stock, ecosystem, habitat, and climate assessments, and discuss extending this approach to optimal survey design and economic assessments.","container-title":"Fisheries Research","DOI":"10.1016/j.fishres.2018.10.013","ISSN":"01657836","journalAbbreviation":"Fisheries Research","language":"en","page":"143-161","source":"DOI.org (Crossref)","title":"Guidance for decisions using the Vector Autoregressive Spatio-Temporal (VAST) package in stock, ecosystem, habitat and climate assessments","volume":"210","author":[{"family":"Thorson","given":"James T."}],"issued":{"date-parts":[["2019",2]]}}}],"schema":"https://github.com/citation-style-language/schema/raw/master/csl-citation.json"} </w:instrText>
+      </w:r>
+      <w:r>
+        <w:fldChar w:fldCharType="separate"/>
+      </w:r>
+      <w:r>
+        <w:rPr>
+          <w:noProof/>
+        </w:rPr>
+        <w:t>(Thorson 2019)</w:t>
+      </w:r>
+      <w:r>
+        <w:fldChar w:fldCharType="end"/>
+      </w:r>
+      <w:r>
+        <w:t xml:space="preserve">. </w:t>
+      </w:r>
+      <w:r>
+        <w:t xml:space="preserve">The NBS survey includes multiple stocks of juvenile chum salmon that spend their first summer in the NBS. </w:t>
+      </w:r>
+      <w:r>
+        <w:t>Chum salmon</w:t>
+      </w:r>
+      <w:r>
+        <w:t xml:space="preserve"> caught in this survey are allocated to genetic reporting groups using a spatial mixed stock analysis (MSA) (</w:t>
+      </w:r>
+      <w:r>
+        <w:rPr>
+          <w:b/>
+          <w:bCs/>
+        </w:rPr>
+        <w:t>CITE</w:t>
+      </w:r>
+      <w:r>
+        <w:t xml:space="preserve">, </w:t>
+      </w:r>
+      <w:r>
+        <w:rPr>
+          <w:b/>
+          <w:bCs/>
+        </w:rPr>
+        <w:t>Lee et al..?).</w:t>
+      </w:r>
+      <w:r>
+        <w:t xml:space="preserve"> The MSA has five reporting groups, including Yukon River fall chum salmon</w:t>
+      </w:r>
+      <w:r>
+        <w:t>. G</w:t>
+      </w:r>
+      <w:r>
+        <w:t xml:space="preserve">enotype and analysis are further detailed by </w:t>
+      </w:r>
+      <w:r>
+        <w:rPr>
+          <w:b/>
+          <w:bCs/>
+        </w:rPr>
+        <w:t>XX</w:t>
+      </w:r>
+      <w:r>
+        <w:rPr>
+          <w:b/>
+          <w:bCs/>
+        </w:rPr>
+        <w:t xml:space="preserve"> et al</w:t>
+      </w:r>
+      <w:r>
+        <w:t>.</w:t>
+      </w:r>
+      <w:r>
+        <w:t xml:space="preserve"> </w:t>
+      </w:r>
+      <w:r>
+        <w:t xml:space="preserve">We </w:t>
+      </w:r>
+      <w:r>
         <w:lastRenderedPageBreak/>
+        <w:t>multiplied</w:t>
+      </w:r>
+      <w:r>
+        <w:t xml:space="preserve"> the</w:t>
+      </w:r>
+      <w:r>
+        <w:t xml:space="preserve"> </w:t>
+      </w:r>
+      <w:r>
+        <w:t xml:space="preserve">mean annual estimated </w:t>
+      </w:r>
+      <w:r>
+        <w:t xml:space="preserve">annual </w:t>
+      </w:r>
+      <w:r>
+        <w:t xml:space="preserve">proportion of Yukon River fall chum salmon </w:t>
+      </w:r>
+      <w:r>
+        <w:t xml:space="preserve">by the total index of juvenile Chum salmon to yield a </w:t>
+      </w:r>
+      <w:r>
+        <w:t xml:space="preserve">fall Chum </w:t>
+      </w:r>
+      <w:r>
+        <w:t>stock</w:t>
+      </w:r>
+      <w:r>
+        <w:t>-</w:t>
+      </w:r>
+      <w:r>
+        <w:t xml:space="preserve">specific juvenile index. </w:t>
+      </w:r>
+    </w:p>
+    <w:p>
+      <w:pPr>
+        <w:pStyle w:val="NormalWeb"/>
+        <w:spacing w:before="0" w:beforeAutospacing="0" w:after="0" w:afterAutospacing="0"/>
+        <w:ind w:firstLine="360"/>
+      </w:pPr>
+      <w:r>
         <w:t>To</w:t>
       </w:r>
       <w:r>
@@ -5352,7 +5282,7 @@
         <w:ind w:firstLine="360"/>
       </w:pPr>
     </w:p>
-    <w:commentRangeStart w:id="19"/>
+    <w:commentRangeStart w:id="4"/>
     <w:p>
       <w:pPr>
         <w:pStyle w:val="NormalWeb"/>
@@ -6027,12 +5957,12 @@
       <w:r>
         <w:t>14</w:t>
       </w:r>
-      <w:commentRangeEnd w:id="19"/>
+      <w:commentRangeEnd w:id="4"/>
       <w:r>
         <w:rPr>
           <w:rStyle w:val="CommentReference"/>
         </w:rPr>
-        <w:commentReference w:id="19"/>
+        <w:commentReference w:id="4"/>
       </w:r>
     </w:p>
     <w:p/>
@@ -6070,19 +6000,19 @@
       <w:r>
         <w:t xml:space="preserve"> </w:t>
       </w:r>
-      <w:commentRangeStart w:id="20"/>
+      <w:commentRangeStart w:id="5"/>
       <w:r>
         <w:t xml:space="preserve">We fit the </w:t>
       </w:r>
       <w:r>
         <w:t>estimation model to age composition estimates provided by the run reconstruction</w:t>
       </w:r>
-      <w:commentRangeEnd w:id="20"/>
+      <w:commentRangeEnd w:id="5"/>
       <w:r>
         <w:rPr>
           <w:rStyle w:val="CommentReference"/>
         </w:rPr>
-        <w:commentReference w:id="20"/>
+        <w:commentReference w:id="5"/>
       </w:r>
       <w:r>
         <w:t xml:space="preserve">. </w:t>
@@ -6305,7 +6235,13 @@
         <w:pStyle w:val="Heading4"/>
       </w:pPr>
       <w:r>
-        <w:t>2.3 Priors</w:t>
+        <w:t>2.</w:t>
+      </w:r>
+      <w:r>
+        <w:t>4</w:t>
+      </w:r>
+      <w:r>
+        <w:t xml:space="preserve"> Priors</w:t>
       </w:r>
     </w:p>
     <w:p>
@@ -6384,7 +6320,7 @@
         <w:t>2.</w:t>
       </w:r>
       <w:r>
-        <w:t>4</w:t>
+        <w:t>5</w:t>
       </w:r>
       <w:r>
         <w:t xml:space="preserve"> </w:t>
@@ -6400,7 +6336,6 @@
       <w:pPr>
         <w:ind w:firstLine="720"/>
       </w:pPr>
-      <w:commentRangeStart w:id="21"/>
       <w:r>
         <w:t>C</w:t>
       </w:r>
@@ -6450,14 +6385,13 @@
         <w:t xml:space="preserve">. </w:t>
       </w:r>
       <w:r>
-        <w:t xml:space="preserve">All covariates were mean-scaled. </w:t>
-      </w:r>
-      <w:commentRangeEnd w:id="21"/>
-      <w:r>
-        <w:rPr>
-          <w:rStyle w:val="CommentReference"/>
-        </w:rPr>
-        <w:commentReference w:id="21"/>
+        <w:t>All covariates were mean-scaled</w:t>
+      </w:r>
+      <w:r>
+        <w:t xml:space="preserve"> and included in the IPM all at once</w:t>
+      </w:r>
+      <w:r>
+        <w:t xml:space="preserve">. </w:t>
       </w:r>
       <w:r>
         <w:t xml:space="preserve">We considered four covariates </w:t>
@@ -6481,7 +6415,11 @@
         <w:t>flow rates</w:t>
       </w:r>
       <w:r>
-        <w:t>, cumulative degree days for sea surface temperatures in the Northern Bering Sea</w:t>
+        <w:t xml:space="preserve">, cumulative degree days for sea surface </w:t>
+      </w:r>
+      <w:r>
+        <w:lastRenderedPageBreak/>
+        <w:t>temperatures in the Northern Bering Sea</w:t>
       </w:r>
       <w:r>
         <w:t xml:space="preserve"> and </w:t>
@@ -6493,6 +6431,120 @@
         <w:t xml:space="preserve">. </w:t>
       </w:r>
       <w:r>
+        <w:t>W</w:t>
+      </w:r>
+      <w:r>
+        <w:t xml:space="preserve">e included the mean trend in spawner size at age for spawners that returned during the juvenile brood year. </w:t>
+      </w:r>
+      <w:r>
+        <w:t>S</w:t>
+      </w:r>
+      <w:r>
+        <w:t xml:space="preserve">ize at age can impact reproduction potential and </w:t>
+      </w:r>
+      <w:r>
+        <w:t>a</w:t>
+      </w:r>
+      <w:r>
+        <w:t>ffect productivity</w:t>
+      </w:r>
+      <w:r>
+        <w:t>.</w:t>
+      </w:r>
+      <w:r>
+        <w:t xml:space="preserve"> </w:t>
+      </w:r>
+      <w:r>
+        <w:t>W</w:t>
+      </w:r>
+      <w:r>
+        <w:t xml:space="preserve">e hypothesized a positive relationship between size and productivity where bigger fish produce more offspring and have greater reproductive success </w:t>
+      </w:r>
+      <w:r>
+        <w:fldChar w:fldCharType="begin"/>
+      </w:r>
+      <w:r>
+        <w:instrText xml:space="preserve"> ADDIN ZOTERO_ITEM CSL_CITATION {"citationID":"Ymvmhlcj","properties":{"formattedCitation":"(Ohlberger et al. 2020, Oke et al. 2020, Feddern et al. 2024)","plainCitation":"(Ohlberger et al. 2020, Oke et al. 2020, Feddern et al. 2024)","noteIndex":0},"citationItems":[{"id":87,"uris":["http://zotero.org/users/8784224/items/TGHNAUEZ"],"itemData":{"id":87,"type":"article-journal","abstract":"While conservation and ﬁsheries management are often concerned with changes in population abundance and distribution, shifts in population age–size structure are commonly observed in response to human and environmental stressors. Chinook salmon (Oncorhynchus tshawytscha) have experienced widespread declines in mean age and size throughout their North American range. We investigated the consequences of declines in body size for spawner reproductive potential in terms of total egg mass per female. Our case study is the Yukon River where Chinook salmon have supported subsistence, commercial, and recreational ﬁsheries. Using historical observations on individual body size from throughout the Yukon River and the relationship between female size and total egg mass from the Canadian portion, we estimate a decline in average female reproductive potential of 24%–35% since the 1970s. Because spawner abundances and the population sex ratio have not shown clear trends over time, our results suggest a reduced total population reproductive potential. Changes in spawner quality should be considered when developing management reference points, and conservation of population demographic structure may be necessary to sustain productive Chinook salmon systems.","container-title":"Canadian Journal of Fisheries and Aquatic Sciences","DOI":"10.1139/cjfas-2020-0012","ISSN":"0706-652X, 1205-7533","issue":"8","journalAbbreviation":"Can. J. Fish. Aquat. Sci.","language":"en","page":"1292-1301","source":"DOI.org (Crossref)","title":"The reproductive value of large females: consequences of shifts in demographic structure for population reproductive potential in Chinook salmon","title-short":"The reproductive value of large females","volume":"77","author":[{"family":"Ohlberger","given":"Jan"},{"family":"Schindler","given":"Daniel E."},{"family":"Brown","given":"Randy J."},{"family":"Harding","given":"Joel M.S."},{"family":"Adkison","given":"Milo D."},{"family":"Munro","given":"Andrew R."},{"family":"Horstmann","given":"Lara"},{"family":"Spaeder","given":"Joe"}],"issued":{"date-parts":[["2020",8]]}}},{"id":11,"uris":["http://zotero.org/users/8784224/items/39BSNKKE"],"itemData":{"id":11,"type":"article-journal","abstract":"Declines in animal body sizes are widely reported and likely impact ecological interactions and ecosystem services. For harvested species subject to multiple stressors, limited understanding of the causes and consequences of size declines impedes prediction, prevention, and mitigation. We highlight widespread declines in Pacific salmon size based on 60 years of measurements from 12.5 million fish across Alaska, the last largely pristine North American salmon-producing region. Declines in salmon size, primarily resulting from shifting age structure, are associated with climate and competition at sea. Compared to salmon maturing before 1990, the reduced size of adult salmon after 2010 has potentially resulted in substantial losses to ecosystems and people; for Chinook salmon we estimated average per-fish reductions in egg production (−16%), nutrient transport (−28%), fisheries value (−21%), and meals for rural people (−26%). Downsizing of organisms is a global concern, and current trends may pose substantial risks for nature and people.","container-title":"Nature Communications","DOI":"10.1038/s41467-020-17726-z","ISSN":"2041-1723","issue":"1","journalAbbreviation":"Nat Commun","language":"en","license":"2020 The Author(s)","note":"Bandiera_abtest: a\nCc_license_type: cc_by\nCg_type: Nature Research Journals\nnumber: 1\nPrimary_atype: Research\npublisher: Nature Publishing Group\nSubject_term: Climate-change ecology;Conservation biology;Ecosystem services;Evolutionary ecology\nSubject_term_id: climate-change-ecology;conservation;ecosystem-services;evolutionary-ecology","page":"4155","source":"www.nature.com","title":"Recent declines in salmon body size impact ecosystems and fisheries","volume":"11","author":[{"family":"Oke","given":"K. B."},{"family":"Cunningham","given":"C. J."},{"family":"Westley","given":"P. a. H."},{"family":"Baskett","given":"M. L."},{"family":"Carlson","given":"S. M."},{"family":"Clark","given":"J."},{"family":"Hendry","given":"A. P."},{"family":"Karatayev","given":"V. A."},{"family":"Kendall","given":"N. W."},{"family":"Kibele","given":"J."},{"family":"Kindsvater","given":"H. K."},{"family":"Kobayashi","given":"K. M."},{"family":"Lewis","given":"B."},{"family":"Munch","given":"S."},{"family":"Reynolds","given":"J. D."},{"family":"Vick","given":"G. K."},{"family":"Palkovacs","given":"E. P."}],"issued":{"date-parts":[["2020",8,19]]}}},{"id":4585,"uris":["http://zotero.org/users/8784224/items/XCIUF3BH"],"itemData":{"id":4585,"type":"article-journal","abstract":"Disentangling the influences of climate change from other stressors affecting the population dynamics of aquatic species is particularly pressing for northern latitude ecosystems, where climate-­driven warming is occurring faster than the global average. Chinook salmon (Oncorhynchus tshawytscha) in the Yukon-­Kuskokwim (YK) region occupy the northern extent of their species' range and are experiencing prolonged declines in abundance resulting in fisheries closures and impacts to the well-­being of Indigenous people and local communities. These declines have been associated with physical (e.g., temperature, streamflow) and biological (e.g., body size, competition) conditions, but uncertainty remains about the relative influence of these drivers on productivity across populations and how salmon–environment relationships vary across watersheds. To fill these knowledge gaps, we estimated the effects of marine and freshwater environmental indicators, body size, and indices of competition, on the productivity (adult returns-­per-­spawner) of 26 Chinook salmon populations in the YK region using a Bayesian hierarchical stock-­recruitment model. Across most populations, productivity declined with smaller spawner body size and sea surface temperatures that were colder in the winter and warmer in the summer during the first year at sea. Decreased productivity was also associated with above average fall maximum daily streamflow, increased sea ice cover prior to juvenile outmigration, and abundance of marine competitors, but the strength of these effects varied among populations. Maximum daily stream temperature during spawning migration had a nonlinear relationship with productivity, with reduced productivity in years when temperatures exceeded thresholds in main stem rivers. These results demonstrate for the first time that well-­documented declines in body size of YK Chinook salmon were associated with declining population productivity, while taking climate into account.","container-title":"Global Change Biology","DOI":"10.1111/gcb.17508","ISSN":"1354-1013, 1365-2486","issue":"10","journalAbbreviation":"Global Change Biology","language":"en","page":"e17508","source":"DOI.org (Crossref)","title":"Body size and early marine conditions drive changes in Chinook salmon productivity across northern latitude ecosystems","volume":"30","author":[{"family":"Feddern","given":"Megan L."},{"family":"Shaftel","given":"Rebecca"},{"family":"Schoen","given":"Erik R."},{"family":"Cunningham","given":"Curry J."},{"family":"Connors","given":"Brendan M."},{"family":"Staton","given":"Benjamin A."},{"family":"Von Finster","given":"Al"},{"family":"Liller","given":"Zachary"},{"family":"Von Biela","given":"Vanessa R."},{"family":"Howard","given":"Katherine G."}],"issued":{"date-parts":[["2024",10]]}}}],"schema":"https://github.com/citation-style-language/schema/raw/master/csl-citation.json"} </w:instrText>
+      </w:r>
+      <w:r>
+        <w:fldChar w:fldCharType="separate"/>
+      </w:r>
+      <w:r>
+        <w:rPr>
+          <w:noProof/>
+        </w:rPr>
+        <w:t>(Ohlberger et al. 2020, Oke et al. 2020, Feddern et al. 2024)</w:t>
+      </w:r>
+      <w:r>
+        <w:fldChar w:fldCharType="end"/>
+      </w:r>
+      <w:r>
+        <w:t>. The Alaska Department of Fish and Game (ADFG) conducts standardized salmon escapement surveys across Alaska where they have recorded salmon length, sex and age since the 1990’s. This information is publicly available (Supplemental Table 1)</w:t>
+      </w:r>
+      <w:r>
+        <w:t>. W</w:t>
+      </w:r>
+      <w:r>
+        <w:t xml:space="preserve">e compiled Yukon River Chum salmon age and length data </w:t>
+      </w:r>
+      <w:r>
+        <w:t xml:space="preserve">spanning </w:t>
+      </w:r>
+      <w:r>
+        <w:t>2000-2021</w:t>
+      </w:r>
+      <w:r>
+        <w:t xml:space="preserve"> </w:t>
+      </w:r>
+      <w:r>
+        <w:t xml:space="preserve">from project sites with current timeseries </w:t>
+      </w:r>
+      <w:r>
+        <w:t xml:space="preserve">and estimated a common trend </w:t>
+      </w:r>
+      <w:r>
+        <w:t xml:space="preserve">in size at age </w:t>
+      </w:r>
+      <w:r>
+        <w:t xml:space="preserve">using a dynamic factor analysis (DFA) </w:t>
+      </w:r>
+      <w:r>
+        <w:t>(</w:t>
+      </w:r>
+      <w:r>
+        <w:t>Text S</w:t>
+      </w:r>
+      <w:r>
+        <w:t>1.1,</w:t>
+      </w:r>
+      <w:r>
+        <w:t xml:space="preserve"> </w:t>
+      </w:r>
+      <w:r>
+        <w:t xml:space="preserve">Table </w:t>
+      </w:r>
+      <w:r>
+        <w:t>S</w:t>
+      </w:r>
+      <w:r>
+        <w:rPr>
+          <w:b/>
+          <w:bCs/>
+        </w:rPr>
+        <w:t>XX</w:t>
+      </w:r>
+      <w:r>
+        <w:t>)</w:t>
+      </w:r>
+      <w:r>
+        <w:t xml:space="preserve">. </w:t>
+      </w:r>
+    </w:p>
+    <w:p>
+      <w:pPr>
+        <w:ind w:firstLine="720"/>
+      </w:pPr>
+      <w:r>
         <w:t xml:space="preserve">We included the Yukon River mainstem </w:t>
       </w:r>
       <w:r>
@@ -6517,11 +6569,7 @@
         <w:t xml:space="preserve">flow </w:t>
       </w:r>
       <w:r>
-        <w:t xml:space="preserve">has a negative relationship with productivity as it </w:t>
-      </w:r>
-      <w:r>
-        <w:lastRenderedPageBreak/>
-        <w:t>makes juvenile foraging more difficult</w:t>
+        <w:t>has a negative relationship with productivity as it makes juvenile foraging more difficult</w:t>
       </w:r>
       <w:r>
         <w:t xml:space="preserve"> </w:t>
@@ -6599,22 +6647,11 @@
         <w:t xml:space="preserve">flow </w:t>
       </w:r>
       <w:r>
-        <w:t xml:space="preserve">data (cubic feet per second) from a gage hosted by the USGS at </w:t>
-      </w:r>
-      <w:commentRangeStart w:id="22"/>
-      <w:r>
-        <w:t>Pilot Station, AK,</w:t>
+        <w:t>data (cubic feet per second) from a gage hosted by the USGS at Pilot Station, AK,</w:t>
       </w:r>
       <w:r>
         <w:t xml:space="preserve"> </w:t>
       </w:r>
-      <w:commentRangeEnd w:id="22"/>
-      <w:r>
-        <w:rPr>
-          <w:rStyle w:val="CommentReference"/>
-        </w:rPr>
-        <w:commentReference w:id="22"/>
-      </w:r>
       <w:r>
         <w:t xml:space="preserve">along the </w:t>
       </w:r>
@@ -6789,9 +6826,6 @@
     <w:p>
       <w:pPr>
         <w:ind w:firstLine="720"/>
-        <w:rPr>
-          <w:ins w:id="23" w:author="Lauren.Rogers" w:date="2025-01-02T15:40:00Z"/>
-        </w:rPr>
       </w:pPr>
       <w:r>
         <w:t>We included the EBS walleye pollock (</w:t>
@@ -6839,7 +6873,7 @@
       <w:r>
         <w:t>forage fish typically have patchy distributions making them difficult to survey and estimate reliable indices</w:t>
       </w:r>
-      <w:commentRangeStart w:id="24"/>
+      <w:commentRangeStart w:id="6"/>
       <w:r>
         <w:t xml:space="preserve">, thus the </w:t>
       </w:r>
@@ -6864,17 +6898,18 @@
       <w:r>
         <w:t>.</w:t>
       </w:r>
-      <w:commentRangeEnd w:id="24"/>
+      <w:commentRangeEnd w:id="6"/>
       <w:r>
         <w:rPr>
           <w:rStyle w:val="CommentReference"/>
         </w:rPr>
-        <w:commentReference w:id="24"/>
+        <w:commentReference w:id="6"/>
       </w:r>
       <w:r>
         <w:t xml:space="preserve"> </w:t>
       </w:r>
-      <w:commentRangeStart w:id="25"/>
+      <w:commentRangeStart w:id="7"/>
+      <w:commentRangeStart w:id="8"/>
       <w:r>
         <w:t xml:space="preserve">Young pollock represent a high-quality prey source for juvenile </w:t>
       </w:r>
@@ -6884,13 +6919,31 @@
       <w:r>
         <w:t>hum</w:t>
       </w:r>
-      <w:commentRangeEnd w:id="25"/>
+      <w:commentRangeEnd w:id="7"/>
       <w:r>
         <w:rPr>
           <w:rStyle w:val="CommentReference"/>
         </w:rPr>
-        <w:commentReference w:id="25"/>
-      </w:r>
+        <w:commentReference w:id="7"/>
+      </w:r>
+      <w:commentRangeEnd w:id="8"/>
+      <w:r>
+        <w:rPr>
+          <w:rStyle w:val="CommentReference"/>
+        </w:rPr>
+        <w:commentReference w:id="8"/>
+      </w:r>
+      <w:r>
+        <w:t xml:space="preserve"> </w:t>
+      </w:r>
+      <w:fldSimple w:instr=" ADDIN ZOTERO_TEMP ">
+        <w:r>
+          <w:rPr>
+            <w:noProof/>
+          </w:rPr>
+          <w:t>{Citation}</w:t>
+        </w:r>
+      </w:fldSimple>
       <w:r>
         <w:t>. High quality prey sources are</w:t>
       </w:r>
@@ -6924,467 +6977,190 @@
         <w:ind w:firstLine="720"/>
       </w:pPr>
       <w:r>
-        <w:t xml:space="preserve">Finally, we included the mean trend in spawner size at age for spawners that returned during the </w:t>
-      </w:r>
-      <w:r>
-        <w:t xml:space="preserve">juvenile </w:t>
-      </w:r>
-      <w:r>
-        <w:t xml:space="preserve">brood year. </w:t>
-      </w:r>
-      <w:del w:id="26" w:author="Lauren.Rogers" w:date="2025-01-02T15:43:00Z">
-        <w:r>
-          <w:delText xml:space="preserve">Nonlinear trends in </w:delText>
-        </w:r>
-        <w:r>
-          <w:delText>C</w:delText>
-        </w:r>
-        <w:r>
-          <w:delText>hum salmon s</w:delText>
-        </w:r>
-      </w:del>
-      <w:ins w:id="27" w:author="Lauren.Rogers" w:date="2025-01-02T15:43:00Z">
-        <w:r>
-          <w:t>S</w:t>
-        </w:r>
-      </w:ins>
-      <w:r>
-        <w:t xml:space="preserve">ize at age can impact reproduction potential and </w:t>
-      </w:r>
-      <w:ins w:id="28" w:author="Lauren.Rogers" w:date="2025-01-02T15:43:00Z">
-        <w:r>
-          <w:t>a</w:t>
-        </w:r>
-      </w:ins>
-      <w:del w:id="29" w:author="Lauren.Rogers" w:date="2025-01-02T15:43:00Z">
-        <w:r>
-          <w:delText>e</w:delText>
-        </w:r>
-      </w:del>
-      <w:r>
-        <w:t>ffect productivity</w:t>
-      </w:r>
-      <w:r>
-        <w:t>.</w:t>
+        <w:t xml:space="preserve">We considered four covariates hypothesized to impact </w:t>
+      </w:r>
+      <w:r>
+        <w:t>marine</w:t>
+      </w:r>
+      <w:r>
+        <w:t xml:space="preserve"> salmon productivity</w:t>
+      </w:r>
+      <w:r>
+        <w:t>, which</w:t>
       </w:r>
       <w:r>
         <w:t xml:space="preserve"> </w:t>
       </w:r>
       <w:r>
-        <w:t>W</w:t>
-      </w:r>
-      <w:r>
-        <w:t xml:space="preserve">e hypothesized a positive relationship between size and productivity where </w:t>
-      </w:r>
-      <w:commentRangeStart w:id="30"/>
-      <w:r>
-        <w:t xml:space="preserve">bigger fish produce more offspring </w:t>
-      </w:r>
-      <w:commentRangeEnd w:id="30"/>
-      <w:r>
-        <w:rPr>
-          <w:rStyle w:val="CommentReference"/>
-        </w:rPr>
-        <w:commentReference w:id="30"/>
-      </w:r>
-      <w:r>
-        <w:t xml:space="preserve">and have greater reproductive success </w:t>
-      </w:r>
-      <w:r>
-        <w:fldChar w:fldCharType="begin"/>
-      </w:r>
-      <w:r>
-        <w:instrText xml:space="preserve"> ADDIN ZOTERO_ITEM CSL_CITATION {"citationID":"Ymvmhlcj","properties":{"formattedCitation":"(Ohlberger et al. 2020, Oke et al. 2020, Feddern et al. 2024)","plainCitation":"(Ohlberger et al. 2020, Oke et al. 2020, Feddern et al. 2024)","noteIndex":0},"citationItems":[{"id":87,"uris":["http://zotero.org/users/8784224/items/TGHNAUEZ"],"itemData":{"id":87,"type":"article-journal","abstract":"While conservation and ﬁsheries management are often concerned with changes in population abundance and distribution, shifts in population age–size structure are commonly observed in response to human and environmental stressors. Chinook salmon (Oncorhynchus tshawytscha) have experienced widespread declines in mean age and size throughout their North American range. We investigated the consequences of declines in body size for spawner reproductive potential in terms of total egg mass per female. Our case study is the Yukon River where Chinook salmon have supported subsistence, commercial, and recreational ﬁsheries. Using historical observations on individual body size from throughout the Yukon River and the relationship between female size and total egg mass from the Canadian portion, we estimate a decline in average female reproductive potential of 24%–35% since the 1970s. Because spawner abundances and the population sex ratio have not shown clear trends over time, our results suggest a reduced total population reproductive potential. Changes in spawner quality should be considered when developing management reference points, and conservation of population demographic structure may be necessary to sustain productive Chinook salmon systems.","container-title":"Canadian Journal of Fisheries and Aquatic Sciences","DOI":"10.1139/cjfas-2020-0012","ISSN":"0706-652X, 1205-7533","issue":"8","journalAbbreviation":"Can. J. Fish. Aquat. Sci.","language":"en","page":"1292-1301","source":"DOI.org (Crossref)","title":"The reproductive value of large females: consequences of shifts in demographic structure for population reproductive potential in Chinook salmon","title-short":"The reproductive value of large females","volume":"77","author":[{"family":"Ohlberger","given":"Jan"},{"family":"Schindler","given":"Daniel E."},{"family":"Brown","given":"Randy J."},{"family":"Harding","given":"Joel M.S."},{"family":"Adkison","given":"Milo D."},{"family":"Munro","given":"Andrew R."},{"family":"Horstmann","given":"Lara"},{"family":"Spaeder","given":"Joe"}],"issued":{"date-parts":[["2020",8]]}}},{"id":11,"uris":["http://zotero.org/users/8784224/items/39BSNKKE"],"itemData":{"id":11,"type":"article-journal","abstract":"Declines in animal body sizes are widely reported and likely impact ecological interactions and ecosystem services. For harvested species subject to multiple stressors, limited understanding of the causes and consequences of size declines impedes prediction, prevention, and mitigation. We highlight widespread declines in Pacific salmon size based on 60 years of measurements from 12.5 million fish across Alaska, the last largely pristine North American salmon-producing region. Declines in salmon size, primarily resulting from shifting age structure, are associated with climate and competition at sea. Compared to salmon maturing before 1990, the reduced size of adult salmon after 2010 has potentially resulted in substantial losses to ecosystems and people; for Chinook salmon we estimated average per-fish reductions in egg production (−16%), nutrient transport (−28%), fisheries value (−21%), and meals for rural people (−26%). Downsizing of organisms is a global concern, and current trends may pose substantial risks for nature and people.","container-title":"Nature Communications","DOI":"10.1038/s41467-020-17726-z","ISSN":"2041-1723","issue":"1","journalAbbreviation":"Nat Commun","language":"en","license":"2020 The Author(s)","note":"Bandiera_abtest: a\nCc_license_type: cc_by\nCg_type: Nature Research Journals\nnumber: 1\nPrimary_atype: Research\npublisher: Nature Publishing Group\nSubject_term: Climate-change ecology;Conservation biology;Ecosystem services;Evolutionary ecology\nSubject_term_id: climate-change-ecology;conservation;ecosystem-services;evolutionary-ecology","page":"4155","source":"www.nature.com","title":"Recent declines in salmon body size impact ecosystems and fisheries","volume":"11","author":[{"family":"Oke","given":"K. B."},{"family":"Cunningham","given":"C. J."},{"family":"Westley","given":"P. a. H."},{"family":"Baskett","given":"M. L."},{"family":"Carlson","given":"S. M."},{"family":"Clark","given":"J."},{"family":"Hendry","given":"A. P."},{"family":"Karatayev","given":"V. A."},{"family":"Kendall","given":"N. W."},{"family":"Kibele","given":"J."},{"family":"Kindsvater","given":"H. K."},{"family":"Kobayashi","given":"K. M."},{"family":"Lewis","given":"B."},{"family":"Munch","given":"S."},{"family":"Reynolds","given":"J. D."},{"family":"Vick","given":"G. K."},{"family":"Palkovacs","given":"E. P."}],"issued":{"date-parts":[["2020",8,19]]}}},{"id":4585,"uris":["http://zotero.org/users/8784224/items/XCIUF3BH"],"itemData":{"id":4585,"type":"article-journal","abstract":"Disentangling the influences of climate change from other stressors affecting the population dynamics of aquatic species is particularly pressing for northern latitude ecosystems, where climate-­driven warming is occurring faster than the global average. Chinook salmon (Oncorhynchus tshawytscha) in the Yukon-­Kuskokwim (YK) region occupy the northern extent of their species' range and are experiencing prolonged declines in abundance resulting in fisheries closures and impacts to the well-­being of Indigenous people and local communities. These declines have been associated with physical (e.g., temperature, streamflow) and biological (e.g., body size, competition) conditions, but uncertainty remains about the relative influence of these drivers on productivity across populations and how salmon–environment relationships vary across watersheds. To fill these knowledge gaps, we estimated the effects of marine and freshwater environmental indicators, body size, and indices of competition, on the productivity (adult returns-­per-­spawner) of 26 Chinook salmon populations in the YK region using a Bayesian hierarchical stock-­recruitment model. Across most populations, productivity declined with smaller spawner body size and sea surface temperatures that were colder in the winter and warmer in the summer during the first year at sea. Decreased productivity was also associated with above average fall maximum daily streamflow, increased sea ice cover prior to juvenile outmigration, and abundance of marine competitors, but the strength of these effects varied among populations. Maximum daily stream temperature during spawning migration had a nonlinear relationship with productivity, with reduced productivity in years when temperatures exceeded thresholds in main stem rivers. These results demonstrate for the first time that well-­documented declines in body size of YK Chinook salmon were associated with declining population productivity, while taking climate into account.","container-title":"Global Change Biology","DOI":"10.1111/gcb.17508","ISSN":"1354-1013, 1365-2486","issue":"10","journalAbbreviation":"Global Change Biology","language":"en","page":"e17508","source":"DOI.org (Crossref)","title":"Body size and early marine conditions drive changes in Chinook salmon productivity across northern latitude ecosystems","volume":"30","author":[{"family":"Feddern","given":"Megan L."},{"family":"Shaftel","given":"Rebecca"},{"family":"Schoen","given":"Erik R."},{"family":"Cunningham","given":"Curry J."},{"family":"Connors","given":"Brendan M."},{"family":"Staton","given":"Benjamin A."},{"family":"Von Finster","given":"Al"},{"family":"Liller","given":"Zachary"},{"family":"Von Biela","given":"Vanessa R."},{"family":"Howard","given":"Katherine G."}],"issued":{"date-parts":[["2024",10]]}}}],"schema":"https://github.com/citation-style-language/schema/raw/master/csl-citation.json"} </w:instrText>
-      </w:r>
-      <w:r>
-        <w:fldChar w:fldCharType="separate"/>
-      </w:r>
-      <w:r>
-        <w:rPr>
-          <w:noProof/>
-        </w:rPr>
-        <w:t>(Ohlberger et al. 2020, Oke et al. 2020, Feddern et al. 2024)</w:t>
-      </w:r>
-      <w:r>
-        <w:fldChar w:fldCharType="end"/>
-      </w:r>
-      <w:r>
-        <w:t>. The Alaska Department of Fish and Game (ADFG) conducts standardized salmon escapement surveys across Alaska where they have recorded salmon length, sex and age since the 1990’s. This information is publicly available (</w:t>
-      </w:r>
-      <w:r>
-        <w:t>Supplemental Table 1</w:t>
-      </w:r>
-      <w:r>
-        <w:t>)</w:t>
+        <w:t>included</w:t>
+      </w:r>
+      <w:r>
+        <w:t xml:space="preserve"> </w:t>
+      </w:r>
+      <w:r>
+        <w:t>the</w:t>
+      </w:r>
+      <w:r>
+        <w:t xml:space="preserve"> </w:t>
+      </w:r>
+      <w:r>
+        <w:t xml:space="preserve">period from the </w:t>
+      </w:r>
+      <w:r>
+        <w:t>end of the first summer at se</w:t>
+      </w:r>
+      <w:r>
+        <w:t xml:space="preserve">a </w:t>
+      </w:r>
+      <w:r>
+        <w:t>until the</w:t>
+      </w:r>
+      <w:r>
+        <w:t xml:space="preserve"> individuals are vulnerable to terminal harvest when they return to the Yukon River</w:t>
+      </w:r>
+      <w:r>
+        <w:t xml:space="preserve"> (Table 2, Figure 2)</w:t>
       </w:r>
       <w:r>
         <w:t xml:space="preserve">. </w:t>
       </w:r>
-      <w:commentRangeStart w:id="31"/>
-      <w:r>
-        <w:t>W</w:t>
-      </w:r>
-      <w:r>
-        <w:t xml:space="preserve">e compiled Yukon River Chum salmon age and length data </w:t>
-      </w:r>
-      <w:r>
-        <w:t xml:space="preserve">spanning </w:t>
-      </w:r>
-      <w:r>
-        <w:t>2000-202</w:t>
-      </w:r>
-      <w:r>
-        <w:t>1</w:t>
-      </w:r>
-      <w:r>
-        <w:t xml:space="preserve">from project sites with current timeseries (Supplemental Table </w:t>
-      </w:r>
-      <w:r>
-        <w:rPr>
-          <w:b/>
-          <w:bCs/>
-        </w:rPr>
-        <w:t>XX</w:t>
-      </w:r>
-      <w:r>
-        <w:t>)</w:t>
+      <w:r>
+        <w:t xml:space="preserve">At the end of their first summer at sea, </w:t>
+      </w:r>
+      <w:r>
+        <w:t xml:space="preserve">individuals leave the Bering Sea and typically </w:t>
+      </w:r>
+      <w:r>
+        <w:t>migrate</w:t>
+      </w:r>
+      <w:r>
+        <w:t xml:space="preserve"> </w:t>
+      </w:r>
+      <w:r>
+        <w:t xml:space="preserve">to the Gulf of Alaska and the Aleutian </w:t>
+      </w:r>
+      <w:r>
+        <w:t>Islands</w:t>
+      </w:r>
+      <w:r>
+        <w:t>,</w:t>
+      </w:r>
+      <w:r>
+        <w:t xml:space="preserve"> where they feed and mature. </w:t>
+      </w:r>
+      <w:r>
+        <w:t>We</w:t>
+      </w:r>
+      <w:r>
+        <w:t xml:space="preserve"> included </w:t>
+      </w:r>
+      <w:r>
+        <w:t xml:space="preserve">the following covariates when estimating survival for </w:t>
+      </w:r>
+      <w:r>
+        <w:t>the</w:t>
+      </w:r>
+      <w:r>
+        <w:t xml:space="preserve"> marine stage, </w:t>
+      </w:r>
+      <m:oMath>
+        <m:sSub>
+          <m:sSubPr>
+            <m:ctrlPr>
+              <w:rPr>
+                <w:rFonts w:ascii="Cambria Math" w:hAnsi="Cambria Math"/>
+              </w:rPr>
+            </m:ctrlPr>
+          </m:sSubPr>
+          <m:e>
+            <m:r>
+              <m:rPr>
+                <m:sty m:val="p"/>
+              </m:rPr>
+              <w:rPr>
+                <w:rFonts w:ascii="Cambria Math" w:hAnsi="Cambria Math"/>
+              </w:rPr>
+              <m:t>N</m:t>
+            </m:r>
+          </m:e>
+          <m:sub>
+            <m:r>
+              <m:rPr>
+                <m:sty m:val="p"/>
+              </m:rPr>
+              <w:rPr>
+                <w:rFonts w:ascii="Cambria Math" w:hAnsi="Cambria Math"/>
+              </w:rPr>
+              <m:t>t,s=m</m:t>
+            </m:r>
+          </m:sub>
+        </m:sSub>
+      </m:oMath>
+      <w:r>
+        <w:t>:</w:t>
+      </w:r>
+      <w:r>
+        <w:t xml:space="preserve"> fullness index, </w:t>
+      </w:r>
+      <w:r>
+        <w:t xml:space="preserve">winter </w:t>
+      </w:r>
+      <w:r>
+        <w:t>CDD</w:t>
+      </w:r>
+      <w:r>
+        <w:t xml:space="preserve"> </w:t>
+      </w:r>
+      <w:r>
+        <w:t>from</w:t>
+      </w:r>
+      <w:r>
+        <w:t xml:space="preserve"> the Eastern Aleutian Islands, </w:t>
+      </w:r>
+      <w:r>
+        <w:t xml:space="preserve">and </w:t>
+      </w:r>
+      <w:r>
+        <w:t xml:space="preserve">annual total Chum </w:t>
+      </w:r>
+      <w:r>
+        <w:t xml:space="preserve">and Pink </w:t>
+      </w:r>
+      <w:r>
+        <w:t>salmon hatchery releases</w:t>
+      </w:r>
+      <w:r>
+        <w:t xml:space="preserve"> (separately)</w:t>
+      </w:r>
+      <w:r>
+        <w:t xml:space="preserve"> from Alaska, Japan, Korea and Russia</w:t>
       </w:r>
       <w:r>
         <w:t xml:space="preserve">. </w:t>
       </w:r>
-      <w:commentRangeEnd w:id="31"/>
-      <w:r>
-        <w:rPr>
-          <w:rStyle w:val="CommentReference"/>
-        </w:rPr>
-        <w:commentReference w:id="31"/>
-      </w:r>
-    </w:p>
-    <w:p>
-      <w:pPr>
-        <w:ind w:firstLine="720"/>
-      </w:pPr>
-      <w:r>
-        <w:t xml:space="preserve">We considered four covariates hypothesized to impact </w:t>
-      </w:r>
-      <w:r>
-        <w:t>marine</w:t>
-      </w:r>
-      <w:r>
-        <w:t xml:space="preserve"> salmon productivity</w:t>
-      </w:r>
-      <w:r>
-        <w:t>, which</w:t>
-      </w:r>
-      <w:r>
-        <w:t xml:space="preserve"> </w:t>
-      </w:r>
-      <w:r>
-        <w:t>included</w:t>
-      </w:r>
-      <w:r>
-        <w:t xml:space="preserve"> </w:t>
-      </w:r>
-      <w:r>
-        <w:t>the</w:t>
-      </w:r>
-      <w:r>
-        <w:t xml:space="preserve"> </w:t>
-      </w:r>
-      <w:ins w:id="32" w:author="Lauren.Rogers" w:date="2025-01-02T15:48:00Z">
-        <w:r>
-          <w:t xml:space="preserve">period from the </w:t>
-        </w:r>
-      </w:ins>
-      <w:r>
-        <w:t>end of the first summer at se</w:t>
-      </w:r>
-      <w:r>
-        <w:t xml:space="preserve">a </w:t>
-      </w:r>
-      <w:r>
-        <w:t>until the</w:t>
-      </w:r>
-      <w:r>
-        <w:t xml:space="preserve"> individuals are vulnerable to terminal harvest when they return to the Yukon River</w:t>
-      </w:r>
-      <w:r>
-        <w:t xml:space="preserve"> (Table 2, Figure 2)</w:t>
-      </w:r>
-      <w:r>
-        <w:t xml:space="preserve">. </w:t>
-      </w:r>
-      <w:r>
-        <w:t xml:space="preserve">At the end of their first summer at sea, </w:t>
-      </w:r>
-      <w:r>
-        <w:t xml:space="preserve">individuals leave the Bering Sea and typically </w:t>
-      </w:r>
-      <w:del w:id="33" w:author="Lauren.Rogers" w:date="2025-01-02T15:49:00Z">
-        <w:r>
-          <w:delText xml:space="preserve">head </w:delText>
-        </w:r>
-      </w:del>
-      <w:ins w:id="34" w:author="Lauren.Rogers" w:date="2025-01-02T15:49:00Z">
-        <w:r>
-          <w:t>migrate</w:t>
-        </w:r>
-        <w:r>
-          <w:t xml:space="preserve"> </w:t>
-        </w:r>
-      </w:ins>
-      <w:r>
-        <w:t xml:space="preserve">to the Gulf of Alaska and the Aleutian </w:t>
-      </w:r>
-      <w:r>
-        <w:t>Islands</w:t>
-      </w:r>
-      <w:r>
-        <w:t>,</w:t>
-      </w:r>
-      <w:r>
-        <w:t xml:space="preserve"> where they feed and mature. </w:t>
-      </w:r>
-      <w:r>
-        <w:t xml:space="preserve">Covariates included in the marine </w:t>
-      </w:r>
-      <w:commentRangeStart w:id="35"/>
-      <w:r>
-        <w:t>adult</w:t>
-      </w:r>
-      <w:commentRangeEnd w:id="35"/>
-      <w:r>
-        <w:rPr>
-          <w:rStyle w:val="CommentReference"/>
-        </w:rPr>
-        <w:commentReference w:id="35"/>
-      </w:r>
-      <w:r>
-        <w:t xml:space="preserve"> stage include </w:t>
-      </w:r>
-      <w:r>
-        <w:t xml:space="preserve">winter </w:t>
-      </w:r>
-      <w:r>
-        <w:t>CDD</w:t>
-      </w:r>
-      <w:r>
-        <w:t xml:space="preserve"> </w:t>
-      </w:r>
-      <w:r>
-        <w:t>from</w:t>
-      </w:r>
-      <w:r>
-        <w:t xml:space="preserve"> the Eastern Aleutian Islands, a fullness index, </w:t>
-      </w:r>
-      <w:r>
-        <w:t xml:space="preserve">and </w:t>
-      </w:r>
-      <w:r>
-        <w:t xml:space="preserve">annual total Chum </w:t>
-      </w:r>
-      <w:r>
-        <w:t xml:space="preserve">and Pink </w:t>
-      </w:r>
-      <w:r>
-        <w:t>salmon hatchery releases</w:t>
-      </w:r>
-      <w:r>
-        <w:t xml:space="preserve"> (separately)</w:t>
-      </w:r>
-      <w:r>
-        <w:t xml:space="preserve"> from Alaska, Japan, Korea and Russia</w:t>
-      </w:r>
-      <w:r>
-        <w:t xml:space="preserve">. </w:t>
-      </w:r>
-      <w:r>
-        <w:t>We included winter Eastern Aleutian CDD to represent the temperature conditions that young Yukon River Chum salmon experienced during their first winter at sea</w:t>
-      </w:r>
-      <w:r>
-        <w:t>. This stage</w:t>
-      </w:r>
-      <w:r>
-        <w:t xml:space="preserve"> is hypothesized as a critical survival bottleneck in the lifecycle </w:t>
-      </w:r>
-      <w:r>
-        <w:fldChar w:fldCharType="begin"/>
-      </w:r>
-      <w:r>
-        <w:instrText xml:space="preserve"> ADDIN ZOTERO_ITEM CSL_CITATION {"citationID":"gH28kpYE","properties":{"formattedCitation":"(Farley et al. 2024)","plainCitation":"(Farley et al. 2024)","noteIndex":0},"citationItems":[{"id":3657,"uris":["http://zotero.org/users/8784224/items/FLH9GM3V"],"itemData":{"id":3657,"type":"article-journal","abstract":"Recent precipitous declines in western Alaska chum salmon Oncorhynchus keta returns followed unprecedented warming in the northern Bering Sea ecosystem. To better understand the role of anomalous events on the early marine ecology of juvenile chum salmon in the northern Bering Sea, we utilized time-series observations over a 17 yr period (2003–2019) of sea surface temperature (SST) and juvenile chum salmon size (length and weight), diet, energy density, and relative abundance. Particular attention was paid to more recent (2014–2019) years in which there was unprecedented loss of sea ice in the northern Being Sea in comparison to previous warm (2003–2005) and cold (2006–2013) periods. Our findings indicate significant correlations between SST and juvenile chum salmon relative biomass (positive) and energy density (negative). We found that juvenile chum salmon were larger during warm periods than during cold periods; however, there was no significant difference in their length and weight between the warm periods. Juvenile chum salmon fed on lower quality prey during warm periods than during cold periods, with an increase in the proportion of lower quality prey during the recent warm period. Consequently, the energy density of juvenile chum salmon was also lower during warm periods than during cold periods, with the lowest values occurring during the recent warm period (2014–2019). These results identify a shift in energy allocation and/or prey quality of juvenile chum salmon with temperature and illustrate how marine ecosystems have altered the nutritional condition of juvenile chum salmon prior to winter, when energy reserves are considered critical to survival.","container-title":"Marine Ecology Progress Series","DOI":"10.3354/meps14491","ISSN":"0171-8630, 1616-1599","journalAbbreviation":"Mar. Ecol. Prog. Ser.","language":"en","page":"149-160","source":"DOI.org (Crossref)","title":"Critical periods in the marine life history of juvenile western Alaska chum salmon in a changing climate","volume":"726","author":[{"family":"Farley","given":"Ev"},{"family":"Yasumiishi","given":"Em"},{"family":"Murphy","given":"Jm"},{"family":"Strasburger","given":"W"},{"family":"Sewall","given":"F"},{"family":"Howard","given":"K"},{"family":"Garcia","given":"S"},{"family":"Moss","given":"Jh"}],"issued":{"date-parts":[["2024",1,11]]}}}],"schema":"https://github.com/citation-style-language/schema/raw/master/csl-citation.json"} </w:instrText>
-      </w:r>
-      <w:r>
-        <w:fldChar w:fldCharType="separate"/>
-      </w:r>
-      <w:r>
-        <w:rPr>
-          <w:noProof/>
-        </w:rPr>
-        <w:t>(Farley et al. 2024)</w:t>
-      </w:r>
-      <w:r>
-        <w:fldChar w:fldCharType="end"/>
-      </w:r>
-      <w:r>
-        <w:t xml:space="preserve">. To calculate CDD we used the daily mean E Aleutian SST, publicly available on the Alaska Fisheries Information Network (AKFiN), summed from November to February to represent winter conditions. We hypothesized </w:t>
+      <w:r>
+        <w:t xml:space="preserve">We included a juvenile stomach fullness index (SFI), to </w:t>
       </w:r>
       <w:r>
         <w:lastRenderedPageBreak/>
-        <w:t xml:space="preserve">a negative relationship between high CDD and productivity, as high temperatures can alter the prey base which is critical under higher metabolic demands of warm temperatures </w:t>
-      </w:r>
-      <w:r>
-        <w:fldChar w:fldCharType="begin"/>
-      </w:r>
-      <w:r>
-        <w:instrText xml:space="preserve"> ADDIN ZOTERO_ITEM CSL_CITATION {"citationID":"WW6wo0dv","properties":{"formattedCitation":"(Farley et al. 2024)","plainCitation":"(Farley et al. 2024)","noteIndex":0},"citationItems":[{"id":3657,"uris":["http://zotero.org/users/8784224/items/FLH9GM3V"],"itemData":{"id":3657,"type":"article-journal","abstract":"Recent precipitous declines in western Alaska chum salmon Oncorhynchus keta returns followed unprecedented warming in the northern Bering Sea ecosystem. To better understand the role of anomalous events on the early marine ecology of juvenile chum salmon in the northern Bering Sea, we utilized time-series observations over a 17 yr period (2003–2019) of sea surface temperature (SST) and juvenile chum salmon size (length and weight), diet, energy density, and relative abundance. Particular attention was paid to more recent (2014–2019) years in which there was unprecedented loss of sea ice in the northern Being Sea in comparison to previous warm (2003–2005) and cold (2006–2013) periods. Our findings indicate significant correlations between SST and juvenile chum salmon relative biomass (positive) and energy density (negative). We found that juvenile chum salmon were larger during warm periods than during cold periods; however, there was no significant difference in their length and weight between the warm periods. Juvenile chum salmon fed on lower quality prey during warm periods than during cold periods, with an increase in the proportion of lower quality prey during the recent warm period. Consequently, the energy density of juvenile chum salmon was also lower during warm periods than during cold periods, with the lowest values occurring during the recent warm period (2014–2019). These results identify a shift in energy allocation and/or prey quality of juvenile chum salmon with temperature and illustrate how marine ecosystems have altered the nutritional condition of juvenile chum salmon prior to winter, when energy reserves are considered critical to survival.","container-title":"Marine Ecology Progress Series","DOI":"10.3354/meps14491","ISSN":"0171-8630, 1616-1599","journalAbbreviation":"Mar. Ecol. Prog. Ser.","language":"en","page":"149-160","source":"DOI.org (Crossref)","title":"Critical periods in the marine life history of juvenile western Alaska chum salmon in a changing climate","volume":"726","author":[{"family":"Farley","given":"Ev"},{"family":"Yasumiishi","given":"Em"},{"family":"Murphy","given":"Jm"},{"family":"Strasburger","given":"W"},{"family":"Sewall","given":"F"},{"family":"Howard","given":"K"},{"family":"Garcia","given":"S"},{"family":"Moss","given":"Jh"}],"issued":{"date-parts":[["2024",1,11]]}}}],"schema":"https://github.com/citation-style-language/schema/raw/master/csl-citation.json"} </w:instrText>
-      </w:r>
-      <w:r>
-        <w:fldChar w:fldCharType="separate"/>
-      </w:r>
-      <w:r>
-        <w:rPr>
-          <w:noProof/>
-        </w:rPr>
-        <w:t>(Farley et al. 2024)</w:t>
-      </w:r>
-      <w:r>
-        <w:fldChar w:fldCharType="end"/>
-      </w:r>
-      <w:r>
-        <w:t xml:space="preserve">. </w:t>
-      </w:r>
-    </w:p>
-    <w:p>
-      <w:pPr>
-        <w:ind w:firstLine="720"/>
-      </w:pPr>
-      <w:commentRangeStart w:id="36"/>
-      <w:r>
-        <w:t xml:space="preserve">We included a juvenile </w:t>
-      </w:r>
-      <w:r>
-        <w:t xml:space="preserve">stomach </w:t>
-      </w:r>
-      <w:r>
-        <w:t>fullness index</w:t>
-      </w:r>
-      <w:r>
-        <w:t xml:space="preserve"> (SFI)</w:t>
-      </w:r>
-      <w:r>
-        <w:t xml:space="preserve">, </w:t>
-      </w:r>
-      <w:commentRangeEnd w:id="36"/>
-      <w:r>
-        <w:rPr>
-          <w:rStyle w:val="CommentReference"/>
-        </w:rPr>
-        <w:commentReference w:id="36"/>
-      </w:r>
-      <w:r>
-        <w:t xml:space="preserve">to represent the conditions fish </w:t>
-      </w:r>
-      <w:r>
-        <w:t>experience</w:t>
-      </w:r>
-      <w:r>
-        <w:t xml:space="preserve"> when they begin their first winter at sea, we hypothesized that a higher </w:t>
-      </w:r>
-      <w:r>
-        <w:t>SFI</w:t>
-      </w:r>
-      <w:r>
-        <w:t xml:space="preserve">, which represents better fish condition, </w:t>
-      </w:r>
-      <w:r>
-        <w:t xml:space="preserve">would be positively related to adult productivity. The </w:t>
-      </w:r>
-      <w:r>
-        <w:t xml:space="preserve">SFI </w:t>
-      </w:r>
-      <w:r>
-        <w:t xml:space="preserve">is estimated from fullness data collected by the </w:t>
-      </w:r>
-      <w:r>
-        <w:t>NBS</w:t>
-      </w:r>
-      <w:r>
-        <w:t xml:space="preserve"> </w:t>
-      </w:r>
-      <w:r>
-        <w:t xml:space="preserve">survey </w:t>
-      </w:r>
-      <w:r>
-        <w:t xml:space="preserve">(discussed in more detail below) </w:t>
-      </w:r>
-      <w:r>
-        <w:t xml:space="preserve">and </w:t>
-      </w:r>
-      <w:r>
-        <w:t>the</w:t>
-      </w:r>
-      <w:r>
-        <w:t xml:space="preserve"> </w:t>
-      </w:r>
-      <w:r>
-        <w:t>fullness</w:t>
-      </w:r>
-      <w:r>
-        <w:t xml:space="preserve"> </w:t>
-      </w:r>
-      <w:r>
-        <w:t xml:space="preserve">data </w:t>
-      </w:r>
-      <w:r>
-        <w:t xml:space="preserve">collection methods are detailed in </w:t>
-      </w:r>
-      <w:r>
-        <w:t xml:space="preserve">Murphy et al 2021. </w:t>
-      </w:r>
-      <w:r>
-        <w:t>Stomach fullness data are</w:t>
-      </w:r>
-      <w:r>
-        <w:t xml:space="preserve"> collected </w:t>
-      </w:r>
-      <w:r>
-        <w:t xml:space="preserve">from salmon at each station and recorded on a </w:t>
-      </w:r>
-      <w:r>
-        <w:t>per station</w:t>
-      </w:r>
-      <w:r>
-        <w:t xml:space="preserve"> basis.</w:t>
-      </w:r>
-      <w:r>
-        <w:t xml:space="preserve"> T</w:t>
-      </w:r>
-      <w:r>
-        <w:t xml:space="preserve">o account for differences in </w:t>
-      </w:r>
-      <w:r>
-        <w:t xml:space="preserve">the survey through space and time and </w:t>
+        <w:t xml:space="preserve">represent the conditions fish experience when they begin their first winter at sea, we hypothesized that a higher SFI, which represents better fish condition, would be positively related to adult productivity. The SFI is estimated from fullness data collected by the NBS survey (discussed in more detail below) and the fullness data collection methods are detailed in Murphy et al 2021. Stomach fullness data are collected from salmon at each station and recorded on a per station basis. To account for differences in the survey through space and time and </w:t>
       </w:r>
       <w:r>
         <w:t xml:space="preserve">account for differences </w:t>
       </w:r>
       <w:r>
-        <w:t>in the number of stomachs examined at each station</w:t>
-      </w:r>
-      <w:r>
-        <w:t xml:space="preserve">, we used a generalized additive model to estimate </w:t>
-      </w:r>
-      <w:r>
-        <w:t>a</w:t>
-      </w:r>
-      <w:r>
-        <w:t>n</w:t>
-      </w:r>
-      <w:r>
-        <w:t xml:space="preserve"> SFI.</w:t>
-      </w:r>
-      <w:r>
-        <w:t xml:space="preserve"> The model took the following form:</w:t>
+        <w:t xml:space="preserve">in the number of stomachs examined at each station, we used a generalized additive model to estimate an SFI. </w:t>
+      </w:r>
+      <w:r>
+        <w:t xml:space="preserve">In this model, </w:t>
+      </w:r>
+      <w:proofErr w:type="gramStart"/>
+      <w:r>
+        <w:t>The</w:t>
+      </w:r>
+      <w:proofErr w:type="gramEnd"/>
+      <w:r>
+        <w:t xml:space="preserve"> model took the following form:</w:t>
       </w:r>
     </w:p>
     <w:p>
@@ -7544,50 +7320,6 @@
                 <w:rFonts w:ascii="Cambria Math" w:eastAsiaTheme="minorEastAsia" w:hAnsi="Cambria Math"/>
                 <w:color w:val="000000" w:themeColor="text1"/>
               </w:rPr>
-              <m:t>G</m:t>
-            </m:r>
-          </m:e>
-          <m:sub>
-            <m:r>
-              <m:rPr>
-                <m:sty m:val="p"/>
-              </m:rPr>
-              <w:rPr>
-                <w:rFonts w:ascii="Cambria Math" w:eastAsiaTheme="minorEastAsia" w:hAnsi="Cambria Math"/>
-                <w:color w:val="000000" w:themeColor="text1"/>
-              </w:rPr>
-              <m:t>i</m:t>
-            </m:r>
-          </m:sub>
-        </m:sSub>
-        <m:r>
-          <m:rPr>
-            <m:sty m:val="p"/>
-          </m:rPr>
-          <w:rPr>
-            <w:rFonts w:ascii="Cambria Math" w:eastAsiaTheme="minorEastAsia" w:hAnsi="Cambria Math"/>
-            <w:color w:val="000000" w:themeColor="text1"/>
-          </w:rPr>
-          <m:t xml:space="preserve">+  </m:t>
-        </m:r>
-        <m:sSub>
-          <m:sSubPr>
-            <m:ctrlPr>
-              <w:rPr>
-                <w:rFonts w:ascii="Cambria Math" w:eastAsiaTheme="minorEastAsia" w:hAnsi="Cambria Math"/>
-                <w:color w:val="000000" w:themeColor="text1"/>
-              </w:rPr>
-            </m:ctrlPr>
-          </m:sSubPr>
-          <m:e>
-            <m:r>
-              <m:rPr>
-                <m:sty m:val="p"/>
-              </m:rPr>
-              <w:rPr>
-                <w:rFonts w:ascii="Cambria Math" w:eastAsiaTheme="minorEastAsia" w:hAnsi="Cambria Math"/>
-                <w:color w:val="000000" w:themeColor="text1"/>
-              </w:rPr>
               <m:t>f</m:t>
             </m:r>
           </m:e>
@@ -7744,21 +7476,7 @@
           <w:rFonts w:eastAsiaTheme="minorEastAsia"/>
           <w:color w:val="000000" w:themeColor="text1"/>
         </w:rPr>
-        <w:t xml:space="preserve">           Eq. </w:t>
-      </w:r>
-      <w:r>
-        <w:rPr>
-          <w:rFonts w:eastAsiaTheme="minorEastAsia"/>
-          <w:color w:val="000000" w:themeColor="text1"/>
-        </w:rPr>
-        <w:t>4.1</w:t>
-      </w:r>
-      <w:r>
-        <w:rPr>
-          <w:rFonts w:eastAsiaTheme="minorEastAsia"/>
-          <w:color w:val="000000" w:themeColor="text1"/>
-        </w:rPr>
-        <w:t>6</w:t>
+        <w:t xml:space="preserve">           Eq. 4.16</w:t>
       </w:r>
     </w:p>
     <w:p>
@@ -7815,15 +7533,7 @@
           <w:rFonts w:eastAsiaTheme="minorEastAsia"/>
           <w:color w:val="000000" w:themeColor="text1"/>
         </w:rPr>
-        <w:t xml:space="preserve"> is the expected log SFI, for the i-th observation in space and time. </w:t>
-      </w:r>
-      <w:commentRangeStart w:id="37"/>
-      <w:r>
-        <w:rPr>
-          <w:rFonts w:eastAsiaTheme="minorEastAsia"/>
-          <w:color w:val="000000" w:themeColor="text1"/>
-        </w:rPr>
-        <w:t xml:space="preserve">We included an intercept to estimate mean SFI, </w:t>
+        <w:t xml:space="preserve"> is the expected log SFI, for the i-th observation in space and time. We included an intercept to estimate mean SFI, </w:t>
       </w:r>
       <m:oMath>
         <m:r>
@@ -7842,7 +7552,14 @@
           <w:rFonts w:eastAsiaTheme="minorEastAsia"/>
           <w:color w:val="000000" w:themeColor="text1"/>
         </w:rPr>
-        <w:t xml:space="preserve">, a factor year effect, to standardize SFI across years, </w:t>
+        <w:t xml:space="preserve"> and</w:t>
+      </w:r>
+      <w:r>
+        <w:rPr>
+          <w:rFonts w:eastAsiaTheme="minorEastAsia"/>
+          <w:color w:val="000000" w:themeColor="text1"/>
+        </w:rPr>
+        <w:t xml:space="preserve"> a factor year effect, </w:t>
       </w:r>
       <m:oMath>
         <m:sSub>
@@ -7885,44 +7602,8 @@
           <w:rFonts w:eastAsiaTheme="minorEastAsia"/>
           <w:color w:val="000000" w:themeColor="text1"/>
         </w:rPr>
-        <w:t xml:space="preserve">, and a factor gear effect, to standardize SFI across gear types, </w:t>
-      </w:r>
-      <m:oMath>
-        <m:sSub>
-          <m:sSubPr>
-            <m:ctrlPr>
-              <w:rPr>
-                <w:rFonts w:ascii="Cambria Math" w:eastAsiaTheme="minorEastAsia" w:hAnsi="Cambria Math"/>
-                <w:color w:val="000000" w:themeColor="text1"/>
-              </w:rPr>
-            </m:ctrlPr>
-          </m:sSubPr>
-          <m:e>
-            <m:r>
-              <m:rPr>
-                <m:sty m:val="p"/>
-              </m:rPr>
-              <w:rPr>
-                <w:rFonts w:ascii="Cambria Math" w:eastAsiaTheme="minorEastAsia" w:hAnsi="Cambria Math"/>
-                <w:color w:val="000000" w:themeColor="text1"/>
-              </w:rPr>
-              <m:t>G</m:t>
-            </m:r>
-          </m:e>
-          <m:sub>
-            <m:r>
-              <m:rPr>
-                <m:sty m:val="p"/>
-              </m:rPr>
-              <w:rPr>
-                <w:rFonts w:ascii="Cambria Math" w:eastAsiaTheme="minorEastAsia" w:hAnsi="Cambria Math"/>
-                <w:color w:val="000000" w:themeColor="text1"/>
-              </w:rPr>
-              <m:t>i</m:t>
-            </m:r>
-          </m:sub>
-        </m:sSub>
-      </m:oMath>
+        <w:t xml:space="preserve"> to estimate direct annual indices</w:t>
+      </w:r>
       <w:r>
         <w:rPr>
           <w:rFonts w:eastAsiaTheme="minorEastAsia"/>
@@ -8145,72 +7826,235 @@
         <w:rPr>
           <w:rFonts w:eastAsiaTheme="minorEastAsia"/>
         </w:rPr>
-        <w:t xml:space="preserve">: longitude), which allowed for anisotropy in the smoothing process. The model was assessed for convergence and the residuals were assessed for homogeneity. </w:t>
-      </w:r>
-      <w:commentRangeEnd w:id="37"/>
-      <w:r>
-        <w:rPr>
-          <w:rStyle w:val="CommentReference"/>
-        </w:rPr>
-        <w:commentReference w:id="37"/>
+        <w:t xml:space="preserve">: longitude), which allowed for anisotropy in the smoothing process. </w:t>
+      </w:r>
+      <w:r>
+        <w:rPr>
+          <w:rFonts w:eastAsiaTheme="minorEastAsia"/>
+        </w:rPr>
+        <w:t>To generate standardized estimates used in the IPM, we predicted SFI across years f</w:t>
+      </w:r>
+      <w:r>
+        <w:rPr>
+          <w:rFonts w:eastAsiaTheme="minorEastAsia"/>
+        </w:rPr>
+        <w:t>or</w:t>
+      </w:r>
+      <w:r>
+        <w:rPr>
+          <w:rFonts w:eastAsiaTheme="minorEastAsia"/>
+        </w:rPr>
+        <w:t xml:space="preserve"> the mean</w:t>
+      </w:r>
+      <w:r>
+        <w:rPr>
+          <w:rFonts w:eastAsiaTheme="minorEastAsia"/>
+        </w:rPr>
+        <w:t xml:space="preserve"> survey</w:t>
+      </w:r>
+      <w:r>
+        <w:rPr>
+          <w:rFonts w:eastAsiaTheme="minorEastAsia"/>
+        </w:rPr>
+        <w:t xml:space="preserve"> latitude and longitude</w:t>
+      </w:r>
+      <w:r>
+        <w:rPr>
+          <w:rFonts w:eastAsiaTheme="minorEastAsia"/>
+        </w:rPr>
+        <w:t xml:space="preserve"> in the dataset</w:t>
+      </w:r>
+      <w:r>
+        <w:rPr>
+          <w:rFonts w:eastAsiaTheme="minorEastAsia"/>
+        </w:rPr>
+        <w:t xml:space="preserve"> (</w:t>
+      </w:r>
+      <w:r>
+        <w:rPr>
+          <w:rFonts w:eastAsiaTheme="minorEastAsia"/>
+        </w:rPr>
+        <w:t>62.0, -168.1</w:t>
+      </w:r>
+      <w:r>
+        <w:rPr>
+          <w:rFonts w:eastAsiaTheme="minorEastAsia"/>
+        </w:rPr>
+        <w:t xml:space="preserve">). </w:t>
+      </w:r>
+      <w:r>
+        <w:rPr>
+          <w:rFonts w:eastAsiaTheme="minorEastAsia"/>
+        </w:rPr>
+        <w:t xml:space="preserve">The </w:t>
+      </w:r>
+      <w:r>
+        <w:rPr>
+          <w:rFonts w:eastAsiaTheme="minorEastAsia"/>
+        </w:rPr>
+        <w:t xml:space="preserve">index </w:t>
+      </w:r>
+      <w:r>
+        <w:rPr>
+          <w:rFonts w:eastAsiaTheme="minorEastAsia"/>
+        </w:rPr>
+        <w:t xml:space="preserve">model was assessed for convergence and residuals were assessed for homogeneity. </w:t>
       </w:r>
     </w:p>
     <w:p>
       <w:pPr>
         <w:ind w:firstLine="720"/>
+      </w:pPr>
+      <w:r>
+        <w:t>We included winter Eastern Aleutian CDD to represent the temperature conditions that young Yukon River Chum salmon experienced during their first winter at sea</w:t>
+      </w:r>
+      <w:r>
+        <w:t>. This stage</w:t>
+      </w:r>
+      <w:r>
+        <w:t xml:space="preserve"> is hypothesized as a critical survival bottleneck in the lifecycle </w:t>
+      </w:r>
+      <w:r>
+        <w:fldChar w:fldCharType="begin"/>
+      </w:r>
+      <w:r>
+        <w:instrText xml:space="preserve"> ADDIN ZOTERO_ITEM CSL_CITATION {"citationID":"gH28kpYE","properties":{"formattedCitation":"(Farley et al. 2024)","plainCitation":"(Farley et al. 2024)","noteIndex":0},"citationItems":[{"id":3657,"uris":["http://zotero.org/users/8784224/items/FLH9GM3V"],"itemData":{"id":3657,"type":"article-journal","abstract":"Recent precipitous declines in western Alaska chum salmon Oncorhynchus keta returns followed unprecedented warming in the northern Bering Sea ecosystem. To better understand the role of anomalous events on the early marine ecology of juvenile chum salmon in the northern Bering Sea, we utilized time-series observations over a 17 yr period (2003–2019) of sea surface temperature (SST) and juvenile chum salmon size (length and weight), diet, energy density, and relative abundance. Particular attention was paid to more recent (2014–2019) years in which there was unprecedented loss of sea ice in the northern Being Sea in comparison to previous warm (2003–2005) and cold (2006–2013) periods. Our findings indicate significant correlations between SST and juvenile chum salmon relative biomass (positive) and energy density (negative). We found that juvenile chum salmon were larger during warm periods than during cold periods; however, there was no significant difference in their length and weight between the warm periods. Juvenile chum salmon fed on lower quality prey during warm periods than during cold periods, with an increase in the proportion of lower quality prey during the recent warm period. Consequently, the energy density of juvenile chum salmon was also lower during warm periods than during cold periods, with the lowest values occurring during the recent warm period (2014–2019). These results identify a shift in energy allocation and/or prey quality of juvenile chum salmon with temperature and illustrate how marine ecosystems have altered the nutritional condition of juvenile chum salmon prior to winter, when energy reserves are considered critical to survival.","container-title":"Marine Ecology Progress Series","DOI":"10.3354/meps14491","ISSN":"0171-8630, 1616-1599","journalAbbreviation":"Mar. Ecol. Prog. Ser.","language":"en","page":"149-160","source":"DOI.org (Crossref)","title":"Critical periods in the marine life history of juvenile western Alaska chum salmon in a changing climate","volume":"726","author":[{"family":"Farley","given":"Ev"},{"family":"Yasumiishi","given":"Em"},{"family":"Murphy","given":"Jm"},{"family":"Strasburger","given":"W"},{"family":"Sewall","given":"F"},{"family":"Howard","given":"K"},{"family":"Garcia","given":"S"},{"family":"Moss","given":"Jh"}],"issued":{"date-parts":[["2024",1,11]]}}}],"schema":"https://github.com/citation-style-language/schema/raw/master/csl-citation.json"} </w:instrText>
+      </w:r>
+      <w:r>
+        <w:fldChar w:fldCharType="separate"/>
+      </w:r>
+      <w:r>
+        <w:rPr>
+          <w:noProof/>
+        </w:rPr>
+        <w:t>(Farley et al. 2024)</w:t>
+      </w:r>
+      <w:r>
+        <w:fldChar w:fldCharType="end"/>
+      </w:r>
+      <w:r>
+        <w:t xml:space="preserve">. To calculate CDD we used the daily mean E Aleutian SST, publicly available on the Alaska Fisheries Information Network (AKFiN), summed from November to February to represent winter conditions. We hypothesized a negative relationship between high CDD and productivity, as high temperatures can alter the prey base which is critical under higher metabolic demands of warm temperatures </w:t>
+      </w:r>
+      <w:r>
+        <w:fldChar w:fldCharType="begin"/>
+      </w:r>
+      <w:r>
+        <w:instrText xml:space="preserve"> ADDIN ZOTERO_ITEM CSL_CITATION {"citationID":"WW6wo0dv","properties":{"formattedCitation":"(Farley et al. 2024)","plainCitation":"(Farley et al. 2024)","noteIndex":0},"citationItems":[{"id":3657,"uris":["http://zotero.org/users/8784224/items/FLH9GM3V"],"itemData":{"id":3657,"type":"article-journal","abstract":"Recent precipitous declines in western Alaska chum salmon Oncorhynchus keta returns followed unprecedented warming in the northern Bering Sea ecosystem. To better understand the role of anomalous events on the early marine ecology of juvenile chum salmon in the northern Bering Sea, we utilized time-series observations over a 17 yr period (2003–2019) of sea surface temperature (SST) and juvenile chum salmon size (length and weight), diet, energy density, and relative abundance. Particular attention was paid to more recent (2014–2019) years in which there was unprecedented loss of sea ice in the northern Being Sea in comparison to previous warm (2003–2005) and cold (2006–2013) periods. Our findings indicate significant correlations between SST and juvenile chum salmon relative biomass (positive) and energy density (negative). We found that juvenile chum salmon were larger during warm periods than during cold periods; however, there was no significant difference in their length and weight between the warm periods. Juvenile chum salmon fed on lower quality prey during warm periods than during cold periods, with an increase in the proportion of lower quality prey during the recent warm period. Consequently, the energy density of juvenile chum salmon was also lower during warm periods than during cold periods, with the lowest values occurring during the recent warm period (2014–2019). These results identify a shift in energy allocation and/or prey quality of juvenile chum salmon with temperature and illustrate how marine ecosystems have altered the nutritional condition of juvenile chum salmon prior to winter, when energy reserves are considered critical to survival.","container-title":"Marine Ecology Progress Series","DOI":"10.3354/meps14491","ISSN":"0171-8630, 1616-1599","journalAbbreviation":"Mar. Ecol. Prog. Ser.","language":"en","page":"149-160","source":"DOI.org (Crossref)","title":"Critical periods in the marine life history of juvenile western Alaska chum salmon in a changing climate","volume":"726","author":[{"family":"Farley","given":"Ev"},{"family":"Yasumiishi","given":"Em"},{"family":"Murphy","given":"Jm"},{"family":"Strasburger","given":"W"},{"family":"Sewall","given":"F"},{"family":"Howard","given":"K"},{"family":"Garcia","given":"S"},{"family":"Moss","given":"Jh"}],"issued":{"date-parts":[["2024",1,11]]}}}],"schema":"https://github.com/citation-style-language/schema/raw/master/csl-citation.json"} </w:instrText>
+      </w:r>
+      <w:r>
+        <w:fldChar w:fldCharType="separate"/>
+      </w:r>
+      <w:r>
+        <w:rPr>
+          <w:noProof/>
+        </w:rPr>
+        <w:t>(Farley et al. 2024)</w:t>
+      </w:r>
+      <w:r>
+        <w:fldChar w:fldCharType="end"/>
+      </w:r>
+      <w:r>
+        <w:t xml:space="preserve">. </w:t>
+      </w:r>
+    </w:p>
+    <w:p>
+      <w:pPr>
+        <w:ind w:firstLine="720"/>
+      </w:pPr>
+      <w:r>
+        <w:t>Finally, we included Chum and Pink hatchery release abundances, separately, from Alaska, Japan, Korea and Russia.</w:t>
+      </w:r>
+      <w:r>
+        <w:t xml:space="preserve"> </w:t>
+      </w:r>
+      <w:r>
+        <w:t xml:space="preserve">We hypothesized a negative relationship between hatchery release abundances and adult marine productivity as increases in marine competition negatively impacts salmon stocks </w:t>
+      </w:r>
+      <w:r>
+        <w:fldChar w:fldCharType="begin"/>
+      </w:r>
+      <w:r>
+        <w:instrText xml:space="preserve"> ADDIN ZOTERO_ITEM CSL_CITATION {"citationID":"ckrqi61H","properties":{"formattedCitation":"(Ruggerone et al. 2003, Cunningham et al. 2018, Scheuerell et al. 2020, Feddern et al. 2024)","plainCitation":"(Ruggerone et al. 2003, Cunningham et al. 2018, Scheuerell et al. 2020, Feddern et al. 2024)","noteIndex":0},"citationItems":[{"id":1581,"uris":["http://zotero.org/users/8784224/items/V9BD2VX4"],"itemData":{"id":1581,"type":"article-journal","abstract":"The importance of interspecific competition as a mechanism regulating population abundance in offshore marine communities is largely unknown. We evaluated offshore competition between Asian pink salmon and Bristol Bay (Alaska) sockeye salmon, which intermingle in the North Pacific Ocean and Bering Sea, using the unique biennial abundance cycle of Asian pink salmon from 1955 to 2000. Sockeye salmon growth during the second and third growing seasons at sea, as determined by scale measurements, declined significantly in odd-numbered years, corresponding to years when Asian pink salmon are most abundant. Bristol Bay sockeye salmon do not interact with Asian pink salmon during their first summer and fall seasons and no difference in first year scale growth was detected. The interaction with odd-year pink salmon led to significantly smaller size at age of adult sockeye salmon, especially among younger female salmon. Examination of sockeye salmon smolt to adult survival rates during 1977–97 indicated that smolts entering the ocean during even-numbered years and interacting with abundant odd-year pink salmon during the following year experienced 26% (age-2 smolt) to 45% (age-1 smolt) lower survival compared with smolts migrating during odd-numbered years. Adult sockeye salmon returning to Bristol Bay from even-year smolt migrations were 22% less abundant (reduced by 5.9 million fish per year) compared with returns from odd-year migrations. The greatest reduction in adult returns occurred among adults spending 2 compared with 3 years at sea. Our new evidence for interspecific competition highlights the need for multispecies, international management of salmon production, including salmon released from hatcheries into the ocean.","container-title":"Fisheries Oceanography","DOI":"10.1046/j.1365-2419.2003.00239.x","ISSN":"1365-2419","issue":"3","language":"en","note":"_eprint: https://onlinelibrary.wiley.com/doi/pdf/10.1046/j.1365-2419.2003.00239.x","page":"209-219","source":"Wiley Online Library","title":"Competition between Asian pink salmon (Oncorhynchus gorbuscha) and Alaskan sockeye salmon (O. nerka) in the North Pacific Ocean","volume":"12","author":[{"family":"Ruggerone","given":"G. T."},{"family":"Zimmermann","given":"M."},{"family":"Myers","given":"K. W."},{"family":"Nielsen","given":"J. L."},{"family":"Rogers","given":"D. E."}],"issued":{"date-parts":[["2003"]]}}},{"id":20,"uris":["http://zotero.org/users/8784224/items/8VYRU22J"],"itemData":{"id":20,"type":"article-journal","abstract":"Understanding how species might respond to climate change involves disentangling the influence of co-occurring environmental factors on population dynamics, and is especially problematic for migratory species like Pacific salmon that move between ecosystems. To date, debate surrounding the causes of recent declines in Yukon River Chinook salmon (Oncorhynchus tshawytscha) abundance has centered on whether factors in freshwater or marine environments control variation in survival, and how these populations at the northern extremity of the species range will respond to climate change. To estimate the effect of factors in marine and freshwater environments on Chinook salmon survival, we constructed a stage-structured assessment model that incorporates the best available data, estimates incidental marine bycatch mortality in trawl fisheries, and uses Bayesian model selection methods to quantify support for alternative hypotheses. Models fitted to two index populations of Yukon River Chinook salmon indicate that processes in the nearshore and marine environments are the most important determinants of survival. Specifically, survival declines when ice leaves the Yukon River later in the spring, increases with wintertime temperature in the Bering Sea, and declines with the abundance of globally enhanced salmon species consistent with competition at sea. In addition, we found support for density-dependent survival limitations in freshwater but not marine portions of the life cycle, increasing average survival with ocean age, and age-specific selectivity of bycatch mortality in the Bering Sea. This study underscores the utility of flexible estimation models capable of fitting multiple data types and evaluating mortality from both natural and anthropogenic sources in multiple habitats. Overall, these analyses suggest that mortality at sea is the primary driver of population dynamics, yet under warming climate Chinook salmon populations at the northern extent of the species’ range may be expected to fare better than southern populations, but are influenced by foreign salmon production.","container-title":"Global Change Biology","DOI":"10.1111/gcb.14315","ISSN":"1365-2486","issue":"9","language":"en","note":"_eprint: https://onlinelibrary.wiley.com/doi/pdf/10.1111/gcb.14315","page":"4399-4416","source":"Wiley Online Library","title":"Signals of large scale climate drivers, hatchery enhancement, and marine factors in Yukon River Chinook salmon survival revealed with a Bayesian life history model","volume":"24","author":[{"family":"Cunningham","given":"Curry J."},{"family":"Westley","given":"Peter A. H."},{"family":"Adkison","given":"Milo D."}],"issued":{"date-parts":[["2018"]]}}},{"id":37,"uris":["http://zotero.org/users/8784224/items/9Z59JXI6"],"itemData":{"id":37,"type":"article-journal","abstract":"Assessing the degree to which at‐risk species are regulated by density‐dependent versus density‐independent factors is often complicated by incomplete or biased information. If not addressed in an appropriate manner, errors in the data can affect estimates of population demographics, which may obfuscate the anticipated response of the population to a specific action. We developed a Bayesian integrated population model that accounts explicitly for interannual variability in the number of reproducing adults and their age structure, harvest and environmental conditions. We apply the model to 41 years of data for a population of threatened steelhead trout Oncorhynchus mykiss using freshwater flows, ocean indices and releases of hatchery‐born conspecifics as covariates. We found compelling evidence that the population is under density‐dependent regulation, despite being well below its historical population size. In the freshwater portion of the lifecycle, we found a negative relationship between productivity (offspring per parent) and peak winter flows, and a positive relationship with summer flows. We also found a negative relationship between productivity and releases of hatchery conspecifics. In the marine portion of the lifecycle, we found a positive correlation between productivity and the North Pacific Gyre Oscillation. Synthesis and applications. The evidence for density‐dependent population regulation, combined with the substantial loss of juvenile rearing habitat in this river basin, suggests that habitat restoration could benefit this population of at‐risk steelhead. Our results also imply that hatchery programmes for steelhead need to be considered carefully with respect to habitat availability and recovery goals for wild steelhead. If releases of hatchery steelhead have indeed limited the production potential of wild steelhead, there are likely significant trade‐offs between providing harvest opportunities via hatchery steelhead production and achieving wild steelhead recovery goals. Furthermore, harvest rates on wild fish have been sufficiently low to ensure very little risk of overfishing. The evidence for density‐dependent population regulation, combined with the substantial loss of juvenile rearing habitat in this river basin, suggests that habitat restoration could benefit this population of at‐risk steelhead. Our results also imply that hatchery programmes for steelhead need to be considered carefully with respect to habitat availability and recovery goals for wild steelhead. If releases of hatchery steelhead have indeed limited the production potential of wild steelhead, there are likely significant trade‐offs between providing harvest opportunities via hatchery steelhead production and achieving wild steelhead recovery goals. Furthermore, harvest rates on wild fish have been sufficiently low to ensure very little risk of overfishing.","container-title":"Journal of Applied Ecology","DOI":"10.1111/1365-2664.13789","journalAbbreviation":"Journal of Applied Ecology","source":"ResearchGate","title":"An integrated population model for estimating the relative effects of natural and anthropogenic factors on a threatened population of steelhead trout","volume":"58","author":[{"family":"Scheuerell","given":"Mark"},{"family":"Ruff","given":"Casey"},{"family":"Anderson","given":"Joseph"},{"family":"Beamer","given":"Eric"}],"issued":{"date-parts":[["2020",11,1]]}}},{"id":4585,"uris":["http://zotero.org/users/8784224/items/XCIUF3BH"],"itemData":{"id":4585,"type":"article-journal","abstract":"Disentangling the influences of climate change from other stressors affecting the population dynamics of aquatic species is particularly pressing for northern latitude ecosystems, where climate-­driven warming is occurring faster than the global average. Chinook salmon (Oncorhynchus tshawytscha) in the Yukon-­Kuskokwim (YK) region occupy the northern extent of their species' range and are experiencing prolonged declines in abundance resulting in fisheries closures and impacts to the well-­being of Indigenous people and local communities. These declines have been associated with physical (e.g., temperature, streamflow) and biological (e.g., body size, competition) conditions, but uncertainty remains about the relative influence of these drivers on productivity across populations and how salmon–environment relationships vary across watersheds. To fill these knowledge gaps, we estimated the effects of marine and freshwater environmental indicators, body size, and indices of competition, on the productivity (adult returns-­per-­spawner) of 26 Chinook salmon populations in the YK region using a Bayesian hierarchical stock-­recruitment model. Across most populations, productivity declined with smaller spawner body size and sea surface temperatures that were colder in the winter and warmer in the summer during the first year at sea. Decreased productivity was also associated with above average fall maximum daily streamflow, increased sea ice cover prior to juvenile outmigration, and abundance of marine competitors, but the strength of these effects varied among populations. Maximum daily stream temperature during spawning migration had a nonlinear relationship with productivity, with reduced productivity in years when temperatures exceeded thresholds in main stem rivers. These results demonstrate for the first time that well-­documented declines in body size of YK Chinook salmon were associated with declining population productivity, while taking climate into account.","container-title":"Global Change Biology","DOI":"10.1111/gcb.17508","ISSN":"1354-1013, 1365-2486","issue":"10","journalAbbreviation":"Global Change Biology","language":"en","page":"e17508","source":"DOI.org (Crossref)","title":"Body size and early marine conditions drive changes in Chinook salmon productivity across northern latitude ecosystems","volume":"30","author":[{"family":"Feddern","given":"Megan L."},{"family":"Shaftel","given":"Rebecca"},{"family":"Schoen","given":"Erik R."},{"family":"Cunningham","given":"Curry J."},{"family":"Connors","given":"Brendan M."},{"family":"Staton","given":"Benjamin A."},{"family":"Von Finster","given":"Al"},{"family":"Liller","given":"Zachary"},{"family":"Von Biela","given":"Vanessa R."},{"family":"Howard","given":"Katherine G."}],"issued":{"date-parts":[["2024",10]]}}}],"schema":"https://github.com/citation-style-language/schema/raw/master/csl-citation.json"} </w:instrText>
+      </w:r>
+      <w:r>
+        <w:fldChar w:fldCharType="separate"/>
+      </w:r>
+      <w:r>
+        <w:rPr>
+          <w:noProof/>
+        </w:rPr>
+        <w:t>(Ruggerone et al. 2003, Cunningham et al. 2018, Scheuerell et al. 2020, Feddern et al. 2024)</w:t>
+      </w:r>
+      <w:r>
+        <w:fldChar w:fldCharType="end"/>
+      </w:r>
+      <w:r>
+        <w:t>. International hatchery release information is publicly available from the North Pacific Anadromous Fish Commission</w:t>
+      </w:r>
+      <w:r>
+        <w:t xml:space="preserve"> (Table S1)</w:t>
+      </w:r>
+      <w:r>
+        <w:t>.</w:t>
+      </w:r>
+      <w:r>
+        <w:t xml:space="preserve"> We </w:t>
+      </w:r>
+      <w:r>
+        <w:t xml:space="preserve">use a </w:t>
+      </w:r>
+      <w:r>
+        <w:t xml:space="preserve">lagged </w:t>
+      </w:r>
+      <w:r>
+        <w:t>tolling average of</w:t>
+      </w:r>
+      <w:r>
+        <w:t xml:space="preserve"> hatchery releases so that they occur in the model at a timestep where releases would overlap with Fall chum salmon in the ocean. For example, Chum salmon </w:t>
+      </w:r>
+      <w:r>
+        <w:t xml:space="preserve">hatchery releases in </w:t>
+      </w:r>
+      <w:r>
+        <w:t xml:space="preserve">brood </w:t>
+      </w:r>
+      <w:r>
+        <w:t xml:space="preserve">year </w:t>
+      </w:r>
+      <w:r>
+        <w:t>2000</w:t>
+      </w:r>
+      <w:r>
+        <w:t xml:space="preserve"> </w:t>
+      </w:r>
+      <w:r>
+        <w:t xml:space="preserve">could begin to interact with Yukon River Fall Chum salmon by 2002 (calendar year, t+2) and due to variation in age structure, brood year 200 may </w:t>
+      </w:r>
+      <w:r>
+        <w:t>continue</w:t>
+      </w:r>
+      <w:r>
+        <w:t xml:space="preserve"> to </w:t>
+      </w:r>
+      <w:r>
+        <w:t xml:space="preserve">compete with wild Yukon River fall chum for 3 more years. To capture this, we include a three-year rolling average of hatchery releases from brood year t + 2. </w:t>
+      </w:r>
+      <w:r>
+        <w:t xml:space="preserve">While migration distances and times certainly vary from these different release points, we include hatchery releases as a coarse marine competition index. </w:t>
+      </w:r>
+      <w:r>
+        <w:t xml:space="preserve">Since Pink salmon have a different life history than Chum salmon, we did not use a rolling average, we added a t+1 lag so pink salmon from brood year 2000 could compete with Yukon River Fall Chum in calendar year 2001. </w:t>
+      </w:r>
+    </w:p>
+    <w:p>
+      <w:pPr>
+        <w:ind w:firstLine="720"/>
         <w:rPr>
           <w:rFonts w:eastAsiaTheme="minorEastAsia"/>
         </w:rPr>
       </w:pPr>
       <w:r>
-        <w:t xml:space="preserve">Finally, we included </w:t>
-      </w:r>
-      <w:commentRangeStart w:id="38"/>
-      <w:r>
-        <w:t>Chum and Pink hatchery release abundances</w:t>
-      </w:r>
-      <w:commentRangeEnd w:id="38"/>
-      <w:r>
-        <w:rPr>
-          <w:rStyle w:val="CommentReference"/>
-        </w:rPr>
-        <w:commentReference w:id="38"/>
-      </w:r>
-      <w:r>
-        <w:t>, separately, from Alaska, Japan, Korea and Russia.</w:t>
-      </w:r>
-      <w:r>
         <w:t xml:space="preserve"> </w:t>
-      </w:r>
-      <w:r>
-        <w:t xml:space="preserve">We hypothesized a negative relationship between hatchery release abundances and adult marine productivity as increases in marine competition negatively impacts salmon stocks </w:t>
-      </w:r>
-      <w:r>
-        <w:fldChar w:fldCharType="begin"/>
-      </w:r>
-      <w:r>
-        <w:instrText xml:space="preserve"> ADDIN ZOTERO_ITEM CSL_CITATION {"citationID":"ckrqi61H","properties":{"formattedCitation":"(Ruggerone et al. 2003, Cunningham et al. 2018, Scheuerell et al. 2020, Feddern et al. 2024)","plainCitation":"(Ruggerone et al. 2003, Cunningham et al. 2018, Scheuerell et al. 2020, Feddern et al. 2024)","noteIndex":0},"citationItems":[{"id":1581,"uris":["http://zotero.org/users/8784224/items/V9BD2VX4"],"itemData":{"id":1581,"type":"article-journal","abstract":"The importance of interspecific competition as a mechanism regulating population abundance in offshore marine communities is largely unknown. We evaluated offshore competition between Asian pink salmon and Bristol Bay (Alaska) sockeye salmon, which intermingle in the North Pacific Ocean and Bering Sea, using the unique biennial abundance cycle of Asian pink salmon from 1955 to 2000. Sockeye salmon growth during the second and third growing seasons at sea, as determined by scale measurements, declined significantly in odd-numbered years, corresponding to years when Asian pink salmon are most abundant. Bristol Bay sockeye salmon do not interact with Asian pink salmon during their first summer and fall seasons and no difference in first year scale growth was detected. The interaction with odd-year pink salmon led to significantly smaller size at age of adult sockeye salmon, especially among younger female salmon. Examination of sockeye salmon smolt to adult survival rates during 1977–97 indicated that smolts entering the ocean during even-numbered years and interacting with abundant odd-year pink salmon during the following year experienced 26% (age-2 smolt) to 45% (age-1 smolt) lower survival compared with smolts migrating during odd-numbered years. Adult sockeye salmon returning to Bristol Bay from even-year smolt migrations were 22% less abundant (reduced by 5.9 million fish per year) compared with returns from odd-year migrations. The greatest reduction in adult returns occurred among adults spending 2 compared with 3 years at sea. Our new evidence for interspecific competition highlights the need for multispecies, international management of salmon production, including salmon released from hatcheries into the ocean.","container-title":"Fisheries Oceanography","DOI":"10.1046/j.1365-2419.2003.00239.x","ISSN":"1365-2419","issue":"3","language":"en","note":"_eprint: https://onlinelibrary.wiley.com/doi/pdf/10.1046/j.1365-2419.2003.00239.x","page":"209-219","source":"Wiley Online Library","title":"Competition between Asian pink salmon (Oncorhynchus gorbuscha) and Alaskan sockeye salmon (O. nerka) in the North Pacific Ocean","volume":"12","author":[{"family":"Ruggerone","given":"G. T."},{"family":"Zimmermann","given":"M."},{"family":"Myers","given":"K. W."},{"family":"Nielsen","given":"J. L."},{"family":"Rogers","given":"D. E."}],"issued":{"date-parts":[["2003"]]}}},{"id":20,"uris":["http://zotero.org/users/8784224/items/8VYRU22J"],"itemData":{"id":20,"type":"article-journal","abstract":"Understanding how species might respond to climate change involves disentangling the influence of co-occurring environmental factors on population dynamics, and is especially problematic for migratory species like Pacific salmon that move between ecosystems. To date, debate surrounding the causes of recent declines in Yukon River Chinook salmon (Oncorhynchus tshawytscha) abundance has centered on whether factors in freshwater or marine environments control variation in survival, and how these populations at the northern extremity of the species range will respond to climate change. To estimate the effect of factors in marine and freshwater environments on Chinook salmon survival, we constructed a stage-structured assessment model that incorporates the best available data, estimates incidental marine bycatch mortality in trawl fisheries, and uses Bayesian model selection methods to quantify support for alternative hypotheses. Models fitted to two index populations of Yukon River Chinook salmon indicate that processes in the nearshore and marine environments are the most important determinants of survival. Specifically, survival declines when ice leaves the Yukon River later in the spring, increases with wintertime temperature in the Bering Sea, and declines with the abundance of globally enhanced salmon species consistent with competition at sea. In addition, we found support for density-dependent survival limitations in freshwater but not marine portions of the life cycle, increasing average survival with ocean age, and age-specific selectivity of bycatch mortality in the Bering Sea. This study underscores the utility of flexible estimation models capable of fitting multiple data types and evaluating mortality from both natural and anthropogenic sources in multiple habitats. Overall, these analyses suggest that mortality at sea is the primary driver of population dynamics, yet under warming climate Chinook salmon populations at the northern extent of the species’ range may be expected to fare better than southern populations, but are influenced by foreign salmon production.","container-title":"Global Change Biology","DOI":"10.1111/gcb.14315","ISSN":"1365-2486","issue":"9","language":"en","note":"_eprint: https://onlinelibrary.wiley.com/doi/pdf/10.1111/gcb.14315","page":"4399-4416","source":"Wiley Online Library","title":"Signals of large scale climate drivers, hatchery enhancement, and marine factors in Yukon River Chinook salmon survival revealed with a Bayesian life history model","volume":"24","author":[{"family":"Cunningham","given":"Curry J."},{"family":"Westley","given":"Peter A. H."},{"family":"Adkison","given":"Milo D."}],"issued":{"date-parts":[["2018"]]}}},{"id":37,"uris":["http://zotero.org/users/8784224/items/9Z59JXI6"],"itemData":{"id":37,"type":"article-journal","abstract":"Assessing the degree to which at‐risk species are regulated by density‐dependent versus density‐independent factors is often complicated by incomplete or biased information. If not addressed in an appropriate manner, errors in the data can affect estimates of population demographics, which may obfuscate the anticipated response of the population to a specific action. We developed a Bayesian integrated population model that accounts explicitly for interannual variability in the number of reproducing adults and their age structure, harvest and environmental conditions. We apply the model to 41 years of data for a population of threatened steelhead trout Oncorhynchus mykiss using freshwater flows, ocean indices and releases of hatchery‐born conspecifics as covariates. We found compelling evidence that the population is under density‐dependent regulation, despite being well below its historical population size. In the freshwater portion of the lifecycle, we found a negative relationship between productivity (offspring per parent) and peak winter flows, and a positive relationship with summer flows. We also found a negative relationship between productivity and releases of hatchery conspecifics. In the marine portion of the lifecycle, we found a positive correlation between productivity and the North Pacific Gyre Oscillation. Synthesis and applications. The evidence for density‐dependent population regulation, combined with the substantial loss of juvenile rearing habitat in this river basin, suggests that habitat restoration could benefit this population of at‐risk steelhead. Our results also imply that hatchery programmes for steelhead need to be considered carefully with respect to habitat availability and recovery goals for wild steelhead. If releases of hatchery steelhead have indeed limited the production potential of wild steelhead, there are likely significant trade‐offs between providing harvest opportunities via hatchery steelhead production and achieving wild steelhead recovery goals. Furthermore, harvest rates on wild fish have been sufficiently low to ensure very little risk of overfishing. The evidence for density‐dependent population regulation, combined with the substantial loss of juvenile rearing habitat in this river basin, suggests that habitat restoration could benefit this population of at‐risk steelhead. Our results also imply that hatchery programmes for steelhead need to be considered carefully with respect to habitat availability and recovery goals for wild steelhead. If releases of hatchery steelhead have indeed limited the production potential of wild steelhead, there are likely significant trade‐offs between providing harvest opportunities via hatchery steelhead production and achieving wild steelhead recovery goals. Furthermore, harvest rates on wild fish have been sufficiently low to ensure very little risk of overfishing.","container-title":"Journal of Applied Ecology","DOI":"10.1111/1365-2664.13789","journalAbbreviation":"Journal of Applied Ecology","source":"ResearchGate","title":"An integrated population model for estimating the relative effects of natural and anthropogenic factors on a threatened population of steelhead trout","volume":"58","author":[{"family":"Scheuerell","given":"Mark"},{"family":"Ruff","given":"Casey"},{"family":"Anderson","given":"Joseph"},{"family":"Beamer","given":"Eric"}],"issued":{"date-parts":[["2020",11,1]]}}},{"id":4585,"uris":["http://zotero.org/users/8784224/items/XCIUF3BH"],"itemData":{"id":4585,"type":"article-journal","abstract":"Disentangling the influences of climate change from other stressors affecting the population dynamics of aquatic species is particularly pressing for northern latitude ecosystems, where climate-­driven warming is occurring faster than the global average. Chinook salmon (Oncorhynchus tshawytscha) in the Yukon-­Kuskokwim (YK) region occupy the northern extent of their species' range and are experiencing prolonged declines in abundance resulting in fisheries closures and impacts to the well-­being of Indigenous people and local communities. These declines have been associated with physical (e.g., temperature, streamflow) and biological (e.g., body size, competition) conditions, but uncertainty remains about the relative influence of these drivers on productivity across populations and how salmon–environment relationships vary across watersheds. To fill these knowledge gaps, we estimated the effects of marine and freshwater environmental indicators, body size, and indices of competition, on the productivity (adult returns-­per-­spawner) of 26 Chinook salmon populations in the YK region using a Bayesian hierarchical stock-­recruitment model. Across most populations, productivity declined with smaller spawner body size and sea surface temperatures that were colder in the winter and warmer in the summer during the first year at sea. Decreased productivity was also associated with above average fall maximum daily streamflow, increased sea ice cover prior to juvenile outmigration, and abundance of marine competitors, but the strength of these effects varied among populations. Maximum daily stream temperature during spawning migration had a nonlinear relationship with productivity, with reduced productivity in years when temperatures exceeded thresholds in main stem rivers. These results demonstrate for the first time that well-­documented declines in body size of YK Chinook salmon were associated with declining population productivity, while taking climate into account.","container-title":"Global Change Biology","DOI":"10.1111/gcb.17508","ISSN":"1354-1013, 1365-2486","issue":"10","journalAbbreviation":"Global Change Biology","language":"en","page":"e17508","source":"DOI.org (Crossref)","title":"Body size and early marine conditions drive changes in Chinook salmon productivity across northern latitude ecosystems","volume":"30","author":[{"family":"Feddern","given":"Megan L."},{"family":"Shaftel","given":"Rebecca"},{"family":"Schoen","given":"Erik R."},{"family":"Cunningham","given":"Curry J."},{"family":"Connors","given":"Brendan M."},{"family":"Staton","given":"Benjamin A."},{"family":"Von Finster","given":"Al"},{"family":"Liller","given":"Zachary"},{"family":"Von Biela","given":"Vanessa R."},{"family":"Howard","given":"Katherine G."}],"issued":{"date-parts":[["2024",10]]}}}],"schema":"https://github.com/citation-style-language/schema/raw/master/csl-citation.json"} </w:instrText>
-      </w:r>
-      <w:r>
-        <w:fldChar w:fldCharType="separate"/>
-      </w:r>
-      <w:r>
-        <w:rPr>
-          <w:noProof/>
-        </w:rPr>
-        <w:t>(Ruggerone et al. 2003, Cunningham et al. 2018, Scheuerell et al. 2020, Feddern et al. 2024)</w:t>
-      </w:r>
-      <w:r>
-        <w:fldChar w:fldCharType="end"/>
-      </w:r>
-      <w:r>
-        <w:t>. International hatchery release information is publicly available from the North Pacific Anadromous Fish Commission</w:t>
-      </w:r>
-      <w:r>
-        <w:t xml:space="preserve"> (Table S1)</w:t>
-      </w:r>
-      <w:r>
-        <w:t>.</w:t>
       </w:r>
     </w:p>
     <w:p/>
@@ -8245,6 +8089,39 @@
     </w:p>
     <w:p>
       <w:pPr>
+        <w:pStyle w:val="Heading3"/>
+      </w:pPr>
+      <w:r>
+        <w:lastRenderedPageBreak/>
+        <w:t xml:space="preserve">Results </w:t>
+      </w:r>
+    </w:p>
+    <w:p>
+      <w:pPr>
+        <w:pStyle w:val="Heading4"/>
+      </w:pPr>
+      <w:r>
+        <w:t xml:space="preserve">3.1 Model Estimation </w:t>
+      </w:r>
+    </w:p>
+    <w:p>
+      <w:pPr>
+        <w:pStyle w:val="Heading4"/>
+      </w:pPr>
+      <w:r>
+        <w:t>3.2 Estimated Covariate Effects</w:t>
+      </w:r>
+    </w:p>
+    <w:p>
+      <w:pPr>
+        <w:pStyle w:val="Heading4"/>
+      </w:pPr>
+      <w:r>
+        <w:t xml:space="preserve">3.3 Sensitivity Analysis </w:t>
+      </w:r>
+    </w:p>
+    <w:p>
+      <w:pPr>
         <w:pStyle w:val="CommentText"/>
         <w:rPr>
           <w:sz w:val="24"/>
@@ -8314,15 +8191,13 @@
           <w:szCs w:val="24"/>
         </w:rPr>
       </w:pPr>
-    </w:p>
-    <w:p>
-      <w:pPr>
-        <w:pStyle w:val="CommentText"/>
+      <w:r>
         <w:rPr>
           <w:sz w:val="24"/>
           <w:szCs w:val="24"/>
         </w:rPr>
-      </w:pPr>
+        <w:t>Discussion:</w:t>
+      </w:r>
     </w:p>
     <w:p>
       <w:pPr>
@@ -8341,33 +8216,33 @@
           <w:szCs w:val="24"/>
         </w:rPr>
       </w:pPr>
-    </w:p>
-    <w:p>
-      <w:pPr>
-        <w:pStyle w:val="CommentText"/>
+      <w:r>
         <w:rPr>
           <w:sz w:val="24"/>
           <w:szCs w:val="24"/>
         </w:rPr>
-      </w:pPr>
+        <w:t xml:space="preserve">Choice around size as a covariate rather than part of the model: </w:t>
+      </w:r>
     </w:p>
     <w:p>
       <w:pPr>
         <w:pStyle w:val="CommentText"/>
+        <w:numPr>
+          <w:ilvl w:val="0"/>
+          <w:numId w:val="1"/>
+        </w:numPr>
         <w:rPr>
           <w:sz w:val="24"/>
           <w:szCs w:val="24"/>
         </w:rPr>
       </w:pPr>
-    </w:p>
-    <w:p>
-      <w:pPr>
-        <w:pStyle w:val="CommentText"/>
+      <w:r>
         <w:rPr>
           <w:sz w:val="24"/>
           <w:szCs w:val="24"/>
         </w:rPr>
-      </w:pPr>
+        <w:t>I think we discussed this before – that you could include size-specific fecundity rather than age-specific fecundity in your model directly. I think it is OK to do it as you have done it, and nice that it allows you to compare a model with/without the size effect, but you’ll probably need to address it in the discussion</w:t>
+      </w:r>
     </w:p>
     <w:p>
       <w:pPr>
@@ -8377,13 +8252,15 @@
           <w:szCs w:val="24"/>
         </w:rPr>
       </w:pPr>
-      <w:r>
+    </w:p>
+    <w:p>
+      <w:pPr>
+        <w:pStyle w:val="CommentText"/>
         <w:rPr>
           <w:sz w:val="24"/>
           <w:szCs w:val="24"/>
         </w:rPr>
-        <w:t xml:space="preserve"> </w:t>
-      </w:r>
+      </w:pPr>
     </w:p>
     <w:p>
       <w:pPr>
@@ -8429,40 +8306,782 @@
           <w:szCs w:val="24"/>
         </w:rPr>
       </w:pPr>
-    </w:p>
-    <w:p>
-      <w:pPr>
-        <w:pStyle w:val="Heading4"/>
-      </w:pPr>
-    </w:p>
-    <w:p>
-      <w:pPr>
-        <w:pStyle w:val="Heading4"/>
-      </w:pPr>
-    </w:p>
-    <w:p>
-      <w:pPr>
-        <w:pStyle w:val="Heading4"/>
-      </w:pPr>
-      <w:r>
-        <w:t>References:</w:t>
-      </w:r>
-    </w:p>
-    <w:p>
-      <w:pPr>
-        <w:pStyle w:val="CommentText"/>
+      <w:r>
         <w:rPr>
           <w:sz w:val="24"/>
           <w:szCs w:val="24"/>
         </w:rPr>
-      </w:pPr>
-      <w:r>
+        <w:t xml:space="preserve"> </w:t>
+      </w:r>
+    </w:p>
+    <w:p>
+      <w:pPr>
+        <w:pStyle w:val="CommentText"/>
         <w:rPr>
           <w:sz w:val="24"/>
           <w:szCs w:val="24"/>
         </w:rPr>
+      </w:pPr>
+    </w:p>
+    <w:p>
+      <w:pPr>
+        <w:pStyle w:val="CommentText"/>
+        <w:rPr>
+          <w:sz w:val="24"/>
+          <w:szCs w:val="24"/>
+        </w:rPr>
+      </w:pPr>
+    </w:p>
+    <w:p>
+      <w:pPr>
+        <w:pStyle w:val="CommentText"/>
+        <w:rPr>
+          <w:sz w:val="24"/>
+          <w:szCs w:val="24"/>
+        </w:rPr>
+      </w:pPr>
+    </w:p>
+    <w:p>
+      <w:pPr>
+        <w:pStyle w:val="CommentText"/>
+        <w:rPr>
+          <w:sz w:val="24"/>
+          <w:szCs w:val="24"/>
+        </w:rPr>
+      </w:pPr>
+    </w:p>
+    <w:p>
+      <w:pPr>
+        <w:pStyle w:val="Heading4"/>
+      </w:pPr>
+      <w:r>
+        <w:t>Supplement</w:t>
+      </w:r>
+      <w:r>
+        <w:t>al</w:t>
+      </w:r>
+      <w:r>
+        <w:t xml:space="preserve"> Text:</w:t>
+      </w:r>
+    </w:p>
+    <w:p>
+      <w:pPr>
+        <w:pStyle w:val="Heading5"/>
+        <w:numPr>
+          <w:ilvl w:val="1"/>
+          <w:numId w:val="2"/>
+        </w:numPr>
+      </w:pPr>
+      <w:r>
+        <w:t>Dynamic Factor Analysis for Spawner Size</w:t>
+      </w:r>
+    </w:p>
+    <w:p>
+      <w:pPr>
+        <w:ind w:firstLine="380"/>
+      </w:pPr>
+      <w:r>
+        <w:t xml:space="preserve">To </w:t>
+      </w:r>
+      <w:r>
+        <w:t xml:space="preserve">estimate a </w:t>
+      </w:r>
+      <w:r>
+        <w:t>temporal trend</w:t>
+      </w:r>
+      <w:r>
+        <w:t xml:space="preserve"> for</w:t>
+      </w:r>
+      <w:r>
         <w:t xml:space="preserve"> </w:t>
       </w:r>
+      <w:r>
+        <w:t xml:space="preserve">Yukon River Fall </w:t>
+      </w:r>
+      <w:r>
+        <w:t xml:space="preserve">chum </w:t>
+      </w:r>
+      <w:proofErr w:type="gramStart"/>
+      <w:r>
+        <w:t>salmon</w:t>
+      </w:r>
+      <w:proofErr w:type="gramEnd"/>
+      <w:r>
+        <w:t xml:space="preserve"> </w:t>
+      </w:r>
+      <w:r>
+        <w:t>mean size at age,</w:t>
+      </w:r>
+      <w:r>
+        <w:t xml:space="preserve"> we conducted a dynamic factor analysis (DFA) using data from the Yukon region collected between </w:t>
+      </w:r>
+      <w:r>
+        <w:t>2000-2021</w:t>
+      </w:r>
+      <w:r>
+        <w:t>.</w:t>
+      </w:r>
+      <w:r>
+        <w:t xml:space="preserve"> Data from 2000 to 2016 was collated by </w:t>
+      </w:r>
+      <w:commentRangeStart w:id="9"/>
+      <w:proofErr w:type="spellStart"/>
+      <w:r>
+        <w:t>Oke</w:t>
+      </w:r>
+      <w:proofErr w:type="spellEnd"/>
+      <w:r>
+        <w:t xml:space="preserve"> </w:t>
+      </w:r>
+      <w:commentRangeEnd w:id="9"/>
+      <w:r>
+        <w:rPr>
+          <w:rStyle w:val="CommentReference"/>
+        </w:rPr>
+        <w:commentReference w:id="9"/>
+      </w:r>
+      <w:r>
+        <w:t xml:space="preserve">et al, and more recent years were downloaded from the Alaska Department of Fish and Game Age Sex Length Database (CITE) for all escapement projects with recent data (Table SXX). </w:t>
+      </w:r>
+      <w:r>
+        <w:t xml:space="preserve">We filtered the data to include only escapement samples and </w:t>
+      </w:r>
+      <w:r>
+        <w:t>marine</w:t>
+      </w:r>
+      <w:r>
+        <w:t xml:space="preserve"> </w:t>
+      </w:r>
+      <w:r>
+        <w:t xml:space="preserve">ages ranging from </w:t>
+      </w:r>
+      <w:r>
+        <w:t>3</w:t>
+      </w:r>
+      <w:r>
+        <w:t>-</w:t>
+      </w:r>
+      <w:r>
+        <w:t>6</w:t>
+      </w:r>
+      <w:r>
+        <w:t xml:space="preserve"> years. Prior to analysis, length measurements were standardized within each </w:t>
+      </w:r>
+      <w:r>
+        <w:t>marine</w:t>
+      </w:r>
+      <w:r>
+        <w:t xml:space="preserve"> age group to have a mean of 0 and standard deviation of 1.</w:t>
+      </w:r>
+    </w:p>
+    <w:p>
+      <w:pPr>
+        <w:ind w:firstLine="380"/>
+      </w:pPr>
+      <w:r>
+        <w:t>The DFA was implemented using the MARSS package in R</w:t>
+      </w:r>
+      <w:r>
+        <w:t xml:space="preserve"> </w:t>
+      </w:r>
+      <w:commentRangeStart w:id="10"/>
+      <w:r>
+        <w:fldChar w:fldCharType="begin"/>
+      </w:r>
+      <w:r>
+        <w:instrText xml:space="preserve"> ADDIN ZOTERO_TEMP </w:instrText>
+      </w:r>
+      <w:r>
+        <w:fldChar w:fldCharType="separate"/>
+      </w:r>
+      <w:r>
+        <w:rPr>
+          <w:noProof/>
+        </w:rPr>
+        <w:t>{Citation}</w:t>
+      </w:r>
+      <w:r>
+        <w:fldChar w:fldCharType="end"/>
+      </w:r>
+      <w:commentRangeEnd w:id="10"/>
+      <w:r>
+        <w:rPr>
+          <w:rStyle w:val="CommentReference"/>
+        </w:rPr>
+        <w:commentReference w:id="10"/>
+      </w:r>
+      <w:r>
+        <w:t xml:space="preserve"> t</w:t>
+      </w:r>
+      <w:r>
+        <w:t>o identify common trends in body size across different ocean residence times. Our model treated the standardized lengths as linear combinations of latent trends</w:t>
+      </w:r>
+      <w:r>
+        <w:t xml:space="preserve"> and relates the observed data to overall estimated length trend. This was </w:t>
+      </w:r>
+      <w:r>
+        <w:t xml:space="preserve">expressed </w:t>
+      </w:r>
+      <w:r>
+        <w:t>in our observation model as</w:t>
+      </w:r>
+      <w:r>
+        <w:t>:</w:t>
+      </w:r>
+    </w:p>
+    <w:p/>
+    <w:p>
+      <m:oMathPara>
+        <m:oMath>
+          <m:sSub>
+            <m:sSubPr>
+              <m:ctrlPr>
+                <w:rPr>
+                  <w:rFonts w:ascii="Cambria Math" w:hAnsi="Cambria Math"/>
+                  <w:i/>
+                </w:rPr>
+              </m:ctrlPr>
+            </m:sSubPr>
+            <m:e>
+              <m:r>
+                <w:rPr>
+                  <w:rFonts w:ascii="Cambria Math" w:hAnsi="Cambria Math"/>
+                </w:rPr>
+                <m:t>γ</m:t>
+              </m:r>
+            </m:e>
+            <m:sub>
+              <m:r>
+                <w:rPr>
+                  <w:rFonts w:ascii="Cambria Math" w:hAnsi="Cambria Math"/>
+                </w:rPr>
+                <m:t>y</m:t>
+              </m:r>
+            </m:sub>
+          </m:sSub>
+          <m:r>
+            <w:rPr>
+              <w:rFonts w:ascii="Cambria Math" w:hAnsi="Cambria Math"/>
+            </w:rPr>
+            <m:t>=Z</m:t>
+          </m:r>
+          <m:sSub>
+            <m:sSubPr>
+              <m:ctrlPr>
+                <w:rPr>
+                  <w:rFonts w:ascii="Cambria Math" w:hAnsi="Cambria Math"/>
+                  <w:i/>
+                </w:rPr>
+              </m:ctrlPr>
+            </m:sSubPr>
+            <m:e>
+              <m:r>
+                <w:rPr>
+                  <w:rFonts w:ascii="Cambria Math" w:hAnsi="Cambria Math"/>
+                </w:rPr>
+                <m:t>x</m:t>
+              </m:r>
+            </m:e>
+            <m:sub>
+              <m:r>
+                <w:rPr>
+                  <w:rFonts w:ascii="Cambria Math" w:hAnsi="Cambria Math"/>
+                </w:rPr>
+                <m:t>y</m:t>
+              </m:r>
+            </m:sub>
+          </m:sSub>
+          <m:r>
+            <w:rPr>
+              <w:rFonts w:ascii="Cambria Math" w:hAnsi="Cambria Math"/>
+            </w:rPr>
+            <m:t xml:space="preserve">+ </m:t>
+          </m:r>
+          <m:sSub>
+            <m:sSubPr>
+              <m:ctrlPr>
+                <w:rPr>
+                  <w:rFonts w:ascii="Cambria Math" w:hAnsi="Cambria Math"/>
+                  <w:i/>
+                </w:rPr>
+              </m:ctrlPr>
+            </m:sSubPr>
+            <m:e>
+              <m:r>
+                <w:rPr>
+                  <w:rFonts w:ascii="Cambria Math" w:hAnsi="Cambria Math"/>
+                </w:rPr>
+                <m:t>υ</m:t>
+              </m:r>
+            </m:e>
+            <m:sub>
+              <m:r>
+                <w:rPr>
+                  <w:rFonts w:ascii="Cambria Math" w:hAnsi="Cambria Math"/>
+                </w:rPr>
+                <m:t>y</m:t>
+              </m:r>
+            </m:sub>
+          </m:sSub>
+          <m:r>
+            <w:rPr>
+              <w:rFonts w:ascii="Cambria Math" w:hAnsi="Cambria Math"/>
+            </w:rPr>
+            <m:t xml:space="preserve">, </m:t>
+          </m:r>
+          <m:sSub>
+            <m:sSubPr>
+              <m:ctrlPr>
+                <w:rPr>
+                  <w:rFonts w:ascii="Cambria Math" w:hAnsi="Cambria Math"/>
+                  <w:i/>
+                </w:rPr>
+              </m:ctrlPr>
+            </m:sSubPr>
+            <m:e>
+              <m:r>
+                <w:rPr>
+                  <w:rFonts w:ascii="Cambria Math" w:hAnsi="Cambria Math"/>
+                </w:rPr>
+                <m:t xml:space="preserve">         υ</m:t>
+              </m:r>
+            </m:e>
+            <m:sub>
+              <m:r>
+                <w:rPr>
+                  <w:rFonts w:ascii="Cambria Math" w:hAnsi="Cambria Math"/>
+                </w:rPr>
+                <m:t>y</m:t>
+              </m:r>
+            </m:sub>
+          </m:sSub>
+          <m:r>
+            <w:rPr>
+              <w:rFonts w:ascii="Cambria Math" w:hAnsi="Cambria Math"/>
+            </w:rPr>
+            <m:t xml:space="preserve"> ~ MVN(0,</m:t>
+          </m:r>
+          <m:r>
+            <w:rPr>
+              <w:rFonts w:ascii="Cambria Math" w:hAnsi="Cambria Math"/>
+            </w:rPr>
+            <m:t>R</m:t>
+          </m:r>
+          <m:r>
+            <w:rPr>
+              <w:rFonts w:ascii="Cambria Math" w:hAnsi="Cambria Math"/>
+            </w:rPr>
+            <m:t>)</m:t>
+          </m:r>
+        </m:oMath>
+      </m:oMathPara>
+    </w:p>
+    <w:p/>
+    <w:p>
+      <w:r>
+        <w:t xml:space="preserve">where </w:t>
+      </w:r>
+      <m:oMath>
+        <m:sSub>
+          <m:sSubPr>
+            <m:ctrlPr>
+              <w:rPr>
+                <w:rFonts w:ascii="Cambria Math" w:hAnsi="Cambria Math"/>
+                <w:i/>
+              </w:rPr>
+            </m:ctrlPr>
+          </m:sSubPr>
+          <m:e>
+            <m:r>
+              <w:rPr>
+                <w:rFonts w:ascii="Cambria Math" w:hAnsi="Cambria Math"/>
+              </w:rPr>
+              <m:t>γ</m:t>
+            </m:r>
+          </m:e>
+          <m:sub>
+            <m:r>
+              <w:rPr>
+                <w:rFonts w:ascii="Cambria Math" w:hAnsi="Cambria Math"/>
+              </w:rPr>
+              <m:t>y</m:t>
+            </m:r>
+          </m:sub>
+        </m:sSub>
+      </m:oMath>
+      <w:r>
+        <w:t xml:space="preserve"> represents </w:t>
+      </w:r>
+      <w:r>
+        <w:t>the</w:t>
+      </w:r>
+      <w:r>
+        <w:t xml:space="preserve"> observed data (with </w:t>
+      </w:r>
+      <w:r>
+        <w:t xml:space="preserve">marine </w:t>
+      </w:r>
+      <w:r>
+        <w:t xml:space="preserve">ages as rows and years as columns), </w:t>
+      </w:r>
+      <w:r>
+        <w:rPr>
+          <w:b/>
+          <w:bCs/>
+        </w:rPr>
+        <w:t>Z</w:t>
+      </w:r>
+      <w:r>
+        <w:t xml:space="preserve"> is a matrix of factor loadings </w:t>
+      </w:r>
+      <w:r>
+        <w:t xml:space="preserve">(0,1) </w:t>
+      </w:r>
+      <w:r>
+        <w:t xml:space="preserve">on the latent trends </w:t>
+      </w:r>
+      <w:r>
+        <w:t>that determines how observations relate to the estimated trends</w:t>
+      </w:r>
+      <w:r>
+        <w:t xml:space="preserve"> and </w:t>
+      </w:r>
+      <m:oMath>
+        <m:sSub>
+          <m:sSubPr>
+            <m:ctrlPr>
+              <w:rPr>
+                <w:rFonts w:ascii="Cambria Math" w:hAnsi="Cambria Math"/>
+                <w:i/>
+              </w:rPr>
+            </m:ctrlPr>
+          </m:sSubPr>
+          <m:e>
+            <m:r>
+              <w:rPr>
+                <w:rFonts w:ascii="Cambria Math" w:hAnsi="Cambria Math"/>
+              </w:rPr>
+              <m:t>υ</m:t>
+            </m:r>
+          </m:e>
+          <m:sub>
+            <m:r>
+              <w:rPr>
+                <w:rFonts w:ascii="Cambria Math" w:hAnsi="Cambria Math"/>
+              </w:rPr>
+              <m:t>y</m:t>
+            </m:r>
+          </m:sub>
+        </m:sSub>
+      </m:oMath>
+      <w:r>
+        <w:t xml:space="preserve"> </w:t>
+      </w:r>
+      <w:r>
+        <w:t xml:space="preserve">represents observation errors. The observation errors were assumed to be multivariate normal with mean zero and variance-covariance matrix </w:t>
+      </w:r>
+      <w:r>
+        <w:rPr>
+          <w:b/>
+          <w:bCs/>
+        </w:rPr>
+        <w:t>R</w:t>
+      </w:r>
+      <w:r>
+        <w:t>.</w:t>
+      </w:r>
+    </w:p>
+    <w:p/>
+    <w:p>
+      <w:r>
+        <w:t xml:space="preserve">The </w:t>
+      </w:r>
+      <w:r>
+        <w:t xml:space="preserve">process model estimates the </w:t>
+      </w:r>
+      <w:r>
+        <w:t>latent trend</w:t>
+      </w:r>
+      <w:r>
+        <w:t xml:space="preserve"> in spawner size across ages as</w:t>
+      </w:r>
+      <w:r>
+        <w:t xml:space="preserve"> a random walk with process error:</w:t>
+      </w:r>
+    </w:p>
+    <w:p/>
+    <w:p>
+      <m:oMathPara>
+        <m:oMath>
+          <m:sSub>
+            <m:sSubPr>
+              <m:ctrlPr>
+                <w:rPr>
+                  <w:rFonts w:ascii="Cambria Math" w:hAnsi="Cambria Math"/>
+                  <w:i/>
+                </w:rPr>
+              </m:ctrlPr>
+            </m:sSubPr>
+            <m:e>
+              <m:r>
+                <w:rPr>
+                  <w:rFonts w:ascii="Cambria Math" w:hAnsi="Cambria Math"/>
+                </w:rPr>
+                <m:t>x</m:t>
+              </m:r>
+            </m:e>
+            <m:sub>
+              <m:r>
+                <w:rPr>
+                  <w:rFonts w:ascii="Cambria Math" w:hAnsi="Cambria Math"/>
+                </w:rPr>
+                <m:t>y</m:t>
+              </m:r>
+            </m:sub>
+          </m:sSub>
+          <m:r>
+            <w:rPr>
+              <w:rFonts w:ascii="Cambria Math" w:hAnsi="Cambria Math"/>
+            </w:rPr>
+            <m:t xml:space="preserve">= </m:t>
+          </m:r>
+          <m:sSub>
+            <m:sSubPr>
+              <m:ctrlPr>
+                <w:rPr>
+                  <w:rFonts w:ascii="Cambria Math" w:hAnsi="Cambria Math"/>
+                  <w:i/>
+                </w:rPr>
+              </m:ctrlPr>
+            </m:sSubPr>
+            <m:e>
+              <m:r>
+                <w:rPr>
+                  <w:rFonts w:ascii="Cambria Math" w:hAnsi="Cambria Math"/>
+                </w:rPr>
+                <m:t>x</m:t>
+              </m:r>
+            </m:e>
+            <m:sub>
+              <m:r>
+                <w:rPr>
+                  <w:rFonts w:ascii="Cambria Math" w:hAnsi="Cambria Math"/>
+                </w:rPr>
+                <m:t>y</m:t>
+              </m:r>
+              <m:r>
+                <w:rPr>
+                  <w:rFonts w:ascii="Cambria Math" w:hAnsi="Cambria Math"/>
+                </w:rPr>
+                <m:t>-1</m:t>
+              </m:r>
+            </m:sub>
+          </m:sSub>
+          <m:r>
+            <w:rPr>
+              <w:rFonts w:ascii="Cambria Math" w:hAnsi="Cambria Math"/>
+            </w:rPr>
+            <m:t>+</m:t>
+          </m:r>
+          <m:sSub>
+            <m:sSubPr>
+              <m:ctrlPr>
+                <w:rPr>
+                  <w:rFonts w:ascii="Cambria Math" w:hAnsi="Cambria Math"/>
+                  <w:i/>
+                </w:rPr>
+              </m:ctrlPr>
+            </m:sSubPr>
+            <m:e>
+              <m:r>
+                <w:rPr>
+                  <w:rFonts w:ascii="Cambria Math" w:hAnsi="Cambria Math"/>
+                </w:rPr>
+                <m:t>w</m:t>
+              </m:r>
+            </m:e>
+            <m:sub>
+              <m:r>
+                <w:rPr>
+                  <w:rFonts w:ascii="Cambria Math" w:hAnsi="Cambria Math"/>
+                </w:rPr>
+                <m:t>y</m:t>
+              </m:r>
+            </m:sub>
+          </m:sSub>
+          <m:r>
+            <w:rPr>
+              <w:rFonts w:ascii="Cambria Math" w:hAnsi="Cambria Math"/>
+            </w:rPr>
+            <m:t xml:space="preserve">, </m:t>
+          </m:r>
+          <m:sSub>
+            <m:sSubPr>
+              <m:ctrlPr>
+                <w:rPr>
+                  <w:rFonts w:ascii="Cambria Math" w:hAnsi="Cambria Math"/>
+                  <w:i/>
+                </w:rPr>
+              </m:ctrlPr>
+            </m:sSubPr>
+            <m:e>
+              <m:r>
+                <w:rPr>
+                  <w:rFonts w:ascii="Cambria Math" w:hAnsi="Cambria Math"/>
+                </w:rPr>
+                <m:t xml:space="preserve">          </m:t>
+              </m:r>
+              <m:r>
+                <w:rPr>
+                  <w:rFonts w:ascii="Cambria Math" w:hAnsi="Cambria Math"/>
+                </w:rPr>
+                <m:t>w</m:t>
+              </m:r>
+            </m:e>
+            <m:sub>
+              <m:r>
+                <w:rPr>
+                  <w:rFonts w:ascii="Cambria Math" w:hAnsi="Cambria Math"/>
+                </w:rPr>
+                <m:t>y</m:t>
+              </m:r>
+            </m:sub>
+          </m:sSub>
+          <m:r>
+            <w:rPr>
+              <w:rFonts w:ascii="Cambria Math" w:hAnsi="Cambria Math"/>
+            </w:rPr>
+            <m:t xml:space="preserve"> ~ MVN(0,Q)</m:t>
+          </m:r>
+        </m:oMath>
+      </m:oMathPara>
+    </w:p>
+    <w:p/>
+    <w:p>
+      <w:r>
+        <w:t>where</w:t>
+      </w:r>
+      <m:oMath>
+        <m:r>
+          <w:rPr>
+            <w:rFonts w:ascii="Cambria Math" w:hAnsi="Cambria Math"/>
+          </w:rPr>
+          <m:t xml:space="preserve"> </m:t>
+        </m:r>
+        <m:sSub>
+          <m:sSubPr>
+            <m:ctrlPr>
+              <w:rPr>
+                <w:rFonts w:ascii="Cambria Math" w:hAnsi="Cambria Math"/>
+                <w:i/>
+              </w:rPr>
+            </m:ctrlPr>
+          </m:sSubPr>
+          <m:e>
+            <m:r>
+              <w:rPr>
+                <w:rFonts w:ascii="Cambria Math" w:hAnsi="Cambria Math"/>
+              </w:rPr>
+              <m:t>x</m:t>
+            </m:r>
+          </m:e>
+          <m:sub>
+            <m:r>
+              <w:rPr>
+                <w:rFonts w:ascii="Cambria Math" w:hAnsi="Cambria Math"/>
+              </w:rPr>
+              <m:t>y</m:t>
+            </m:r>
+          </m:sub>
+        </m:sSub>
+      </m:oMath>
+      <w:r>
+        <w:t xml:space="preserve"> is the state, or the spawner length trend, </w:t>
+      </w:r>
+      <w:r>
+        <w:t>for each calendar year,</w:t>
+      </w:r>
+      <w:r>
+        <w:t xml:space="preserve"> </w:t>
+      </w:r>
+      <w:r>
+        <w:t>y</w:t>
+      </w:r>
+      <w:r>
+        <w:t xml:space="preserve">. </w:t>
+      </w:r>
+      <m:oMath>
+        <m:sSub>
+          <m:sSubPr>
+            <m:ctrlPr>
+              <w:rPr>
+                <w:rFonts w:ascii="Cambria Math" w:hAnsi="Cambria Math"/>
+                <w:i/>
+              </w:rPr>
+            </m:ctrlPr>
+          </m:sSubPr>
+          <m:e>
+            <m:r>
+              <w:rPr>
+                <w:rFonts w:ascii="Cambria Math" w:hAnsi="Cambria Math"/>
+              </w:rPr>
+              <m:t>w</m:t>
+            </m:r>
+          </m:e>
+          <m:sub>
+            <m:r>
+              <w:rPr>
+                <w:rFonts w:ascii="Cambria Math" w:hAnsi="Cambria Math"/>
+              </w:rPr>
+              <m:t>y</m:t>
+            </m:r>
+          </m:sub>
+        </m:sSub>
+      </m:oMath>
+      <w:r>
+        <w:t xml:space="preserve"> </w:t>
+      </w:r>
+      <w:r>
+        <w:t>represents process errors assumed to be multivariate normal with mean zero and variance-covariance matrix</w:t>
+      </w:r>
+      <w:r>
+        <w:rPr>
+          <w:b/>
+          <w:bCs/>
+        </w:rPr>
+        <w:t xml:space="preserve"> Q</w:t>
+      </w:r>
+      <w:r>
+        <w:t>.</w:t>
+      </w:r>
+      <w:r>
+        <w:t xml:space="preserve"> Model parameters and states were estimated using maximum likelihood via the MARSS package, with model convergence set to a maximum of 1000 iterations.</w:t>
+      </w:r>
+    </w:p>
+    <w:p/>
+    <w:p>
+      <w:pPr>
+        <w:pStyle w:val="Heading4"/>
+      </w:pPr>
+      <w:r>
+        <w:t>References:</w:t>
+      </w:r>
+    </w:p>
+    <w:p>
+      <w:pPr>
+        <w:pStyle w:val="CommentText"/>
+        <w:rPr>
+          <w:sz w:val="24"/>
+          <w:szCs w:val="24"/>
+        </w:rPr>
+      </w:pPr>
+      <w:r>
+        <w:rPr>
+          <w:sz w:val="24"/>
+          <w:szCs w:val="24"/>
+        </w:rPr>
+        <w:t xml:space="preserve"> </w:t>
+      </w:r>
     </w:p>
     <w:p>
       <w:pPr>
@@ -8550,7 +9169,11 @@
         <w:pStyle w:val="Bibliography"/>
       </w:pPr>
       <w:r>
-        <w:t>Feddern ML, Shaftel R, Schoen ER, Cunningham CJ, Connors BM, Staton BA, Von Finster A, Liller Z, Von Biela VR, Howard KG (2024) Body size and early marine conditions drive changes in Chinook salmon productivity across northern latitude ecosystems. Global Change Biology 30:e17508.</w:t>
+        <w:t xml:space="preserve">Feddern ML, Shaftel R, Schoen ER, Cunningham CJ, Connors BM, Staton BA, Von Finster A, Liller Z, Von Biela VR, Howard KG (2024) Body size and early marine conditions drive </w:t>
+      </w:r>
+      <w:r>
+        <w:lastRenderedPageBreak/>
+        <w:t>changes in Chinook salmon productivity across northern latitude ecosystems. Global Change Biology 30:e17508.</w:t>
       </w:r>
     </w:p>
     <w:p>
@@ -8582,8 +9205,96 @@
         <w:pStyle w:val="Bibliography"/>
       </w:pPr>
       <w:r>
+        <w:t>Iino Y, Kitagawa T, Abe TK, Nagasaka T, Shimizu Y, Ota K, Kawashima T, Kawamura T (2022) Effect of food amount and temperature on growth rate and aerobic scope of juvenile chum salmon. Fish Sci 88:397–409.</w:t>
+      </w:r>
+    </w:p>
+    <w:p>
+      <w:pPr>
+        <w:pStyle w:val="Bibliography"/>
+      </w:pPr>
+      <w:r>
+        <w:t>Kaga T, Sato S, Azumaya T, Davis N, Fukuwaka M (2013) Lipid content of chum salmon Oncorhynchus keta affected by pink salmon O. gorbuscha abundance in the central Bering Sea. Mar Ecol Prog Ser 478:211–221.</w:t>
+      </w:r>
+    </w:p>
+    <w:p>
+      <w:pPr>
+        <w:pStyle w:val="Bibliography"/>
+      </w:pPr>
+      <w:r>
+        <w:t>Kallioinen N, Paananen T, Bürkner P, Vehtari A (2023) Detecting and diagnosing prior and likelihood sensitivity with power-scaling. Statistics and Computing 34.</w:t>
+      </w:r>
+    </w:p>
+    <w:p>
+      <w:pPr>
+        <w:pStyle w:val="Bibliography"/>
+      </w:pPr>
+      <w:r>
+        <w:t>Miller KB, Weiss CM (2023) Disentangling Population Level Differences in Juvenile Migration Phenology for Three Species of Salmon on the Yukon River. JMSE 11:589.</w:t>
+      </w:r>
+    </w:p>
+    <w:p>
+      <w:pPr>
+        <w:pStyle w:val="Bibliography"/>
+      </w:pPr>
+      <w:r>
+        <w:t>Moussalli E, Hilborn R (1986) Optimal Stock Size and Harvest Rate in Multistage Life History Models. Can J Fish Aquat Sci 43:135–141.</w:t>
+      </w:r>
+    </w:p>
+    <w:p>
+      <w:pPr>
+        <w:pStyle w:val="Bibliography"/>
+      </w:pPr>
+      <w:r>
+        <w:t>Murphy J, Dimond A, Cooper D, Garcia S, Lee L, Clark J, Pinchuk A, Reedy T, Miller K, Howard K, Ferguson J, Strasburger W, Labunski E, Farley E (2021) Northern Bering Sea ecosystem and surface trawl cruise report,. US Department of Commerce; NOAA Tech. Memo.</w:t>
+      </w:r>
+    </w:p>
+    <w:p>
+      <w:pPr>
+        <w:pStyle w:val="Bibliography"/>
+      </w:pPr>
+      <w:r>
+        <w:t>Myers KW, Walker RV, Davis ND, Armstrong JL, Kaeriyama M (2009) High Seas Distribution, Biology, and Ecology of Arctic-Yukon-Kuskokwim Salmon: Direct Information from High Seas Tagging Experiments, 1954–2006. American Fisheries Society Symposium 70:201–239.</w:t>
+      </w:r>
+    </w:p>
+    <w:p>
+      <w:pPr>
+        <w:pStyle w:val="Bibliography"/>
+      </w:pPr>
+      <w:r>
+        <w:t>Neuswanger JR, Wipfli MS, Evenson MJ, Hughes NF, Rosenberger AE (2015) Low productivity of Chinook salmon strongly correlates with high summer stream discharge in two Alaskan rivers in the Yukon drainage. Can J Fish Aquat Sci 72:1125–1137.</w:t>
+      </w:r>
+    </w:p>
+    <w:p>
+      <w:pPr>
+        <w:pStyle w:val="Bibliography"/>
+      </w:pPr>
+      <w:r>
+        <w:t>Ohlberger J, Schindler DE, Brown RJ, Harding JMS, Adkison MD, Munro AR, Horstmann L, Spaeder J (2020) The reproductive value of large females: consequences of shifts in demographic structure for population reproductive potential in Chinook salmon. Can J Fish Aquat Sci 77:1292–1301.</w:t>
+      </w:r>
+    </w:p>
+    <w:p>
+      <w:pPr>
+        <w:pStyle w:val="Bibliography"/>
+      </w:pPr>
+      <w:r>
+        <w:t>Oke KB, Cunningham CJ, Westley P a. H, Baskett ML, Carlson SM, Clark J, Hendry AP, Karatayev VA, Kendall NW, Kibele J, Kindsvater HK, Kobayashi KM, Lewis B, Munch S, Reynolds JD, Vick GK, Palkovacs EP (2020) Recent declines in salmon body size impact ecosystems and fisheries. Nat Commun 11:4155.</w:t>
+      </w:r>
+    </w:p>
+    <w:p>
+      <w:pPr>
+        <w:pStyle w:val="Bibliography"/>
+      </w:pPr>
+      <w:r>
+        <w:t>Regehr EV, Hostetter NJ, Wilson RR, Rode KD, Martin MS, Converse SJ (2018) Integrated Population Modeling Provides the First Empirical Estimates of Vital Rates and Abundance for Polar Bears in the Chukchi Sea. Sci Rep 8:16780.</w:t>
+      </w:r>
+    </w:p>
+    <w:p>
+      <w:pPr>
+        <w:pStyle w:val="Bibliography"/>
+      </w:pPr>
+      <w:r>
         <w:lastRenderedPageBreak/>
-        <w:t>Iino Y, Kitagawa T, Abe TK, Nagasaka T, Shimizu Y, Ota K, Kawashima T, Kawamura T (2022) Effect of food amount and temperature on growth rate and aerobic scope of juvenile chum salmon. Fish Sci 88:397–409.</w:t>
+        <w:t>Ruggerone GT, Zimmermann M, Myers KW, Nielsen JL, Rogers DE (2003) Competition between Asian pink salmon (Oncorhynchus gorbuscha) and Alaskan sockeye salmon (O. nerka) in the North Pacific Ocean. Fisheries Oceanography 12:209–219.</w:t>
       </w:r>
     </w:p>
     <w:p>
@@ -8591,7 +9302,7 @@
         <w:pStyle w:val="Bibliography"/>
       </w:pPr>
       <w:r>
-        <w:t>Kaga T, Sato S, Azumaya T, Davis N, Fukuwaka M (2013) Lipid content of chum salmon Oncorhynchus keta affected by pink salmon O. gorbuscha abundance in the central Bering Sea. Mar Ecol Prog Ser 478:211–221.</w:t>
+        <w:t>Schaub M, Abadi F (2011) Integrated population models: a novel analysis framework for deeper insights into population dynamics. J Ornithol 152:227–237.</w:t>
       </w:r>
     </w:p>
     <w:p>
@@ -8599,7 +9310,7 @@
         <w:pStyle w:val="Bibliography"/>
       </w:pPr>
       <w:r>
-        <w:t>Kallioinen N, Paananen T, Bürkner P, Vehtari A (2023) Detecting and diagnosing prior and likelihood sensitivity with power-scaling. Statistics and Computing 34.</w:t>
+        <w:t>Scheuerell M, Ruff C, Anderson J, Beamer E (2020) An integrated population model for estimating the relative effects of natural and anthropogenic factors on a threatened population of steelhead trout. Journal of Applied Ecology 58.</w:t>
       </w:r>
     </w:p>
     <w:p>
@@ -8607,7 +9318,7 @@
         <w:pStyle w:val="Bibliography"/>
       </w:pPr>
       <w:r>
-        <w:t>Miller KB, Weiss CM (2023) Disentangling Population Level Differences in Juvenile Migration Phenology for Three Species of Salmon on the Yukon River. JMSE 11:589.</w:t>
+        <w:t>Stan Development Team (2024) RStan: the R interface to Stan. R package version 2.26.24.</w:t>
       </w:r>
     </w:p>
     <w:p>
@@ -8615,100 +9326,11 @@
         <w:pStyle w:val="Bibliography"/>
       </w:pPr>
       <w:r>
-        <w:t>Moussalli E, Hilborn R (1986) Optimal Stock Size and Harvest Rate in Multistage Life History Models. Can J Fish Aquat Sci 43:135–141.</w:t>
-      </w:r>
-    </w:p>
-    <w:p>
-      <w:pPr>
-        <w:pStyle w:val="Bibliography"/>
-      </w:pPr>
-      <w:r>
-        <w:t>Murphy J, Dimond A, Cooper D, Garcia S, Lee L, Clark J, Pinchuk A, Reedy T, Miller K, Howard K, Ferguson J, Strasburger W, Labunski E, Farley E (2021) Northern Bering Sea ecosystem and surface trawl cruise report,. US Department of Commerce; NOAA Tech. Memo.</w:t>
-      </w:r>
-    </w:p>
-    <w:p>
-      <w:pPr>
-        <w:pStyle w:val="Bibliography"/>
-      </w:pPr>
-      <w:r>
-        <w:t>Myers KW, Walker RV, Davis ND, Armstrong JL, Kaeriyama M (2009) High Seas Distribution, Biology, and Ecology of Arctic-Yukon-Kuskokwim Salmon: Direct Information from High Seas Tagging Experiments, 1954–2006. American Fisheries Society Symposium 70:201–239.</w:t>
-      </w:r>
-    </w:p>
-    <w:p>
-      <w:pPr>
-        <w:pStyle w:val="Bibliography"/>
-      </w:pPr>
-      <w:r>
-        <w:t>Neuswanger JR, Wipfli MS, Evenson MJ, Hughes NF, Rosenberger AE (2015) Low productivity of Chinook salmon strongly correlates with high summer stream discharge in two Alaskan rivers in the Yukon drainage. Can J Fish Aquat Sci 72:1125–1137.</w:t>
-      </w:r>
-    </w:p>
-    <w:p>
-      <w:pPr>
-        <w:pStyle w:val="Bibliography"/>
-      </w:pPr>
-      <w:r>
-        <w:t>Ohlberger J, Schindler DE, Brown RJ, Harding JMS, Adkison MD, Munro AR, Horstmann L, Spaeder J (2020) The reproductive value of large females: consequences of shifts in demographic structure for population reproductive potential in Chinook salmon. Can J Fish Aquat Sci 77:1292–1301.</w:t>
-      </w:r>
-    </w:p>
-    <w:p>
-      <w:pPr>
-        <w:pStyle w:val="Bibliography"/>
-      </w:pPr>
-      <w:r>
-        <w:t>Oke KB, Cunningham CJ, Westley P a. H, Baskett ML, Carlson SM, Clark J, Hendry AP, Karatayev VA, Kendall NW, Kibele J, Kindsvater HK, Kobayashi KM, Lewis B, Munch S, Reynolds JD, Vick GK, Palkovacs EP (2020) Recent declines in salmon body size impact ecosystems and fisheries. Nat Commun 11:4155.</w:t>
-      </w:r>
-    </w:p>
-    <w:p>
-      <w:pPr>
-        <w:pStyle w:val="Bibliography"/>
-      </w:pPr>
-      <w:r>
-        <w:t>Regehr EV, Hostetter NJ, Wilson RR, Rode KD, Martin MS, Converse SJ (2018) Integrated Population Modeling Provides the First Empirical Estimates of Vital Rates and Abundance for Polar Bears in the Chukchi Sea. Sci Rep 8:16780.</w:t>
-      </w:r>
-    </w:p>
-    <w:p>
-      <w:pPr>
-        <w:pStyle w:val="Bibliography"/>
-      </w:pPr>
-      <w:r>
-        <w:t>Ruggerone GT, Zimmermann M, Myers KW, Nielsen JL, Rogers DE (2003) Competition between Asian pink salmon (Oncorhynchus gorbuscha) and Alaskan sockeye salmon (O. nerka) in the North Pacific Ocean. Fisheries Oceanography 12:209–219.</w:t>
-      </w:r>
-    </w:p>
-    <w:p>
-      <w:pPr>
-        <w:pStyle w:val="Bibliography"/>
-      </w:pPr>
-      <w:r>
-        <w:t>Schaub M, Abadi F (2011) Integrated population models: a novel analysis framework for deeper insights into population dynamics. J Ornithol 152:227–237.</w:t>
-      </w:r>
-    </w:p>
-    <w:p>
-      <w:pPr>
-        <w:pStyle w:val="Bibliography"/>
-      </w:pPr>
-      <w:r>
-        <w:t>Scheuerell M, Ruff C, Anderson J, Beamer E (2020) An integrated population model for estimating the relative effects of natural and anthropogenic factors on a threatened population of steelhead trout. Journal of Applied Ecology 58.</w:t>
-      </w:r>
-    </w:p>
-    <w:p>
-      <w:pPr>
-        <w:pStyle w:val="Bibliography"/>
-      </w:pPr>
-      <w:r>
-        <w:t>Stan Development Team (2024) RStan: the R interface to Stan. R package version 2.26.24.</w:t>
-      </w:r>
-    </w:p>
-    <w:p>
-      <w:pPr>
-        <w:pStyle w:val="Bibliography"/>
-      </w:pPr>
-      <w:r>
         <w:t>Thorson JT (2019) Guidance for decisions using the Vector Autoregressive Spatio-Temporal (VAST) package in stock, ecosystem, habitat and climate assessments. Fisheries Research 210:143–161.</w:t>
       </w:r>
     </w:p>
     <w:p>
       <w:r>
-        <w:lastRenderedPageBreak/>
         <w:fldChar w:fldCharType="end"/>
       </w:r>
     </w:p>
@@ -8724,7 +9346,7 @@
 
 <file path=word/comments.xml><?xml version="1.0" encoding="utf-8"?>
 <w:comments xmlns:wpc="http://schemas.microsoft.com/office/word/2010/wordprocessingCanvas" xmlns:cx="http://schemas.microsoft.com/office/drawing/2014/chartex" xmlns:cx1="http://schemas.microsoft.com/office/drawing/2015/9/8/chartex" xmlns:cx2="http://schemas.microsoft.com/office/drawing/2015/10/21/chartex" xmlns:cx3="http://schemas.microsoft.com/office/drawing/2016/5/9/chartex" xmlns:cx4="http://schemas.microsoft.com/office/drawing/2016/5/10/chartex" xmlns:cx5="http://schemas.microsoft.com/office/drawing/2016/5/11/chartex" xmlns:cx6="http://schemas.microsoft.com/office/drawing/2016/5/12/chartex" xmlns:cx7="http://schemas.microsoft.com/office/drawing/2016/5/13/chartex" xmlns:cx8="http://schemas.microsoft.com/office/drawing/2016/5/14/chartex" xmlns:mc="http://schemas.openxmlformats.org/markup-compatibility/2006" xmlns:aink="http://schemas.microsoft.com/office/drawing/2016/ink" xmlns:am3d="http://schemas.microsoft.com/office/drawing/2017/model3d" xmlns:o="urn:schemas-microsoft-com:office:office" xmlns:oel="http://schemas.microsoft.com/office/2019/extlst" xmlns:r="http://schemas.openxmlformats.org/officeDocument/2006/relationships" xmlns:m="http://schemas.openxmlformats.org/officeDocument/2006/math" xmlns:v="urn:schemas-microsoft-com:vml" xmlns:wp14="http://schemas.microsoft.com/office/word/2010/wordprocessingDrawing" xmlns:wp="http://schemas.openxmlformats.org/drawingml/2006/wordprocessingDrawing" xmlns:w10="urn:schemas-microsoft-com:office:word" xmlns:w="http://schemas.openxmlformats.org/wordprocessingml/2006/main" xmlns:w14="http://schemas.microsoft.com/office/word/2010/wordml" xmlns:w15="http://schemas.microsoft.com/office/word/2012/wordml" xmlns:w16cex="http://schemas.microsoft.com/office/word/2018/wordml/cex" xmlns:w16cid="http://schemas.microsoft.com/office/word/2016/wordml/cid" xmlns:w16="http://schemas.microsoft.com/office/word/2018/wordml" xmlns:w16du="http://schemas.microsoft.com/office/word/2023/wordml/word16du" xmlns:w16sdtdh="http://schemas.microsoft.com/office/word/2020/wordml/sdtdatahash" xmlns:w16se="http://schemas.microsoft.com/office/word/2015/wordml/symex" xmlns:wpg="http://schemas.microsoft.com/office/word/2010/wordprocessingGroup" xmlns:wpi="http://schemas.microsoft.com/office/word/2010/wordprocessingInk" xmlns:wne="http://schemas.microsoft.com/office/word/2006/wordml" xmlns:wps="http://schemas.microsoft.com/office/word/2010/wordprocessingShape" mc:Ignorable="w14 w15 w16se w16cid w16 w16cex w16sdtdh w16du wp14">
-  <w:comment w:id="1" w:author="Lauren.Rogers" w:date="2025-01-02T14:20:00Z" w:initials="L">
+  <w:comment w:id="1" w:author="Lauren.Rogers" w:date="2025-01-02T14:25:00Z" w:initials="L">
     <w:p>
       <w:pPr>
         <w:pStyle w:val="CommentText"/>
@@ -8736,17 +9358,11 @@
         <w:annotationRef/>
       </w:r>
       <w:r>
-        <w:t>This doesn’t seem quite right. As defined before, the “marine stage” is total returns. But to get to total returns (at age) you’d need to already have applied the fixed annual mortality rates described below. Maybe redefine this stage to be abundance after the first winter</w:t>
-      </w:r>
-      <w:r>
-        <w:t xml:space="preserve"> (which is unobserved)</w:t>
-      </w:r>
-      <w:r>
-        <w:t>? And then you can have total returns below as described?</w:t>
+        <w:t>Does this need a summation somewhere? Summing across the ages from different brood years returning in year y?</w:t>
       </w:r>
     </w:p>
   </w:comment>
-  <w:comment w:id="2" w:author="Lauren.Rogers" w:date="2025-01-02T14:25:00Z" w:initials="L">
+  <w:comment w:id="2" w:author="Lauren.Rogers" w:date="2025-01-02T14:27:00Z" w:initials="L">
     <w:p>
       <w:pPr>
         <w:pStyle w:val="CommentText"/>
@@ -8758,11 +9374,11 @@
         <w:annotationRef/>
       </w:r>
       <w:r>
-        <w:t>Does this need a summation somewhere? Summing across the ages from different brood years returning in year y?</w:t>
+        <w:t>Is this a decent assumption? Or are fishing returning younger in recent years as in many other systems?</w:t>
       </w:r>
     </w:p>
   </w:comment>
-  <w:comment w:id="3" w:author="Lauren.Rogers" w:date="2025-01-02T14:27:00Z" w:initials="L">
+  <w:comment w:id="3" w:author="Lauren.Rogers" w:date="2025-01-02T14:59:00Z" w:initials="L">
     <w:p>
       <w:pPr>
         <w:pStyle w:val="CommentText"/>
@@ -8774,11 +9390,17 @@
         <w:annotationRef/>
       </w:r>
       <w:r>
-        <w:t>Is this a decent assumption? Or are fishing returning younger in recent years as in many other systems?</w:t>
+        <w:t xml:space="preserve">I’m still trying to wrap my head around how including this step in the model affects things. My thinking is that it doesn’t really matter how fishing is parameterized because you have data on total returns (estimated from the population reconstruction) which is used to estimate marine survival, and you have data on spawner abundance, which is used to estimate eggs </w:t>
+      </w:r>
+      <w:r>
+        <w:sym w:font="Wingdings" w:char="F0E0"/>
+      </w:r>
+      <w:r>
+        <w:t xml:space="preserve"> juvenile survival. You don’t really draw any inferences about harvest rates or changes in them, so this is just a sort of record keeping stage, right?</w:t>
       </w:r>
     </w:p>
   </w:comment>
-  <w:comment w:id="4" w:author="Lauren.Rogers" w:date="2025-01-02T14:59:00Z" w:initials="L">
+  <w:comment w:id="4" w:author="Lauren.Rogers" w:date="2025-01-02T15:07:00Z" w:initials="L">
     <w:p>
       <w:pPr>
         <w:pStyle w:val="CommentText"/>
@@ -8790,17 +9412,11 @@
         <w:annotationRef/>
       </w:r>
       <w:r>
-        <w:t xml:space="preserve">I’m still trying to wrap my head around how including this step in the model affects things. My thinking is that it doesn’t really matter how fishing is parameterized because you have data on total returns (estimated from the population reconstruction) which is used to estimate marine survival, and you have data on spawner abundance, which is used to estimate eggs </w:t>
-      </w:r>
-      <w:r>
-        <w:sym w:font="Wingdings" w:char="F0E0"/>
-      </w:r>
-      <w:r>
-        <w:t xml:space="preserve"> juvenile survival. You don’t really draw any inferences about harvest rates or changes in them, so this is just a sort of record keeping stage, right?</w:t>
+        <w:t xml:space="preserve">If all three of these are contributing to the model likelihood, but they are not independent (C+S = R) is that overweighting these data relative to the juvenile data? </w:t>
       </w:r>
     </w:p>
   </w:comment>
-  <w:comment w:id="5" w:author="Lauren.Rogers" w:date="2025-01-02T13:14:00Z" w:initials="L">
+  <w:comment w:id="5" w:author="Lauren.Rogers" w:date="2025-01-03T12:13:00Z" w:initials="L">
     <w:p>
       <w:pPr>
         <w:pStyle w:val="CommentText"/>
@@ -8812,11 +9428,11 @@
         <w:annotationRef/>
       </w:r>
       <w:r>
-        <w:t xml:space="preserve">This section also lists the population data. Update header to “Population data and model estimation” – or split into two sections. </w:t>
+        <w:t>I don’t completely understand how you do this, but I think that is my lack of expertise in this method rather than your explanation. Does this mean you fit your model to the total Returns in year Y, and to the age comp in year Y? Rather than fitting to the abundance of each brood year returning in year Y separately?</w:t>
       </w:r>
     </w:p>
   </w:comment>
-  <w:comment w:id="6" w:author="Lauren.Rogers" w:date="2025-01-02T13:16:00Z" w:initials="L">
+  <w:comment w:id="6" w:author="Lauren.Rogers" w:date="2025-01-02T15:41:00Z" w:initials="L">
     <w:p>
       <w:pPr>
         <w:pStyle w:val="CommentText"/>
@@ -8828,11 +9444,11 @@
         <w:annotationRef/>
       </w:r>
       <w:r>
-        <w:t>Would be good to point to a map here – showing either the typical survey stations or a polygon of the overall survey region (on your overall map figure)</w:t>
+        <w:t>Something here also about how juvenile pollock probably dominate the “forage fish” biomass? I don’t have a citation for you though.</w:t>
       </w:r>
     </w:p>
   </w:comment>
-  <w:comment w:id="19" w:author="Lauren.Rogers" w:date="2025-01-02T15:07:00Z" w:initials="L">
+  <w:comment w:id="7" w:author="Lauren.Rogers" w:date="2025-01-02T15:42:00Z" w:initials="L">
     <w:p>
       <w:pPr>
         <w:pStyle w:val="CommentText"/>
@@ -8844,15 +9460,12 @@
         <w:annotationRef/>
       </w:r>
       <w:r>
-        <w:t xml:space="preserve">If all three of these are contributing to the model likelihood, but they are not independent (C+S = R) is that overweighting these data relative to the juvenile data? </w:t>
+        <w:t>Citation for this?</w:t>
       </w:r>
     </w:p>
   </w:comment>
-  <w:comment w:id="20" w:author="Lauren.Rogers" w:date="2025-01-03T12:13:00Z" w:initials="L">
-    <w:p>
-      <w:pPr>
-        <w:pStyle w:val="CommentText"/>
-      </w:pPr>
+  <w:comment w:id="8" w:author="genoa" w:date="2025-01-07T15:46:00Z" w:initials="MOU">
+    <w:p>
       <w:r>
         <w:rPr>
           <w:rStyle w:val="CommentReference"/>
@@ -8860,15 +9473,18 @@
         <w:annotationRef/>
       </w:r>
       <w:r>
-        <w:t>I don’t completely understand how you do this, but I think that is my lack of expertise in this method rather than your explanation. Does this mean you fit your model to the total Returns in year Y, and to the age comp in year Y? Rather than fitting to the abundance of each brood year returning in year Y separately?</w:t>
-      </w:r>
-    </w:p>
+        <w:rPr>
+          <w:color w:val="000000"/>
+          <w:sz w:val="20"/>
+          <w:szCs w:val="20"/>
+        </w:rPr>
+        <w:t>Kaga and Farley</w:t>
+      </w:r>
+    </w:p>
+    <w:p/>
   </w:comment>
-  <w:comment w:id="21" w:author="Lauren.Rogers" w:date="2025-01-03T12:12:00Z" w:initials="L">
-    <w:p>
-      <w:pPr>
-        <w:pStyle w:val="CommentText"/>
-      </w:pPr>
+  <w:comment w:id="9" w:author="genoa" w:date="2025-01-07T15:07:00Z" w:initials="MOU">
+    <w:p>
       <w:r>
         <w:rPr>
           <w:rStyle w:val="CommentReference"/>
@@ -8876,15 +9492,17 @@
         <w:annotationRef/>
       </w:r>
       <w:r>
-        <w:t>It’s not yet clear how you included these. I think you include them all at once, and then do a sensitivity test by leaving out one at a time (according to your figures), but this isn’t explained yet.</w:t>
+        <w:rPr>
+          <w:color w:val="000000"/>
+          <w:sz w:val="20"/>
+          <w:szCs w:val="20"/>
+        </w:rPr>
+        <w:t>Zotero issue add</w:t>
       </w:r>
     </w:p>
   </w:comment>
-  <w:comment w:id="22" w:author="Lauren.Rogers" w:date="2025-01-02T15:38:00Z" w:initials="L">
-    <w:p>
-      <w:pPr>
-        <w:pStyle w:val="CommentText"/>
-      </w:pPr>
+  <w:comment w:id="10" w:author="genoa" w:date="2025-01-07T15:06:00Z" w:initials="MOU">
+    <w:p>
       <w:r>
         <w:rPr>
           <w:rStyle w:val="CommentReference"/>
@@ -8892,141 +9510,12 @@
         <w:annotationRef/>
       </w:r>
       <w:r>
-        <w:t>Show on map</w:t>
-      </w:r>
-    </w:p>
-  </w:comment>
-  <w:comment w:id="24" w:author="Lauren.Rogers" w:date="2025-01-02T15:41:00Z" w:initials="L">
-    <w:p>
-      <w:pPr>
-        <w:pStyle w:val="CommentText"/>
-      </w:pPr>
-      <w:r>
-        <w:rPr>
-          <w:rStyle w:val="CommentReference"/>
-        </w:rPr>
-        <w:annotationRef/>
-      </w:r>
-      <w:r>
-        <w:t>Something here also about how juvenile pollock probably dominate the “forage fish” biomass? I don’t have a citation for you though.</w:t>
-      </w:r>
-    </w:p>
-  </w:comment>
-  <w:comment w:id="25" w:author="Lauren.Rogers" w:date="2025-01-02T15:42:00Z" w:initials="L">
-    <w:p>
-      <w:pPr>
-        <w:pStyle w:val="CommentText"/>
-      </w:pPr>
-      <w:r>
-        <w:rPr>
-          <w:rStyle w:val="CommentReference"/>
-        </w:rPr>
-        <w:annotationRef/>
-      </w:r>
-      <w:r>
-        <w:t>Citation for this?</w:t>
-      </w:r>
-    </w:p>
-  </w:comment>
-  <w:comment w:id="30" w:author="Lauren.Rogers" w:date="2025-01-02T15:46:00Z" w:initials="L">
-    <w:p>
-      <w:pPr>
-        <w:pStyle w:val="CommentText"/>
-      </w:pPr>
-      <w:r>
-        <w:rPr>
-          <w:rStyle w:val="CommentReference"/>
-        </w:rPr>
-        <w:annotationRef/>
-      </w:r>
-      <w:r>
-        <w:t>I think we discussed this before – that you could include size-specific fecundity rather than age-specific fecundity in your model directly. I think it is OK to do it as you have done it, and nice that it allows you to c</w:t>
-      </w:r>
-      <w:r>
-        <w:t>ompare a model with/without the size</w:t>
-      </w:r>
-      <w:r>
-        <w:t xml:space="preserve"> effect, but you’ll probably need to address it in the discussion</w:t>
-      </w:r>
-    </w:p>
-  </w:comment>
-  <w:comment w:id="31" w:author="Lauren.Rogers" w:date="2025-01-02T15:44:00Z" w:initials="L">
-    <w:p>
-      <w:pPr>
-        <w:pStyle w:val="CommentText"/>
-      </w:pPr>
-      <w:r>
-        <w:rPr>
-          <w:rStyle w:val="CommentReference"/>
-        </w:rPr>
-        <w:annotationRef/>
-      </w:r>
-      <w:r>
-        <w:t xml:space="preserve">More needed here. How did you get the “mean trend”? When I first read “mean trend” I thought “linear trend” and then wondered how you included that. But I think you probably mean you fit a DFA or something to the age-specific size data to get a time-series of relative size-at-age?  </w:t>
-      </w:r>
-    </w:p>
-  </w:comment>
-  <w:comment w:id="35" w:author="Lauren.Rogers" w:date="2025-01-02T15:49:00Z" w:initials="L">
-    <w:p>
-      <w:pPr>
-        <w:pStyle w:val="CommentText"/>
-      </w:pPr>
-      <w:r>
-        <w:rPr>
-          <w:rStyle w:val="CommentReference"/>
-        </w:rPr>
-        <w:annotationRef/>
-      </w:r>
-      <w:r>
-        <w:t>This is your first use of “adult” I think. If you want to use “Adult” you’ll need to define it somewhere. I’ve also seen “immature” used to describe this phase. Neither is very satisfying!</w:t>
-      </w:r>
-    </w:p>
-  </w:comment>
-  <w:comment w:id="36" w:author="Lauren.Rogers" w:date="2025-01-02T15:54:00Z" w:initials="L">
-    <w:p>
-      <w:pPr>
-        <w:pStyle w:val="CommentText"/>
-      </w:pPr>
-      <w:r>
-        <w:rPr>
-          <w:rStyle w:val="CommentReference"/>
-        </w:rPr>
-        <w:annotationRef/>
-      </w:r>
-      <w:r>
-        <w:t>In terms of order, it would make sense to list this first among the “marine” covariates. Try to stick to chronological order.</w:t>
-      </w:r>
-    </w:p>
-  </w:comment>
-  <w:comment w:id="37" w:author="Lauren.Rogers" w:date="2025-01-02T15:53:00Z" w:initials="L">
-    <w:p>
-      <w:pPr>
-        <w:pStyle w:val="CommentText"/>
-      </w:pPr>
-      <w:r>
-        <w:rPr>
-          <w:rStyle w:val="CommentReference"/>
-        </w:rPr>
-        <w:annotationRef/>
-      </w:r>
-      <w:r>
-        <w:t xml:space="preserve">An additional detail is needed for how you generated the standardized time-series. Is this just the Yi estimates? </w:t>
-      </w:r>
-    </w:p>
-  </w:comment>
-  <w:comment w:id="38" w:author="Lauren.Rogers" w:date="2025-01-02T15:54:00Z" w:initials="L">
-    <w:p>
-      <w:pPr>
-        <w:pStyle w:val="CommentText"/>
-      </w:pPr>
-      <w:r>
-        <w:rPr>
-          <w:rStyle w:val="CommentReference"/>
-        </w:rPr>
-        <w:annotationRef/>
-      </w:r>
-      <w:r>
-        <w:t xml:space="preserve">Give some explanation of the time lags used – hatchery releases in year X correspond to competitors of year class Y at age Z (first winter in the ocean? Or later)? </w:t>
+        <w:rPr>
+          <w:color w:val="000000"/>
+          <w:sz w:val="20"/>
+          <w:szCs w:val="20"/>
+        </w:rPr>
+        <w:t>Add Holmes citation here, issues with Zotero rn.</w:t>
       </w:r>
     </w:p>
   </w:comment>
@@ -9035,54 +9524,438 @@
 
 <file path=word/commentsExtended.xml><?xml version="1.0" encoding="utf-8"?>
 <w15:commentsEx xmlns:wpc="http://schemas.microsoft.com/office/word/2010/wordprocessingCanvas" xmlns:cx="http://schemas.microsoft.com/office/drawing/2014/chartex" xmlns:cx1="http://schemas.microsoft.com/office/drawing/2015/9/8/chartex" xmlns:cx2="http://schemas.microsoft.com/office/drawing/2015/10/21/chartex" xmlns:cx3="http://schemas.microsoft.com/office/drawing/2016/5/9/chartex" xmlns:cx4="http://schemas.microsoft.com/office/drawing/2016/5/10/chartex" xmlns:cx5="http://schemas.microsoft.com/office/drawing/2016/5/11/chartex" xmlns:cx6="http://schemas.microsoft.com/office/drawing/2016/5/12/chartex" xmlns:cx7="http://schemas.microsoft.com/office/drawing/2016/5/13/chartex" xmlns:cx8="http://schemas.microsoft.com/office/drawing/2016/5/14/chartex" xmlns:mc="http://schemas.openxmlformats.org/markup-compatibility/2006" xmlns:aink="http://schemas.microsoft.com/office/drawing/2016/ink" xmlns:am3d="http://schemas.microsoft.com/office/drawing/2017/model3d" xmlns:o="urn:schemas-microsoft-com:office:office" xmlns:oel="http://schemas.microsoft.com/office/2019/extlst" xmlns:r="http://schemas.openxmlformats.org/officeDocument/2006/relationships" xmlns:m="http://schemas.openxmlformats.org/officeDocument/2006/math" xmlns:v="urn:schemas-microsoft-com:vml" xmlns:wp14="http://schemas.microsoft.com/office/word/2010/wordprocessingDrawing" xmlns:wp="http://schemas.openxmlformats.org/drawingml/2006/wordprocessingDrawing" xmlns:w10="urn:schemas-microsoft-com:office:word" xmlns:w="http://schemas.openxmlformats.org/wordprocessingml/2006/main" xmlns:w14="http://schemas.microsoft.com/office/word/2010/wordml" xmlns:w15="http://schemas.microsoft.com/office/word/2012/wordml" xmlns:w16cex="http://schemas.microsoft.com/office/word/2018/wordml/cex" xmlns:w16cid="http://schemas.microsoft.com/office/word/2016/wordml/cid" xmlns:w16="http://schemas.microsoft.com/office/word/2018/wordml" xmlns:w16du="http://schemas.microsoft.com/office/word/2023/wordml/word16du" xmlns:w16sdtdh="http://schemas.microsoft.com/office/word/2020/wordml/sdtdatahash" xmlns:w16se="http://schemas.microsoft.com/office/word/2015/wordml/symex" xmlns:wpg="http://schemas.microsoft.com/office/word/2010/wordprocessingGroup" xmlns:wpi="http://schemas.microsoft.com/office/word/2010/wordprocessingInk" xmlns:wne="http://schemas.microsoft.com/office/word/2006/wordml" xmlns:wps="http://schemas.microsoft.com/office/word/2010/wordprocessingShape" mc:Ignorable="w14 w15 w16se w16cid w16 w16cex w16sdtdh w16du wp14">
-  <w15:commentEx w15:paraId="79BE537D" w15:done="0"/>
   <w15:commentEx w15:paraId="1D3B51D6" w15:done="0"/>
   <w15:commentEx w15:paraId="34DF34BF" w15:done="0"/>
   <w15:commentEx w15:paraId="358616B1" w15:done="0"/>
-  <w15:commentEx w15:paraId="2B9B1DBE" w15:done="0"/>
-  <w15:commentEx w15:paraId="7A7234F4" w15:done="0"/>
   <w15:commentEx w15:paraId="510C5A2D" w15:done="0"/>
   <w15:commentEx w15:paraId="1A56EA52" w15:done="0"/>
-  <w15:commentEx w15:paraId="63C23B36" w15:done="0"/>
-  <w15:commentEx w15:paraId="25512A47" w15:done="0"/>
   <w15:commentEx w15:paraId="4EF1F8FF" w15:done="0"/>
   <w15:commentEx w15:paraId="4ADAD21A" w15:done="0"/>
-  <w15:commentEx w15:paraId="0BEE21FB" w15:done="0"/>
-  <w15:commentEx w15:paraId="06A7B126" w15:done="0"/>
-  <w15:commentEx w15:paraId="3F712150" w15:done="0"/>
-  <w15:commentEx w15:paraId="38DEACD9" w15:done="0"/>
-  <w15:commentEx w15:paraId="23F15595" w15:done="0"/>
-  <w15:commentEx w15:paraId="19AEAD2D" w15:done="0"/>
+  <w15:commentEx w15:paraId="373CBDCC" w15:paraIdParent="4ADAD21A" w15:done="0"/>
+  <w15:commentEx w15:paraId="5C3743FB" w15:done="0"/>
+  <w15:commentEx w15:paraId="5B3E0576" w15:done="0"/>
 </w15:commentsEx>
+</file>
+
+<file path=word/commentsExtensible.xml><?xml version="1.0" encoding="utf-8"?>
+<w16cex:commentsExtensible xmlns:wpc="http://schemas.microsoft.com/office/word/2010/wordprocessingCanvas" xmlns:cx="http://schemas.microsoft.com/office/drawing/2014/chartex" xmlns:cx1="http://schemas.microsoft.com/office/drawing/2015/9/8/chartex" xmlns:cx2="http://schemas.microsoft.com/office/drawing/2015/10/21/chartex" xmlns:cx3="http://schemas.microsoft.com/office/drawing/2016/5/9/chartex" xmlns:cx4="http://schemas.microsoft.com/office/drawing/2016/5/10/chartex" xmlns:cx5="http://schemas.microsoft.com/office/drawing/2016/5/11/chartex" xmlns:cx6="http://schemas.microsoft.com/office/drawing/2016/5/12/chartex" xmlns:cx7="http://schemas.microsoft.com/office/drawing/2016/5/13/chartex" xmlns:cx8="http://schemas.microsoft.com/office/drawing/2016/5/14/chartex" xmlns:cr="http://schemas.microsoft.com/office/comments/2020/reactions" xmlns:mc="http://schemas.openxmlformats.org/markup-compatibility/2006" xmlns:aink="http://schemas.microsoft.com/office/drawing/2016/ink" xmlns:am3d="http://schemas.microsoft.com/office/drawing/2017/model3d" xmlns:o="urn:schemas-microsoft-com:office:office" xmlns:oel="http://schemas.microsoft.com/office/2019/extlst" xmlns:r="http://schemas.openxmlformats.org/officeDocument/2006/relationships" xmlns:m="http://schemas.openxmlformats.org/officeDocument/2006/math" xmlns:v="urn:schemas-microsoft-com:vml" xmlns:wp14="http://schemas.microsoft.com/office/word/2010/wordprocessingDrawing" xmlns:wp="http://schemas.openxmlformats.org/drawingml/2006/wordprocessingDrawing" xmlns:w10="urn:schemas-microsoft-com:office:word" xmlns:w="http://schemas.openxmlformats.org/wordprocessingml/2006/main" xmlns:w14="http://schemas.microsoft.com/office/word/2010/wordml" xmlns:w15="http://schemas.microsoft.com/office/word/2012/wordml" xmlns:w16cex="http://schemas.microsoft.com/office/word/2018/wordml/cex" xmlns:w16cid="http://schemas.microsoft.com/office/word/2016/wordml/cid" xmlns:w16="http://schemas.microsoft.com/office/word/2018/wordml" xmlns:w16du="http://schemas.microsoft.com/office/word/2023/wordml/word16du" xmlns:w16sdtdh="http://schemas.microsoft.com/office/word/2020/wordml/sdtdatahash" xmlns:w16se="http://schemas.microsoft.com/office/word/2015/wordml/symex" xmlns:wpg="http://schemas.microsoft.com/office/word/2010/wordprocessingGroup" xmlns:wpi="http://schemas.microsoft.com/office/word/2010/wordprocessingInk" xmlns:wne="http://schemas.microsoft.com/office/word/2006/wordml" xmlns:wps="http://schemas.microsoft.com/office/word/2010/wordprocessingShape" mc:Ignorable="w14 w15 w16se w16cid w16 w16cex w16sdtdh cr w16du wp14">
+  <w16cex:commentExtensible w16cex:durableId="1A2327B0" w16cex:dateUtc="2025-01-07T23:46:00Z"/>
+  <w16cex:commentExtensible w16cex:durableId="040A2C53" w16cex:dateUtc="2025-01-07T23:07:00Z"/>
+  <w16cex:commentExtensible w16cex:durableId="4C401803" w16cex:dateUtc="2025-01-07T23:06:00Z"/>
+</w16cex:commentsExtensible>
 </file>
 
 <file path=word/commentsIds.xml><?xml version="1.0" encoding="utf-8"?>
 <w16cid:commentsIds xmlns:wpc="http://schemas.microsoft.com/office/word/2010/wordprocessingCanvas" xmlns:cx="http://schemas.microsoft.com/office/drawing/2014/chartex" xmlns:cx1="http://schemas.microsoft.com/office/drawing/2015/9/8/chartex" xmlns:cx2="http://schemas.microsoft.com/office/drawing/2015/10/21/chartex" xmlns:cx3="http://schemas.microsoft.com/office/drawing/2016/5/9/chartex" xmlns:cx4="http://schemas.microsoft.com/office/drawing/2016/5/10/chartex" xmlns:cx5="http://schemas.microsoft.com/office/drawing/2016/5/11/chartex" xmlns:cx6="http://schemas.microsoft.com/office/drawing/2016/5/12/chartex" xmlns:cx7="http://schemas.microsoft.com/office/drawing/2016/5/13/chartex" xmlns:cx8="http://schemas.microsoft.com/office/drawing/2016/5/14/chartex" xmlns:mc="http://schemas.openxmlformats.org/markup-compatibility/2006" xmlns:aink="http://schemas.microsoft.com/office/drawing/2016/ink" xmlns:am3d="http://schemas.microsoft.com/office/drawing/2017/model3d" xmlns:o="urn:schemas-microsoft-com:office:office" xmlns:oel="http://schemas.microsoft.com/office/2019/extlst" xmlns:r="http://schemas.openxmlformats.org/officeDocument/2006/relationships" xmlns:m="http://schemas.openxmlformats.org/officeDocument/2006/math" xmlns:v="urn:schemas-microsoft-com:vml" xmlns:wp14="http://schemas.microsoft.com/office/word/2010/wordprocessingDrawing" xmlns:wp="http://schemas.openxmlformats.org/drawingml/2006/wordprocessingDrawing" xmlns:w10="urn:schemas-microsoft-com:office:word" xmlns:w="http://schemas.openxmlformats.org/wordprocessingml/2006/main" xmlns:w14="http://schemas.microsoft.com/office/word/2010/wordml" xmlns:w15="http://schemas.microsoft.com/office/word/2012/wordml" xmlns:w16cex="http://schemas.microsoft.com/office/word/2018/wordml/cex" xmlns:w16cid="http://schemas.microsoft.com/office/word/2016/wordml/cid" xmlns:w16="http://schemas.microsoft.com/office/word/2018/wordml" xmlns:w16du="http://schemas.microsoft.com/office/word/2023/wordml/word16du" xmlns:w16sdtdh="http://schemas.microsoft.com/office/word/2020/wordml/sdtdatahash" xmlns:w16se="http://schemas.microsoft.com/office/word/2015/wordml/symex" xmlns:wpg="http://schemas.microsoft.com/office/word/2010/wordprocessingGroup" xmlns:wpi="http://schemas.microsoft.com/office/word/2010/wordprocessingInk" xmlns:wne="http://schemas.microsoft.com/office/word/2006/wordml" xmlns:wps="http://schemas.microsoft.com/office/word/2010/wordprocessingShape" mc:Ignorable="w14 w15 w16se w16cid w16 w16cex w16sdtdh w16du wp14">
-  <w16cid:commentId w16cid:paraId="79BE537D" w16cid:durableId="2773B953"/>
   <w16cid:commentId w16cid:paraId="1D3B51D6" w16cid:durableId="35927A3C"/>
   <w16cid:commentId w16cid:paraId="34DF34BF" w16cid:durableId="342CF1A7"/>
   <w16cid:commentId w16cid:paraId="358616B1" w16cid:durableId="5FF6B3AA"/>
-  <w16cid:commentId w16cid:paraId="2B9B1DBE" w16cid:durableId="1333E230"/>
-  <w16cid:commentId w16cid:paraId="7A7234F4" w16cid:durableId="777F203F"/>
   <w16cid:commentId w16cid:paraId="510C5A2D" w16cid:durableId="54A2BB58"/>
   <w16cid:commentId w16cid:paraId="1A56EA52" w16cid:durableId="1D667512"/>
-  <w16cid:commentId w16cid:paraId="63C23B36" w16cid:durableId="7FAEAD16"/>
-  <w16cid:commentId w16cid:paraId="25512A47" w16cid:durableId="0986169E"/>
   <w16cid:commentId w16cid:paraId="4EF1F8FF" w16cid:durableId="32A6CE0E"/>
   <w16cid:commentId w16cid:paraId="4ADAD21A" w16cid:durableId="76710076"/>
-  <w16cid:commentId w16cid:paraId="0BEE21FB" w16cid:durableId="6806B8B0"/>
-  <w16cid:commentId w16cid:paraId="06A7B126" w16cid:durableId="44B06501"/>
-  <w16cid:commentId w16cid:paraId="3F712150" w16cid:durableId="39D64EB1"/>
-  <w16cid:commentId w16cid:paraId="38DEACD9" w16cid:durableId="4DE6E6E8"/>
-  <w16cid:commentId w16cid:paraId="23F15595" w16cid:durableId="01D7FDDC"/>
-  <w16cid:commentId w16cid:paraId="19AEAD2D" w16cid:durableId="5086FDBE"/>
+  <w16cid:commentId w16cid:paraId="373CBDCC" w16cid:durableId="1A2327B0"/>
+  <w16cid:commentId w16cid:paraId="5C3743FB" w16cid:durableId="040A2C53"/>
+  <w16cid:commentId w16cid:paraId="5B3E0576" w16cid:durableId="4C401803"/>
 </w16cid:commentsIds>
+</file>
+
+<file path=word/numbering.xml><?xml version="1.0" encoding="utf-8"?>
+<w:numbering xmlns:wpc="http://schemas.microsoft.com/office/word/2010/wordprocessingCanvas" xmlns:cx="http://schemas.microsoft.com/office/drawing/2014/chartex" xmlns:cx1="http://schemas.microsoft.com/office/drawing/2015/9/8/chartex" xmlns:cx2="http://schemas.microsoft.com/office/drawing/2015/10/21/chartex" xmlns:cx3="http://schemas.microsoft.com/office/drawing/2016/5/9/chartex" xmlns:cx4="http://schemas.microsoft.com/office/drawing/2016/5/10/chartex" xmlns:cx5="http://schemas.microsoft.com/office/drawing/2016/5/11/chartex" xmlns:cx6="http://schemas.microsoft.com/office/drawing/2016/5/12/chartex" xmlns:cx7="http://schemas.microsoft.com/office/drawing/2016/5/13/chartex" xmlns:cx8="http://schemas.microsoft.com/office/drawing/2016/5/14/chartex" xmlns:mc="http://schemas.openxmlformats.org/markup-compatibility/2006" xmlns:aink="http://schemas.microsoft.com/office/drawing/2016/ink" xmlns:am3d="http://schemas.microsoft.com/office/drawing/2017/model3d" xmlns:o="urn:schemas-microsoft-com:office:office" xmlns:oel="http://schemas.microsoft.com/office/2019/extlst" xmlns:r="http://schemas.openxmlformats.org/officeDocument/2006/relationships" xmlns:m="http://schemas.openxmlformats.org/officeDocument/2006/math" xmlns:v="urn:schemas-microsoft-com:vml" xmlns:wp14="http://schemas.microsoft.com/office/word/2010/wordprocessingDrawing" xmlns:wp="http://schemas.openxmlformats.org/drawingml/2006/wordprocessingDrawing" xmlns:w10="urn:schemas-microsoft-com:office:word" xmlns:w="http://schemas.openxmlformats.org/wordprocessingml/2006/main" xmlns:w14="http://schemas.microsoft.com/office/word/2010/wordml" xmlns:w15="http://schemas.microsoft.com/office/word/2012/wordml" xmlns:w16cex="http://schemas.microsoft.com/office/word/2018/wordml/cex" xmlns:w16cid="http://schemas.microsoft.com/office/word/2016/wordml/cid" xmlns:w16="http://schemas.microsoft.com/office/word/2018/wordml" xmlns:w16du="http://schemas.microsoft.com/office/word/2023/wordml/word16du" xmlns:w16sdtdh="http://schemas.microsoft.com/office/word/2020/wordml/sdtdatahash" xmlns:w16se="http://schemas.microsoft.com/office/word/2015/wordml/symex" xmlns:wpg="http://schemas.microsoft.com/office/word/2010/wordprocessingGroup" xmlns:wpi="http://schemas.microsoft.com/office/word/2010/wordprocessingInk" xmlns:wne="http://schemas.microsoft.com/office/word/2006/wordml" xmlns:wps="http://schemas.microsoft.com/office/word/2010/wordprocessingShape" mc:Ignorable="w14 w15 w16se w16cid w16 w16cex w16sdtdh w16du wp14">
+  <w:abstractNum w:abstractNumId="0" w15:restartNumberingAfterBreak="0">
+    <w:nsid w:val="1305610D"/>
+    <w:multiLevelType w:val="multilevel"/>
+    <w:tmpl w:val="E45C576A"/>
+    <w:lvl w:ilvl="0">
+      <w:start w:val="1"/>
+      <w:numFmt w:val="decimal"/>
+      <w:lvlText w:val="%1"/>
+      <w:lvlJc w:val="left"/>
+      <w:pPr>
+        <w:ind w:left="380" w:hanging="380"/>
+      </w:pPr>
+      <w:rPr>
+        <w:rFonts w:hint="default"/>
+      </w:rPr>
+    </w:lvl>
+    <w:lvl w:ilvl="1">
+      <w:start w:val="1"/>
+      <w:numFmt w:val="decimal"/>
+      <w:lvlText w:val="%1.%2"/>
+      <w:lvlJc w:val="left"/>
+      <w:pPr>
+        <w:ind w:left="380" w:hanging="380"/>
+      </w:pPr>
+      <w:rPr>
+        <w:rFonts w:hint="default"/>
+      </w:rPr>
+    </w:lvl>
+    <w:lvl w:ilvl="2">
+      <w:start w:val="1"/>
+      <w:numFmt w:val="decimal"/>
+      <w:lvlText w:val="%1.%2.%3"/>
+      <w:lvlJc w:val="left"/>
+      <w:pPr>
+        <w:ind w:left="720" w:hanging="720"/>
+      </w:pPr>
+      <w:rPr>
+        <w:rFonts w:hint="default"/>
+      </w:rPr>
+    </w:lvl>
+    <w:lvl w:ilvl="3">
+      <w:start w:val="1"/>
+      <w:numFmt w:val="decimal"/>
+      <w:lvlText w:val="%1.%2.%3.%4"/>
+      <w:lvlJc w:val="left"/>
+      <w:pPr>
+        <w:ind w:left="720" w:hanging="720"/>
+      </w:pPr>
+      <w:rPr>
+        <w:rFonts w:hint="default"/>
+      </w:rPr>
+    </w:lvl>
+    <w:lvl w:ilvl="4">
+      <w:start w:val="1"/>
+      <w:numFmt w:val="decimal"/>
+      <w:lvlText w:val="%1.%2.%3.%4.%5"/>
+      <w:lvlJc w:val="left"/>
+      <w:pPr>
+        <w:ind w:left="1080" w:hanging="1080"/>
+      </w:pPr>
+      <w:rPr>
+        <w:rFonts w:hint="default"/>
+      </w:rPr>
+    </w:lvl>
+    <w:lvl w:ilvl="5">
+      <w:start w:val="1"/>
+      <w:numFmt w:val="decimal"/>
+      <w:lvlText w:val="%1.%2.%3.%4.%5.%6"/>
+      <w:lvlJc w:val="left"/>
+      <w:pPr>
+        <w:ind w:left="1080" w:hanging="1080"/>
+      </w:pPr>
+      <w:rPr>
+        <w:rFonts w:hint="default"/>
+      </w:rPr>
+    </w:lvl>
+    <w:lvl w:ilvl="6">
+      <w:start w:val="1"/>
+      <w:numFmt w:val="decimal"/>
+      <w:lvlText w:val="%1.%2.%3.%4.%5.%6.%7"/>
+      <w:lvlJc w:val="left"/>
+      <w:pPr>
+        <w:ind w:left="1440" w:hanging="1440"/>
+      </w:pPr>
+      <w:rPr>
+        <w:rFonts w:hint="default"/>
+      </w:rPr>
+    </w:lvl>
+    <w:lvl w:ilvl="7">
+      <w:start w:val="1"/>
+      <w:numFmt w:val="decimal"/>
+      <w:lvlText w:val="%1.%2.%3.%4.%5.%6.%7.%8"/>
+      <w:lvlJc w:val="left"/>
+      <w:pPr>
+        <w:ind w:left="1440" w:hanging="1440"/>
+      </w:pPr>
+      <w:rPr>
+        <w:rFonts w:hint="default"/>
+      </w:rPr>
+    </w:lvl>
+    <w:lvl w:ilvl="8">
+      <w:start w:val="1"/>
+      <w:numFmt w:val="decimal"/>
+      <w:lvlText w:val="%1.%2.%3.%4.%5.%6.%7.%8.%9"/>
+      <w:lvlJc w:val="left"/>
+      <w:pPr>
+        <w:ind w:left="1800" w:hanging="1800"/>
+      </w:pPr>
+      <w:rPr>
+        <w:rFonts w:hint="default"/>
+      </w:rPr>
+    </w:lvl>
+  </w:abstractNum>
+  <w:abstractNum w:abstractNumId="1" w15:restartNumberingAfterBreak="0">
+    <w:nsid w:val="56EA19B6"/>
+    <w:multiLevelType w:val="multilevel"/>
+    <w:tmpl w:val="0AFCD5AE"/>
+    <w:lvl w:ilvl="0">
+      <w:start w:val="1"/>
+      <w:numFmt w:val="bullet"/>
+      <w:lvlText w:val=""/>
+      <w:lvlJc w:val="left"/>
+      <w:pPr>
+        <w:tabs>
+          <w:tab w:val="num" w:pos="720"/>
+        </w:tabs>
+        <w:ind w:left="720" w:hanging="360"/>
+      </w:pPr>
+      <w:rPr>
+        <w:rFonts w:ascii="Symbol" w:hAnsi="Symbol" w:hint="default"/>
+        <w:sz w:val="20"/>
+      </w:rPr>
+    </w:lvl>
+    <w:lvl w:ilvl="1" w:tentative="1">
+      <w:start w:val="1"/>
+      <w:numFmt w:val="bullet"/>
+      <w:lvlText w:val="o"/>
+      <w:lvlJc w:val="left"/>
+      <w:pPr>
+        <w:tabs>
+          <w:tab w:val="num" w:pos="1440"/>
+        </w:tabs>
+        <w:ind w:left="1440" w:hanging="360"/>
+      </w:pPr>
+      <w:rPr>
+        <w:rFonts w:ascii="Courier New" w:hAnsi="Courier New" w:hint="default"/>
+        <w:sz w:val="20"/>
+      </w:rPr>
+    </w:lvl>
+    <w:lvl w:ilvl="2" w:tentative="1">
+      <w:start w:val="1"/>
+      <w:numFmt w:val="bullet"/>
+      <w:lvlText w:val=""/>
+      <w:lvlJc w:val="left"/>
+      <w:pPr>
+        <w:tabs>
+          <w:tab w:val="num" w:pos="2160"/>
+        </w:tabs>
+        <w:ind w:left="2160" w:hanging="360"/>
+      </w:pPr>
+      <w:rPr>
+        <w:rFonts w:ascii="Wingdings" w:hAnsi="Wingdings" w:hint="default"/>
+        <w:sz w:val="20"/>
+      </w:rPr>
+    </w:lvl>
+    <w:lvl w:ilvl="3" w:tentative="1">
+      <w:start w:val="1"/>
+      <w:numFmt w:val="bullet"/>
+      <w:lvlText w:val=""/>
+      <w:lvlJc w:val="left"/>
+      <w:pPr>
+        <w:tabs>
+          <w:tab w:val="num" w:pos="2880"/>
+        </w:tabs>
+        <w:ind w:left="2880" w:hanging="360"/>
+      </w:pPr>
+      <w:rPr>
+        <w:rFonts w:ascii="Wingdings" w:hAnsi="Wingdings" w:hint="default"/>
+        <w:sz w:val="20"/>
+      </w:rPr>
+    </w:lvl>
+    <w:lvl w:ilvl="4" w:tentative="1">
+      <w:start w:val="1"/>
+      <w:numFmt w:val="bullet"/>
+      <w:lvlText w:val=""/>
+      <w:lvlJc w:val="left"/>
+      <w:pPr>
+        <w:tabs>
+          <w:tab w:val="num" w:pos="3600"/>
+        </w:tabs>
+        <w:ind w:left="3600" w:hanging="360"/>
+      </w:pPr>
+      <w:rPr>
+        <w:rFonts w:ascii="Wingdings" w:hAnsi="Wingdings" w:hint="default"/>
+        <w:sz w:val="20"/>
+      </w:rPr>
+    </w:lvl>
+    <w:lvl w:ilvl="5" w:tentative="1">
+      <w:start w:val="1"/>
+      <w:numFmt w:val="bullet"/>
+      <w:lvlText w:val=""/>
+      <w:lvlJc w:val="left"/>
+      <w:pPr>
+        <w:tabs>
+          <w:tab w:val="num" w:pos="4320"/>
+        </w:tabs>
+        <w:ind w:left="4320" w:hanging="360"/>
+      </w:pPr>
+      <w:rPr>
+        <w:rFonts w:ascii="Wingdings" w:hAnsi="Wingdings" w:hint="default"/>
+        <w:sz w:val="20"/>
+      </w:rPr>
+    </w:lvl>
+    <w:lvl w:ilvl="6" w:tentative="1">
+      <w:start w:val="1"/>
+      <w:numFmt w:val="bullet"/>
+      <w:lvlText w:val=""/>
+      <w:lvlJc w:val="left"/>
+      <w:pPr>
+        <w:tabs>
+          <w:tab w:val="num" w:pos="5040"/>
+        </w:tabs>
+        <w:ind w:left="5040" w:hanging="360"/>
+      </w:pPr>
+      <w:rPr>
+        <w:rFonts w:ascii="Wingdings" w:hAnsi="Wingdings" w:hint="default"/>
+        <w:sz w:val="20"/>
+      </w:rPr>
+    </w:lvl>
+    <w:lvl w:ilvl="7" w:tentative="1">
+      <w:start w:val="1"/>
+      <w:numFmt w:val="bullet"/>
+      <w:lvlText w:val=""/>
+      <w:lvlJc w:val="left"/>
+      <w:pPr>
+        <w:tabs>
+          <w:tab w:val="num" w:pos="5760"/>
+        </w:tabs>
+        <w:ind w:left="5760" w:hanging="360"/>
+      </w:pPr>
+      <w:rPr>
+        <w:rFonts w:ascii="Wingdings" w:hAnsi="Wingdings" w:hint="default"/>
+        <w:sz w:val="20"/>
+      </w:rPr>
+    </w:lvl>
+    <w:lvl w:ilvl="8" w:tentative="1">
+      <w:start w:val="1"/>
+      <w:numFmt w:val="bullet"/>
+      <w:lvlText w:val=""/>
+      <w:lvlJc w:val="left"/>
+      <w:pPr>
+        <w:tabs>
+          <w:tab w:val="num" w:pos="6480"/>
+        </w:tabs>
+        <w:ind w:left="6480" w:hanging="360"/>
+      </w:pPr>
+      <w:rPr>
+        <w:rFonts w:ascii="Wingdings" w:hAnsi="Wingdings" w:hint="default"/>
+        <w:sz w:val="20"/>
+      </w:rPr>
+    </w:lvl>
+  </w:abstractNum>
+  <w:abstractNum w:abstractNumId="2" w15:restartNumberingAfterBreak="0">
+    <w:nsid w:val="7ABF4850"/>
+    <w:multiLevelType w:val="hybridMultilevel"/>
+    <w:tmpl w:val="13D4099C"/>
+    <w:lvl w:ilvl="0" w:tplc="520852C0">
+      <w:start w:val="2"/>
+      <w:numFmt w:val="bullet"/>
+      <w:lvlText w:val="-"/>
+      <w:lvlJc w:val="left"/>
+      <w:pPr>
+        <w:ind w:left="720" w:hanging="360"/>
+      </w:pPr>
+      <w:rPr>
+        <w:rFonts w:ascii="Times New Roman" w:eastAsia="Times New Roman" w:hAnsi="Times New Roman" w:cs="Times New Roman" w:hint="default"/>
+      </w:rPr>
+    </w:lvl>
+    <w:lvl w:ilvl="1" w:tplc="04090003" w:tentative="1">
+      <w:start w:val="1"/>
+      <w:numFmt w:val="bullet"/>
+      <w:lvlText w:val="o"/>
+      <w:lvlJc w:val="left"/>
+      <w:pPr>
+        <w:ind w:left="1440" w:hanging="360"/>
+      </w:pPr>
+      <w:rPr>
+        <w:rFonts w:ascii="Courier New" w:hAnsi="Courier New" w:cs="Courier New" w:hint="default"/>
+      </w:rPr>
+    </w:lvl>
+    <w:lvl w:ilvl="2" w:tplc="04090005" w:tentative="1">
+      <w:start w:val="1"/>
+      <w:numFmt w:val="bullet"/>
+      <w:lvlText w:val=""/>
+      <w:lvlJc w:val="left"/>
+      <w:pPr>
+        <w:ind w:left="2160" w:hanging="360"/>
+      </w:pPr>
+      <w:rPr>
+        <w:rFonts w:ascii="Wingdings" w:hAnsi="Wingdings" w:hint="default"/>
+      </w:rPr>
+    </w:lvl>
+    <w:lvl w:ilvl="3" w:tplc="04090001" w:tentative="1">
+      <w:start w:val="1"/>
+      <w:numFmt w:val="bullet"/>
+      <w:lvlText w:val=""/>
+      <w:lvlJc w:val="left"/>
+      <w:pPr>
+        <w:ind w:left="2880" w:hanging="360"/>
+      </w:pPr>
+      <w:rPr>
+        <w:rFonts w:ascii="Symbol" w:hAnsi="Symbol" w:hint="default"/>
+      </w:rPr>
+    </w:lvl>
+    <w:lvl w:ilvl="4" w:tplc="04090003" w:tentative="1">
+      <w:start w:val="1"/>
+      <w:numFmt w:val="bullet"/>
+      <w:lvlText w:val="o"/>
+      <w:lvlJc w:val="left"/>
+      <w:pPr>
+        <w:ind w:left="3600" w:hanging="360"/>
+      </w:pPr>
+      <w:rPr>
+        <w:rFonts w:ascii="Courier New" w:hAnsi="Courier New" w:cs="Courier New" w:hint="default"/>
+      </w:rPr>
+    </w:lvl>
+    <w:lvl w:ilvl="5" w:tplc="04090005" w:tentative="1">
+      <w:start w:val="1"/>
+      <w:numFmt w:val="bullet"/>
+      <w:lvlText w:val=""/>
+      <w:lvlJc w:val="left"/>
+      <w:pPr>
+        <w:ind w:left="4320" w:hanging="360"/>
+      </w:pPr>
+      <w:rPr>
+        <w:rFonts w:ascii="Wingdings" w:hAnsi="Wingdings" w:hint="default"/>
+      </w:rPr>
+    </w:lvl>
+    <w:lvl w:ilvl="6" w:tplc="04090001" w:tentative="1">
+      <w:start w:val="1"/>
+      <w:numFmt w:val="bullet"/>
+      <w:lvlText w:val=""/>
+      <w:lvlJc w:val="left"/>
+      <w:pPr>
+        <w:ind w:left="5040" w:hanging="360"/>
+      </w:pPr>
+      <w:rPr>
+        <w:rFonts w:ascii="Symbol" w:hAnsi="Symbol" w:hint="default"/>
+      </w:rPr>
+    </w:lvl>
+    <w:lvl w:ilvl="7" w:tplc="04090003" w:tentative="1">
+      <w:start w:val="1"/>
+      <w:numFmt w:val="bullet"/>
+      <w:lvlText w:val="o"/>
+      <w:lvlJc w:val="left"/>
+      <w:pPr>
+        <w:ind w:left="5760" w:hanging="360"/>
+      </w:pPr>
+      <w:rPr>
+        <w:rFonts w:ascii="Courier New" w:hAnsi="Courier New" w:cs="Courier New" w:hint="default"/>
+      </w:rPr>
+    </w:lvl>
+    <w:lvl w:ilvl="8" w:tplc="04090005" w:tentative="1">
+      <w:start w:val="1"/>
+      <w:numFmt w:val="bullet"/>
+      <w:lvlText w:val=""/>
+      <w:lvlJc w:val="left"/>
+      <w:pPr>
+        <w:ind w:left="6480" w:hanging="360"/>
+      </w:pPr>
+      <w:rPr>
+        <w:rFonts w:ascii="Wingdings" w:hAnsi="Wingdings" w:hint="default"/>
+      </w:rPr>
+    </w:lvl>
+  </w:abstractNum>
+  <w:num w:numId="1" w16cid:durableId="449856797">
+    <w:abstractNumId w:val="2"/>
+  </w:num>
+  <w:num w:numId="2" w16cid:durableId="2105219401">
+    <w:abstractNumId w:val="0"/>
+  </w:num>
+  <w:num w:numId="3" w16cid:durableId="2138326831">
+    <w:abstractNumId w:val="1"/>
+  </w:num>
+</w:numbering>
 </file>
 
 <file path=word/people.xml><?xml version="1.0" encoding="utf-8"?>
 <w15:people xmlns:wpc="http://schemas.microsoft.com/office/word/2010/wordprocessingCanvas" xmlns:cx="http://schemas.microsoft.com/office/drawing/2014/chartex" xmlns:cx1="http://schemas.microsoft.com/office/drawing/2015/9/8/chartex" xmlns:cx2="http://schemas.microsoft.com/office/drawing/2015/10/21/chartex" xmlns:cx3="http://schemas.microsoft.com/office/drawing/2016/5/9/chartex" xmlns:cx4="http://schemas.microsoft.com/office/drawing/2016/5/10/chartex" xmlns:cx5="http://schemas.microsoft.com/office/drawing/2016/5/11/chartex" xmlns:cx6="http://schemas.microsoft.com/office/drawing/2016/5/12/chartex" xmlns:cx7="http://schemas.microsoft.com/office/drawing/2016/5/13/chartex" xmlns:cx8="http://schemas.microsoft.com/office/drawing/2016/5/14/chartex" xmlns:mc="http://schemas.openxmlformats.org/markup-compatibility/2006" xmlns:aink="http://schemas.microsoft.com/office/drawing/2016/ink" xmlns:am3d="http://schemas.microsoft.com/office/drawing/2017/model3d" xmlns:o="urn:schemas-microsoft-com:office:office" xmlns:oel="http://schemas.microsoft.com/office/2019/extlst" xmlns:r="http://schemas.openxmlformats.org/officeDocument/2006/relationships" xmlns:m="http://schemas.openxmlformats.org/officeDocument/2006/math" xmlns:v="urn:schemas-microsoft-com:vml" xmlns:wp14="http://schemas.microsoft.com/office/word/2010/wordprocessingDrawing" xmlns:wp="http://schemas.openxmlformats.org/drawingml/2006/wordprocessingDrawing" xmlns:w10="urn:schemas-microsoft-com:office:word" xmlns:w="http://schemas.openxmlformats.org/wordprocessingml/2006/main" xmlns:w14="http://schemas.microsoft.com/office/word/2010/wordml" xmlns:w15="http://schemas.microsoft.com/office/word/2012/wordml" xmlns:w16cex="http://schemas.microsoft.com/office/word/2018/wordml/cex" xmlns:w16cid="http://schemas.microsoft.com/office/word/2016/wordml/cid" xmlns:w16="http://schemas.microsoft.com/office/word/2018/wordml" xmlns:w16du="http://schemas.microsoft.com/office/word/2023/wordml/word16du" xmlns:w16sdtdh="http://schemas.microsoft.com/office/word/2020/wordml/sdtdatahash" xmlns:w16se="http://schemas.microsoft.com/office/word/2015/wordml/symex" xmlns:wpg="http://schemas.microsoft.com/office/word/2010/wordprocessingGroup" xmlns:wpi="http://schemas.microsoft.com/office/word/2010/wordprocessingInk" xmlns:wne="http://schemas.microsoft.com/office/word/2006/wordml" xmlns:wps="http://schemas.microsoft.com/office/word/2010/wordprocessingShape" mc:Ignorable="w14 w15 w16se w16cid w16 w16cex w16sdtdh w16du wp14">
   <w15:person w15:author="Lauren.Rogers">
     <w15:presenceInfo w15:providerId="None" w15:userId="Lauren.Rogers"/>
+  </w15:person>
+  <w15:person w15:author="genoa">
+    <w15:presenceInfo w15:providerId="AD" w15:userId="S::genoa@uw.edu::62abc6b7-b7cf-490f-b8d7-103633577645"/>
   </w15:person>
 </w15:people>
 </file>

</xml_diff>

<commit_message>
likelihood structure back to normal.
estimating eggs using a ricker transition... i am hoping this allows better fits to the juvenile estimates and allows more flexibility in the model. but it requires two more parameters that are not informed by data....
got it to run with alpha beta fixed, next try and estimate them.

estimate alpha and beta - improves estimates like i was hoping... I think i still need to change the accounting in the model though so it doesn't do it for every age?

adjust hatchery covariate - but not running until i address the stomach fullness issues with curry
</commit_message>
<xml_diff>
--- a/writing/Sullaway_etal_AYK_V3.docx
+++ b/writing/Sullaway_etal_AYK_V3.docx
@@ -5059,6 +5059,12 @@
           <w:rPr>
             <w:rFonts w:ascii="Cambria Math" w:hAnsi="Cambria Math"/>
           </w:rPr>
+          <m:t>)</m:t>
+        </m:r>
+        <m:r>
+          <w:rPr>
+            <w:rFonts w:ascii="Cambria Math" w:hAnsi="Cambria Math"/>
+          </w:rPr>
           <m:t>~ Normal(</m:t>
         </m:r>
         <m:func>
@@ -5288,7 +5294,75 @@
         <w:t>2</w:t>
       </w:r>
       <w:r>
-        <w:t xml:space="preserve"> to 2022. We assumed observation error was log-normally distributed for all stages:</w:t>
+        <w:t xml:space="preserve"> to 2022. We assumed observation error was log-normally distributed for all stages</w:t>
+      </w:r>
+      <w:r>
+        <w:t xml:space="preserve">. </w:t>
+      </w:r>
+      <w:r>
+        <w:t>Here,</w:t>
+      </w:r>
+      <w:r>
+        <w:t xml:space="preserve"> observation error, </w:t>
+      </w:r>
+      <m:oMath>
+        <m:sSubSup>
+          <m:sSubSupPr>
+            <m:ctrlPr>
+              <w:rPr>
+                <w:rFonts w:ascii="Cambria Math" w:hAnsi="Cambria Math"/>
+                <w:i/>
+              </w:rPr>
+            </m:ctrlPr>
+          </m:sSubSupPr>
+          <m:e>
+            <m:r>
+              <w:rPr>
+                <w:rFonts w:ascii="Cambria Math" w:hAnsi="Cambria Math"/>
+              </w:rPr>
+              <m:t>σ</m:t>
+            </m:r>
+          </m:e>
+          <m:sub>
+            <m:r>
+              <w:rPr>
+                <w:rFonts w:ascii="Cambria Math" w:hAnsi="Cambria Math"/>
+              </w:rPr>
+              <m:t>i</m:t>
+            </m:r>
+          </m:sub>
+          <m:sup>
+            <m:r>
+              <w:rPr>
+                <w:rFonts w:ascii="Cambria Math" w:hAnsi="Cambria Math"/>
+              </w:rPr>
+              <m:t>2</m:t>
+            </m:r>
+          </m:sup>
+        </m:sSubSup>
+      </m:oMath>
+      <w:r>
+        <w:t>, acts as a weighting factor for the likelihood,</w:t>
+      </w:r>
+      <w:r>
+        <w:t xml:space="preserve"> where</w:t>
+      </w:r>
+      <w:r>
+        <w:t xml:space="preserve"> smaller </w:t>
+      </w:r>
+      <w:proofErr w:type="gramStart"/>
+      <w:r>
+        <w:t>sigma’s</w:t>
+      </w:r>
+      <w:proofErr w:type="gramEnd"/>
+      <w:r>
+        <w:t xml:space="preserve"> contribute more to the complete likelihood</w:t>
+      </w:r>
+      <w:r>
+        <w:t xml:space="preserve"> which </w:t>
+      </w:r>
+      <w:r>
+        <w:t>helps account for the contributions of different sources of information.</w:t>
       </w:r>
     </w:p>
     <w:p>
@@ -5298,7 +5372,6 @@
         <w:ind w:firstLine="360"/>
       </w:pPr>
     </w:p>
-    <w:commentRangeStart w:id="6"/>
     <w:p>
       <w:pPr>
         <w:pStyle w:val="NormalWeb"/>
@@ -5973,6 +6046,56 @@
       <w:r>
         <w:t>14</w:t>
       </w:r>
+    </w:p>
+    <w:p/>
+    <w:p>
+      <w:pPr>
+        <w:ind w:firstLine="360"/>
+      </w:pPr>
+      <w:r>
+        <w:t>Age composition data that informed the run reconstruction was collected from lower river fisheries</w:t>
+      </w:r>
+      <w:r>
+        <w:t xml:space="preserve"> and test fisheries </w:t>
+      </w:r>
+      <w:r>
+        <w:fldChar w:fldCharType="begin"/>
+      </w:r>
+      <w:r>
+        <w:instrText xml:space="preserve"> ADDIN ZOTERO_ITEM CSL_CITATION {"citationID":"sf4GAxkk","properties":{"formattedCitation":"(Fleischman &amp; Borba 2009)","plainCitation":"(Fleischman &amp; Borba 2009)","noteIndex":0},"citationItems":[{"id":1992,"uris":["http://zotero.org/users/8784224/items/IQ9QBHGD"],"itemData":{"id":1992,"type":"article-journal","container-title":"Alaska Department of Fish and Game, Fishery Manuscript Series","language":"en","source":"Zotero","title":"Escapement estimation, spawner-recruit analysis, and escapement goal recommendation for fall chum salmon in the Yukon River drainage","volume":"09-08","author":[{"family":"Fleischman","given":"Steven J"},{"family":"Borba","given":"Bonnie M"}],"issued":{"date-parts":[["2009"]]}}}],"schema":"https://github.com/citation-style-language/schema/raw/master/csl-citation.json"} </w:instrText>
+      </w:r>
+      <w:r>
+        <w:fldChar w:fldCharType="separate"/>
+      </w:r>
+      <w:r>
+        <w:rPr>
+          <w:noProof/>
+        </w:rPr>
+        <w:t>(Fleischman &amp; Borba 2009)</w:t>
+      </w:r>
+      <w:r>
+        <w:fldChar w:fldCharType="end"/>
+      </w:r>
+      <w:r>
+        <w:t>.</w:t>
+      </w:r>
+      <w:r>
+        <w:t xml:space="preserve"> </w:t>
+      </w:r>
+      <w:commentRangeStart w:id="6"/>
+      <w:commentRangeStart w:id="7"/>
+      <w:r>
+        <w:t xml:space="preserve">We fit the </w:t>
+      </w:r>
+      <w:r>
+        <w:t xml:space="preserve">estimation model to age composition estimates </w:t>
+      </w:r>
+      <w:r>
+        <w:t xml:space="preserve">from each calendar year </w:t>
+      </w:r>
+      <w:r>
+        <w:t>provided by the run reconstruction</w:t>
+      </w:r>
       <w:commentRangeEnd w:id="6"/>
       <w:r>
         <w:rPr>
@@ -5980,69 +6103,12 @@
         </w:rPr>
         <w:commentReference w:id="6"/>
       </w:r>
-    </w:p>
-    <w:p/>
-    <w:p>
-      <w:pPr>
-        <w:ind w:firstLine="360"/>
-      </w:pPr>
-      <w:r>
-        <w:t>Age composition data that informed the run reconstruction was collected from lower river fisheries</w:t>
-      </w:r>
-      <w:r>
-        <w:t xml:space="preserve"> and test fisheries </w:t>
-      </w:r>
-      <w:r>
-        <w:fldChar w:fldCharType="begin"/>
-      </w:r>
-      <w:r>
-        <w:instrText xml:space="preserve"> ADDIN ZOTERO_ITEM CSL_CITATION {"citationID":"sf4GAxkk","properties":{"formattedCitation":"(Fleischman &amp; Borba 2009)","plainCitation":"(Fleischman &amp; Borba 2009)","noteIndex":0},"citationItems":[{"id":1992,"uris":["http://zotero.org/users/8784224/items/IQ9QBHGD"],"itemData":{"id":1992,"type":"article-journal","container-title":"Alaska Department of Fish and Game, Fishery Manuscript Series","language":"en","source":"Zotero","title":"Escapement estimation, spawner-recruit analysis, and escapement goal recommendation for fall chum salmon in the Yukon River drainage","volume":"09-08","author":[{"family":"Fleischman","given":"Steven J"},{"family":"Borba","given":"Bonnie M"}],"issued":{"date-parts":[["2009"]]}}}],"schema":"https://github.com/citation-style-language/schema/raw/master/csl-citation.json"} </w:instrText>
-      </w:r>
-      <w:r>
-        <w:fldChar w:fldCharType="separate"/>
-      </w:r>
-      <w:r>
-        <w:rPr>
-          <w:noProof/>
-        </w:rPr>
-        <w:t>(Fleischman &amp; Borba 2009)</w:t>
-      </w:r>
-      <w:r>
-        <w:fldChar w:fldCharType="end"/>
-      </w:r>
-      <w:r>
-        <w:t>.</w:t>
-      </w:r>
-      <w:r>
-        <w:t xml:space="preserve"> </w:t>
-      </w:r>
-      <w:commentRangeStart w:id="7"/>
-      <w:commentRangeStart w:id="8"/>
-      <w:r>
-        <w:t xml:space="preserve">We fit the </w:t>
-      </w:r>
-      <w:r>
-        <w:t xml:space="preserve">estimation model to age composition estimates </w:t>
-      </w:r>
-      <w:r>
-        <w:t xml:space="preserve">from each calendar year </w:t>
-      </w:r>
-      <w:r>
-        <w:t>provided by the run reconstruction</w:t>
-      </w:r>
       <w:commentRangeEnd w:id="7"/>
       <w:r>
         <w:rPr>
           <w:rStyle w:val="CommentReference"/>
         </w:rPr>
         <w:commentReference w:id="7"/>
-      </w:r>
-      <w:commentRangeEnd w:id="8"/>
-      <w:r>
-        <w:rPr>
-          <w:rStyle w:val="CommentReference"/>
-        </w:rPr>
-        <w:commentReference w:id="8"/>
       </w:r>
       <w:r>
         <w:t xml:space="preserve">. </w:t>
@@ -6344,9 +6410,15 @@
     </w:p>
     <w:p>
       <w:pPr>
+        <w:ind w:firstLine="720"/>
+      </w:pPr>
+    </w:p>
+    <w:p>
+      <w:pPr>
         <w:pStyle w:val="Heading4"/>
       </w:pPr>
       <w:r>
+        <w:lastRenderedPageBreak/>
         <w:t>2.</w:t>
       </w:r>
       <w:r>
@@ -6423,6 +6495,19 @@
       <w:r>
         <w:t xml:space="preserve">. </w:t>
       </w:r>
+    </w:p>
+    <w:p>
+      <w:pPr>
+        <w:pStyle w:val="Heading5"/>
+      </w:pPr>
+      <w:r>
+        <w:t xml:space="preserve">2.5.1 Egg to the first summer at sea </w:t>
+      </w:r>
+    </w:p>
+    <w:p>
+      <w:pPr>
+        <w:ind w:firstLine="720"/>
+      </w:pPr>
       <w:r>
         <w:t xml:space="preserve">We considered four covariates </w:t>
       </w:r>
@@ -6445,11 +6530,7 @@
         <w:t>flow rates</w:t>
       </w:r>
       <w:r>
-        <w:t xml:space="preserve">, cumulative degree days for sea surface </w:t>
-      </w:r>
-      <w:r>
-        <w:lastRenderedPageBreak/>
-        <w:t>temperatures in the Northern Bering Sea</w:t>
+        <w:t>, cumulative degree days for sea surface temperatures in the Northern Bering Sea</w:t>
       </w:r>
       <w:r>
         <w:t xml:space="preserve"> and </w:t>
@@ -6982,7 +7063,11 @@
         <w:t>. High quality prey sources are</w:t>
       </w:r>
       <w:r>
-        <w:t xml:space="preserve"> important for lipid accumulation and can lead to greater growth and productivity </w:t>
+        <w:t xml:space="preserve"> important for lipid </w:t>
+      </w:r>
+      <w:r>
+        <w:lastRenderedPageBreak/>
+        <w:t xml:space="preserve">accumulation and can lead to greater growth and productivity </w:t>
       </w:r>
       <w:r>
         <w:fldChar w:fldCharType="begin"/>
@@ -7004,6 +7089,23 @@
       </w:r>
       <w:r>
         <w:t xml:space="preserve">. </w:t>
+      </w:r>
+    </w:p>
+    <w:p>
+      <w:pPr>
+        <w:pStyle w:val="Heading5"/>
+      </w:pPr>
+      <w:r>
+        <w:t xml:space="preserve">2.5.1 </w:t>
+      </w:r>
+      <w:r>
+        <w:t xml:space="preserve">First winter at </w:t>
+      </w:r>
+      <w:r>
+        <w:t>sea</w:t>
+      </w:r>
+      <w:r>
+        <w:t xml:space="preserve"> to terminal river harvest </w:t>
       </w:r>
     </w:p>
     <w:p>
@@ -7149,11 +7251,7 @@
         <w:t>from</w:t>
       </w:r>
       <w:r>
-        <w:t xml:space="preserve"> the Eastern </w:t>
-      </w:r>
-      <w:r>
-        <w:lastRenderedPageBreak/>
-        <w:t xml:space="preserve">Aleutian Islands, </w:t>
+        <w:t xml:space="preserve"> the Eastern Aleutian Islands, </w:t>
       </w:r>
       <w:r>
         <w:t xml:space="preserve">and </w:t>
@@ -7906,12 +8004,42 @@
         <w:rPr>
           <w:rFonts w:eastAsiaTheme="minorEastAsia"/>
         </w:rPr>
-        <w:t>62.0, -168.1</w:t>
+        <w:t>62.0</w:t>
       </w:r>
       <w:r>
         <w:rPr>
           <w:rFonts w:eastAsiaTheme="minorEastAsia"/>
         </w:rPr>
+        <w:sym w:font="Symbol" w:char="F0B0"/>
+      </w:r>
+      <w:r>
+        <w:rPr>
+          <w:rFonts w:eastAsiaTheme="minorEastAsia"/>
+        </w:rPr>
+        <w:t>N</w:t>
+      </w:r>
+      <w:r>
+        <w:rPr>
+          <w:rFonts w:eastAsiaTheme="minorEastAsia"/>
+        </w:rPr>
+        <w:t>, -168.1</w:t>
+      </w:r>
+      <w:r>
+        <w:rPr>
+          <w:rFonts w:eastAsiaTheme="minorEastAsia"/>
+        </w:rPr>
+        <w:sym w:font="Symbol" w:char="F0B0"/>
+      </w:r>
+      <w:r>
+        <w:rPr>
+          <w:rFonts w:eastAsiaTheme="minorEastAsia"/>
+        </w:rPr>
+        <w:t>W</w:t>
+      </w:r>
+      <w:r>
+        <w:rPr>
+          <w:rFonts w:eastAsiaTheme="minorEastAsia"/>
+        </w:rPr>
         <w:t xml:space="preserve">). </w:t>
       </w:r>
       <w:r>
@@ -8060,7 +8188,13 @@
         <w:t xml:space="preserve"> </w:t>
       </w:r>
       <w:r>
-        <w:t xml:space="preserve">could begin to interact with Yukon River Fall Chum salmon by 2002 (calendar year, t+2) and due to variation in age structure, brood year 200 may </w:t>
+        <w:t>could begin to interact with Yukon River Fall Chum salmon by 2002 (calendar year, t+2) and due to variation in age structure, brood year 20</w:t>
+      </w:r>
+      <w:r>
+        <w:t>0</w:t>
+      </w:r>
+      <w:r>
+        <w:t xml:space="preserve">0 may </w:t>
       </w:r>
       <w:r>
         <w:t>continue</w:t>
@@ -8069,10 +8203,20 @@
         <w:t xml:space="preserve"> to </w:t>
       </w:r>
       <w:r>
-        <w:t xml:space="preserve">compete with wild Yukon River fall chum for 3 more years. To capture this, we include a three-year rolling average of hatchery releases from brood year t + 2. </w:t>
-      </w:r>
-      <w:r>
-        <w:t xml:space="preserve">While migration distances and times certainly vary from these different release points, we include hatchery releases as a coarse marine competition index. </w:t>
+        <w:t xml:space="preserve">compete with wild Yukon River fall chum for 3 more years. To capture this, we include a three-year rolling average of </w:t>
+      </w:r>
+      <w:r>
+        <w:lastRenderedPageBreak/>
+        <w:t xml:space="preserve">hatchery releases from brood year t + 2. </w:t>
+      </w:r>
+      <w:r>
+        <w:t xml:space="preserve">While migration distances and times certainly vary from these different release points, we include hatchery releases </w:t>
+      </w:r>
+      <w:r>
+        <w:t>to represent</w:t>
+      </w:r>
+      <w:r>
+        <w:t xml:space="preserve"> a coarse marine competition index. </w:t>
       </w:r>
       <w:r>
         <w:t xml:space="preserve">Since Pink salmon have a different life history than Chum salmon, we did not use a rolling average, we added a t+1 lag so pink salmon from brood year 2000 could compete with Yukon River Fall Chum in calendar year 2001. </w:t>
@@ -8089,145 +8233,380 @@
         <w:t xml:space="preserve"> </w:t>
       </w:r>
     </w:p>
+    <w:p>
+      <w:pPr>
+        <w:pStyle w:val="Heading4"/>
+      </w:pPr>
+      <w:r>
+        <w:t xml:space="preserve">3.1 Model Estimation </w:t>
+      </w:r>
+    </w:p>
     <w:p/>
     <w:p>
       <w:pPr>
+        <w:ind w:firstLine="720"/>
+      </w:pPr>
+      <w:r>
+        <w:t xml:space="preserve">Brood year abundances fluctuated annually between 2000-2018, however total return and juvenile abundances had the lowest abundances in different years. Total returns were XX% lower than the 2000-2018 mean and juvenile abundance was XX% lower than the </w:t>
+      </w:r>
+      <w:r>
+        <w:t>2000-2018</w:t>
+      </w:r>
+      <w:r>
+        <w:t xml:space="preserve"> juvenile abundance mean. </w:t>
+      </w:r>
+    </w:p>
+    <w:p>
+      <w:pPr>
+        <w:ind w:firstLine="720"/>
+      </w:pPr>
+      <w:r>
+        <w:t xml:space="preserve">Plots of observed and predicted abundance indices indicate that the model generally captured trends in all data sources with limited bias (Figure 3). </w:t>
+      </w:r>
+      <w:r>
+        <w:t>Posterior predictive checks confirmed that models could simulate observations similar to those it was fit to (</w:t>
+      </w:r>
+      <w:r>
+        <w:rPr>
+          <w:b/>
+          <w:bCs/>
+        </w:rPr>
+        <w:t>statistic</w:t>
+      </w:r>
+      <w:r>
+        <w:t>). The effective sample sizes were all &gt;</w:t>
+      </w:r>
+      <w:r>
+        <w:rPr>
+          <w:b/>
+          <w:bCs/>
+        </w:rPr>
+        <w:t>XXXX</w:t>
+      </w:r>
+      <w:r>
+        <w:rPr>
+          <w:b/>
+          <w:bCs/>
+        </w:rPr>
+        <w:t xml:space="preserve"> </w:t>
+      </w:r>
+      <w:r>
+        <w:t>indicating more</w:t>
+      </w:r>
+      <w:r>
+        <w:t xml:space="preserve"> reliable estimates as more independent data points informing inference</w:t>
+      </w:r>
+      <w:r>
+        <w:t>s</w:t>
+      </w:r>
+      <w:r>
+        <w:t xml:space="preserve"> (</w:t>
+      </w:r>
+      <w:r>
+        <w:t>Table SXX</w:t>
+      </w:r>
+      <w:r>
+        <w:t>)</w:t>
+      </w:r>
+      <w:r>
+        <w:rPr>
+          <w:b/>
+          <w:bCs/>
+        </w:rPr>
+        <w:t xml:space="preserve">. </w:t>
+      </w:r>
+      <w:r>
+        <w:t xml:space="preserve">R-hat values were &lt;1.XX, indicating </w:t>
+      </w:r>
+      <w:r>
+        <w:t>that chains have mixed well and provide</w:t>
+      </w:r>
+      <w:r>
+        <w:t xml:space="preserve"> consistent parameter estimates</w:t>
+      </w:r>
+      <w:r>
+        <w:t xml:space="preserve"> (Table SXX)</w:t>
+      </w:r>
+      <w:r>
+        <w:t xml:space="preserve">. </w:t>
+      </w:r>
+      <w:r>
+        <w:t xml:space="preserve">Further, visual inspection of trace plots </w:t>
+      </w:r>
+      <w:r>
+        <w:t>indicates</w:t>
+      </w:r>
+      <w:r>
+        <w:t xml:space="preserve"> model convergence (Figure S1). </w:t>
+      </w:r>
+    </w:p>
+    <w:p>
+      <w:pPr>
+        <w:ind w:firstLine="720"/>
+      </w:pPr>
+    </w:p>
+    <w:p>
+      <w:pPr>
+        <w:pStyle w:val="ListParagraph"/>
+        <w:numPr>
+          <w:ilvl w:val="0"/>
+          <w:numId w:val="4"/>
+        </w:numPr>
+      </w:pPr>
+      <w:r>
+        <w:t xml:space="preserve">Something about alpha and beta parameters in the Ricker?? Carrying capacity of river habitat? </w:t>
+      </w:r>
+    </w:p>
+    <w:p>
+      <w:pPr>
+        <w:ind w:firstLine="720"/>
+      </w:pPr>
+    </w:p>
+    <w:p>
+      <w:pPr>
+        <w:pStyle w:val="Heading4"/>
+      </w:pPr>
+      <w:r>
+        <w:t>3.2 Estimated Covariate Effects</w:t>
+      </w:r>
+    </w:p>
+    <w:p/>
+    <w:p>
+      <w:pPr>
+        <w:ind w:firstLine="720"/>
+      </w:pPr>
+      <w:r>
+        <w:t>Covariate effects here represent how ecosystem change impacts Chum salmon productivity</w:t>
+      </w:r>
+      <w:r>
+        <w:t>. The effect size presented in the results represents the</w:t>
+      </w:r>
+      <w:r>
+        <w:t xml:space="preserve"> percent change in </w:t>
+      </w:r>
+      <w:r>
+        <w:t xml:space="preserve">total returns or juvenile abundance (depending on the life stage covariate is applied) </w:t>
+      </w:r>
+      <w:r>
+        <w:t>for 1 standard deviation increase in the covariate</w:t>
+      </w:r>
+      <w:r>
+        <w:t xml:space="preserve">. </w:t>
+      </w:r>
+    </w:p>
+    <w:p/>
+    <w:p>
+      <w:r>
+        <w:t xml:space="preserve">Uncertainty in estimating effects was greatest with Yukon River mean flow rates and Aleutian Island CDD winter temperature (Figure 4). </w:t>
+      </w:r>
+    </w:p>
+    <w:p/>
+    <w:p>
+      <w:r>
+        <w:t xml:space="preserve">We found a strong positive effect of mean spawner size on juvenile productivity (estimate mean and CI, Table </w:t>
+      </w:r>
+      <w:r>
+        <w:rPr>
+          <w:b/>
+          <w:bCs/>
+        </w:rPr>
+        <w:t>SXX</w:t>
+      </w:r>
+      <w:r>
+        <w:t>, Figure 4).</w:t>
+      </w:r>
+    </w:p>
+    <w:p/>
+    <w:p>
+      <w:r>
+        <w:t xml:space="preserve">We found that </w:t>
+      </w:r>
+      <w:r>
+        <w:t>during the first winter at sea</w:t>
+      </w:r>
+      <w:r>
+        <w:t xml:space="preserve">, there are negative effects of Aleutian winter temperature and Chum salmon hatchery release abundance on marine productivity. </w:t>
+      </w:r>
+      <w:r>
+        <w:t>We also found a</w:t>
+      </w:r>
+      <w:r>
+        <w:t xml:space="preserve"> positive effect of juvenile stomach fullness</w:t>
+      </w:r>
+      <w:r>
+        <w:t xml:space="preserve"> on marine productivity, meaning that juveniles in better condition are more likely to survive their first winter at sea. </w:t>
+      </w:r>
+    </w:p>
+    <w:p>
+      <w:r>
+        <w:t xml:space="preserve"> </w:t>
+      </w:r>
+    </w:p>
+    <w:p>
+      <w:pPr>
+        <w:pStyle w:val="Heading4"/>
+      </w:pPr>
+      <w:r>
+        <w:t xml:space="preserve">3.3 Sensitivity Analysis </w:t>
+      </w:r>
+    </w:p>
+    <w:p>
+      <w:pPr>
         <w:pStyle w:val="CommentText"/>
-        <w:ind w:firstLine="360"/>
-        <w:rPr>
-          <w:color w:val="000000"/>
+        <w:ind w:firstLine="720"/>
+        <w:rPr>
           <w:sz w:val="24"/>
           <w:szCs w:val="24"/>
         </w:rPr>
       </w:pPr>
-    </w:p>
-    <w:p>
-      <w:pPr>
-        <w:pStyle w:val="CommentText"/>
+      <w:r>
         <w:rPr>
           <w:sz w:val="24"/>
           <w:szCs w:val="24"/>
         </w:rPr>
-      </w:pPr>
-    </w:p>
-    <w:p>
-      <w:pPr>
-        <w:pStyle w:val="CommentText"/>
+        <w:t xml:space="preserve">To understand model sensitivity to </w:t>
+      </w:r>
+      <w:r>
         <w:rPr>
           <w:sz w:val="24"/>
           <w:szCs w:val="24"/>
         </w:rPr>
-      </w:pPr>
-    </w:p>
-    <w:p>
-      <w:pPr>
-        <w:pStyle w:val="Heading3"/>
-      </w:pPr>
-      <w:r>
-        <w:t xml:space="preserve">Results </w:t>
-      </w:r>
-    </w:p>
-    <w:p>
-      <w:pPr>
-        <w:pStyle w:val="Heading4"/>
-      </w:pPr>
-      <w:r>
-        <w:t xml:space="preserve">3.1 Model Estimation </w:t>
-      </w:r>
-    </w:p>
-    <w:p>
-      <w:pPr>
-        <w:pStyle w:val="Heading4"/>
-      </w:pPr>
-      <w:r>
-        <w:t>3.2 Estimated Covariate Effects</w:t>
-      </w:r>
-    </w:p>
-    <w:p>
-      <w:pPr>
-        <w:pStyle w:val="Heading4"/>
-      </w:pPr>
-      <w:r>
-        <w:t xml:space="preserve">3.3 Sensitivity Analysis </w:t>
-      </w:r>
-    </w:p>
-    <w:p>
-      <w:pPr>
-        <w:pStyle w:val="CommentText"/>
+        <w:t>each covariate</w:t>
+      </w:r>
+      <w:r>
         <w:rPr>
           <w:sz w:val="24"/>
           <w:szCs w:val="24"/>
         </w:rPr>
-      </w:pPr>
-    </w:p>
-    <w:p>
-      <w:pPr>
-        <w:pStyle w:val="CommentText"/>
+        <w:t xml:space="preserve"> that we included</w:t>
+      </w:r>
+      <w:r>
         <w:rPr>
           <w:sz w:val="24"/>
           <w:szCs w:val="24"/>
         </w:rPr>
-      </w:pPr>
-    </w:p>
-    <w:p>
-      <w:pPr>
-        <w:pStyle w:val="CommentText"/>
+        <w:t>, we iteratively ran the model with one covariate removed and evaluated the changes in theta (Figure S</w:t>
+      </w:r>
+      <w:r>
         <w:rPr>
           <w:sz w:val="24"/>
           <w:szCs w:val="24"/>
         </w:rPr>
-      </w:pPr>
-    </w:p>
-    <w:p>
-      <w:pPr>
-        <w:pStyle w:val="CommentText"/>
+        <w:t>3</w:t>
+      </w:r>
+      <w:r>
         <w:rPr>
           <w:sz w:val="24"/>
           <w:szCs w:val="24"/>
         </w:rPr>
-      </w:pPr>
-    </w:p>
-    <w:p>
-      <w:pPr>
-        <w:pStyle w:val="CommentText"/>
+        <w:t>).</w:t>
+      </w:r>
+      <w:r>
         <w:rPr>
           <w:sz w:val="24"/>
           <w:szCs w:val="24"/>
         </w:rPr>
-      </w:pPr>
-    </w:p>
-    <w:p>
-      <w:pPr>
-        <w:pStyle w:val="CommentText"/>
+        <w:t xml:space="preserve"> We found that </w:t>
+      </w:r>
+      <w:r>
         <w:rPr>
           <w:sz w:val="24"/>
           <w:szCs w:val="24"/>
         </w:rPr>
-      </w:pPr>
-    </w:p>
-    <w:p>
-      <w:pPr>
-        <w:pStyle w:val="CommentText"/>
+        <w:lastRenderedPageBreak/>
+        <w:t xml:space="preserve">the covariate estimates were robust to changes in covariates. Specifically, the relative difference in theta estimates </w:t>
+      </w:r>
+      <w:r>
         <w:rPr>
           <w:sz w:val="24"/>
           <w:szCs w:val="24"/>
         </w:rPr>
-      </w:pPr>
-    </w:p>
-    <w:p>
-      <w:pPr>
-        <w:pStyle w:val="CommentText"/>
+        <w:t>did not exceed</w:t>
+      </w:r>
+      <w:r>
         <w:rPr>
           <w:sz w:val="24"/>
           <w:szCs w:val="24"/>
         </w:rPr>
-      </w:pPr>
-      <w:r>
+        <w:t xml:space="preserve"> XX (Figure S3). </w:t>
+      </w:r>
+    </w:p>
+    <w:p>
+      <w:pPr>
+        <w:pStyle w:val="CommentText"/>
         <w:rPr>
           <w:sz w:val="24"/>
           <w:szCs w:val="24"/>
         </w:rPr>
-        <w:t>Discussion:</w:t>
+      </w:pPr>
+      <w:r>
+        <w:rPr>
+          <w:sz w:val="24"/>
+          <w:szCs w:val="24"/>
+        </w:rPr>
+        <w:t xml:space="preserve"> </w:t>
+      </w:r>
+    </w:p>
+    <w:p>
+      <w:pPr>
+        <w:pStyle w:val="CommentText"/>
+        <w:rPr>
+          <w:sz w:val="24"/>
+          <w:szCs w:val="24"/>
+        </w:rPr>
+      </w:pPr>
+    </w:p>
+    <w:p>
+      <w:pPr>
+        <w:pStyle w:val="CommentText"/>
+        <w:rPr>
+          <w:sz w:val="24"/>
+          <w:szCs w:val="24"/>
+        </w:rPr>
+      </w:pPr>
+    </w:p>
+    <w:p>
+      <w:pPr>
+        <w:pStyle w:val="CommentText"/>
+        <w:rPr>
+          <w:sz w:val="24"/>
+          <w:szCs w:val="24"/>
+        </w:rPr>
+      </w:pPr>
+    </w:p>
+    <w:p>
+      <w:pPr>
+        <w:pStyle w:val="CommentText"/>
+        <w:rPr>
+          <w:sz w:val="24"/>
+          <w:szCs w:val="24"/>
+        </w:rPr>
+      </w:pPr>
+    </w:p>
+    <w:p>
+      <w:pPr>
+        <w:pStyle w:val="CommentText"/>
+        <w:rPr>
+          <w:sz w:val="24"/>
+          <w:szCs w:val="24"/>
+        </w:rPr>
+      </w:pPr>
+    </w:p>
+    <w:p>
+      <w:pPr>
+        <w:pStyle w:val="CommentText"/>
+        <w:rPr>
+          <w:sz w:val="24"/>
+          <w:szCs w:val="24"/>
+        </w:rPr>
+      </w:pPr>
+    </w:p>
+    <w:p>
+      <w:pPr>
+        <w:pStyle w:val="Heading3"/>
+      </w:pPr>
+      <w:r>
+        <w:t>Discussion</w:t>
       </w:r>
     </w:p>
     <w:p>
@@ -8398,15 +8777,13 @@
           <w:szCs w:val="24"/>
         </w:rPr>
       </w:pPr>
-    </w:p>
-    <w:p>
-      <w:pPr>
-        <w:pStyle w:val="CommentText"/>
+      <w:r>
         <w:rPr>
           <w:sz w:val="24"/>
           <w:szCs w:val="24"/>
         </w:rPr>
-      </w:pPr>
+        <w:t xml:space="preserve">Stomach fullness used but the lipid content (double check exactly what it is) is better reflector of ecosystem conditions, we just didn’t have that for the length of the time series used. </w:t>
+      </w:r>
     </w:p>
     <w:p>
       <w:pPr>
@@ -8416,12 +8793,38 @@
           <w:szCs w:val="24"/>
         </w:rPr>
       </w:pPr>
-      <w:r>
+    </w:p>
+    <w:p>
+      <w:pPr>
+        <w:pStyle w:val="CommentText"/>
         <w:rPr>
           <w:sz w:val="24"/>
           <w:szCs w:val="24"/>
         </w:rPr>
+      </w:pPr>
+      <w:r>
+        <w:rPr>
+          <w:sz w:val="24"/>
+          <w:szCs w:val="24"/>
+        </w:rPr>
         <w:t xml:space="preserve"> </w:t>
+      </w:r>
+    </w:p>
+    <w:p>
+      <w:r>
+        <w:t xml:space="preserve">SFI - </w:t>
+      </w:r>
+      <w:r>
+        <w:t xml:space="preserve">This indicates that </w:t>
+      </w:r>
+      <w:r>
+        <w:t xml:space="preserve">indices of condition rather than </w:t>
+      </w:r>
+      <w:r>
+        <w:t>juvenile abundance</w:t>
+      </w:r>
+      <w:r>
+        <w:t xml:space="preserve"> alone could be the best indicators of return productivity. </w:t>
       </w:r>
     </w:p>
     <w:p>
@@ -8564,29 +8967,32 @@
         <w:t xml:space="preserve">) for all escapement projects with recent data (Table SXX). </w:t>
       </w:r>
       <w:r>
+        <w:t xml:space="preserve">We filtered the data to include only escapement samples and </w:t>
+      </w:r>
+      <w:r>
+        <w:t>marine</w:t>
+      </w:r>
+      <w:r>
+        <w:t xml:space="preserve"> </w:t>
+      </w:r>
+      <w:r>
+        <w:t xml:space="preserve">ages ranging from </w:t>
+      </w:r>
+      <w:r>
+        <w:t>3</w:t>
+      </w:r>
+      <w:r>
+        <w:t>-</w:t>
+      </w:r>
+      <w:r>
+        <w:t>6</w:t>
+      </w:r>
+      <w:r>
+        <w:t xml:space="preserve"> years. </w:t>
+      </w:r>
+      <w:r>
         <w:lastRenderedPageBreak/>
-        <w:t xml:space="preserve">We filtered the data to include only escapement samples and </w:t>
-      </w:r>
-      <w:r>
-        <w:t>marine</w:t>
-      </w:r>
-      <w:r>
-        <w:t xml:space="preserve"> </w:t>
-      </w:r>
-      <w:r>
-        <w:t xml:space="preserve">ages ranging from </w:t>
-      </w:r>
-      <w:r>
-        <w:t>3</w:t>
-      </w:r>
-      <w:r>
-        <w:t>-</w:t>
-      </w:r>
-      <w:r>
-        <w:t>6</w:t>
-      </w:r>
-      <w:r>
-        <w:t xml:space="preserve"> years. Prior to analysis, length measurements were standardized within each </w:t>
+        <w:t xml:space="preserve">Prior to analysis, length measurements were standardized within each </w:t>
       </w:r>
       <w:r>
         <w:t>marine</w:t>
@@ -9943,7 +10349,7 @@
       </w:r>
     </w:p>
   </w:comment>
-  <w:comment w:id="6" w:author="Lauren.Rogers" w:date="2025-01-02T15:07:00Z" w:initials="L">
+  <w:comment w:id="6" w:author="Lauren.Rogers" w:date="2025-01-03T12:13:00Z" w:initials="L">
     <w:p>
       <w:pPr>
         <w:pStyle w:val="CommentText"/>
@@ -9955,27 +10361,11 @@
         <w:annotationRef/>
       </w:r>
       <w:r>
-        <w:t xml:space="preserve">If all three of these are contributing to the model likelihood, but they are not independent (C+S = R) is that overweighting these data relative to the juvenile data? </w:t>
+        <w:t>I don’t completely understand how you do this, but I think that is my lack of expertise in this method rather than your explanation. Does this mean you fit your model to the total Returns in year Y, and to the age comp in year Y? Rather than fitting to the abundance of each brood year returning in year Y separately?</w:t>
       </w:r>
     </w:p>
   </w:comment>
-  <w:comment w:id="7" w:author="Lauren.Rogers" w:date="2025-01-03T12:13:00Z" w:initials="L">
-    <w:p>
-      <w:pPr>
-        <w:pStyle w:val="CommentText"/>
-      </w:pPr>
-      <w:r>
-        <w:rPr>
-          <w:rStyle w:val="CommentReference"/>
-        </w:rPr>
-        <w:annotationRef/>
-      </w:r>
-      <w:r>
-        <w:t>I don’t completely understand how you do this, but I think that is my lack of expertise in this method rather than your explanation. Does this mean you fit your model to the total Returns in year Y, and to the age comp in year Y? Rather than fitting to the abundance of each brood year returning in year Y separately?</w:t>
-      </w:r>
-    </w:p>
-  </w:comment>
-  <w:comment w:id="8" w:author="genoa" w:date="2025-01-08T12:48:00Z" w:initials="MOU">
+  <w:comment w:id="7" w:author="genoa" w:date="2025-01-08T12:48:00Z" w:initials="MOU">
     <w:p>
       <w:r>
         <w:rPr>
@@ -10003,7 +10393,6 @@
   <w15:commentEx w15:paraId="34DF34BF" w15:done="0"/>
   <w15:commentEx w15:paraId="358616B1" w15:done="0"/>
   <w15:commentEx w15:paraId="026AAC0D" w15:paraIdParent="358616B1" w15:done="0"/>
-  <w15:commentEx w15:paraId="510C5A2D" w15:done="0"/>
   <w15:commentEx w15:paraId="1A56EA52" w15:done="0"/>
   <w15:commentEx w15:paraId="3F5E7E4D" w15:paraIdParent="1A56EA52" w15:done="0"/>
 </w15:commentsEx>
@@ -10024,7 +10413,6 @@
   <w16cid:commentId w16cid:paraId="34DF34BF" w16cid:durableId="342CF1A7"/>
   <w16cid:commentId w16cid:paraId="358616B1" w16cid:durableId="5FF6B3AA"/>
   <w16cid:commentId w16cid:paraId="026AAC0D" w16cid:durableId="3CEC6A94"/>
-  <w16cid:commentId w16cid:paraId="510C5A2D" w16cid:durableId="54A2BB58"/>
   <w16cid:commentId w16cid:paraId="1A56EA52" w16cid:durableId="1D667512"/>
   <w16cid:commentId w16cid:paraId="3F5E7E4D" w16cid:durableId="12116AF0"/>
 </w16cid:commentsIds>
@@ -10146,6 +10534,236 @@
     </w:lvl>
   </w:abstractNum>
   <w:abstractNum w:abstractNumId="1" w15:restartNumberingAfterBreak="0">
+    <w:nsid w:val="31FA77D8"/>
+    <w:multiLevelType w:val="hybridMultilevel"/>
+    <w:tmpl w:val="62F60530"/>
+    <w:lvl w:ilvl="0" w:tplc="C836631A">
+      <w:start w:val="3"/>
+      <w:numFmt w:val="bullet"/>
+      <w:lvlText w:val=""/>
+      <w:lvlJc w:val="left"/>
+      <w:pPr>
+        <w:ind w:left="1080" w:hanging="360"/>
+      </w:pPr>
+      <w:rPr>
+        <w:rFonts w:ascii="Wingdings" w:eastAsia="Times New Roman" w:hAnsi="Wingdings" w:cs="Times New Roman" w:hint="default"/>
+      </w:rPr>
+    </w:lvl>
+    <w:lvl w:ilvl="1" w:tplc="04090003" w:tentative="1">
+      <w:start w:val="1"/>
+      <w:numFmt w:val="bullet"/>
+      <w:lvlText w:val="o"/>
+      <w:lvlJc w:val="left"/>
+      <w:pPr>
+        <w:ind w:left="1800" w:hanging="360"/>
+      </w:pPr>
+      <w:rPr>
+        <w:rFonts w:ascii="Courier New" w:hAnsi="Courier New" w:cs="Courier New" w:hint="default"/>
+      </w:rPr>
+    </w:lvl>
+    <w:lvl w:ilvl="2" w:tplc="04090005" w:tentative="1">
+      <w:start w:val="1"/>
+      <w:numFmt w:val="bullet"/>
+      <w:lvlText w:val=""/>
+      <w:lvlJc w:val="left"/>
+      <w:pPr>
+        <w:ind w:left="2520" w:hanging="360"/>
+      </w:pPr>
+      <w:rPr>
+        <w:rFonts w:ascii="Wingdings" w:hAnsi="Wingdings" w:hint="default"/>
+      </w:rPr>
+    </w:lvl>
+    <w:lvl w:ilvl="3" w:tplc="04090001" w:tentative="1">
+      <w:start w:val="1"/>
+      <w:numFmt w:val="bullet"/>
+      <w:lvlText w:val=""/>
+      <w:lvlJc w:val="left"/>
+      <w:pPr>
+        <w:ind w:left="3240" w:hanging="360"/>
+      </w:pPr>
+      <w:rPr>
+        <w:rFonts w:ascii="Symbol" w:hAnsi="Symbol" w:hint="default"/>
+      </w:rPr>
+    </w:lvl>
+    <w:lvl w:ilvl="4" w:tplc="04090003" w:tentative="1">
+      <w:start w:val="1"/>
+      <w:numFmt w:val="bullet"/>
+      <w:lvlText w:val="o"/>
+      <w:lvlJc w:val="left"/>
+      <w:pPr>
+        <w:ind w:left="3960" w:hanging="360"/>
+      </w:pPr>
+      <w:rPr>
+        <w:rFonts w:ascii="Courier New" w:hAnsi="Courier New" w:cs="Courier New" w:hint="default"/>
+      </w:rPr>
+    </w:lvl>
+    <w:lvl w:ilvl="5" w:tplc="04090005" w:tentative="1">
+      <w:start w:val="1"/>
+      <w:numFmt w:val="bullet"/>
+      <w:lvlText w:val=""/>
+      <w:lvlJc w:val="left"/>
+      <w:pPr>
+        <w:ind w:left="4680" w:hanging="360"/>
+      </w:pPr>
+      <w:rPr>
+        <w:rFonts w:ascii="Wingdings" w:hAnsi="Wingdings" w:hint="default"/>
+      </w:rPr>
+    </w:lvl>
+    <w:lvl w:ilvl="6" w:tplc="04090001" w:tentative="1">
+      <w:start w:val="1"/>
+      <w:numFmt w:val="bullet"/>
+      <w:lvlText w:val=""/>
+      <w:lvlJc w:val="left"/>
+      <w:pPr>
+        <w:ind w:left="5400" w:hanging="360"/>
+      </w:pPr>
+      <w:rPr>
+        <w:rFonts w:ascii="Symbol" w:hAnsi="Symbol" w:hint="default"/>
+      </w:rPr>
+    </w:lvl>
+    <w:lvl w:ilvl="7" w:tplc="04090003" w:tentative="1">
+      <w:start w:val="1"/>
+      <w:numFmt w:val="bullet"/>
+      <w:lvlText w:val="o"/>
+      <w:lvlJc w:val="left"/>
+      <w:pPr>
+        <w:ind w:left="6120" w:hanging="360"/>
+      </w:pPr>
+      <w:rPr>
+        <w:rFonts w:ascii="Courier New" w:hAnsi="Courier New" w:cs="Courier New" w:hint="default"/>
+      </w:rPr>
+    </w:lvl>
+    <w:lvl w:ilvl="8" w:tplc="04090005" w:tentative="1">
+      <w:start w:val="1"/>
+      <w:numFmt w:val="bullet"/>
+      <w:lvlText w:val=""/>
+      <w:lvlJc w:val="left"/>
+      <w:pPr>
+        <w:ind w:left="6840" w:hanging="360"/>
+      </w:pPr>
+      <w:rPr>
+        <w:rFonts w:ascii="Wingdings" w:hAnsi="Wingdings" w:hint="default"/>
+      </w:rPr>
+    </w:lvl>
+  </w:abstractNum>
+  <w:abstractNum w:abstractNumId="2" w15:restartNumberingAfterBreak="0">
+    <w:nsid w:val="35B64D41"/>
+    <w:multiLevelType w:val="multilevel"/>
+    <w:tmpl w:val="F02EDD00"/>
+    <w:lvl w:ilvl="0">
+      <w:start w:val="1"/>
+      <w:numFmt w:val="decimal"/>
+      <w:lvlText w:val="%1."/>
+      <w:lvlJc w:val="left"/>
+      <w:pPr>
+        <w:tabs>
+          <w:tab w:val="num" w:pos="720"/>
+        </w:tabs>
+        <w:ind w:left="720" w:hanging="360"/>
+      </w:pPr>
+    </w:lvl>
+    <w:lvl w:ilvl="1">
+      <w:start w:val="1"/>
+      <w:numFmt w:val="bullet"/>
+      <w:lvlText w:val="o"/>
+      <w:lvlJc w:val="left"/>
+      <w:pPr>
+        <w:tabs>
+          <w:tab w:val="num" w:pos="1440"/>
+        </w:tabs>
+        <w:ind w:left="1440" w:hanging="360"/>
+      </w:pPr>
+      <w:rPr>
+        <w:rFonts w:ascii="Courier New" w:hAnsi="Courier New" w:hint="default"/>
+        <w:sz w:val="20"/>
+      </w:rPr>
+    </w:lvl>
+    <w:lvl w:ilvl="2" w:tentative="1">
+      <w:start w:val="1"/>
+      <w:numFmt w:val="decimal"/>
+      <w:lvlText w:val="%3."/>
+      <w:lvlJc w:val="left"/>
+      <w:pPr>
+        <w:tabs>
+          <w:tab w:val="num" w:pos="2160"/>
+        </w:tabs>
+        <w:ind w:left="2160" w:hanging="360"/>
+      </w:pPr>
+    </w:lvl>
+    <w:lvl w:ilvl="3" w:tentative="1">
+      <w:start w:val="1"/>
+      <w:numFmt w:val="decimal"/>
+      <w:lvlText w:val="%4."/>
+      <w:lvlJc w:val="left"/>
+      <w:pPr>
+        <w:tabs>
+          <w:tab w:val="num" w:pos="2880"/>
+        </w:tabs>
+        <w:ind w:left="2880" w:hanging="360"/>
+      </w:pPr>
+    </w:lvl>
+    <w:lvl w:ilvl="4" w:tentative="1">
+      <w:start w:val="1"/>
+      <w:numFmt w:val="decimal"/>
+      <w:lvlText w:val="%5."/>
+      <w:lvlJc w:val="left"/>
+      <w:pPr>
+        <w:tabs>
+          <w:tab w:val="num" w:pos="3600"/>
+        </w:tabs>
+        <w:ind w:left="3600" w:hanging="360"/>
+      </w:pPr>
+    </w:lvl>
+    <w:lvl w:ilvl="5" w:tentative="1">
+      <w:start w:val="1"/>
+      <w:numFmt w:val="decimal"/>
+      <w:lvlText w:val="%6."/>
+      <w:lvlJc w:val="left"/>
+      <w:pPr>
+        <w:tabs>
+          <w:tab w:val="num" w:pos="4320"/>
+        </w:tabs>
+        <w:ind w:left="4320" w:hanging="360"/>
+      </w:pPr>
+    </w:lvl>
+    <w:lvl w:ilvl="6" w:tentative="1">
+      <w:start w:val="1"/>
+      <w:numFmt w:val="decimal"/>
+      <w:lvlText w:val="%7."/>
+      <w:lvlJc w:val="left"/>
+      <w:pPr>
+        <w:tabs>
+          <w:tab w:val="num" w:pos="5040"/>
+        </w:tabs>
+        <w:ind w:left="5040" w:hanging="360"/>
+      </w:pPr>
+    </w:lvl>
+    <w:lvl w:ilvl="7" w:tentative="1">
+      <w:start w:val="1"/>
+      <w:numFmt w:val="decimal"/>
+      <w:lvlText w:val="%8."/>
+      <w:lvlJc w:val="left"/>
+      <w:pPr>
+        <w:tabs>
+          <w:tab w:val="num" w:pos="5760"/>
+        </w:tabs>
+        <w:ind w:left="5760" w:hanging="360"/>
+      </w:pPr>
+    </w:lvl>
+    <w:lvl w:ilvl="8" w:tentative="1">
+      <w:start w:val="1"/>
+      <w:numFmt w:val="decimal"/>
+      <w:lvlText w:val="%9."/>
+      <w:lvlJc w:val="left"/>
+      <w:pPr>
+        <w:tabs>
+          <w:tab w:val="num" w:pos="6480"/>
+        </w:tabs>
+        <w:ind w:left="6480" w:hanging="360"/>
+      </w:pPr>
+    </w:lvl>
+  </w:abstractNum>
+  <w:abstractNum w:abstractNumId="3" w15:restartNumberingAfterBreak="0">
     <w:nsid w:val="56EA19B6"/>
     <w:multiLevelType w:val="multilevel"/>
     <w:tmpl w:val="0AFCD5AE"/>
@@ -10294,7 +10912,7 @@
       </w:rPr>
     </w:lvl>
   </w:abstractNum>
-  <w:abstractNum w:abstractNumId="2" w15:restartNumberingAfterBreak="0">
+  <w:abstractNum w:abstractNumId="4" w15:restartNumberingAfterBreak="0">
     <w:nsid w:val="7ABF4850"/>
     <w:multiLevelType w:val="hybridMultilevel"/>
     <w:tmpl w:val="13D4099C"/>
@@ -10408,13 +11026,19 @@
     </w:lvl>
   </w:abstractNum>
   <w:num w:numId="1" w16cid:durableId="449856797">
-    <w:abstractNumId w:val="2"/>
+    <w:abstractNumId w:val="4"/>
   </w:num>
   <w:num w:numId="2" w16cid:durableId="2105219401">
     <w:abstractNumId w:val="0"/>
   </w:num>
   <w:num w:numId="3" w16cid:durableId="2138326831">
+    <w:abstractNumId w:val="3"/>
+  </w:num>
+  <w:num w:numId="4" w16cid:durableId="2109500812">
     <w:abstractNumId w:val="1"/>
+  </w:num>
+  <w:num w:numId="5" w16cid:durableId="1763335152">
+    <w:abstractNumId w:val="2"/>
   </w:num>
 </w:numbering>
 </file>
@@ -11485,6 +12109,22 @@
       <w:szCs w:val="18"/>
     </w:rPr>
   </w:style>
+  <w:style w:type="paragraph" w:customStyle="1" w:styleId="whitespace-normal">
+    <w:name w:val="whitespace-normal"/>
+    <w:basedOn w:val="Normal"/>
+    <w:rsid w:val="001918E7"/>
+    <w:pPr>
+      <w:spacing w:before="100" w:beforeAutospacing="1" w:after="100" w:afterAutospacing="1"/>
+    </w:pPr>
+  </w:style>
+  <w:style w:type="paragraph" w:customStyle="1" w:styleId="whitespace-pre-wrap">
+    <w:name w:val="whitespace-pre-wrap"/>
+    <w:basedOn w:val="Normal"/>
+    <w:rsid w:val="001918E7"/>
+    <w:pPr>
+      <w:spacing w:before="100" w:beforeAutospacing="1" w:after="100" w:afterAutospacing="1"/>
+    </w:pPr>
+  </w:style>
 </w:styles>
 </file>
 

</xml_diff>

<commit_message>
got ricker working for spawner to egg stage
fits are overall better!
</commit_message>
<xml_diff>
--- a/writing/Sullaway_etal_AYK_V3.docx
+++ b/writing/Sullaway_etal_AYK_V3.docx
@@ -396,7 +396,13 @@
         <w:t>stages</w:t>
       </w:r>
       <w:r>
-        <w:t xml:space="preserve"> throughout their lifecycle. IPMs are a class of models</w:t>
+        <w:t xml:space="preserve"> throughout their lifecycle</w:t>
+      </w:r>
+      <w:r>
+        <w:t xml:space="preserve"> (Figure 1, Figure 2)</w:t>
+      </w:r>
+      <w:r>
+        <w:t>. IPMs are a class of models</w:t>
       </w:r>
       <w:r>
         <w:t>, also called lifecycle models, that are</w:t>
@@ -619,7 +625,7 @@
         <w:t xml:space="preserve">(Figure </w:t>
       </w:r>
       <w:r>
-        <w:t>1</w:t>
+        <w:t>2</w:t>
       </w:r>
       <w:r>
         <w:t>)</w:t>
@@ -1151,6 +1157,7 @@
         <w:ind w:firstLine="360"/>
       </w:pPr>
       <w:r>
+        <w:lastRenderedPageBreak/>
         <w:t>w</w:t>
       </w:r>
       <w:r>
@@ -1271,7 +1278,6 @@
         <w:t xml:space="preserve">carrying capacity, or the </w:t>
       </w:r>
       <w:r>
-        <w:lastRenderedPageBreak/>
         <w:t xml:space="preserve">maximum number of individuals that could survive </w:t>
       </w:r>
       <w:r>
@@ -2378,8 +2384,6 @@
       <w:r>
         <w:t>.</w:t>
       </w:r>
-      <w:commentRangeStart w:id="1"/>
-      <w:commentRangeStart w:id="2"/>
     </w:p>
     <w:p>
       <w:pPr>
@@ -2650,20 +2654,6 @@
       <w:r>
         <w:t>5</w:t>
       </w:r>
-      <w:commentRangeEnd w:id="1"/>
-      <w:r>
-        <w:rPr>
-          <w:rStyle w:val="CommentReference"/>
-        </w:rPr>
-        <w:commentReference w:id="1"/>
-      </w:r>
-      <w:commentRangeEnd w:id="2"/>
-      <w:r>
-        <w:rPr>
-          <w:rStyle w:val="CommentReference"/>
-        </w:rPr>
-        <w:commentReference w:id="2"/>
-      </w:r>
     </w:p>
     <w:p>
       <w:pPr>
@@ -2808,19 +2798,11 @@
       <w:r>
         <w:t xml:space="preserve"> </w:t>
       </w:r>
-      <w:commentRangeStart w:id="3"/>
       <w:r>
         <w:t>The maturity schedule for Chum salmon was assumed to vary over time randomly, relative to an average maturity schedule.</w:t>
       </w:r>
       <w:r>
         <w:t xml:space="preserve"> </w:t>
-      </w:r>
-      <w:commentRangeEnd w:id="3"/>
-      <w:r>
-        <w:rPr>
-          <w:rStyle w:val="CommentReference"/>
-        </w:rPr>
-        <w:commentReference w:id="3"/>
       </w:r>
       <w:r>
         <w:t>T</w:t>
@@ -3297,8 +3279,6 @@
         <w:t xml:space="preserve"> is:</w:t>
       </w:r>
     </w:p>
-    <w:commentRangeStart w:id="4"/>
-    <w:commentRangeStart w:id="5"/>
     <w:p>
       <w:pPr>
         <w:pStyle w:val="NormalWeb"/>
@@ -3485,20 +3465,6 @@
       <w:r>
         <w:t>7</w:t>
       </w:r>
-      <w:commentRangeEnd w:id="4"/>
-      <w:r>
-        <w:rPr>
-          <w:rStyle w:val="CommentReference"/>
-        </w:rPr>
-        <w:commentReference w:id="4"/>
-      </w:r>
-      <w:commentRangeEnd w:id="5"/>
-      <w:r>
-        <w:rPr>
-          <w:rStyle w:val="CommentReference"/>
-        </w:rPr>
-        <w:commentReference w:id="5"/>
-      </w:r>
     </w:p>
     <w:p>
       <w:pPr>
@@ -3514,6 +3480,7 @@
         <w:spacing w:before="0" w:beforeAutospacing="0" w:after="0" w:afterAutospacing="0"/>
       </w:pPr>
       <w:r>
+        <w:lastRenderedPageBreak/>
         <w:t xml:space="preserve">To allow ample flexibility in annual fishing mortality </w:t>
       </w:r>
       <w:r>
@@ -3971,7 +3938,110 @@
         <w:t>number</w:t>
       </w:r>
       <w:r>
-        <w:t xml:space="preserve"> of eggs produced by each spawner was dependent on the proportion of females, </w:t>
+        <w:t xml:space="preserve"> of eggs produced by each spawner</w:t>
+      </w:r>
+      <w:r>
+        <w:t>,</w:t>
+      </w:r>
+      <w:r>
+        <w:rPr>
+          <w:rFonts w:ascii="Cambria Math" w:hAnsi="Cambria Math"/>
+          <w:i/>
+        </w:rPr>
+        <w:t xml:space="preserve"> </w:t>
+      </w:r>
+      <m:oMath>
+        <m:sSub>
+          <m:sSubPr>
+            <m:ctrlPr>
+              <w:rPr>
+                <w:rFonts w:ascii="Cambria Math" w:hAnsi="Cambria Math"/>
+                <w:i/>
+              </w:rPr>
+            </m:ctrlPr>
+          </m:sSubPr>
+          <m:e>
+            <m:r>
+              <w:rPr>
+                <w:rFonts w:ascii="Cambria Math" w:hAnsi="Cambria Math"/>
+              </w:rPr>
+              <m:t>N</m:t>
+            </m:r>
+          </m:e>
+          <m:sub>
+            <m:r>
+              <w:rPr>
+                <w:rFonts w:ascii="Cambria Math" w:hAnsi="Cambria Math"/>
+              </w:rPr>
+              <m:t>y,s=e,a</m:t>
+            </m:r>
+          </m:sub>
+        </m:sSub>
+      </m:oMath>
+      <w:r>
+        <w:rPr>
+          <w:rFonts w:ascii="Cambria Math" w:hAnsi="Cambria Math"/>
+          <w:i/>
+        </w:rPr>
+        <w:t>,</w:t>
+      </w:r>
+      <w:r>
+        <w:t xml:space="preserve"> was </w:t>
+      </w:r>
+      <w:r>
+        <w:t xml:space="preserve">assumed to follow a Ricker function which includes </w:t>
+      </w:r>
+      <w:r>
+        <w:t xml:space="preserve">parameters capturing the log of the maximum recruitment per spawner without density dependence, </w:t>
+      </w:r>
+      <m:oMath>
+        <m:r>
+          <w:rPr>
+            <w:rFonts w:ascii="Cambria Math" w:hAnsi="Cambria Math"/>
+          </w:rPr>
+          <m:t>α</m:t>
+        </m:r>
+      </m:oMath>
+      <w:r>
+        <w:t xml:space="preserve">, and the strength of density dependence, </w:t>
+      </w:r>
+      <m:oMath>
+        <m:r>
+          <w:rPr>
+            <w:rFonts w:ascii="Cambria Math" w:hAnsi="Cambria Math"/>
+          </w:rPr>
+          <m:t>β</m:t>
+        </m:r>
+      </m:oMath>
+      <w:r>
+        <w:t xml:space="preserve"> </w:t>
+      </w:r>
+      <w:r>
+        <w:fldChar w:fldCharType="begin"/>
+      </w:r>
+      <w:r>
+        <w:instrText xml:space="preserve"> ADDIN ZOTERO_ITEM CSL_CITATION {"citationID":"7OO1FsU4","properties":{"formattedCitation":"(Ricker 1954, Hilborn 1985)","plainCitation":"(Ricker 1954, Hilborn 1985)","noteIndex":0},"citationItems":[{"id":5169,"uris":["http://zotero.org/users/8784224/items/CHXHMJGT"],"itemData":{"id":5169,"type":"article-journal","abstract":"Plotting net reproduction (reproductive potential of the adults obtained) against the density of stock which produced them, for a number of fish and invertebrate populations, gives a domed curve whose apex lies above the line representing replacement reproduction. At stock densities beyond the apex, reproduction declines either gradually or abruptly. This decline gives a population a tendency to oscillate in numbers; however, the oscillations are damped, not permanent, unless reproduction decreases quite rapidly and there is not too much mixing of generations in the breeding population. Removal of part of the adult stock reduces the amplitude of oscillations that may be in progress and, up to a point, increases reproduction.","container-title":"Journal of the Fisheries Research Board of Canada","DOI":"10.1139/f54-039","ISSN":"0015-296X","issue":"5","journalAbbreviation":"J. Fish. Res. Bd. Can.","language":"en","license":"http://www.nrcresearchpress.com/page/about/CorporateTextAndDataMining","page":"559-623","source":"DOI.org (Crossref)","title":"Stock and Recruitment","volume":"11","author":[{"family":"Ricker","given":"W. E."}],"issued":{"date-parts":[["1954",5,1]]}}},{"id":5170,"uris":["http://zotero.org/users/8784224/items/9QPAVI5W"],"itemData":{"id":5170,"type":"article-journal","abstract":"The optimum spawning stock size for a Ricker stock recruitment curve was shown to be accurately approximated by the equation P\n              s\n               = P\n              r\n              (0.5–0.07a) when 0 &lt; a &lt; 3. A simple modification was also shown to incorporate stochastic variation about the stock recruitment curve into calculations of optimum stock size.","container-title":"Canadian Journal of Fisheries and Aquatic Sciences","DOI":"10.1139/f85-230","ISSN":"0706-652X, 1205-7533","issue":"11","journalAbbreviation":"Can. J. Fish. Aquat. Sci.","language":"en","license":"http://www.nrcresearchpress.com/page/about/CorporateTextAndDataMining","page":"1833-1834","source":"DOI.org (Crossref)","title":"Simplified Calculation of Optimum Spawning Stock Size from Ricker's Stock Recruitment Curve","volume":"42","author":[{"family":"Hilborn","given":"Ray"}],"issued":{"date-parts":[["1985",11,1]]}}}],"schema":"https://github.com/citation-style-language/schema/raw/master/csl-citation.json"} </w:instrText>
+      </w:r>
+      <w:r>
+        <w:fldChar w:fldCharType="separate"/>
+      </w:r>
+      <w:r>
+        <w:rPr>
+          <w:noProof/>
+        </w:rPr>
+        <w:t>(Ricker 1954, Hilborn 1985)</w:t>
+      </w:r>
+      <w:r>
+        <w:fldChar w:fldCharType="end"/>
+      </w:r>
+      <w:r>
+        <w:t>.</w:t>
+      </w:r>
+      <w:r>
+        <w:t xml:space="preserve"> T</w:t>
+      </w:r>
+      <w:r>
+        <w:t xml:space="preserve">he proportion of females, </w:t>
       </w:r>
       <m:oMath>
         <m:r>
@@ -3982,17 +4052,72 @@
         </m:r>
       </m:oMath>
       <w:r>
-        <w:t xml:space="preserve">, which was </w:t>
-      </w:r>
-      <w:r>
-        <w:t>fixed at 50% and age specific fecundity rates,</w:t>
+        <w:t xml:space="preserve">, was </w:t>
+      </w:r>
+      <w:r>
+        <w:t xml:space="preserve">fixed at 50% </w:t>
       </w:r>
       <w:r>
         <w:rPr>
           <w:vertAlign w:val="subscript"/>
         </w:rPr>
+        <w:fldChar w:fldCharType="begin"/>
+      </w:r>
+      <w:r>
+        <w:rPr>
+          <w:vertAlign w:val="subscript"/>
+        </w:rPr>
+        <w:instrText xml:space="preserve"> ADDIN ZOTERO_ITEM CSL_CITATION {"citationID":"5lP8ZaiL","properties":{"formattedCitation":"(Gilk et al. 2009)","plainCitation":"(Gilk et al. 2009)","noteIndex":0},"citationItems":[{"id":1257,"uris":["http://zotero.org/users/8784224/items/GFNLA2WS"],"itemData":{"id":1257,"type":"article-journal","abstract":"The existence of both fall and summer chum salmon Oncorhynchus keta populations in the Kuskokwim River was not recognized by fishery managers until the mid-1990s. Harvest statistics currently do not distinguish between fall and summer chum salmon, and escapement of fall chum salmon is not monitored. Some of the yet undescribed characteristics of fall chum salmon in 2004 are examined by comparing spawning populations of fall and summer chum salmon sampled from four tributaries of the Kuskokwim River. Fall chum salmon (n = 336) and summer chum salmon (n = 1,964) were examined for mideye-fork length, maximum dorsalventral height, maximum width, age, and sex. Fecundity parameters were measured for 15 to 20 females from each of the four sample groups. A baseline of genetic markers was developed for Kuskokwim River chum salmon populations, and its utility for identifying fall chum salmon was evaluated. Multivariate analysis demonstrated a significant difference in size between fall and summer chum salmon, although the differences were not overt to casual observation. The fall chum salmon population had a greater percentage of age-3 fish, but sex ratios were similar. There was no significant difference in fecundity, but fall chum salmon had significantly smaller mean egg weights than summer chum salmon. Analysis of 31 single nucleotide polymorphisms among nine Kuskokwim River spawning populations demonstrated sufficient genetic differences between fall and summer chum populations to distinguish the two runs in mixed stock analyses with a high degree of accuracy (&gt; 92%). Analysis of mixed stock chum salmon catches from fish wheels operated near Kalskag indicated a low occurrence of fall chum salmon in 2004, but no definitive conclusion could be made about run timing past Kalskag. Although fall chum salmon appear to constitute a small proportion of the overall Kuskokwim River chum salmon run, this unique group is an important component of the overall biodiversity and should be maintained to foster long-term sustainable harvest of salmon against changing environmental conditions. This preliminary description of the biology of Kuskokwim River fall chum salmon is the first step in including these distinct populations in sustainable chum salmon management.","language":"en","page":"161–179","source":"Zotero","title":"Biological and Genetic Characteristics of Fall and Summer Chum Salmon in the Kuskokwim River, Alaska","volume":"70","author":[{"family":"Gilk","given":"Sara E"},{"family":"Molyneaux","given":"Douglas B"},{"family":"Hamazaki","given":"Toshihide"},{"family":"Pawluk","given":"Jason A"},{"family":"Templin","given":"William D"}],"issued":{"date-parts":[["2009"]]}}}],"schema":"https://github.com/citation-style-language/schema/raw/master/csl-citation.json"} </w:instrText>
+      </w:r>
+      <w:r>
+        <w:rPr>
+          <w:vertAlign w:val="subscript"/>
+        </w:rPr>
+        <w:fldChar w:fldCharType="separate"/>
+      </w:r>
+      <w:r>
+        <w:rPr>
+          <w:noProof/>
+        </w:rPr>
+        <w:t>(Gilk et al.</w:t>
+      </w:r>
+      <w:r>
+        <w:rPr>
+          <w:noProof/>
+          <w:vertAlign w:val="subscript"/>
+        </w:rPr>
         <w:t xml:space="preserve"> </w:t>
       </w:r>
+      <w:r>
+        <w:rPr>
+          <w:noProof/>
+        </w:rPr>
+        <w:t>2009)</w:t>
+      </w:r>
+      <w:r>
+        <w:rPr>
+          <w:vertAlign w:val="subscript"/>
+        </w:rPr>
+        <w:fldChar w:fldCharType="end"/>
+      </w:r>
+      <w:r>
+        <w:t xml:space="preserve">. </w:t>
+      </w:r>
+      <w:r>
+        <w:t xml:space="preserve"> </w:t>
+      </w:r>
+    </w:p>
+    <w:p>
+      <w:pPr>
+        <w:ind w:firstLine="720"/>
+      </w:pPr>
+    </w:p>
+    <w:p>
+      <w:pPr>
+        <w:pStyle w:val="NormalWeb"/>
+        <w:spacing w:before="0" w:beforeAutospacing="0" w:after="0" w:afterAutospacing="0"/>
+        <w:ind w:left="2160" w:firstLine="720"/>
+      </w:pPr>
       <m:oMath>
         <m:sSub>
           <m:sSubPr>
@@ -4000,7 +4125,6 @@
               <w:rPr>
                 <w:rFonts w:ascii="Cambria Math" w:hAnsi="Cambria Math"/>
                 <w:i/>
-                <w:vertAlign w:val="subscript"/>
               </w:rPr>
             </m:ctrlPr>
           </m:sSubPr>
@@ -4008,250 +4132,22 @@
             <m:r>
               <w:rPr>
                 <w:rFonts w:ascii="Cambria Math" w:hAnsi="Cambria Math"/>
-                <w:vertAlign w:val="subscript"/>
-              </w:rPr>
-              <m:t>E</m:t>
+              </w:rPr>
+              <m:t>N</m:t>
             </m:r>
           </m:e>
           <m:sub>
             <m:r>
               <w:rPr>
                 <w:rFonts w:ascii="Cambria Math" w:hAnsi="Cambria Math"/>
-                <w:vertAlign w:val="subscript"/>
-              </w:rPr>
-              <m:t>a</m:t>
-            </m:r>
-          </m:sub>
-        </m:sSub>
-      </m:oMath>
-      <w:r>
-        <w:rPr>
-          <w:vertAlign w:val="subscript"/>
-        </w:rPr>
-        <w:t xml:space="preserve"> </w:t>
-      </w:r>
-      <w:r>
-        <w:rPr>
-          <w:vertAlign w:val="subscript"/>
-        </w:rPr>
-        <w:fldChar w:fldCharType="begin"/>
-      </w:r>
-      <w:r>
-        <w:rPr>
-          <w:vertAlign w:val="subscript"/>
-        </w:rPr>
-        <w:instrText xml:space="preserve"> ADDIN ZOTERO_ITEM CSL_CITATION {"citationID":"5lP8ZaiL","properties":{"formattedCitation":"(Gilk et al. 2009)","plainCitation":"(Gilk et al. 2009)","noteIndex":0},"citationItems":[{"id":1257,"uris":["http://zotero.org/users/8784224/items/GFNLA2WS"],"itemData":{"id":1257,"type":"article-journal","abstract":"The existence of both fall and summer chum salmon Oncorhynchus keta populations in the Kuskokwim River was not recognized by fishery managers until the mid-1990s. Harvest statistics currently do not distinguish between fall and summer chum salmon, and escapement of fall chum salmon is not monitored. Some of the yet undescribed characteristics of fall chum salmon in 2004 are examined by comparing spawning populations of fall and summer chum salmon sampled from four tributaries of the Kuskokwim River. Fall chum salmon (n = 336) and summer chum salmon (n = 1,964) were examined for mideye-fork length, maximum dorsalventral height, maximum width, age, and sex. Fecundity parameters were measured for 15 to 20 females from each of the four sample groups. A baseline of genetic markers was developed for Kuskokwim River chum salmon populations, and its utility for identifying fall chum salmon was evaluated. Multivariate analysis demonstrated a significant difference in size between fall and summer chum salmon, although the differences were not overt to casual observation. The fall chum salmon population had a greater percentage of age-3 fish, but sex ratios were similar. There was no significant difference in fecundity, but fall chum salmon had significantly smaller mean egg weights than summer chum salmon. Analysis of 31 single nucleotide polymorphisms among nine Kuskokwim River spawning populations demonstrated sufficient genetic differences between fall and summer chum populations to distinguish the two runs in mixed stock analyses with a high degree of accuracy (&gt; 92%). Analysis of mixed stock chum salmon catches from fish wheels operated near Kalskag indicated a low occurrence of fall chum salmon in 2004, but no definitive conclusion could be made about run timing past Kalskag. Although fall chum salmon appear to constitute a small proportion of the overall Kuskokwim River chum salmon run, this unique group is an important component of the overall biodiversity and should be maintained to foster long-term sustainable harvest of salmon against changing environmental conditions. This preliminary description of the biology of Kuskokwim River fall chum salmon is the first step in including these distinct populations in sustainable chum salmon management.","language":"en","page":"161–179","source":"Zotero","title":"Biological and Genetic Characteristics of Fall and Summer Chum Salmon in the Kuskokwim River, Alaska","volume":"70","author":[{"family":"Gilk","given":"Sara E"},{"family":"Molyneaux","given":"Douglas B"},{"family":"Hamazaki","given":"Toshihide"},{"family":"Pawluk","given":"Jason A"},{"family":"Templin","given":"William D"}],"issued":{"date-parts":[["2009"]]}}}],"schema":"https://github.com/citation-style-language/schema/raw/master/csl-citation.json"} </w:instrText>
-      </w:r>
-      <w:r>
-        <w:rPr>
-          <w:vertAlign w:val="subscript"/>
-        </w:rPr>
-        <w:fldChar w:fldCharType="separate"/>
-      </w:r>
-      <w:r>
-        <w:rPr>
-          <w:noProof/>
-        </w:rPr>
-        <w:t>(Gilk et al.</w:t>
-      </w:r>
-      <w:r>
-        <w:rPr>
-          <w:noProof/>
-          <w:vertAlign w:val="subscript"/>
-        </w:rPr>
-        <w:t xml:space="preserve"> </w:t>
-      </w:r>
-      <w:r>
-        <w:rPr>
-          <w:noProof/>
-        </w:rPr>
-        <w:t>2009)</w:t>
-      </w:r>
-      <w:r>
-        <w:rPr>
-          <w:vertAlign w:val="subscript"/>
-        </w:rPr>
-        <w:fldChar w:fldCharType="end"/>
-      </w:r>
-      <w:r>
-        <w:t xml:space="preserve">. Age specific fecundities were not available for Yukon River Chum </w:t>
-      </w:r>
-      <w:r>
-        <w:t>salmon but</w:t>
-      </w:r>
-      <w:r>
-        <w:t xml:space="preserve"> have been estimated for Chum in the neighboring Kuskokwim River regions</w:t>
-      </w:r>
-      <w:r>
-        <w:t>.</w:t>
-      </w:r>
-      <w:r>
-        <w:t xml:space="preserve"> </w:t>
-      </w:r>
-      <w:r>
-        <w:t xml:space="preserve">Further, we assumed </w:t>
-      </w:r>
-      <w:r>
-        <w:t xml:space="preserve">that </w:t>
-      </w:r>
-      <w:r>
-        <w:t>older</w:t>
-      </w:r>
-      <w:r>
-        <w:t xml:space="preserve"> fish produced more eggs per spawner </w:t>
-      </w:r>
-      <w:r>
-        <w:fldChar w:fldCharType="begin"/>
-      </w:r>
-      <w:r>
-        <w:instrText xml:space="preserve"> ADDIN ZOTERO_ITEM CSL_CITATION {"citationID":"fiohidyf","properties":{"formattedCitation":"(Gilk et al. 2009)","plainCitation":"(Gilk et al. 2009)","noteIndex":0},"citationItems":[{"id":1257,"uris":["http://zotero.org/users/8784224/items/GFNLA2WS"],"itemData":{"id":1257,"type":"article-journal","abstract":"The existence of both fall and summer chum salmon Oncorhynchus keta populations in the Kuskokwim River was not recognized by fishery managers until the mid-1990s. Harvest statistics currently do not distinguish between fall and summer chum salmon, and escapement of fall chum salmon is not monitored. Some of the yet undescribed characteristics of fall chum salmon in 2004 are examined by comparing spawning populations of fall and summer chum salmon sampled from four tributaries of the Kuskokwim River. Fall chum salmon (n = 336) and summer chum salmon (n = 1,964) were examined for mideye-fork length, maximum dorsalventral height, maximum width, age, and sex. Fecundity parameters were measured for 15 to 20 females from each of the four sample groups. A baseline of genetic markers was developed for Kuskokwim River chum salmon populations, and its utility for identifying fall chum salmon was evaluated. Multivariate analysis demonstrated a significant difference in size between fall and summer chum salmon, although the differences were not overt to casual observation. The fall chum salmon population had a greater percentage of age-3 fish, but sex ratios were similar. There was no significant difference in fecundity, but fall chum salmon had significantly smaller mean egg weights than summer chum salmon. Analysis of 31 single nucleotide polymorphisms among nine Kuskokwim River spawning populations demonstrated sufficient genetic differences between fall and summer chum populations to distinguish the two runs in mixed stock analyses with a high degree of accuracy (&gt; 92%). Analysis of mixed stock chum salmon catches from fish wheels operated near Kalskag indicated a low occurrence of fall chum salmon in 2004, but no definitive conclusion could be made about run timing past Kalskag. Although fall chum salmon appear to constitute a small proportion of the overall Kuskokwim River chum salmon run, this unique group is an important component of the overall biodiversity and should be maintained to foster long-term sustainable harvest of salmon against changing environmental conditions. This preliminary description of the biology of Kuskokwim River fall chum salmon is the first step in including these distinct populations in sustainable chum salmon management.","language":"en","page":"161–179","source":"Zotero","title":"Biological and Genetic Characteristics of Fall and Summer Chum Salmon in the Kuskokwim River, Alaska","volume":"70","author":[{"family":"Gilk","given":"Sara E"},{"family":"Molyneaux","given":"Douglas B"},{"family":"Hamazaki","given":"Toshihide"},{"family":"Pawluk","given":"Jason A"},{"family":"Templin","given":"William D"}],"issued":{"date-parts":[["2009"]]}}}],"schema":"https://github.com/citation-style-language/schema/raw/master/csl-citation.json"} </w:instrText>
-      </w:r>
-      <w:r>
-        <w:fldChar w:fldCharType="separate"/>
-      </w:r>
-      <w:r>
-        <w:rPr>
-          <w:noProof/>
-        </w:rPr>
-        <w:t>(Gilk et al. 2009)</w:t>
-      </w:r>
-      <w:r>
-        <w:fldChar w:fldCharType="end"/>
-      </w:r>
-      <w:r>
-        <w:t xml:space="preserve">. </w:t>
-      </w:r>
-      <w:r>
-        <w:t>The</w:t>
-      </w:r>
-      <w:r>
-        <w:t xml:space="preserve"> following fecundities</w:t>
-      </w:r>
-      <w:r>
-        <w:t xml:space="preserve"> were assumed for each age class</w:t>
-      </w:r>
-      <w:r>
-        <w:t xml:space="preserve"> </w:t>
-      </w:r>
-      <w:r>
-        <w:t>where</w:t>
-      </w:r>
-      <w:r>
-        <w:t>,</w:t>
-      </w:r>
-      <w:r>
-        <w:t xml:space="preserve"> Age </w:t>
-      </w:r>
-      <w:r>
-        <w:t xml:space="preserve">3: </w:t>
-      </w:r>
-      <w:r>
-        <w:t>1800</w:t>
-      </w:r>
-      <w:r>
-        <w:t xml:space="preserve"> eggs</w:t>
-      </w:r>
-      <w:r>
-        <w:t xml:space="preserve">, Age </w:t>
-      </w:r>
-      <w:r>
-        <w:t xml:space="preserve">4: </w:t>
-      </w:r>
-      <w:r>
-        <w:t>2351</w:t>
-      </w:r>
-      <w:r>
-        <w:t xml:space="preserve"> eggs</w:t>
-      </w:r>
-      <w:r>
-        <w:t xml:space="preserve">, Age </w:t>
-      </w:r>
-      <w:r>
-        <w:t xml:space="preserve">5: </w:t>
-      </w:r>
-      <w:r>
-        <w:t>2902</w:t>
-      </w:r>
-      <w:r>
-        <w:t xml:space="preserve"> eggs</w:t>
-      </w:r>
-      <w:r>
-        <w:t xml:space="preserve">, and Age </w:t>
-      </w:r>
-      <w:r>
-        <w:t xml:space="preserve">6: </w:t>
-      </w:r>
-      <w:r>
-        <w:t>3453</w:t>
-      </w:r>
-      <w:r>
-        <w:t xml:space="preserve"> eggs. </w:t>
-      </w:r>
-      <w:r>
-        <w:t xml:space="preserve">The lifecycle begins again by summing the number of eggs produced by each spawner across age classes, yielding the eggs produced in each brood year, </w:t>
-      </w:r>
-      <m:oMath>
-        <m:sSub>
-          <m:sSubPr>
-            <m:ctrlPr>
-              <w:rPr>
-                <w:rFonts w:ascii="Cambria Math" w:hAnsi="Cambria Math"/>
-                <w:i/>
-              </w:rPr>
-            </m:ctrlPr>
-          </m:sSubPr>
-          <m:e>
-            <m:r>
-              <w:rPr>
-                <w:rFonts w:ascii="Cambria Math" w:hAnsi="Cambria Math"/>
-              </w:rPr>
-              <m:t>N</m:t>
-            </m:r>
-          </m:e>
-          <m:sub>
-            <m:r>
-              <w:rPr>
-                <w:rFonts w:ascii="Cambria Math" w:hAnsi="Cambria Math"/>
-              </w:rPr>
-              <m:t>t,s=e</m:t>
-            </m:r>
-          </m:sub>
-        </m:sSub>
-      </m:oMath>
-      <w:r>
-        <w:t>.</w:t>
-      </w:r>
-    </w:p>
-    <w:p>
-      <w:pPr>
-        <w:pStyle w:val="NormalWeb"/>
-        <w:spacing w:before="0" w:beforeAutospacing="0" w:after="0" w:afterAutospacing="0"/>
-        <w:ind w:left="2160" w:firstLine="720"/>
-      </w:pPr>
-      <m:oMath>
-        <m:sSub>
-          <m:sSubPr>
-            <m:ctrlPr>
-              <w:rPr>
-                <w:rFonts w:ascii="Cambria Math" w:hAnsi="Cambria Math"/>
-                <w:i/>
-              </w:rPr>
-            </m:ctrlPr>
-          </m:sSubPr>
-          <m:e>
-            <m:r>
-              <w:rPr>
-                <w:rFonts w:ascii="Cambria Math" w:hAnsi="Cambria Math"/>
-              </w:rPr>
-              <m:t>N</m:t>
-            </m:r>
-          </m:e>
-          <m:sub>
-            <m:r>
-              <w:rPr>
-                <w:rFonts w:ascii="Cambria Math" w:hAnsi="Cambria Math"/>
-              </w:rPr>
-              <m:t>t,s=e,a</m:t>
+              </w:rPr>
+              <m:t>y</m:t>
+            </m:r>
+            <m:r>
+              <w:rPr>
+                <w:rFonts w:ascii="Cambria Math" w:hAnsi="Cambria Math"/>
+              </w:rPr>
+              <m:t>,s=e,a</m:t>
             </m:r>
           </m:sub>
         </m:sSub>
@@ -4275,6 +4171,12 @@
               <w:rPr>
                 <w:rFonts w:ascii="Cambria Math" w:hAnsi="Cambria Math"/>
               </w:rPr>
+              <m:t>(</m:t>
+            </m:r>
+            <m:r>
+              <w:rPr>
+                <w:rFonts w:ascii="Cambria Math" w:hAnsi="Cambria Math"/>
+              </w:rPr>
               <m:t>N</m:t>
             </m:r>
           </m:e>
@@ -4287,52 +4189,141 @@
             </m:r>
           </m:sub>
         </m:sSub>
-        <m:sSub>
-          <m:sSubPr>
+        <m:func>
+          <m:funcPr>
             <m:ctrlPr>
               <w:rPr>
                 <w:rFonts w:ascii="Cambria Math" w:hAnsi="Cambria Math"/>
                 <w:i/>
               </w:rPr>
             </m:ctrlPr>
-          </m:sSubPr>
+          </m:funcPr>
+          <m:fName>
+            <m:r>
+              <m:rPr>
+                <m:sty m:val="p"/>
+              </m:rPr>
+              <w:rPr>
+                <w:rFonts w:ascii="Cambria Math" w:hAnsi="Cambria Math"/>
+              </w:rPr>
+              <m:t>exp</m:t>
+            </m:r>
+          </m:fName>
           <m:e>
-            <m:r>
-              <w:rPr>
-                <w:rFonts w:ascii="Cambria Math" w:hAnsi="Cambria Math"/>
-              </w:rPr>
-              <m:t>E</m:t>
-            </m:r>
+            <m:d>
+              <m:dPr>
+                <m:ctrlPr>
+                  <w:rPr>
+                    <w:rFonts w:ascii="Cambria Math" w:hAnsi="Cambria Math"/>
+                    <w:i/>
+                  </w:rPr>
+                </m:ctrlPr>
+              </m:dPr>
+              <m:e>
+                <m:r>
+                  <w:rPr>
+                    <w:rFonts w:ascii="Cambria Math" w:hAnsi="Cambria Math"/>
+                  </w:rPr>
+                  <m:t>α-β</m:t>
+                </m:r>
+                <m:sSub>
+                  <m:sSubPr>
+                    <m:ctrlPr>
+                      <w:rPr>
+                        <w:rFonts w:ascii="Cambria Math" w:hAnsi="Cambria Math"/>
+                        <w:i/>
+                      </w:rPr>
+                    </m:ctrlPr>
+                  </m:sSubPr>
+                  <m:e>
+                    <m:r>
+                      <w:rPr>
+                        <w:rFonts w:ascii="Cambria Math" w:hAnsi="Cambria Math"/>
+                      </w:rPr>
+                      <m:t>N</m:t>
+                    </m:r>
+                  </m:e>
+                  <m:sub>
+                    <m:r>
+                      <w:rPr>
+                        <w:rFonts w:ascii="Cambria Math" w:hAnsi="Cambria Math"/>
+                      </w:rPr>
+                      <m:t>y,s=s,a</m:t>
+                    </m:r>
+                  </m:sub>
+                </m:sSub>
+              </m:e>
+            </m:d>
           </m:e>
-          <m:sub>
-            <m:r>
-              <w:rPr>
-                <w:rFonts w:ascii="Cambria Math" w:hAnsi="Cambria Math"/>
-              </w:rPr>
-              <m:t>a</m:t>
-            </m:r>
-          </m:sub>
-        </m:sSub>
+        </m:func>
         <m:r>
           <w:rPr>
             <w:rFonts w:ascii="Cambria Math" w:hAnsi="Cambria Math"/>
           </w:rPr>
-          <m:t>P</m:t>
+          <m:t>)*P</m:t>
         </m:r>
       </m:oMath>
       <w:r>
         <w:tab/>
-      </w:r>
-      <w:r>
-        <w:tab/>
         <w:t>Eq. 4.</w:t>
       </w:r>
       <w:r>
-        <w:t>10</w:t>
-      </w:r>
-    </w:p>
-    <w:p>
-      <w:pPr>
+        <w:t>1</w:t>
+      </w:r>
+      <w:r>
+        <w:t>0</w:t>
+      </w:r>
+    </w:p>
+    <w:p>
+      <w:pPr>
+        <w:pStyle w:val="NormalWeb"/>
+        <w:spacing w:before="0" w:beforeAutospacing="0" w:after="0" w:afterAutospacing="0"/>
+        <w:ind w:left="2160" w:firstLine="720"/>
+      </w:pPr>
+    </w:p>
+    <w:p>
+      <w:pPr>
+        <w:ind w:firstLine="720"/>
+      </w:pPr>
+      <w:r>
+        <w:t xml:space="preserve">The lifecycle begins again by summing the number of eggs produced by each spawner across age classes, yielding the eggs produced in each brood year, </w:t>
+      </w:r>
+      <m:oMath>
+        <m:sSub>
+          <m:sSubPr>
+            <m:ctrlPr>
+              <w:rPr>
+                <w:rFonts w:ascii="Cambria Math" w:hAnsi="Cambria Math"/>
+                <w:i/>
+              </w:rPr>
+            </m:ctrlPr>
+          </m:sSubPr>
+          <m:e>
+            <m:r>
+              <w:rPr>
+                <w:rFonts w:ascii="Cambria Math" w:hAnsi="Cambria Math"/>
+              </w:rPr>
+              <m:t>N</m:t>
+            </m:r>
+          </m:e>
+          <m:sub>
+            <m:r>
+              <w:rPr>
+                <w:rFonts w:ascii="Cambria Math" w:hAnsi="Cambria Math"/>
+              </w:rPr>
+              <m:t>t,s=e</m:t>
+            </m:r>
+          </m:sub>
+        </m:sSub>
+      </m:oMath>
+      <w:r>
+        <w:t>.</w:t>
+      </w:r>
+    </w:p>
+    <w:p>
+      <w:pPr>
+        <w:pStyle w:val="NormalWeb"/>
+        <w:spacing w:before="0" w:beforeAutospacing="0" w:after="0" w:afterAutospacing="0"/>
         <w:ind w:left="2160" w:firstLine="720"/>
       </w:pPr>
     </w:p>
@@ -4425,7 +4416,13 @@
                   <w:rPr>
                     <w:rFonts w:ascii="Cambria Math" w:hAnsi="Cambria Math"/>
                   </w:rPr>
-                  <m:t>t,s=e,a</m:t>
+                  <m:t>y</m:t>
+                </m:r>
+                <m:r>
+                  <w:rPr>
+                    <w:rFonts w:ascii="Cambria Math" w:hAnsi="Cambria Math"/>
+                  </w:rPr>
+                  <m:t>,s=e,a</m:t>
                 </m:r>
               </m:sub>
             </m:sSub>
@@ -4433,15 +4430,31 @@
         </m:nary>
       </m:oMath>
       <w:r>
+        <w:t xml:space="preserve"> </w:t>
+      </w:r>
+      <w:r>
         <w:tab/>
       </w:r>
       <w:r>
         <w:tab/>
+      </w:r>
+      <w:r>
+        <w:tab/>
+      </w:r>
+      <w:r>
+        <w:tab/>
+      </w:r>
+      <w:r>
         <w:t>Eq. 4.1</w:t>
       </w:r>
       <w:r>
         <w:t>1</w:t>
       </w:r>
+    </w:p>
+    <w:p>
+      <w:pPr>
+        <w:ind w:left="2160" w:firstLine="720"/>
+      </w:pPr>
     </w:p>
     <w:p>
       <w:pPr>
@@ -4876,7 +4889,11 @@
         <w:t xml:space="preserve">. </w:t>
       </w:r>
       <w:r>
-        <w:t xml:space="preserve">The NBS survey includes multiple stocks of juvenile chum salmon that spend their first summer in the NBS. </w:t>
+        <w:t xml:space="preserve">The NBS survey </w:t>
+      </w:r>
+      <w:r>
+        <w:lastRenderedPageBreak/>
+        <w:t xml:space="preserve">includes multiple stocks of juvenile chum salmon that spend their first summer in the NBS. </w:t>
       </w:r>
       <w:r>
         <w:t>Chum salmon</w:t>
@@ -4931,11 +4948,7 @@
         <w:t xml:space="preserve"> </w:t>
       </w:r>
       <w:r>
-        <w:t xml:space="preserve">We </w:t>
-      </w:r>
-      <w:r>
-        <w:lastRenderedPageBreak/>
-        <w:t>multiplied</w:t>
+        <w:t>We multiplied</w:t>
       </w:r>
       <w:r>
         <w:t xml:space="preserve"> the</w:t>
@@ -6080,12 +6093,7 @@
         <w:t>.</w:t>
       </w:r>
       <w:r>
-        <w:t xml:space="preserve"> </w:t>
-      </w:r>
-      <w:commentRangeStart w:id="6"/>
-      <w:commentRangeStart w:id="7"/>
-      <w:r>
-        <w:t xml:space="preserve">We fit the </w:t>
+        <w:t xml:space="preserve"> We fit the </w:t>
       </w:r>
       <w:r>
         <w:t xml:space="preserve">estimation model to age composition estimates </w:t>
@@ -6094,24 +6102,7 @@
         <w:t xml:space="preserve">from each calendar year </w:t>
       </w:r>
       <w:r>
-        <w:t>provided by the run reconstruction</w:t>
-      </w:r>
-      <w:commentRangeEnd w:id="6"/>
-      <w:r>
-        <w:rPr>
-          <w:rStyle w:val="CommentReference"/>
-        </w:rPr>
-        <w:commentReference w:id="6"/>
-      </w:r>
-      <w:commentRangeEnd w:id="7"/>
-      <w:r>
-        <w:rPr>
-          <w:rStyle w:val="CommentReference"/>
-        </w:rPr>
-        <w:commentReference w:id="7"/>
-      </w:r>
-      <w:r>
-        <w:t xml:space="preserve">. </w:t>
+        <w:t xml:space="preserve">provided by the run reconstruction. </w:t>
       </w:r>
       <w:r>
         <w:t>We used p</w:t>
@@ -8261,7 +8252,13 @@
         <w:ind w:firstLine="720"/>
       </w:pPr>
       <w:r>
-        <w:t xml:space="preserve">Plots of observed and predicted abundance indices indicate that the model generally captured trends in all data sources with limited bias (Figure 3). </w:t>
+        <w:t>Plots of observed and predicted abundance indices indicate that the model generally captured trends in all data sources with limited bias (Figure 3</w:t>
+      </w:r>
+      <w:r>
+        <w:t>, Figure S3</w:t>
+      </w:r>
+      <w:r>
+        <w:t xml:space="preserve">). </w:t>
       </w:r>
       <w:r>
         <w:t>Posterior predictive checks confirmed that models could simulate observations similar to those it was fit to (</w:t>
@@ -8337,7 +8334,13 @@
         <w:t>indicates</w:t>
       </w:r>
       <w:r>
-        <w:t xml:space="preserve"> model convergence (Figure S1). </w:t>
+        <w:t xml:space="preserve"> model convergence (Figure S</w:t>
+      </w:r>
+      <w:r>
+        <w:t>2</w:t>
+      </w:r>
+      <w:r>
+        <w:t xml:space="preserve">). </w:t>
       </w:r>
     </w:p>
     <w:p>
@@ -8492,7 +8495,7 @@
           <w:sz w:val="24"/>
           <w:szCs w:val="24"/>
         </w:rPr>
-        <w:t>3</w:t>
+        <w:t>4</w:t>
       </w:r>
       <w:r>
         <w:rPr>
@@ -8528,7 +8531,21 @@
           <w:sz w:val="24"/>
           <w:szCs w:val="24"/>
         </w:rPr>
-        <w:t xml:space="preserve"> XX (Figure S3). </w:t>
+        <w:t xml:space="preserve"> XX (Figure S</w:t>
+      </w:r>
+      <w:r>
+        <w:rPr>
+          <w:sz w:val="24"/>
+          <w:szCs w:val="24"/>
+        </w:rPr>
+        <w:t>4</w:t>
+      </w:r>
+      <w:r>
+        <w:rPr>
+          <w:sz w:val="24"/>
+          <w:szCs w:val="24"/>
+        </w:rPr>
+        <w:t xml:space="preserve">). </w:t>
       </w:r>
     </w:p>
     <w:p>
@@ -9811,6 +9828,22 @@
         <w:pStyle w:val="Bibliography"/>
       </w:pPr>
       <w:r>
+        <w:t xml:space="preserve">Hilborn R (1985) Simplified Calculation of Optimum Spawning Stock Size from Ricker’s Stock Recruitment Curve. Can J Fish </w:t>
+      </w:r>
+      <w:proofErr w:type="spellStart"/>
+      <w:r>
+        <w:t>Aquat</w:t>
+      </w:r>
+      <w:proofErr w:type="spellEnd"/>
+      <w:r>
+        <w:t xml:space="preserve"> Sci 42:1833–1834.</w:t>
+      </w:r>
+    </w:p>
+    <w:p>
+      <w:pPr>
+        <w:pStyle w:val="Bibliography"/>
+      </w:pPr>
+      <w:r>
         <w:t xml:space="preserve">Hollowed AB, </w:t>
       </w:r>
       <w:proofErr w:type="spellStart"/>
@@ -10029,7 +10062,11 @@
       </w:r>
       <w:proofErr w:type="spellEnd"/>
       <w:r>
-        <w:t xml:space="preserve"> E, Farley E (2021) Northern Bering Sea ecosystem and surface trawl cruise </w:t>
+        <w:t xml:space="preserve"> E, Farley E (2021) Northern Bering Sea </w:t>
+      </w:r>
+      <w:r>
+        <w:lastRenderedPageBreak/>
+        <w:t xml:space="preserve">ecosystem and surface trawl cruise </w:t>
       </w:r>
       <w:proofErr w:type="gramStart"/>
       <w:r>
@@ -10045,7 +10082,6 @@
         <w:pStyle w:val="Bibliography"/>
       </w:pPr>
       <w:r>
-        <w:lastRenderedPageBreak/>
         <w:t xml:space="preserve">Myers KW, Walker RV, Davis ND, Armstrong JL, </w:t>
       </w:r>
       <w:proofErr w:type="spellStart"/>
@@ -10158,6 +10194,14 @@
       </w:pPr>
       <w:r>
         <w:t>Regehr EV, Hostetter NJ, Wilson RR, Rode KD, Martin MS, Converse SJ (2018) Integrated Population Modeling Provides the First Empirical Estimates of Vital Rates and Abundance for Polar Bears in the Chukchi Sea. Sci Rep 8:16780.</w:t>
+      </w:r>
+    </w:p>
+    <w:p>
+      <w:pPr>
+        <w:pStyle w:val="Bibliography"/>
+      </w:pPr>
+      <w:r>
+        <w:t>Ricker WE (1954) Stock and Recruitment. J Fish Res Bd Can 11:559–623.</w:t>
       </w:r>
     </w:p>
     <w:p>
@@ -10255,167 +10299,6 @@
     </w:sectPr>
   </w:body>
 </w:document>
-</file>
-
-<file path=word/comments.xml><?xml version="1.0" encoding="utf-8"?>
-<w:comments xmlns:wpc="http://schemas.microsoft.com/office/word/2010/wordprocessingCanvas" xmlns:cx="http://schemas.microsoft.com/office/drawing/2014/chartex" xmlns:cx1="http://schemas.microsoft.com/office/drawing/2015/9/8/chartex" xmlns:cx2="http://schemas.microsoft.com/office/drawing/2015/10/21/chartex" xmlns:cx3="http://schemas.microsoft.com/office/drawing/2016/5/9/chartex" xmlns:cx4="http://schemas.microsoft.com/office/drawing/2016/5/10/chartex" xmlns:cx5="http://schemas.microsoft.com/office/drawing/2016/5/11/chartex" xmlns:cx6="http://schemas.microsoft.com/office/drawing/2016/5/12/chartex" xmlns:cx7="http://schemas.microsoft.com/office/drawing/2016/5/13/chartex" xmlns:cx8="http://schemas.microsoft.com/office/drawing/2016/5/14/chartex" xmlns:mc="http://schemas.openxmlformats.org/markup-compatibility/2006" xmlns:aink="http://schemas.microsoft.com/office/drawing/2016/ink" xmlns:am3d="http://schemas.microsoft.com/office/drawing/2017/model3d" xmlns:o="urn:schemas-microsoft-com:office:office" xmlns:oel="http://schemas.microsoft.com/office/2019/extlst" xmlns:r="http://schemas.openxmlformats.org/officeDocument/2006/relationships" xmlns:m="http://schemas.openxmlformats.org/officeDocument/2006/math" xmlns:v="urn:schemas-microsoft-com:vml" xmlns:wp14="http://schemas.microsoft.com/office/word/2010/wordprocessingDrawing" xmlns:wp="http://schemas.openxmlformats.org/drawingml/2006/wordprocessingDrawing" xmlns:w10="urn:schemas-microsoft-com:office:word" xmlns:w="http://schemas.openxmlformats.org/wordprocessingml/2006/main" xmlns:w14="http://schemas.microsoft.com/office/word/2010/wordml" xmlns:w15="http://schemas.microsoft.com/office/word/2012/wordml" xmlns:w16cex="http://schemas.microsoft.com/office/word/2018/wordml/cex" xmlns:w16cid="http://schemas.microsoft.com/office/word/2016/wordml/cid" xmlns:w16="http://schemas.microsoft.com/office/word/2018/wordml" xmlns:w16du="http://schemas.microsoft.com/office/word/2023/wordml/word16du" xmlns:w16sdtdh="http://schemas.microsoft.com/office/word/2020/wordml/sdtdatahash" xmlns:w16sdtfl="http://schemas.microsoft.com/office/word/2024/wordml/sdtformatlock" xmlns:w16se="http://schemas.microsoft.com/office/word/2015/wordml/symex" xmlns:wpg="http://schemas.microsoft.com/office/word/2010/wordprocessingGroup" xmlns:wpi="http://schemas.microsoft.com/office/word/2010/wordprocessingInk" xmlns:wne="http://schemas.microsoft.com/office/word/2006/wordml" xmlns:wps="http://schemas.microsoft.com/office/word/2010/wordprocessingShape" mc:Ignorable="w14 w15 w16se w16cid w16 w16cex w16sdtdh w16sdtfl w16du wp14">
-  <w:comment w:id="1" w:author="Lauren.Rogers" w:date="2025-01-02T14:25:00Z" w:initials="L">
-    <w:p>
-      <w:pPr>
-        <w:pStyle w:val="CommentText"/>
-      </w:pPr>
-      <w:r>
-        <w:rPr>
-          <w:rStyle w:val="CommentReference"/>
-        </w:rPr>
-        <w:annotationRef/>
-      </w:r>
-      <w:r>
-        <w:t>Does this need a summation somewhere? Summing across the ages from different brood years returning in year y?</w:t>
-      </w:r>
-    </w:p>
-  </w:comment>
-  <w:comment w:id="2" w:author="genoa" w:date="2025-01-08T12:03:00Z" w:initials="MOU">
-    <w:p>
-      <w:r>
-        <w:rPr>
-          <w:rStyle w:val="CommentReference"/>
-        </w:rPr>
-        <w:annotationRef/>
-      </w:r>
-      <w:r>
-        <w:rPr>
-          <w:color w:val="000000"/>
-          <w:sz w:val="20"/>
-          <w:szCs w:val="20"/>
-        </w:rPr>
-        <w:t>No, I track them by ages until Eq 4.11, then I sum.</w:t>
-      </w:r>
-    </w:p>
-  </w:comment>
-  <w:comment w:id="3" w:author="Lauren.Rogers" w:date="2025-01-02T14:27:00Z" w:initials="L">
-    <w:p>
-      <w:pPr>
-        <w:pStyle w:val="CommentText"/>
-      </w:pPr>
-      <w:r>
-        <w:rPr>
-          <w:rStyle w:val="CommentReference"/>
-        </w:rPr>
-        <w:annotationRef/>
-      </w:r>
-      <w:r>
-        <w:t>Is this a decent assumption? Or are fishing returning younger in recent years as in many other systems?</w:t>
-      </w:r>
-    </w:p>
-  </w:comment>
-  <w:comment w:id="4" w:author="Lauren.Rogers" w:date="2025-01-02T14:59:00Z" w:initials="L">
-    <w:p>
-      <w:pPr>
-        <w:pStyle w:val="CommentText"/>
-      </w:pPr>
-      <w:r>
-        <w:rPr>
-          <w:rStyle w:val="CommentReference"/>
-        </w:rPr>
-        <w:annotationRef/>
-      </w:r>
-      <w:r>
-        <w:t xml:space="preserve">I’m still trying to wrap my head around how including this step in the model affects things. My thinking is that it doesn’t really matter how fishing is parameterized because you have data on total returns (estimated from the population reconstruction) which is used to estimate marine survival, and you have data on spawner abundance, which is used to estimate eggs </w:t>
-      </w:r>
-      <w:r>
-        <w:sym w:font="Wingdings" w:char="F0E0"/>
-      </w:r>
-      <w:r>
-        <w:t xml:space="preserve"> juvenile survival. You don’t really draw any inferences about harvest rates or changes in them, so this is just a sort of record keeping stage, right?</w:t>
-      </w:r>
-    </w:p>
-  </w:comment>
-  <w:comment w:id="5" w:author="genoa" w:date="2025-01-08T12:48:00Z" w:initials="MOU">
-    <w:p>
-      <w:r>
-        <w:rPr>
-          <w:rStyle w:val="CommentReference"/>
-        </w:rPr>
-        <w:annotationRef/>
-      </w:r>
-      <w:r>
-        <w:rPr>
-          <w:color w:val="000000"/>
-          <w:sz w:val="20"/>
-          <w:szCs w:val="20"/>
-        </w:rPr>
-        <w:t xml:space="preserve">Pretty much yes! Harvest has been basically 0 since 2019, but most of the harvest info is considered “known” so I am not considering it a central point of inference… </w:t>
-      </w:r>
-    </w:p>
-  </w:comment>
-  <w:comment w:id="6" w:author="Lauren.Rogers" w:date="2025-01-03T12:13:00Z" w:initials="L">
-    <w:p>
-      <w:pPr>
-        <w:pStyle w:val="CommentText"/>
-      </w:pPr>
-      <w:r>
-        <w:rPr>
-          <w:rStyle w:val="CommentReference"/>
-        </w:rPr>
-        <w:annotationRef/>
-      </w:r>
-      <w:r>
-        <w:t>I don’t completely understand how you do this, but I think that is my lack of expertise in this method rather than your explanation. Does this mean you fit your model to the total Returns in year Y, and to the age comp in year Y? Rather than fitting to the abundance of each brood year returning in year Y separately?</w:t>
-      </w:r>
-    </w:p>
-  </w:comment>
-  <w:comment w:id="7" w:author="genoa" w:date="2025-01-08T12:48:00Z" w:initials="MOU">
-    <w:p>
-      <w:r>
-        <w:rPr>
-          <w:rStyle w:val="CommentReference"/>
-        </w:rPr>
-        <w:annotationRef/>
-      </w:r>
-      <w:r>
-        <w:rPr>
-          <w:color w:val="000000"/>
-          <w:sz w:val="20"/>
-          <w:szCs w:val="20"/>
-        </w:rPr>
-        <w:t xml:space="preserve">Yes - I am fitting the age comps by calendar year rather than brood year </w:t>
-      </w:r>
-    </w:p>
-  </w:comment>
-</w:comments>
-</file>
-
-<file path=word/commentsExtended.xml><?xml version="1.0" encoding="utf-8"?>
-<w15:commentsEx xmlns:wpc="http://schemas.microsoft.com/office/word/2010/wordprocessingCanvas" xmlns:cx="http://schemas.microsoft.com/office/drawing/2014/chartex" xmlns:cx1="http://schemas.microsoft.com/office/drawing/2015/9/8/chartex" xmlns:cx2="http://schemas.microsoft.com/office/drawing/2015/10/21/chartex" xmlns:cx3="http://schemas.microsoft.com/office/drawing/2016/5/9/chartex" xmlns:cx4="http://schemas.microsoft.com/office/drawing/2016/5/10/chartex" xmlns:cx5="http://schemas.microsoft.com/office/drawing/2016/5/11/chartex" xmlns:cx6="http://schemas.microsoft.com/office/drawing/2016/5/12/chartex" xmlns:cx7="http://schemas.microsoft.com/office/drawing/2016/5/13/chartex" xmlns:cx8="http://schemas.microsoft.com/office/drawing/2016/5/14/chartex" xmlns:mc="http://schemas.openxmlformats.org/markup-compatibility/2006" xmlns:aink="http://schemas.microsoft.com/office/drawing/2016/ink" xmlns:am3d="http://schemas.microsoft.com/office/drawing/2017/model3d" xmlns:o="urn:schemas-microsoft-com:office:office" xmlns:oel="http://schemas.microsoft.com/office/2019/extlst" xmlns:r="http://schemas.openxmlformats.org/officeDocument/2006/relationships" xmlns:m="http://schemas.openxmlformats.org/officeDocument/2006/math" xmlns:v="urn:schemas-microsoft-com:vml" xmlns:wp14="http://schemas.microsoft.com/office/word/2010/wordprocessingDrawing" xmlns:wp="http://schemas.openxmlformats.org/drawingml/2006/wordprocessingDrawing" xmlns:w10="urn:schemas-microsoft-com:office:word" xmlns:w="http://schemas.openxmlformats.org/wordprocessingml/2006/main" xmlns:w14="http://schemas.microsoft.com/office/word/2010/wordml" xmlns:w15="http://schemas.microsoft.com/office/word/2012/wordml" xmlns:w16cex="http://schemas.microsoft.com/office/word/2018/wordml/cex" xmlns:w16cid="http://schemas.microsoft.com/office/word/2016/wordml/cid" xmlns:w16="http://schemas.microsoft.com/office/word/2018/wordml" xmlns:w16du="http://schemas.microsoft.com/office/word/2023/wordml/word16du" xmlns:w16sdtdh="http://schemas.microsoft.com/office/word/2020/wordml/sdtdatahash" xmlns:w16sdtfl="http://schemas.microsoft.com/office/word/2024/wordml/sdtformatlock" xmlns:w16se="http://schemas.microsoft.com/office/word/2015/wordml/symex" xmlns:wpg="http://schemas.microsoft.com/office/word/2010/wordprocessingGroup" xmlns:wpi="http://schemas.microsoft.com/office/word/2010/wordprocessingInk" xmlns:wne="http://schemas.microsoft.com/office/word/2006/wordml" xmlns:wps="http://schemas.microsoft.com/office/word/2010/wordprocessingShape" mc:Ignorable="w14 w15 w16se w16cid w16 w16cex w16sdtdh w16sdtfl w16du wp14">
-  <w15:commentEx w15:paraId="1D3B51D6" w15:done="0"/>
-  <w15:commentEx w15:paraId="4165D790" w15:paraIdParent="1D3B51D6" w15:done="0"/>
-  <w15:commentEx w15:paraId="34DF34BF" w15:done="0"/>
-  <w15:commentEx w15:paraId="358616B1" w15:done="0"/>
-  <w15:commentEx w15:paraId="026AAC0D" w15:paraIdParent="358616B1" w15:done="0"/>
-  <w15:commentEx w15:paraId="1A56EA52" w15:done="0"/>
-  <w15:commentEx w15:paraId="3F5E7E4D" w15:paraIdParent="1A56EA52" w15:done="0"/>
-</w15:commentsEx>
-</file>
-
-<file path=word/commentsExtensible.xml><?xml version="1.0" encoding="utf-8"?>
-<w16cex:commentsExtensible xmlns:wpc="http://schemas.microsoft.com/office/word/2010/wordprocessingCanvas" xmlns:cx="http://schemas.microsoft.com/office/drawing/2014/chartex" xmlns:cx1="http://schemas.microsoft.com/office/drawing/2015/9/8/chartex" xmlns:cx2="http://schemas.microsoft.com/office/drawing/2015/10/21/chartex" xmlns:cx3="http://schemas.microsoft.com/office/drawing/2016/5/9/chartex" xmlns:cx4="http://schemas.microsoft.com/office/drawing/2016/5/10/chartex" xmlns:cx5="http://schemas.microsoft.com/office/drawing/2016/5/11/chartex" xmlns:cx6="http://schemas.microsoft.com/office/drawing/2016/5/12/chartex" xmlns:cx7="http://schemas.microsoft.com/office/drawing/2016/5/13/chartex" xmlns:cx8="http://schemas.microsoft.com/office/drawing/2016/5/14/chartex" xmlns:cr="http://schemas.microsoft.com/office/comments/2020/reactions" xmlns:mc="http://schemas.openxmlformats.org/markup-compatibility/2006" xmlns:aink="http://schemas.microsoft.com/office/drawing/2016/ink" xmlns:am3d="http://schemas.microsoft.com/office/drawing/2017/model3d" xmlns:o="urn:schemas-microsoft-com:office:office" xmlns:oel="http://schemas.microsoft.com/office/2019/extlst" xmlns:r="http://schemas.openxmlformats.org/officeDocument/2006/relationships" xmlns:m="http://schemas.openxmlformats.org/officeDocument/2006/math" xmlns:v="urn:schemas-microsoft-com:vml" xmlns:wp14="http://schemas.microsoft.com/office/word/2010/wordprocessingDrawing" xmlns:wp="http://schemas.openxmlformats.org/drawingml/2006/wordprocessingDrawing" xmlns:w10="urn:schemas-microsoft-com:office:word" xmlns:w="http://schemas.openxmlformats.org/wordprocessingml/2006/main" xmlns:w14="http://schemas.microsoft.com/office/word/2010/wordml" xmlns:w15="http://schemas.microsoft.com/office/word/2012/wordml" xmlns:w16cex="http://schemas.microsoft.com/office/word/2018/wordml/cex" xmlns:w16cid="http://schemas.microsoft.com/office/word/2016/wordml/cid" xmlns:w16="http://schemas.microsoft.com/office/word/2018/wordml" xmlns:w16du="http://schemas.microsoft.com/office/word/2023/wordml/word16du" xmlns:w16sdtdh="http://schemas.microsoft.com/office/word/2020/wordml/sdtdatahash" xmlns:w16sdtfl="http://schemas.microsoft.com/office/word/2024/wordml/sdtformatlock" xmlns:w16se="http://schemas.microsoft.com/office/word/2015/wordml/symex" xmlns:wpg="http://schemas.microsoft.com/office/word/2010/wordprocessingGroup" xmlns:wpi="http://schemas.microsoft.com/office/word/2010/wordprocessingInk" xmlns:wne="http://schemas.microsoft.com/office/word/2006/wordml" xmlns:wps="http://schemas.microsoft.com/office/word/2010/wordprocessingShape" mc:Ignorable="w14 w15 w16se w16cid w16 w16cex w16sdtdh w16sdtfl cr w16du wp14">
-  <w16cex:commentExtensible w16cex:durableId="371DB115" w16cex:dateUtc="2025-01-08T20:03:00Z"/>
-  <w16cex:commentExtensible w16cex:durableId="3CEC6A94" w16cex:dateUtc="2025-01-08T20:48:00Z"/>
-  <w16cex:commentExtensible w16cex:durableId="12116AF0" w16cex:dateUtc="2025-01-08T20:48:00Z"/>
-</w16cex:commentsExtensible>
-</file>
-
-<file path=word/commentsIds.xml><?xml version="1.0" encoding="utf-8"?>
-<w16cid:commentsIds xmlns:wpc="http://schemas.microsoft.com/office/word/2010/wordprocessingCanvas" xmlns:cx="http://schemas.microsoft.com/office/drawing/2014/chartex" xmlns:cx1="http://schemas.microsoft.com/office/drawing/2015/9/8/chartex" xmlns:cx2="http://schemas.microsoft.com/office/drawing/2015/10/21/chartex" xmlns:cx3="http://schemas.microsoft.com/office/drawing/2016/5/9/chartex" xmlns:cx4="http://schemas.microsoft.com/office/drawing/2016/5/10/chartex" xmlns:cx5="http://schemas.microsoft.com/office/drawing/2016/5/11/chartex" xmlns:cx6="http://schemas.microsoft.com/office/drawing/2016/5/12/chartex" xmlns:cx7="http://schemas.microsoft.com/office/drawing/2016/5/13/chartex" xmlns:cx8="http://schemas.microsoft.com/office/drawing/2016/5/14/chartex" xmlns:mc="http://schemas.openxmlformats.org/markup-compatibility/2006" xmlns:aink="http://schemas.microsoft.com/office/drawing/2016/ink" xmlns:am3d="http://schemas.microsoft.com/office/drawing/2017/model3d" xmlns:o="urn:schemas-microsoft-com:office:office" xmlns:oel="http://schemas.microsoft.com/office/2019/extlst" xmlns:r="http://schemas.openxmlformats.org/officeDocument/2006/relationships" xmlns:m="http://schemas.openxmlformats.org/officeDocument/2006/math" xmlns:v="urn:schemas-microsoft-com:vml" xmlns:wp14="http://schemas.microsoft.com/office/word/2010/wordprocessingDrawing" xmlns:wp="http://schemas.openxmlformats.org/drawingml/2006/wordprocessingDrawing" xmlns:w10="urn:schemas-microsoft-com:office:word" xmlns:w="http://schemas.openxmlformats.org/wordprocessingml/2006/main" xmlns:w14="http://schemas.microsoft.com/office/word/2010/wordml" xmlns:w15="http://schemas.microsoft.com/office/word/2012/wordml" xmlns:w16cex="http://schemas.microsoft.com/office/word/2018/wordml/cex" xmlns:w16cid="http://schemas.microsoft.com/office/word/2016/wordml/cid" xmlns:w16="http://schemas.microsoft.com/office/word/2018/wordml" xmlns:w16du="http://schemas.microsoft.com/office/word/2023/wordml/word16du" xmlns:w16sdtdh="http://schemas.microsoft.com/office/word/2020/wordml/sdtdatahash" xmlns:w16sdtfl="http://schemas.microsoft.com/office/word/2024/wordml/sdtformatlock" xmlns:w16se="http://schemas.microsoft.com/office/word/2015/wordml/symex" xmlns:wpg="http://schemas.microsoft.com/office/word/2010/wordprocessingGroup" xmlns:wpi="http://schemas.microsoft.com/office/word/2010/wordprocessingInk" xmlns:wne="http://schemas.microsoft.com/office/word/2006/wordml" xmlns:wps="http://schemas.microsoft.com/office/word/2010/wordprocessingShape" mc:Ignorable="w14 w15 w16se w16cid w16 w16cex w16sdtdh w16sdtfl w16du wp14">
-  <w16cid:commentId w16cid:paraId="1D3B51D6" w16cid:durableId="35927A3C"/>
-  <w16cid:commentId w16cid:paraId="4165D790" w16cid:durableId="371DB115"/>
-  <w16cid:commentId w16cid:paraId="34DF34BF" w16cid:durableId="342CF1A7"/>
-  <w16cid:commentId w16cid:paraId="358616B1" w16cid:durableId="5FF6B3AA"/>
-  <w16cid:commentId w16cid:paraId="026AAC0D" w16cid:durableId="3CEC6A94"/>
-  <w16cid:commentId w16cid:paraId="1A56EA52" w16cid:durableId="1D667512"/>
-  <w16cid:commentId w16cid:paraId="3F5E7E4D" w16cid:durableId="12116AF0"/>
-</w16cid:commentsIds>
 </file>
 
 <file path=word/numbering.xml><?xml version="1.0" encoding="utf-8"?>
@@ -11041,17 +10924,6 @@
     <w:abstractNumId w:val="2"/>
   </w:num>
 </w:numbering>
-</file>
-
-<file path=word/people.xml><?xml version="1.0" encoding="utf-8"?>
-<w15:people xmlns:wpc="http://schemas.microsoft.com/office/word/2010/wordprocessingCanvas" xmlns:cx="http://schemas.microsoft.com/office/drawing/2014/chartex" xmlns:cx1="http://schemas.microsoft.com/office/drawing/2015/9/8/chartex" xmlns:cx2="http://schemas.microsoft.com/office/drawing/2015/10/21/chartex" xmlns:cx3="http://schemas.microsoft.com/office/drawing/2016/5/9/chartex" xmlns:cx4="http://schemas.microsoft.com/office/drawing/2016/5/10/chartex" xmlns:cx5="http://schemas.microsoft.com/office/drawing/2016/5/11/chartex" xmlns:cx6="http://schemas.microsoft.com/office/drawing/2016/5/12/chartex" xmlns:cx7="http://schemas.microsoft.com/office/drawing/2016/5/13/chartex" xmlns:cx8="http://schemas.microsoft.com/office/drawing/2016/5/14/chartex" xmlns:mc="http://schemas.openxmlformats.org/markup-compatibility/2006" xmlns:aink="http://schemas.microsoft.com/office/drawing/2016/ink" xmlns:am3d="http://schemas.microsoft.com/office/drawing/2017/model3d" xmlns:o="urn:schemas-microsoft-com:office:office" xmlns:oel="http://schemas.microsoft.com/office/2019/extlst" xmlns:r="http://schemas.openxmlformats.org/officeDocument/2006/relationships" xmlns:m="http://schemas.openxmlformats.org/officeDocument/2006/math" xmlns:v="urn:schemas-microsoft-com:vml" xmlns:wp14="http://schemas.microsoft.com/office/word/2010/wordprocessingDrawing" xmlns:wp="http://schemas.openxmlformats.org/drawingml/2006/wordprocessingDrawing" xmlns:w10="urn:schemas-microsoft-com:office:word" xmlns:w="http://schemas.openxmlformats.org/wordprocessingml/2006/main" xmlns:w14="http://schemas.microsoft.com/office/word/2010/wordml" xmlns:w15="http://schemas.microsoft.com/office/word/2012/wordml" xmlns:w16cex="http://schemas.microsoft.com/office/word/2018/wordml/cex" xmlns:w16cid="http://schemas.microsoft.com/office/word/2016/wordml/cid" xmlns:w16="http://schemas.microsoft.com/office/word/2018/wordml" xmlns:w16du="http://schemas.microsoft.com/office/word/2023/wordml/word16du" xmlns:w16sdtdh="http://schemas.microsoft.com/office/word/2020/wordml/sdtdatahash" xmlns:w16sdtfl="http://schemas.microsoft.com/office/word/2024/wordml/sdtformatlock" xmlns:w16se="http://schemas.microsoft.com/office/word/2015/wordml/symex" xmlns:wpg="http://schemas.microsoft.com/office/word/2010/wordprocessingGroup" xmlns:wpi="http://schemas.microsoft.com/office/word/2010/wordprocessingInk" xmlns:wne="http://schemas.microsoft.com/office/word/2006/wordml" xmlns:wps="http://schemas.microsoft.com/office/word/2010/wordprocessingShape" mc:Ignorable="w14 w15 w16se w16cid w16 w16cex w16sdtdh w16sdtfl w16du wp14">
-  <w15:person w15:author="Lauren.Rogers">
-    <w15:presenceInfo w15:providerId="None" w15:userId="Lauren.Rogers"/>
-  </w15:person>
-  <w15:person w15:author="genoa">
-    <w15:presenceInfo w15:providerId="AD" w15:userId="S::genoa@uw.edu::62abc6b7-b7cf-490f-b8d7-103633577645"/>
-  </w15:person>
-</w15:people>
 </file>
 
 <file path=word/styles.xml><?xml version="1.0" encoding="utf-8"?>

</xml_diff>

<commit_message>
running with the addition of 2 FW covariates
added fairbanks minimum fall temperatures and snow depth
</commit_message>
<xml_diff>
--- a/writing/Sullaway_etal_AYK_V3.docx
+++ b/writing/Sullaway_etal_AYK_V3.docx
@@ -348,7 +348,46 @@
       <w:pPr>
         <w:rPr>
           <w:rFonts w:eastAsiaTheme="minorHAnsi"/>
-          <w:color w:val="000000" w:themeColor="text1"/>
+        </w:rPr>
+      </w:pPr>
+    </w:p>
+    <w:p>
+      <w:pPr>
+        <w:ind w:firstLine="360"/>
+      </w:pPr>
+      <w:r>
+        <w:t>Climate change is rapidly transforming high-latitude marine and freshwater ecosystems, with Pacific salmon populations</w:t>
+      </w:r>
+      <w:r>
+        <w:t xml:space="preserve"> in the Yukon River</w:t>
+      </w:r>
+      <w:r>
+        <w:t xml:space="preserve"> experiencing unprecedented declines. Here, we use an integrated population model to examine how ecosystem change influences survival of Yukon River Fall Chum salmon across different life stages. </w:t>
+      </w:r>
+      <w:r>
+        <w:t>We</w:t>
+      </w:r>
+      <w:r>
+        <w:t xml:space="preserve"> incorporat</w:t>
+      </w:r>
+      <w:r>
+        <w:t>ed</w:t>
+      </w:r>
+      <w:r>
+        <w:t xml:space="preserve"> multiple data sources spanning 2002-2022, including juvenile abundance surveys, adult returns, and age composition data, </w:t>
+      </w:r>
+      <w:r>
+        <w:t>to</w:t>
+      </w:r>
+      <w:r>
+        <w:t xml:space="preserve"> evaluate the influence of eight environmental covariates on survival during two critical periods: from egg to first marine summer and from first marine summer to terminal harvest. We found that recent declines are primarily driven by reduced survival during marine life stages, particularly after the first summer at sea. Our analysis revealed significant negative effects of warmer winter temperatures in the Aleutian Islands and increased competition from hatchery-origin salmon on marine survival. Additionally, we found a positive relationship between juvenile stomach fullness and marine survival, suggesting that fish condition before their first winter at sea is crucial for survival. While most freshwater covariates showed limited effects, we found that decreasing spawner body size negatively impacts offspring survival from the egg to juvenile stage. These findings highlight how multiple stressors - from changing ocean conditions to increased competition - can compound to affect population survival rates. Our results provide crucial insights for managing anadromous fish populations under rapid environmental change and underscore the importance of considering both direct environmental impacts and indirect effects through altered species interactions.</w:t>
+      </w:r>
+    </w:p>
+    <w:p/>
+    <w:p>
+      <w:pPr>
+        <w:rPr>
+          <w:rFonts w:eastAsiaTheme="minorHAnsi"/>
         </w:rPr>
       </w:pPr>
     </w:p>
@@ -359,8 +398,16 @@
           <w:color w:val="000000" w:themeColor="text1"/>
         </w:rPr>
       </w:pPr>
-      <w:r>
-        <w:t>Our findings reveal that survival bottlenecks primarily occur during marine life stages, with significant effects from changing ocean conditions and interspecific competition. These results have important implications for high-latitude salmon populations facing rapid ecosystem change and provide crucial insights for managing these populations under an increasingly uncertain climate future. Our work demonstrates how multiple stressors can compound to affect population dynamics and highlights the importance of considering both direct environmental impacts and indirect effects through altered species interactions when predicting and managing fish populations in a changing climate.</w:t>
+    </w:p>
+    <w:p>
+      <w:pPr>
+        <w:rPr>
+          <w:rFonts w:eastAsiaTheme="minorHAnsi"/>
+          <w:color w:val="000000" w:themeColor="text1"/>
+        </w:rPr>
+      </w:pPr>
+      <w:r>
+        <w:t xml:space="preserve">Our findings reveal that survival bottlenecks primarily occur during marine life stages, with significant effects from changing ocean conditions and interspecific competition. These results have important implications for high-latitude salmon populations facing rapid ecosystem change </w:t>
       </w:r>
     </w:p>
     <w:p>
@@ -374,6 +421,7 @@
         <w:rPr>
           <w:rFonts w:ascii="Times New Roman" w:hAnsi="Times New Roman" w:cs="Times New Roman"/>
         </w:rPr>
+        <w:lastRenderedPageBreak/>
         <w:t>1. Introduction</w:t>
       </w:r>
     </w:p>
@@ -399,7 +447,6 @@
         <w:ind w:firstLine="360"/>
       </w:pPr>
       <w:r>
-        <w:lastRenderedPageBreak/>
         <w:t>Western Alaska</w:t>
       </w:r>
       <w:r>
@@ -499,7 +546,11 @@
         <w:t>the Yukon River to complete</w:t>
       </w:r>
       <w:r>
-        <w:t xml:space="preserve"> their life cycle. The genetic distinctness between summer and fall runs, combined with their discrete spawning distributions, enables the application of multistage lifecycle models to better understand the drivers of survival across these different life history periods. Understanding stage-specific survival is particularly crucial given the recent dramatic declines in returns, as it can help identify critical periods where environmental change may be having the strongest impacts on population dynamics.</w:t>
+        <w:t xml:space="preserve"> their life cycle. The genetic distinctness between summer and fall runs, combined with their discrete spawning distributions, enables the application of multistage lifecycle models to better understand the drivers of survival across these different life history periods. Understanding stage-specific survival is particularly crucial given the recent </w:t>
+      </w:r>
+      <w:r>
+        <w:lastRenderedPageBreak/>
+        <w:t>dramatic declines in returns, as it can help identify critical periods where environmental change may be having the strongest impacts on population dynamics.</w:t>
       </w:r>
     </w:p>
     <w:p>
@@ -574,11 +625,7 @@
         <w:t xml:space="preserve">Thus, the mechanisms driving their changes in abundance likely vary. </w:t>
       </w:r>
       <w:r>
-        <w:t xml:space="preserve">Changes in freshwater conditions, such as altered river temperatures and flow regimes, occur simultaneously with shifting marine conditions, including warming ocean temperatures and potential competition with hatchery-origin salmon. This complexity necessitates an integrated approach that can simultaneously assess survival across different life stages while accounting for multiple environmental drivers. Furthermore, most previous studies have focused either on </w:t>
-      </w:r>
-      <w:r>
-        <w:lastRenderedPageBreak/>
-        <w:t>freshwater or marine environments in isolation, potentially overlooking important linkages between these ecosystems that could influence population dynamics.</w:t>
+        <w:t>Changes in freshwater conditions, such as altered river temperatures and flow regimes, occur simultaneously with shifting marine conditions, including warming ocean temperatures and potential competition with hatchery-origin salmon. This complexity necessitates an integrated approach that can simultaneously assess survival across different life stages while accounting for multiple environmental drivers. Furthermore, most previous studies have focused either on freshwater or marine environments in isolation, potentially overlooking important linkages between these ecosystems that could influence population dynamics.</w:t>
       </w:r>
     </w:p>
     <w:p>
@@ -640,7 +687,11 @@
         <w:ind w:firstLine="360"/>
       </w:pPr>
       <w:r>
-        <w:t xml:space="preserve">Here, we use an integrated population model to examine how ecosystem change influences survival across different life stages of Yukon River Fall Chum salmon. By incorporating multiple data sources spanning 2002-2022, including juvenile abundance surveys, adult returns, and age composition data, we quantify associations between ecosystem covariates and survival at two critical stages: from egg to the first marine summer and from the first marine summer to terminal harvest. We test eight covariates across these stages to evaluate hypotheses about key environmental drivers affecting survival. Specifically, we hypothesized that recent declines are driven by multiple interacting factors: decreased spawner size reducing reproductive success, warming ocean temperatures altering prey availability and metabolic demands during critical early marine periods, and increased competition from hatchery-origin salmon during ocean residence. </w:t>
+        <w:t xml:space="preserve">Here, we use an integrated population model to examine how ecosystem change influences survival across different life stages of Yukon River Fall Chum salmon. By incorporating multiple data sources spanning 2002-2022, including juvenile abundance surveys, adult returns, and age composition data, we quantify associations between ecosystem covariates and survival at two critical stages: from egg to the first marine summer and from the first marine summer to terminal harvest. We test eight covariates across these stages to evaluate hypotheses about key environmental drivers affecting survival. Specifically, we hypothesized that recent declines are driven by multiple interacting factors: decreased spawner size reducing reproductive success, </w:t>
+      </w:r>
+      <w:r>
+        <w:lastRenderedPageBreak/>
+        <w:t xml:space="preserve">warming ocean temperatures altering prey availability and metabolic demands during critical early marine periods, and increased competition from hatchery-origin salmon during ocean residence. </w:t>
       </w:r>
     </w:p>
     <w:p>
@@ -715,13 +766,16 @@
         <w:ind w:firstLine="360"/>
       </w:pPr>
       <w:r>
-        <w:t xml:space="preserve">An </w:t>
+        <w:t>We used a</w:t>
+      </w:r>
+      <w:r>
+        <w:t xml:space="preserve">n </w:t>
       </w:r>
       <w:r>
         <w:t xml:space="preserve">integrated population model (IPM) </w:t>
       </w:r>
       <w:r>
-        <w:t>was used to</w:t>
+        <w:t>to</w:t>
       </w:r>
       <w:r>
         <w:t xml:space="preserve"> estimate the influence of </w:t>
@@ -905,7 +959,6 @@
         <w:t xml:space="preserve">“juvenile” which tracks individuals from eggs to </w:t>
       </w:r>
       <w:r>
-        <w:lastRenderedPageBreak/>
         <w:t>the</w:t>
       </w:r>
       <w:r>
@@ -2195,6 +2248,7 @@
         <w:t xml:space="preserve">spend up to five years at sea before returning to </w:t>
       </w:r>
       <w:r>
+        <w:lastRenderedPageBreak/>
         <w:t xml:space="preserve">the </w:t>
       </w:r>
       <w:r>
@@ -3112,11 +3166,7 @@
         <w:t xml:space="preserve"> </w:t>
       </w:r>
       <w:r>
-        <w:t xml:space="preserve">The </w:t>
-      </w:r>
-      <w:r>
-        <w:lastRenderedPageBreak/>
-        <w:t>maturity schedule for Chum salmon was assumed to vary over time randomly, relative to an average maturity schedule.</w:t>
+        <w:t>The maturity schedule for Chum salmon was assumed to vary over time randomly, relative to an average maturity schedule.</w:t>
       </w:r>
       <w:r>
         <w:t xml:space="preserve"> </w:t>
@@ -5011,7 +5061,6 @@
         <w:rPr>
           <w:rFonts w:ascii="Times New Roman" w:hAnsi="Times New Roman" w:cs="Times New Roman"/>
         </w:rPr>
-        <w:lastRenderedPageBreak/>
         <w:t xml:space="preserve">2.3 Population Data  </w:t>
       </w:r>
     </w:p>
@@ -5558,7 +5607,11 @@
         <w:t>, while</w:t>
       </w:r>
       <w:r>
-        <w:t xml:space="preserve"> the reconstruction model </w:t>
+        <w:t xml:space="preserve"> the reconstruction </w:t>
+      </w:r>
+      <w:r>
+        <w:lastRenderedPageBreak/>
+        <w:t xml:space="preserve">model </w:t>
       </w:r>
       <w:r>
         <w:t>estimates have</w:t>
@@ -6401,11 +6454,7 @@
         <w:t xml:space="preserve"> </w:t>
       </w:r>
       <w:r>
-        <w:t xml:space="preserve">to calculate the predicted proportions at </w:t>
-      </w:r>
-      <w:r>
-        <w:lastRenderedPageBreak/>
-        <w:t>age by calendar year (</w:t>
+        <w:t>to calculate the predicted proportions at age by calendar year (</w:t>
       </w:r>
       <m:oMath>
         <m:sSub>
@@ -6868,7 +6917,11 @@
         <w:fldChar w:fldCharType="end"/>
       </w:r>
       <w:r>
-        <w:t>. The Alaska Department of Fish and Game (ADFG) conducts standardized salmon escapement surveys across Alaska where they have recorded salmon length, sex and age since the 1990’s. This information is publicly available (Supplemental Table 1). We compiled Yukon River Chum salmon age and length data spanning 2000-2021</w:t>
+        <w:t xml:space="preserve">. The Alaska Department of Fish and Game (ADFG) conducts standardized salmon escapement </w:t>
+      </w:r>
+      <w:r>
+        <w:lastRenderedPageBreak/>
+        <w:t>surveys across Alaska where they have recorded salmon length, sex and age since the 1990’s. This information is publicly available (Supplemental Table 1). We compiled Yukon River Chum salmon age and length data spanning 2000-2021</w:t>
       </w:r>
       <w:r>
         <w:t xml:space="preserve"> </w:t>
@@ -7125,11 +7178,7 @@
         <w:t xml:space="preserve"> juvenile salmon growth</w:t>
       </w:r>
       <w:r>
-        <w:t xml:space="preserve"> rates as </w:t>
-      </w:r>
-      <w:r>
-        <w:lastRenderedPageBreak/>
-        <w:t xml:space="preserve">they enter the marine environment which can </w:t>
+        <w:t xml:space="preserve"> rates as they enter the marine environment which can </w:t>
       </w:r>
       <w:r>
         <w:t xml:space="preserve">reduce size selective mortality and </w:t>
@@ -7514,7 +7563,11 @@
         <w:t xml:space="preserve">. </w:t>
       </w:r>
       <w:r>
-        <w:t xml:space="preserve">We included a juvenile stomach fullness index (SFI), to represent the conditions fish experience when they begin their first winter at sea, we hypothesized that a higher SFI, which represents better fish condition, would be positively related to adult productivity. The SFI is estimated from fullness data collected by the NBS survey (discussed in more detail below) and the fullness data collection methods are detailed in Murphy et al 2021. Stomach fullness data are collected from salmon at each station and recorded on a per station basis. To account for differences in the survey through space and time and account for differences in the number of stomachs examined at each station, we used a generalized additive model to estimate an SFI. </w:t>
+        <w:t xml:space="preserve">We included a juvenile stomach fullness index (SFI), to represent the conditions fish experience when they begin their first winter at sea, we hypothesized that a higher SFI, which represents better fish condition, would be positively related to adult productivity. The SFI is estimated from fullness data collected by the NBS </w:t>
+      </w:r>
+      <w:r>
+        <w:lastRenderedPageBreak/>
+        <w:t xml:space="preserve">survey (discussed in more detail below) and the fullness data collection methods are detailed in Murphy et al 2021. Stomach fullness data are collected from salmon at each station and recorded on a per station basis. To account for differences in the survey through space and time and account for differences in the number of stomachs examined at each station, we used a generalized additive model to estimate an SFI. </w:t>
       </w:r>
       <w:r>
         <w:t>The</w:t>
@@ -8323,168 +8376,168 @@
         <w:fldChar w:fldCharType="end"/>
       </w:r>
       <w:r>
-        <w:t xml:space="preserve">. To calculate CDD we used the daily mean E Aleutian SST, publicly available on the Alaska Fisheries Information Network (AKFiN), summed from November to February to represent winter conditions. We hypothesized a negative relationship between high CDD and productivity, as </w:t>
+        <w:t xml:space="preserve">. To calculate CDD we used the daily mean E Aleutian SST, publicly available on the Alaska Fisheries Information Network (AKFiN), summed from November to February to represent winter conditions. We hypothesized a negative relationship between high CDD and productivity, as high temperatures can alter the prey base which is critical under higher metabolic demands of warm temperatures </w:t>
+      </w:r>
+      <w:r>
+        <w:fldChar w:fldCharType="begin"/>
+      </w:r>
+      <w:r>
+        <w:instrText xml:space="preserve"> ADDIN ZOTERO_ITEM CSL_CITATION {"citationID":"WW6wo0dv","properties":{"formattedCitation":"(Farley et al. 2024)","plainCitation":"(Farley et al. 2024)","noteIndex":0},"citationItems":[{"id":3657,"uris":["http://zotero.org/users/8784224/items/FLH9GM3V"],"itemData":{"id":3657,"type":"article-journal","abstract":"Recent precipitous declines in western Alaska chum salmon Oncorhynchus keta returns followed unprecedented warming in the northern Bering Sea ecosystem. To better understand the role of anomalous events on the early marine ecology of juvenile chum salmon in the northern Bering Sea, we utilized time-series observations over a 17 yr period (2003–2019) of sea surface temperature (SST) and juvenile chum salmon size (length and weight), diet, energy density, and relative abundance. Particular attention was paid to more recent (2014–2019) years in which there was unprecedented loss of sea ice in the northern Being Sea in comparison to previous warm (2003–2005) and cold (2006–2013) periods. Our findings indicate significant correlations between SST and juvenile chum salmon relative biomass (positive) and energy density (negative). We found that juvenile chum salmon were larger during warm periods than during cold periods; however, there was no significant difference in their length and weight between the warm periods. Juvenile chum salmon fed on lower quality prey during warm periods than during cold periods, with an increase in the proportion of lower quality prey during the recent warm period. Consequently, the energy density of juvenile chum salmon was also lower during warm periods than during cold periods, with the lowest values occurring during the recent warm period (2014–2019). These results identify a shift in energy allocation and/or prey quality of juvenile chum salmon with temperature and illustrate how marine ecosystems have altered the nutritional condition of juvenile chum salmon prior to winter, when energy reserves are considered critical to survival.","container-title":"Marine Ecology Progress Series","DOI":"10.3354/meps14491","ISSN":"0171-8630, 1616-1599","journalAbbreviation":"Mar. Ecol. Prog. Ser.","language":"en","page":"149-160","source":"DOI.org (Crossref)","title":"Critical periods in the marine life history of juvenile western Alaska chum salmon in a changing climate","volume":"726","author":[{"family":"Farley","given":"Ev"},{"family":"Yasumiishi","given":"Em"},{"family":"Murphy","given":"Jm"},{"family":"Strasburger","given":"W"},{"family":"Sewall","given":"F"},{"family":"Howard","given":"K"},{"family":"Garcia","given":"S"},{"family":"Moss","given":"Jh"}],"issued":{"date-parts":[["2024",1,11]]}}}],"schema":"https://github.com/citation-style-language/schema/raw/master/csl-citation.json"} </w:instrText>
+      </w:r>
+      <w:r>
+        <w:fldChar w:fldCharType="separate"/>
+      </w:r>
+      <w:r>
+        <w:rPr>
+          <w:noProof/>
+        </w:rPr>
+        <w:t>(Farley et al. 2024)</w:t>
+      </w:r>
+      <w:r>
+        <w:fldChar w:fldCharType="end"/>
+      </w:r>
+      <w:r>
+        <w:t xml:space="preserve">. </w:t>
+      </w:r>
+    </w:p>
+    <w:p>
+      <w:pPr>
+        <w:ind w:firstLine="720"/>
+      </w:pPr>
+      <w:r>
+        <w:t>Finally, we included Chum and Pink hatchery release abundances, separately, from Alaska, Japan, Korea and Russia.</w:t>
+      </w:r>
+      <w:r>
+        <w:t xml:space="preserve"> </w:t>
+      </w:r>
+      <w:r>
+        <w:t xml:space="preserve">We hypothesized a negative relationship between hatchery release abundances and adult marine productivity as increases in marine competition negatively impacts salmon stocks </w:t>
+      </w:r>
+      <w:r>
+        <w:fldChar w:fldCharType="begin"/>
+      </w:r>
+      <w:r>
+        <w:instrText xml:space="preserve"> ADDIN ZOTERO_ITEM CSL_CITATION {"citationID":"ckrqi61H","properties":{"formattedCitation":"(Ruggerone et al. 2003, Cunningham et al. 2018, Scheuerell et al. 2020, Feddern et al. 2024)","plainCitation":"(Ruggerone et al. 2003, Cunningham et al. 2018, Scheuerell et al. 2020, Feddern et al. 2024)","noteIndex":0},"citationItems":[{"id":1581,"uris":["http://zotero.org/users/8784224/items/V9BD2VX4"],"itemData":{"id":1581,"type":"article-journal","abstract":"The importance of interspecific competition as a mechanism regulating population abundance in offshore marine communities is largely unknown. We evaluated offshore competition between Asian pink salmon and Bristol Bay (Alaska) sockeye salmon, which intermingle in the North Pacific Ocean and Bering Sea, using the unique biennial abundance cycle of Asian pink salmon from 1955 to 2000. Sockeye salmon growth during the second and third growing seasons at sea, as determined by scale measurements, declined significantly in odd-numbered years, corresponding to years when Asian pink salmon are most abundant. Bristol Bay sockeye salmon do not interact with Asian pink salmon during their first summer and fall seasons and no difference in first year scale growth was detected. The interaction with odd-year pink salmon led to significantly smaller size at age of adult sockeye salmon, especially among younger female salmon. Examination of sockeye salmon smolt to adult survival rates during 1977–97 indicated that smolts entering the ocean during even-numbered years and interacting with abundant odd-year pink salmon during the following year experienced 26% (age-2 smolt) to 45% (age-1 smolt) lower survival compared with smolts migrating during odd-numbered years. Adult sockeye salmon returning to Bristol Bay from even-year smolt migrations were 22% less abundant (reduced by 5.9 million fish per year) compared with returns from odd-year migrations. The greatest reduction in adult returns occurred among adults spending 2 compared with 3 years at sea. Our new evidence for interspecific competition highlights the need for multispecies, international management of salmon production, including salmon released from hatcheries into the ocean.","container-title":"Fisheries Oceanography","DOI":"10.1046/j.1365-2419.2003.00239.x","ISSN":"1365-2419","issue":"3","language":"en","note":"_eprint: https://onlinelibrary.wiley.com/doi/pdf/10.1046/j.1365-2419.2003.00239.x","page":"209-219","source":"Wiley Online Library","title":"Competition between Asian pink salmon (Oncorhynchus gorbuscha) and Alaskan sockeye salmon (O. nerka) in the North Pacific Ocean","volume":"12","author":[{"family":"Ruggerone","given":"G. T."},{"family":"Zimmermann","given":"M."},{"family":"Myers","given":"K. W."},{"family":"Nielsen","given":"J. L."},{"family":"Rogers","given":"D. E."}],"issued":{"date-parts":[["2003"]]}}},{"id":20,"uris":["http://zotero.org/users/8784224/items/8VYRU22J"],"itemData":{"id":20,"type":"article-journal","abstract":"Understanding how species might respond to climate change involves disentangling the influence of co-occurring environmental factors on population dynamics, and is especially problematic for migratory species like Pacific salmon that move between ecosystems. To date, debate surrounding the causes of recent declines in Yukon River Chinook salmon (Oncorhynchus tshawytscha) abundance has centered on whether factors in freshwater or marine environments control variation in survival, and how these populations at the northern extremity of the species range will respond to climate change. To estimate the effect of factors in marine and freshwater environments on Chinook salmon survival, we constructed a stage-structured assessment model that incorporates the best available data, estimates incidental marine bycatch mortality in trawl fisheries, and uses Bayesian model selection methods to quantify support for alternative hypotheses. Models fitted to two index populations of Yukon River Chinook salmon indicate that processes in the nearshore and marine environments are the most important determinants of survival. Specifically, survival declines when ice leaves the Yukon River later in the spring, increases with wintertime temperature in the Bering Sea, and declines with the abundance of globally enhanced salmon species consistent with competition at sea. In addition, we found support for density-dependent survival limitations in freshwater but not marine portions of the life cycle, increasing average survival with ocean age, and age-specific selectivity of bycatch mortality in the Bering Sea. This study underscores the utility of flexible estimation models capable of fitting multiple data types and evaluating mortality from both natural and anthropogenic sources in multiple habitats. Overall, these analyses suggest that mortality at sea is the primary driver of population dynamics, yet under warming climate Chinook salmon populations at the northern extent of the species’ range may be expected to fare better than southern populations, but are influenced by foreign salmon production.","container-title":"Global Change Biology","DOI":"10.1111/gcb.14315","ISSN":"1365-2486","issue":"9","language":"en","note":"_eprint: https://onlinelibrary.wiley.com/doi/pdf/10.1111/gcb.14315","page":"4399-4416","source":"Wiley Online Library","title":"Signals of large scale climate drivers, hatchery enhancement, and marine factors in Yukon River Chinook salmon survival revealed with a Bayesian life history model","volume":"24","author":[{"family":"Cunningham","given":"Curry J."},{"family":"Westley","given":"Peter A. H."},{"family":"Adkison","given":"Milo D."}],"issued":{"date-parts":[["2018"]]}}},{"id":37,"uris":["http://zotero.org/users/8784224/items/9Z59JXI6"],"itemData":{"id":37,"type":"article-journal","abstract":"Assessing the degree to which at‐risk species are regulated by density‐dependent versus density‐independent factors is often complicated by incomplete or biased information. If not addressed in an appropriate manner, errors in the data can affect estimates of population demographics, which may obfuscate the anticipated response of the population to a specific action. We developed a Bayesian integrated population model that accounts explicitly for interannual variability in the number of reproducing adults and their age structure, harvest and environmental conditions. We apply the model to 41 years of data for a population of threatened steelhead trout Oncorhynchus mykiss using freshwater flows, ocean indices and releases of hatchery‐born conspecifics as covariates. We found compelling evidence that the population is under density‐dependent regulation, despite being well below its historical population size. In the freshwater portion of the lifecycle, we found a negative relationship between productivity (offspring per parent) and peak winter flows, and a positive relationship with summer flows. We also found a negative relationship between productivity and releases of hatchery conspecifics. In the marine portion of the lifecycle, we found a positive correlation between productivity and the North Pacific Gyre Oscillation. Synthesis and applications. The evidence for density‐dependent population regulation, combined with the substantial loss of juvenile rearing habitat in this river basin, suggests that habitat restoration could benefit this population of at‐risk steelhead. Our results also imply that hatchery programmes for steelhead need to be considered carefully with respect to habitat availability and recovery goals for wild steelhead. If releases of hatchery steelhead have indeed limited the production potential of wild steelhead, there are likely significant trade‐offs between providing harvest opportunities via hatchery steelhead production and achieving wild steelhead recovery goals. Furthermore, harvest rates on wild fish have been sufficiently low to ensure very little risk of overfishing. The evidence for density‐dependent population regulation, combined with the substantial loss of juvenile rearing habitat in this river basin, suggests that habitat restoration could benefit this population of at‐risk steelhead. Our results also imply that hatchery programmes for steelhead need to be considered carefully with respect to habitat availability and recovery goals for wild steelhead. If releases of hatchery steelhead have indeed limited the production potential of wild steelhead, there are likely significant trade‐offs between providing harvest opportunities via hatchery steelhead production and achieving wild steelhead recovery goals. Furthermore, harvest rates on wild fish have been sufficiently low to ensure very little risk of overfishing.","container-title":"Journal of Applied Ecology","DOI":"10.1111/1365-2664.13789","journalAbbreviation":"Journal of Applied Ecology","source":"ResearchGate","title":"An integrated population model for estimating the relative effects of natural and anthropogenic factors on a threatened population of steelhead trout","volume":"58","author":[{"family":"Scheuerell","given":"Mark"},{"family":"Ruff","given":"Casey"},{"family":"Anderson","given":"Joseph"},{"family":"Beamer","given":"Eric"}],"issued":{"date-parts":[["2020",11,1]]}}},{"id":4585,"uris":["http://zotero.org/users/8784224/items/XCIUF3BH"],"itemData":{"id":4585,"type":"article-journal","abstract":"Disentangling the influences of climate change from other stressors affecting the population dynamics of aquatic species is particularly pressing for northern latitude ecosystems, where climate-­driven warming is occurring faster than the global average. Chinook salmon (Oncorhynchus tshawytscha) in the Yukon-­Kuskokwim (YK) region occupy the northern extent of their species' range and are experiencing prolonged declines in abundance resulting in fisheries closures and impacts to the well-­being of Indigenous people and local communities. These declines have been associated with physical (e.g., temperature, streamflow) and biological (e.g., body size, competition) conditions, but uncertainty remains about the relative influence of these drivers on productivity across populations and how salmon–environment relationships vary across watersheds. To fill these knowledge gaps, we estimated the effects of marine and freshwater environmental indicators, body size, and indices of competition, on the productivity (adult returns-­per-­spawner) of 26 Chinook salmon populations in the YK region using a Bayesian hierarchical stock-­recruitment model. Across most populations, productivity declined with smaller spawner body size and sea surface temperatures that were colder in the winter and warmer in the summer during the first year at sea. Decreased productivity was also associated with above average fall maximum daily streamflow, increased sea ice cover prior to juvenile outmigration, and abundance of marine competitors, but the strength of these effects varied among populations. Maximum daily stream temperature during spawning migration had a nonlinear relationship with productivity, with reduced productivity in years when temperatures exceeded thresholds in main stem rivers. These results demonstrate for the first time that well-­documented declines in body size of YK Chinook salmon were associated with declining population productivity, while taking climate into account.","container-title":"Global Change Biology","DOI":"10.1111/gcb.17508","ISSN":"1354-1013, 1365-2486","issue":"10","journalAbbreviation":"Global Change Biology","language":"en","page":"e17508","source":"DOI.org (Crossref)","title":"Body size and early marine conditions drive changes in Chinook salmon productivity across northern latitude ecosystems","volume":"30","author":[{"family":"Feddern","given":"Megan L."},{"family":"Shaftel","given":"Rebecca"},{"family":"Schoen","given":"Erik R."},{"family":"Cunningham","given":"Curry J."},{"family":"Connors","given":"Brendan M."},{"family":"Staton","given":"Benjamin A."},{"family":"Von Finster","given":"Al"},{"family":"Liller","given":"Zachary"},{"family":"Von Biela","given":"Vanessa R."},{"family":"Howard","given":"Katherine G."}],"issued":{"date-parts":[["2024",10]]}}}],"schema":"https://github.com/citation-style-language/schema/raw/master/csl-citation.json"} </w:instrText>
+      </w:r>
+      <w:r>
+        <w:fldChar w:fldCharType="separate"/>
+      </w:r>
+      <w:r>
+        <w:rPr>
+          <w:noProof/>
+        </w:rPr>
+        <w:t>(Ruggerone et al. 2003, Cunningham et al. 2018, Scheuerell et al. 2020, Feddern et al. 2024)</w:t>
+      </w:r>
+      <w:r>
+        <w:fldChar w:fldCharType="end"/>
+      </w:r>
+      <w:r>
+        <w:t>. International hatchery release information is publicly available from the North Pacific Anadromous Fish Commission</w:t>
+      </w:r>
+      <w:r>
+        <w:t xml:space="preserve"> (Table S1)</w:t>
+      </w:r>
+      <w:r>
+        <w:t>.</w:t>
+      </w:r>
+      <w:r>
+        <w:t xml:space="preserve"> We </w:t>
+      </w:r>
+      <w:r>
+        <w:t xml:space="preserve">use a </w:t>
+      </w:r>
+      <w:r>
+        <w:t xml:space="preserve">lagged </w:t>
+      </w:r>
+      <w:r>
+        <w:t>tolling average of</w:t>
+      </w:r>
+      <w:r>
+        <w:t xml:space="preserve"> hatchery releases so that they occur in the model at a timestep where releases would overlap with Fall chum salmon in the ocean. For example, Chum salmon hatchery releases in brood year 2000 could begin to interact with Yukon River Fall Chum salmon by 2002 (calendar year, t+2) and due to variation in age structure, brood year 20</w:t>
+      </w:r>
+      <w:r>
+        <w:t>0</w:t>
+      </w:r>
+      <w:r>
+        <w:t xml:space="preserve">0 may </w:t>
+      </w:r>
+      <w:r>
+        <w:t>continue</w:t>
+      </w:r>
+      <w:r>
+        <w:t xml:space="preserve"> to </w:t>
+      </w:r>
+      <w:r>
+        <w:t xml:space="preserve">compete with wild Yukon River fall chum for 3 more years. To capture this, we include a three-year rolling average of hatchery releases from brood year t + 2. </w:t>
+      </w:r>
+      <w:r>
+        <w:t xml:space="preserve">While migration distances and times certainly vary from these different release points, we include hatchery releases </w:t>
+      </w:r>
+      <w:r>
+        <w:t>to represent</w:t>
+      </w:r>
+      <w:r>
+        <w:t xml:space="preserve"> a coarse marine competition index. </w:t>
+      </w:r>
+      <w:r>
+        <w:t xml:space="preserve">Since Pink salmon have a different life history than Chum salmon, we did not use a rolling average, we added a t+1 lag so pink salmon from brood year 2000 could compete with Yukon River Fall Chum in calendar year 2001. </w:t>
+      </w:r>
+    </w:p>
+    <w:p>
+      <w:pPr>
+        <w:ind w:firstLine="720"/>
+      </w:pPr>
+      <w:r>
+        <w:t xml:space="preserve"> </w:t>
+      </w:r>
+    </w:p>
+    <w:p>
+      <w:pPr>
+        <w:pStyle w:val="Heading2"/>
+        <w:rPr>
+          <w:rFonts w:ascii="Times New Roman" w:eastAsiaTheme="minorEastAsia" w:hAnsi="Times New Roman" w:cs="Times New Roman"/>
+        </w:rPr>
+      </w:pPr>
+      <w:r>
+        <w:rPr>
+          <w:rFonts w:ascii="Times New Roman" w:hAnsi="Times New Roman" w:cs="Times New Roman"/>
+        </w:rPr>
+        <w:t xml:space="preserve">3. Results </w:t>
+      </w:r>
+    </w:p>
+    <w:p>
+      <w:pPr>
+        <w:pStyle w:val="Heading4"/>
+        <w:rPr>
+          <w:rFonts w:ascii="Times New Roman" w:hAnsi="Times New Roman" w:cs="Times New Roman"/>
+        </w:rPr>
+      </w:pPr>
+      <w:r>
+        <w:rPr>
+          <w:rFonts w:ascii="Times New Roman" w:hAnsi="Times New Roman" w:cs="Times New Roman"/>
+        </w:rPr>
+        <w:t xml:space="preserve">3.1 Model Estimation </w:t>
+      </w:r>
+    </w:p>
+    <w:p>
+      <w:pPr>
+        <w:ind w:firstLine="720"/>
+      </w:pPr>
+      <w:r>
+        <w:t xml:space="preserve">Brood year abundances fluctuated annually between 2000-2018, however total return and juvenile abundances had the lowest abundances in different years. Total returns were XX% lower than the 2000-2018 mean and juvenile abundance was XX% lower than the 2000-2018 juvenile abundance mean. </w:t>
+      </w:r>
+      <w:r>
+        <w:t>Plots of observed and predicted abundance indices indicate that the model generally captured trends in all data sources with limited bias (Figure 3</w:t>
+      </w:r>
+      <w:r>
+        <w:t>, Figure S3</w:t>
+      </w:r>
+      <w:r>
+        <w:t xml:space="preserve">, Figure </w:t>
       </w:r>
       <w:r>
         <w:lastRenderedPageBreak/>
-        <w:t xml:space="preserve">high temperatures can alter the prey base which is critical under higher metabolic demands of warm temperatures </w:t>
-      </w:r>
-      <w:r>
-        <w:fldChar w:fldCharType="begin"/>
-      </w:r>
-      <w:r>
-        <w:instrText xml:space="preserve"> ADDIN ZOTERO_ITEM CSL_CITATION {"citationID":"WW6wo0dv","properties":{"formattedCitation":"(Farley et al. 2024)","plainCitation":"(Farley et al. 2024)","noteIndex":0},"citationItems":[{"id":3657,"uris":["http://zotero.org/users/8784224/items/FLH9GM3V"],"itemData":{"id":3657,"type":"article-journal","abstract":"Recent precipitous declines in western Alaska chum salmon Oncorhynchus keta returns followed unprecedented warming in the northern Bering Sea ecosystem. To better understand the role of anomalous events on the early marine ecology of juvenile chum salmon in the northern Bering Sea, we utilized time-series observations over a 17 yr period (2003–2019) of sea surface temperature (SST) and juvenile chum salmon size (length and weight), diet, energy density, and relative abundance. Particular attention was paid to more recent (2014–2019) years in which there was unprecedented loss of sea ice in the northern Being Sea in comparison to previous warm (2003–2005) and cold (2006–2013) periods. Our findings indicate significant correlations between SST and juvenile chum salmon relative biomass (positive) and energy density (negative). We found that juvenile chum salmon were larger during warm periods than during cold periods; however, there was no significant difference in their length and weight between the warm periods. Juvenile chum salmon fed on lower quality prey during warm periods than during cold periods, with an increase in the proportion of lower quality prey during the recent warm period. Consequently, the energy density of juvenile chum salmon was also lower during warm periods than during cold periods, with the lowest values occurring during the recent warm period (2014–2019). These results identify a shift in energy allocation and/or prey quality of juvenile chum salmon with temperature and illustrate how marine ecosystems have altered the nutritional condition of juvenile chum salmon prior to winter, when energy reserves are considered critical to survival.","container-title":"Marine Ecology Progress Series","DOI":"10.3354/meps14491","ISSN":"0171-8630, 1616-1599","journalAbbreviation":"Mar. Ecol. Prog. Ser.","language":"en","page":"149-160","source":"DOI.org (Crossref)","title":"Critical periods in the marine life history of juvenile western Alaska chum salmon in a changing climate","volume":"726","author":[{"family":"Farley","given":"Ev"},{"family":"Yasumiishi","given":"Em"},{"family":"Murphy","given":"Jm"},{"family":"Strasburger","given":"W"},{"family":"Sewall","given":"F"},{"family":"Howard","given":"K"},{"family":"Garcia","given":"S"},{"family":"Moss","given":"Jh"}],"issued":{"date-parts":[["2024",1,11]]}}}],"schema":"https://github.com/citation-style-language/schema/raw/master/csl-citation.json"} </w:instrText>
-      </w:r>
-      <w:r>
-        <w:fldChar w:fldCharType="separate"/>
-      </w:r>
-      <w:r>
-        <w:rPr>
-          <w:noProof/>
-        </w:rPr>
-        <w:t>(Farley et al. 2024)</w:t>
-      </w:r>
-      <w:r>
-        <w:fldChar w:fldCharType="end"/>
-      </w:r>
-      <w:r>
-        <w:t xml:space="preserve">. </w:t>
-      </w:r>
-    </w:p>
-    <w:p>
-      <w:pPr>
-        <w:ind w:firstLine="720"/>
-      </w:pPr>
-      <w:r>
-        <w:t>Finally, we included Chum and Pink hatchery release abundances, separately, from Alaska, Japan, Korea and Russia.</w:t>
-      </w:r>
-      <w:r>
-        <w:t xml:space="preserve"> </w:t>
-      </w:r>
-      <w:r>
-        <w:t xml:space="preserve">We hypothesized a negative relationship between hatchery release abundances and adult marine productivity as increases in marine competition negatively impacts salmon stocks </w:t>
-      </w:r>
-      <w:r>
-        <w:fldChar w:fldCharType="begin"/>
-      </w:r>
-      <w:r>
-        <w:instrText xml:space="preserve"> ADDIN ZOTERO_ITEM CSL_CITATION {"citationID":"ckrqi61H","properties":{"formattedCitation":"(Ruggerone et al. 2003, Cunningham et al. 2018, Scheuerell et al. 2020, Feddern et al. 2024)","plainCitation":"(Ruggerone et al. 2003, Cunningham et al. 2018, Scheuerell et al. 2020, Feddern et al. 2024)","noteIndex":0},"citationItems":[{"id":1581,"uris":["http://zotero.org/users/8784224/items/V9BD2VX4"],"itemData":{"id":1581,"type":"article-journal","abstract":"The importance of interspecific competition as a mechanism regulating population abundance in offshore marine communities is largely unknown. We evaluated offshore competition between Asian pink salmon and Bristol Bay (Alaska) sockeye salmon, which intermingle in the North Pacific Ocean and Bering Sea, using the unique biennial abundance cycle of Asian pink salmon from 1955 to 2000. Sockeye salmon growth during the second and third growing seasons at sea, as determined by scale measurements, declined significantly in odd-numbered years, corresponding to years when Asian pink salmon are most abundant. Bristol Bay sockeye salmon do not interact with Asian pink salmon during their first summer and fall seasons and no difference in first year scale growth was detected. The interaction with odd-year pink salmon led to significantly smaller size at age of adult sockeye salmon, especially among younger female salmon. Examination of sockeye salmon smolt to adult survival rates during 1977–97 indicated that smolts entering the ocean during even-numbered years and interacting with abundant odd-year pink salmon during the following year experienced 26% (age-2 smolt) to 45% (age-1 smolt) lower survival compared with smolts migrating during odd-numbered years. Adult sockeye salmon returning to Bristol Bay from even-year smolt migrations were 22% less abundant (reduced by 5.9 million fish per year) compared with returns from odd-year migrations. The greatest reduction in adult returns occurred among adults spending 2 compared with 3 years at sea. Our new evidence for interspecific competition highlights the need for multispecies, international management of salmon production, including salmon released from hatcheries into the ocean.","container-title":"Fisheries Oceanography","DOI":"10.1046/j.1365-2419.2003.00239.x","ISSN":"1365-2419","issue":"3","language":"en","note":"_eprint: https://onlinelibrary.wiley.com/doi/pdf/10.1046/j.1365-2419.2003.00239.x","page":"209-219","source":"Wiley Online Library","title":"Competition between Asian pink salmon (Oncorhynchus gorbuscha) and Alaskan sockeye salmon (O. nerka) in the North Pacific Ocean","volume":"12","author":[{"family":"Ruggerone","given":"G. T."},{"family":"Zimmermann","given":"M."},{"family":"Myers","given":"K. W."},{"family":"Nielsen","given":"J. L."},{"family":"Rogers","given":"D. E."}],"issued":{"date-parts":[["2003"]]}}},{"id":20,"uris":["http://zotero.org/users/8784224/items/8VYRU22J"],"itemData":{"id":20,"type":"article-journal","abstract":"Understanding how species might respond to climate change involves disentangling the influence of co-occurring environmental factors on population dynamics, and is especially problematic for migratory species like Pacific salmon that move between ecosystems. To date, debate surrounding the causes of recent declines in Yukon River Chinook salmon (Oncorhynchus tshawytscha) abundance has centered on whether factors in freshwater or marine environments control variation in survival, and how these populations at the northern extremity of the species range will respond to climate change. To estimate the effect of factors in marine and freshwater environments on Chinook salmon survival, we constructed a stage-structured assessment model that incorporates the best available data, estimates incidental marine bycatch mortality in trawl fisheries, and uses Bayesian model selection methods to quantify support for alternative hypotheses. Models fitted to two index populations of Yukon River Chinook salmon indicate that processes in the nearshore and marine environments are the most important determinants of survival. Specifically, survival declines when ice leaves the Yukon River later in the spring, increases with wintertime temperature in the Bering Sea, and declines with the abundance of globally enhanced salmon species consistent with competition at sea. In addition, we found support for density-dependent survival limitations in freshwater but not marine portions of the life cycle, increasing average survival with ocean age, and age-specific selectivity of bycatch mortality in the Bering Sea. This study underscores the utility of flexible estimation models capable of fitting multiple data types and evaluating mortality from both natural and anthropogenic sources in multiple habitats. Overall, these analyses suggest that mortality at sea is the primary driver of population dynamics, yet under warming climate Chinook salmon populations at the northern extent of the species’ range may be expected to fare better than southern populations, but are influenced by foreign salmon production.","container-title":"Global Change Biology","DOI":"10.1111/gcb.14315","ISSN":"1365-2486","issue":"9","language":"en","note":"_eprint: https://onlinelibrary.wiley.com/doi/pdf/10.1111/gcb.14315","page":"4399-4416","source":"Wiley Online Library","title":"Signals of large scale climate drivers, hatchery enhancement, and marine factors in Yukon River Chinook salmon survival revealed with a Bayesian life history model","volume":"24","author":[{"family":"Cunningham","given":"Curry J."},{"family":"Westley","given":"Peter A. H."},{"family":"Adkison","given":"Milo D."}],"issued":{"date-parts":[["2018"]]}}},{"id":37,"uris":["http://zotero.org/users/8784224/items/9Z59JXI6"],"itemData":{"id":37,"type":"article-journal","abstract":"Assessing the degree to which at‐risk species are regulated by density‐dependent versus density‐independent factors is often complicated by incomplete or biased information. If not addressed in an appropriate manner, errors in the data can affect estimates of population demographics, which may obfuscate the anticipated response of the population to a specific action. We developed a Bayesian integrated population model that accounts explicitly for interannual variability in the number of reproducing adults and their age structure, harvest and environmental conditions. We apply the model to 41 years of data for a population of threatened steelhead trout Oncorhynchus mykiss using freshwater flows, ocean indices and releases of hatchery‐born conspecifics as covariates. We found compelling evidence that the population is under density‐dependent regulation, despite being well below its historical population size. In the freshwater portion of the lifecycle, we found a negative relationship between productivity (offspring per parent) and peak winter flows, and a positive relationship with summer flows. We also found a negative relationship between productivity and releases of hatchery conspecifics. In the marine portion of the lifecycle, we found a positive correlation between productivity and the North Pacific Gyre Oscillation. Synthesis and applications. The evidence for density‐dependent population regulation, combined with the substantial loss of juvenile rearing habitat in this river basin, suggests that habitat restoration could benefit this population of at‐risk steelhead. Our results also imply that hatchery programmes for steelhead need to be considered carefully with respect to habitat availability and recovery goals for wild steelhead. If releases of hatchery steelhead have indeed limited the production potential of wild steelhead, there are likely significant trade‐offs between providing harvest opportunities via hatchery steelhead production and achieving wild steelhead recovery goals. Furthermore, harvest rates on wild fish have been sufficiently low to ensure very little risk of overfishing. The evidence for density‐dependent population regulation, combined with the substantial loss of juvenile rearing habitat in this river basin, suggests that habitat restoration could benefit this population of at‐risk steelhead. Our results also imply that hatchery programmes for steelhead need to be considered carefully with respect to habitat availability and recovery goals for wild steelhead. If releases of hatchery steelhead have indeed limited the production potential of wild steelhead, there are likely significant trade‐offs between providing harvest opportunities via hatchery steelhead production and achieving wild steelhead recovery goals. Furthermore, harvest rates on wild fish have been sufficiently low to ensure very little risk of overfishing.","container-title":"Journal of Applied Ecology","DOI":"10.1111/1365-2664.13789","journalAbbreviation":"Journal of Applied Ecology","source":"ResearchGate","title":"An integrated population model for estimating the relative effects of natural and anthropogenic factors on a threatened population of steelhead trout","volume":"58","author":[{"family":"Scheuerell","given":"Mark"},{"family":"Ruff","given":"Casey"},{"family":"Anderson","given":"Joseph"},{"family":"Beamer","given":"Eric"}],"issued":{"date-parts":[["2020",11,1]]}}},{"id":4585,"uris":["http://zotero.org/users/8784224/items/XCIUF3BH"],"itemData":{"id":4585,"type":"article-journal","abstract":"Disentangling the influences of climate change from other stressors affecting the population dynamics of aquatic species is particularly pressing for northern latitude ecosystems, where climate-­driven warming is occurring faster than the global average. Chinook salmon (Oncorhynchus tshawytscha) in the Yukon-­Kuskokwim (YK) region occupy the northern extent of their species' range and are experiencing prolonged declines in abundance resulting in fisheries closures and impacts to the well-­being of Indigenous people and local communities. These declines have been associated with physical (e.g., temperature, streamflow) and biological (e.g., body size, competition) conditions, but uncertainty remains about the relative influence of these drivers on productivity across populations and how salmon–environment relationships vary across watersheds. To fill these knowledge gaps, we estimated the effects of marine and freshwater environmental indicators, body size, and indices of competition, on the productivity (adult returns-­per-­spawner) of 26 Chinook salmon populations in the YK region using a Bayesian hierarchical stock-­recruitment model. Across most populations, productivity declined with smaller spawner body size and sea surface temperatures that were colder in the winter and warmer in the summer during the first year at sea. Decreased productivity was also associated with above average fall maximum daily streamflow, increased sea ice cover prior to juvenile outmigration, and abundance of marine competitors, but the strength of these effects varied among populations. Maximum daily stream temperature during spawning migration had a nonlinear relationship with productivity, with reduced productivity in years when temperatures exceeded thresholds in main stem rivers. These results demonstrate for the first time that well-­documented declines in body size of YK Chinook salmon were associated with declining population productivity, while taking climate into account.","container-title":"Global Change Biology","DOI":"10.1111/gcb.17508","ISSN":"1354-1013, 1365-2486","issue":"10","journalAbbreviation":"Global Change Biology","language":"en","page":"e17508","source":"DOI.org (Crossref)","title":"Body size and early marine conditions drive changes in Chinook salmon productivity across northern latitude ecosystems","volume":"30","author":[{"family":"Feddern","given":"Megan L."},{"family":"Shaftel","given":"Rebecca"},{"family":"Schoen","given":"Erik R."},{"family":"Cunningham","given":"Curry J."},{"family":"Connors","given":"Brendan M."},{"family":"Staton","given":"Benjamin A."},{"family":"Von Finster","given":"Al"},{"family":"Liller","given":"Zachary"},{"family":"Von Biela","given":"Vanessa R."},{"family":"Howard","given":"Katherine G."}],"issued":{"date-parts":[["2024",10]]}}}],"schema":"https://github.com/citation-style-language/schema/raw/master/csl-citation.json"} </w:instrText>
-      </w:r>
-      <w:r>
-        <w:fldChar w:fldCharType="separate"/>
-      </w:r>
-      <w:r>
-        <w:rPr>
-          <w:noProof/>
-        </w:rPr>
-        <w:t>(Ruggerone et al. 2003, Cunningham et al. 2018, Scheuerell et al. 2020, Feddern et al. 2024)</w:t>
-      </w:r>
-      <w:r>
-        <w:fldChar w:fldCharType="end"/>
-      </w:r>
-      <w:r>
-        <w:t>. International hatchery release information is publicly available from the North Pacific Anadromous Fish Commission</w:t>
-      </w:r>
-      <w:r>
-        <w:t xml:space="preserve"> (Table S1)</w:t>
-      </w:r>
-      <w:r>
-        <w:t>.</w:t>
-      </w:r>
-      <w:r>
-        <w:t xml:space="preserve"> We </w:t>
-      </w:r>
-      <w:r>
-        <w:t xml:space="preserve">use a </w:t>
-      </w:r>
-      <w:r>
-        <w:t xml:space="preserve">lagged </w:t>
-      </w:r>
-      <w:r>
-        <w:t>tolling average of</w:t>
-      </w:r>
-      <w:r>
-        <w:t xml:space="preserve"> hatchery releases so that they occur in the model at a timestep where releases would overlap with Fall chum salmon in the ocean. For example, Chum salmon hatchery releases in brood year 2000 could begin to interact with Yukon River Fall Chum salmon by 2002 (calendar year, t+2) and due to variation in age structure, brood year 20</w:t>
-      </w:r>
-      <w:r>
-        <w:t>0</w:t>
-      </w:r>
-      <w:r>
-        <w:t xml:space="preserve">0 may </w:t>
-      </w:r>
-      <w:r>
-        <w:t>continue</w:t>
-      </w:r>
-      <w:r>
-        <w:t xml:space="preserve"> to </w:t>
-      </w:r>
-      <w:r>
-        <w:t xml:space="preserve">compete with wild Yukon River fall chum for 3 more years. To capture this, we include a three-year rolling average of hatchery releases from brood year t + 2. </w:t>
-      </w:r>
-      <w:r>
-        <w:t xml:space="preserve">While migration distances and times certainly vary from these different release points, we include hatchery releases </w:t>
-      </w:r>
-      <w:r>
-        <w:t>to represent</w:t>
-      </w:r>
-      <w:r>
-        <w:t xml:space="preserve"> a coarse marine competition index. </w:t>
-      </w:r>
-      <w:r>
-        <w:t xml:space="preserve">Since Pink salmon have a different life history than Chum salmon, we did not use a rolling average, we added a t+1 lag so pink salmon from brood year 2000 could compete with Yukon River Fall Chum in calendar year 2001. </w:t>
-      </w:r>
-    </w:p>
-    <w:p>
-      <w:pPr>
-        <w:ind w:firstLine="720"/>
-      </w:pPr>
-      <w:r>
-        <w:t xml:space="preserve"> </w:t>
-      </w:r>
-    </w:p>
-    <w:p>
-      <w:pPr>
-        <w:pStyle w:val="Heading2"/>
-        <w:rPr>
-          <w:rFonts w:ascii="Times New Roman" w:eastAsiaTheme="minorEastAsia" w:hAnsi="Times New Roman" w:cs="Times New Roman"/>
-        </w:rPr>
-      </w:pPr>
-      <w:r>
-        <w:rPr>
-          <w:rFonts w:ascii="Times New Roman" w:hAnsi="Times New Roman" w:cs="Times New Roman"/>
-        </w:rPr>
-        <w:t xml:space="preserve">3. Results </w:t>
-      </w:r>
-    </w:p>
-    <w:p>
-      <w:pPr>
-        <w:pStyle w:val="Heading4"/>
-        <w:rPr>
-          <w:rFonts w:ascii="Times New Roman" w:hAnsi="Times New Roman" w:cs="Times New Roman"/>
-        </w:rPr>
-      </w:pPr>
-      <w:r>
-        <w:rPr>
-          <w:rFonts w:ascii="Times New Roman" w:hAnsi="Times New Roman" w:cs="Times New Roman"/>
-        </w:rPr>
-        <w:t xml:space="preserve">3.1 Model Estimation </w:t>
-      </w:r>
-    </w:p>
-    <w:p>
-      <w:pPr>
-        <w:ind w:firstLine="720"/>
-      </w:pPr>
-      <w:r>
-        <w:t xml:space="preserve">Brood year abundances fluctuated annually between 2000-2018, however total return and juvenile abundances had the lowest abundances in different years. Total returns were XX% lower than the 2000-2018 mean and juvenile abundance was XX% lower than the 2000-2018 juvenile abundance mean. </w:t>
-      </w:r>
-      <w:r>
-        <w:t>Plots of observed and predicted abundance indices indicate that the model generally captured trends in all data sources with limited bias (Figure 3</w:t>
-      </w:r>
-      <w:r>
-        <w:t>, Figure S3</w:t>
-      </w:r>
-      <w:r>
-        <w:t>, Figure S4</w:t>
+        <w:t>S4</w:t>
       </w:r>
       <w:r>
         <w:t xml:space="preserve">). </w:t>
@@ -8665,11 +8718,7 @@
         <w:t xml:space="preserve">, Figure 4). </w:t>
       </w:r>
       <w:r>
-        <w:t xml:space="preserve">Covariates applied to the second phase, from the first inter at sea to when fish return to the river at terminal harvest, appeared to </w:t>
-      </w:r>
-      <w:r>
-        <w:lastRenderedPageBreak/>
-        <w:t xml:space="preserve">have a greater impact on productivity. </w:t>
+        <w:t xml:space="preserve">Covariates applied to the second phase, from the first inter at sea to when fish return to the river at terminal harvest, appeared to have a greater impact on productivity. </w:t>
       </w:r>
       <w:r>
         <w:t>We found that during the first winter at sea, there are negative effects of Aleutian winter temperature and Chum salmon hatchery release abundance on marine productivity</w:t>
@@ -9004,6 +9053,7 @@
           <w:sz w:val="24"/>
           <w:szCs w:val="24"/>
         </w:rPr>
+        <w:lastRenderedPageBreak/>
         <w:t xml:space="preserve"> </w:t>
       </w:r>
       <w:r>
@@ -9168,15 +9218,7 @@
           <w:sz w:val="24"/>
           <w:szCs w:val="24"/>
         </w:rPr>
-        <w:t xml:space="preserve">time in freshwater as they out-migrate, and larger impacts to survival may occur later in the lifecycle. Further, we had limited information on out-migrating abundances before the first summer at sea to parameterize this component of the model, which could make it more difficult to definitely estimate ecosystem change impacts on </w:t>
-      </w:r>
-      <w:r>
-        <w:rPr>
-          <w:sz w:val="24"/>
-          <w:szCs w:val="24"/>
-        </w:rPr>
-        <w:lastRenderedPageBreak/>
-        <w:t xml:space="preserve">juvenile survival at such large scales. </w:t>
+        <w:t xml:space="preserve">time in freshwater as they out-migrate, and larger impacts to survival may occur later in the lifecycle. Further, we had limited information on out-migrating abundances before the first summer at sea to parameterize this component of the model, which could make it more difficult to definitely estimate ecosystem change impacts on juvenile survival at such large scales. </w:t>
       </w:r>
       <w:r>
         <w:rPr>
@@ -9701,7 +9743,15 @@
           <w:sz w:val="24"/>
           <w:szCs w:val="24"/>
         </w:rPr>
-        <w:t xml:space="preserve">f decreases in body size are not incorporated in escapement goals, this could lead to over exploitation because the reproductive value of each fish is lower (CITE). While identifying drivers in Fall Chum size at age is beyond the scope of this paper, it appears to be linked to decreases in stock productivity and aligns with observations from communities living on the river. </w:t>
+        <w:t xml:space="preserve">f </w:t>
+      </w:r>
+      <w:r>
+        <w:rPr>
+          <w:sz w:val="24"/>
+          <w:szCs w:val="24"/>
+        </w:rPr>
+        <w:lastRenderedPageBreak/>
+        <w:t xml:space="preserve">decreases in body size are not incorporated in escapement goals, this could lead to over exploitation because the reproductive value of each fish is lower (CITE). While identifying drivers in Fall Chum size at age is beyond the scope of this paper, it appears to be linked to decreases in stock productivity and aligns with observations from communities living on the river. </w:t>
       </w:r>
     </w:p>
     <w:p>
@@ -9792,15 +9842,7 @@
           <w:sz w:val="24"/>
           <w:szCs w:val="24"/>
         </w:rPr>
-        <w:t xml:space="preserve">Size selective mortality is hypothesized as an important component of early marine survival. Where larger fish are less vulnerable to predation and have greater survival. The positive relationship we found with spawner size and egg to juvenile survival supports this hypothesis. However, it is likely that size bolsters survival along the outmigration path, not just in the marine environment. Conditions and prey availability during the first summer at sea can dictate mortality for the first winter at sea, for Yukon River Fall Chum they typically move to the Aleutian Peninsula and Western GOA for their first winter and subsequent maturation. Fish that are in poor condition are unlikely to survive their first winter and ecosystem changes are likely to </w:t>
-      </w:r>
-      <w:r>
-        <w:rPr>
-          <w:sz w:val="24"/>
-          <w:szCs w:val="24"/>
-        </w:rPr>
-        <w:lastRenderedPageBreak/>
-        <w:t xml:space="preserve">compound survival rates during this life stage bottleneck. </w:t>
+        <w:t xml:space="preserve">Size selective mortality is hypothesized as an important component of early marine survival. Where larger fish are less vulnerable to predation and have greater survival. The positive relationship we found with spawner size and egg to juvenile survival supports this hypothesis. However, it is likely that size bolsters survival along the outmigration path, not just in the marine environment. Conditions and prey availability during the first summer at sea can dictate mortality for the first winter at sea, for Yukon River Fall Chum they typically move to the Aleutian Peninsula and Western GOA for their first winter and subsequent maturation. Fish that are in poor condition are unlikely to survive their first winter and ecosystem changes are likely to compound survival rates during this life stage bottleneck. </w:t>
       </w:r>
       <w:r>
         <w:rPr>
@@ -10091,7 +10133,15 @@
           <w:sz w:val="24"/>
           <w:szCs w:val="24"/>
         </w:rPr>
-        <w:t xml:space="preserve">This work relied on correlation relationships between abundance indices and available ecosystem indicators and rather than experimental work or local knowledge. While we incorporated priors in our model that avoid spurious correlations, it is possible that other mechanisms are driving population declines. Further, the covariates we tested were based on literature hypotheses and were non-exhaustive. Covariates that aligned with the length of this timeseries, or data on Chum abundances at additional life stages, were limited </w:t>
+        <w:t xml:space="preserve">This work relied on correlation relationships between abundance indices and available ecosystem indicators and rather than experimental work or local knowledge. While we incorporated priors in our model that avoid spurious correlations, it is possible that other mechanisms are driving population declines. Further, the covariates we tested were based on literature hypotheses and were non-exhaustive. Covariates that aligned with the length of this </w:t>
+      </w:r>
+      <w:r>
+        <w:rPr>
+          <w:sz w:val="24"/>
+          <w:szCs w:val="24"/>
+        </w:rPr>
+        <w:lastRenderedPageBreak/>
+        <w:t xml:space="preserve">timeseries, or data on Chum abundances at additional life stages, were limited </w:t>
       </w:r>
       <w:r>
         <w:rPr>
@@ -10244,15 +10294,7 @@
           <w:sz w:val="24"/>
           <w:szCs w:val="24"/>
         </w:rPr>
-        <w:t xml:space="preserve">. This work underscores the importance of considering both </w:t>
-      </w:r>
-      <w:r>
-        <w:rPr>
-          <w:sz w:val="24"/>
-          <w:szCs w:val="24"/>
-        </w:rPr>
-        <w:lastRenderedPageBreak/>
-        <w:t>direct environmental impacts and indirect effects through altered species interactions when predicting and managing fish populations in a changing climate.</w:t>
+        <w:t>. This work underscores the importance of considering both direct environmental impacts and indirect effects through altered species interactions when predicting and managing fish populations in a changing climate.</w:t>
       </w:r>
     </w:p>
     <w:p>
@@ -10734,6 +10776,7 @@
     <w:p/>
     <w:p>
       <w:r>
+        <w:lastRenderedPageBreak/>
         <w:t xml:space="preserve">The </w:t>
       </w:r>
       <w:r>
@@ -11047,20 +11090,222 @@
       </w:pPr>
       <w:proofErr w:type="spellStart"/>
       <w:r>
+        <w:t>Besbeas</w:t>
+      </w:r>
+      <w:proofErr w:type="spellEnd"/>
+      <w:r>
+        <w:t xml:space="preserve"> P, Freeman SN, Morgan BJT, Catchpole EA (2002) Integrating Mark–Recapture–Recovery and Census Data to Estimate Animal Abundance and Demographic Parameters. Biometrics 58:540–547.</w:t>
+      </w:r>
+    </w:p>
+    <w:p>
+      <w:pPr>
+        <w:pStyle w:val="Bibliography"/>
+      </w:pPr>
+      <w:r>
+        <w:t>Brooks SP, Gelman A (1998) General Methods for Monitoring Convergence of Iterative Simulations. Journal of Computational and Graphical Statistics 7:434–455.</w:t>
+      </w:r>
+    </w:p>
+    <w:p>
+      <w:pPr>
+        <w:pStyle w:val="Bibliography"/>
+      </w:pPr>
+      <w:r>
+        <w:t xml:space="preserve">Carpenter B, Gelman A, Hoffman MD, Lee D, Goodrich B, Betancourt M, Brubaker MA, Guo J, Li P, Riddell A (2017) Stan: A Probabilistic Programming Language. J Stat </w:t>
+      </w:r>
+      <w:proofErr w:type="spellStart"/>
+      <w:r>
+        <w:t>Softw</w:t>
+      </w:r>
+      <w:proofErr w:type="spellEnd"/>
+      <w:r>
+        <w:t xml:space="preserve"> 76:1.</w:t>
+      </w:r>
+    </w:p>
+    <w:p>
+      <w:pPr>
+        <w:pStyle w:val="Bibliography"/>
+      </w:pPr>
+      <w:r>
+        <w:t xml:space="preserve">Crozier LG, Burke BJ, </w:t>
+      </w:r>
+      <w:proofErr w:type="spellStart"/>
+      <w:r>
+        <w:t>Chasco</w:t>
+      </w:r>
+      <w:proofErr w:type="spellEnd"/>
+      <w:r>
+        <w:t xml:space="preserve"> BE, Widener DL, Zabel RW (2021) Climate change threatens Chinook salmon throughout their life cycle. Commun Biol 4:1–14.</w:t>
+      </w:r>
+    </w:p>
+    <w:p>
+      <w:pPr>
+        <w:pStyle w:val="Bibliography"/>
+      </w:pPr>
+      <w:r>
+        <w:t xml:space="preserve">Cunningham CJ, Westley PAH, Adkison MD (2018) Signals of </w:t>
+      </w:r>
+      <w:proofErr w:type="gramStart"/>
+      <w:r>
+        <w:t>large scale</w:t>
+      </w:r>
+      <w:proofErr w:type="gramEnd"/>
+      <w:r>
+        <w:t xml:space="preserve"> climate drivers, hatchery enhancement, and marine factors in Yukon River Chinook salmon survival revealed with a Bayesian life history model. Global Change Biology 24:4399–4416.</w:t>
+      </w:r>
+    </w:p>
+    <w:p>
+      <w:pPr>
+        <w:pStyle w:val="Bibliography"/>
+      </w:pPr>
+      <w:r>
+        <w:t xml:space="preserve">DeFilippo LB, </w:t>
+      </w:r>
+      <w:proofErr w:type="spellStart"/>
+      <w:r>
+        <w:t>Buehrens</w:t>
+      </w:r>
+      <w:proofErr w:type="spellEnd"/>
+      <w:r>
+        <w:t xml:space="preserve"> TW, </w:t>
+      </w:r>
+      <w:proofErr w:type="spellStart"/>
+      <w:r>
+        <w:t>Scheuerell</w:t>
+      </w:r>
+      <w:proofErr w:type="spellEnd"/>
+      <w:r>
+        <w:t xml:space="preserve"> M, Kendall NW, Schindler DE (2021) Improving short-term recruitment forecasts for coho salmon using a spatiotemporal integrated population model. Fisheries Research 242:106014.</w:t>
+      </w:r>
+    </w:p>
+    <w:p>
+      <w:pPr>
+        <w:pStyle w:val="Bibliography"/>
+      </w:pPr>
+      <w:r>
+        <w:t xml:space="preserve">Farley E, </w:t>
+      </w:r>
+      <w:proofErr w:type="spellStart"/>
+      <w:r>
+        <w:t>Yasumiishi</w:t>
+      </w:r>
+      <w:proofErr w:type="spellEnd"/>
+      <w:r>
+        <w:t xml:space="preserve"> E, Murphy J, Strasburger W, Sewall F, Howard K, Garcia S, Moss J (2024) Critical periods in the marine life history of juvenile western Alaska chum salmon in a changing climate. Mar </w:t>
+      </w:r>
+      <w:proofErr w:type="spellStart"/>
+      <w:r>
+        <w:t>Ecol</w:t>
+      </w:r>
+      <w:proofErr w:type="spellEnd"/>
+      <w:r>
+        <w:t xml:space="preserve"> Prog Ser 726:149–160.</w:t>
+      </w:r>
+    </w:p>
+    <w:p>
+      <w:pPr>
+        <w:pStyle w:val="Bibliography"/>
+      </w:pPr>
+      <w:r>
+        <w:t>Farley EV, Moss JH (2009) Growth Rate Potential of Juvenile Chum Salmon on the Eastern Bering Sea Shelf: an Assessment of Salmon Carrying Capacity.</w:t>
+      </w:r>
+    </w:p>
+    <w:p>
+      <w:pPr>
+        <w:pStyle w:val="Bibliography"/>
+      </w:pPr>
+      <w:proofErr w:type="spellStart"/>
+      <w:r>
+        <w:t>Feddern</w:t>
+      </w:r>
+      <w:proofErr w:type="spellEnd"/>
+      <w:r>
+        <w:t xml:space="preserve"> ML, </w:t>
+      </w:r>
+      <w:proofErr w:type="spellStart"/>
+      <w:r>
+        <w:t>Shaftel</w:t>
+      </w:r>
+      <w:proofErr w:type="spellEnd"/>
+      <w:r>
+        <w:t xml:space="preserve"> R, Schoen ER, Cunningham CJ, Connors BM, Staton BA, Von Finster A, </w:t>
+      </w:r>
+      <w:proofErr w:type="spellStart"/>
+      <w:r>
+        <w:t>Liller</w:t>
+      </w:r>
+      <w:proofErr w:type="spellEnd"/>
+      <w:r>
+        <w:t xml:space="preserve"> Z, Von Biela VR, Howard KG (2024) Body size and early marine conditions drive changes in Chinook salmon productivity across northern latitude ecosystems. Global Change Biology 30:e17508.</w:t>
+      </w:r>
+    </w:p>
+    <w:p>
+      <w:pPr>
+        <w:pStyle w:val="Bibliography"/>
+      </w:pPr>
+      <w:r>
+        <w:t>Fleischman SJ, Borba BM (2009) Escapement estimation, spawner-recruit analysis, and escapement goal recommendation for fall chum salmon in the Yukon River drainage. Alaska Department of Fish and Game, Fishery Manuscript Series 09–08.</w:t>
+      </w:r>
+    </w:p>
+    <w:p>
+      <w:pPr>
+        <w:pStyle w:val="Bibliography"/>
+      </w:pPr>
+      <w:r>
         <w:lastRenderedPageBreak/>
-        <w:t>Besbeas</w:t>
+        <w:t xml:space="preserve">Freshwater C, Duguid WDP, Juanes F, </w:t>
+      </w:r>
+      <w:proofErr w:type="spellStart"/>
+      <w:r>
+        <w:t>McKinnell</w:t>
       </w:r>
       <w:proofErr w:type="spellEnd"/>
       <w:r>
-        <w:t xml:space="preserve"> P, Freeman SN, Morgan BJT, Catchpole EA (2002) Integrating Mark–Recapture–Recovery and Census Data to Estimate Animal Abundance and Demographic Parameters. Biometrics 58:540–547.</w:t>
+        <w:t xml:space="preserve"> S (2023) A century long time series </w:t>
+      </w:r>
+      <w:proofErr w:type="gramStart"/>
+      <w:r>
+        <w:t>reveals</w:t>
+      </w:r>
+      <w:proofErr w:type="gramEnd"/>
+      <w:r>
+        <w:t xml:space="preserve"> large declines and greater synchrony in Nass River sockeye salmon size-at-age. Can J Fish </w:t>
+      </w:r>
+      <w:proofErr w:type="spellStart"/>
+      <w:r>
+        <w:t>Aquat</w:t>
+      </w:r>
+      <w:proofErr w:type="spellEnd"/>
+      <w:r>
+        <w:t xml:space="preserve"> Sci.</w:t>
       </w:r>
     </w:p>
     <w:p>
       <w:pPr>
         <w:pStyle w:val="Bibliography"/>
       </w:pPr>
-      <w:r>
-        <w:t>Brooks SP, Gelman A (1998) General Methods for Monitoring Convergence of Iterative Simulations. Journal of Computational and Graphical Statistics 7:434–455.</w:t>
+      <w:proofErr w:type="spellStart"/>
+      <w:r>
+        <w:t>Gilk</w:t>
+      </w:r>
+      <w:proofErr w:type="spellEnd"/>
+      <w:r>
+        <w:t xml:space="preserve"> SE, Molyneaux DB, </w:t>
+      </w:r>
+      <w:proofErr w:type="spellStart"/>
+      <w:r>
+        <w:t>Hamazaki</w:t>
+      </w:r>
+      <w:proofErr w:type="spellEnd"/>
+      <w:r>
+        <w:t xml:space="preserve"> T, </w:t>
+      </w:r>
+      <w:proofErr w:type="spellStart"/>
+      <w:r>
+        <w:t>Pawluk</w:t>
+      </w:r>
+      <w:proofErr w:type="spellEnd"/>
+      <w:r>
+        <w:t xml:space="preserve"> JA, Templin WD (2009) Biological and Genetic Characteristics of Fall and Summer Chum Salmon in the Kuskokwim River, Alaska. 70:161–179.</w:t>
       </w:r>
     </w:p>
     <w:p>
@@ -11068,15 +11313,15 @@
         <w:pStyle w:val="Bibliography"/>
       </w:pPr>
       <w:r>
-        <w:t xml:space="preserve">Carpenter B, Gelman A, Hoffman MD, Lee D, Goodrich B, Betancourt M, Brubaker MA, Guo J, Li P, Riddell A (2017) Stan: A Probabilistic Programming Language. J Stat </w:t>
+        <w:t xml:space="preserve">Hilborn R (1985) Simplified Calculation of Optimum Spawning Stock Size from Ricker’s Stock Recruitment Curve. Can J Fish </w:t>
       </w:r>
       <w:proofErr w:type="spellStart"/>
       <w:r>
-        <w:t>Softw</w:t>
+        <w:t>Aquat</w:t>
       </w:r>
       <w:proofErr w:type="spellEnd"/>
       <w:r>
-        <w:t xml:space="preserve"> 76:1.</w:t>
+        <w:t xml:space="preserve"> Sci 42:1833–1834.</w:t>
       </w:r>
     </w:p>
     <w:p>
@@ -11084,15 +11329,31 @@
         <w:pStyle w:val="Bibliography"/>
       </w:pPr>
       <w:r>
-        <w:t xml:space="preserve">Crozier LG, Burke BJ, </w:t>
+        <w:t xml:space="preserve">Hollowed AB, </w:t>
       </w:r>
       <w:proofErr w:type="spellStart"/>
       <w:r>
-        <w:t>Chasco</w:t>
+        <w:t>Barbeaux</w:t>
       </w:r>
       <w:proofErr w:type="spellEnd"/>
       <w:r>
-        <w:t xml:space="preserve"> BE, Widener DL, Zabel RW (2021) Climate change threatens Chinook salmon throughout their life cycle. Commun Biol 4:1–14.</w:t>
+        <w:t xml:space="preserve"> SJ, </w:t>
+      </w:r>
+      <w:proofErr w:type="spellStart"/>
+      <w:r>
+        <w:t>Cokelet</w:t>
+      </w:r>
+      <w:proofErr w:type="spellEnd"/>
+      <w:r>
+        <w:t xml:space="preserve"> ED, Farley E, </w:t>
+      </w:r>
+      <w:proofErr w:type="spellStart"/>
+      <w:r>
+        <w:t>Kotwicki</w:t>
+      </w:r>
+      <w:proofErr w:type="spellEnd"/>
+      <w:r>
+        <w:t xml:space="preserve"> S, Ressler PH, Spital C, Wilson CD (2012) Effects of climate variations on pelagic ocean habitats and their role in structuring forage fish distributions in the Bering Sea. Deep Sea Research Part II: Topical Studies in Oceanography 65–70:230–250.</w:t>
       </w:r>
     </w:p>
     <w:p>
@@ -11100,15 +11361,246 @@
         <w:pStyle w:val="Bibliography"/>
       </w:pPr>
       <w:r>
-        <w:t xml:space="preserve">Cunningham CJ, Westley PAH, Adkison MD (2018) Signals of </w:t>
+        <w:t xml:space="preserve">Holmes EE, Ward EJ, </w:t>
+      </w:r>
+      <w:proofErr w:type="spellStart"/>
+      <w:r>
+        <w:t>Scheuerell</w:t>
+      </w:r>
+      <w:proofErr w:type="spellEnd"/>
+      <w:r>
+        <w:t xml:space="preserve"> MD, Wills K (2024) Holmes EE, Ward EJ, </w:t>
+      </w:r>
+      <w:proofErr w:type="spellStart"/>
+      <w:r>
+        <w:t>Scheuerell</w:t>
+      </w:r>
+      <w:proofErr w:type="spellEnd"/>
+      <w:r>
+        <w:t xml:space="preserve"> MD, Wills K (2024). MARSS: Multivariate Autoregressive State-Space Modeling.</w:t>
+      </w:r>
+    </w:p>
+    <w:p>
+      <w:pPr>
+        <w:pStyle w:val="Bibliography"/>
+      </w:pPr>
+      <w:r>
+        <w:t>Howard KG, von Biela V (2023) Adult spawners: A critical period for subarctic Chinook salmon in a changing climate. Global Change Biology 29:1759–1773.</w:t>
+      </w:r>
+    </w:p>
+    <w:p>
+      <w:pPr>
+        <w:pStyle w:val="Bibliography"/>
+      </w:pPr>
+      <w:r>
+        <w:t xml:space="preserve">Ianelli J, </w:t>
+      </w:r>
+      <w:proofErr w:type="spellStart"/>
+      <w:r>
+        <w:t>Honkalehto</w:t>
+      </w:r>
+      <w:proofErr w:type="spellEnd"/>
+      <w:r>
+        <w:t xml:space="preserve"> T, Wassermann S, </w:t>
+      </w:r>
+      <w:proofErr w:type="spellStart"/>
+      <w:r>
+        <w:t>Lauffenburger</w:t>
+      </w:r>
+      <w:proofErr w:type="spellEnd"/>
+      <w:r>
+        <w:t xml:space="preserve"> N, </w:t>
+      </w:r>
+      <w:proofErr w:type="spellStart"/>
+      <w:r>
+        <w:t>McGilliard</w:t>
+      </w:r>
+      <w:proofErr w:type="spellEnd"/>
+      <w:r>
+        <w:t xml:space="preserve"> C, Siddon E (2023) Stock assessment for eastern Bering Sea walleye pollock. North Pacific Fishery Management Council, Anchorage, AK.</w:t>
+      </w:r>
+    </w:p>
+    <w:p>
+      <w:pPr>
+        <w:pStyle w:val="Bibliography"/>
+      </w:pPr>
+      <w:r>
+        <w:t xml:space="preserve">Iino Y, Kitagawa T, Abe TK, </w:t>
+      </w:r>
+      <w:proofErr w:type="spellStart"/>
+      <w:r>
+        <w:t>Nagasaka</w:t>
+      </w:r>
+      <w:proofErr w:type="spellEnd"/>
+      <w:r>
+        <w:t xml:space="preserve"> T, Shimizu Y, Ota K, Kawashima T, Kawamura T (2022) Effect of food amount and temperature on growth rate and aerobic scope of juvenile chum salmon. Fish Sci 88:397–409.</w:t>
+      </w:r>
+    </w:p>
+    <w:p>
+      <w:pPr>
+        <w:pStyle w:val="Bibliography"/>
+      </w:pPr>
+      <w:proofErr w:type="spellStart"/>
+      <w:r>
+        <w:t>Jallen</w:t>
+      </w:r>
+      <w:proofErr w:type="spellEnd"/>
+      <w:r>
+        <w:t xml:space="preserve"> DM, Gleason CM, Borba BM, West FW, Decker SKS (2022) Yukon River salmon stock status and salmon fisheries, 2022: A report to the Alaska Board of Fisheries, January 2023. Alaska Department of Fish and Game, Special Publication Anchorage No. 22-20.</w:t>
+      </w:r>
+    </w:p>
+    <w:p>
+      <w:pPr>
+        <w:pStyle w:val="Bibliography"/>
+      </w:pPr>
+      <w:r>
+        <w:t xml:space="preserve">Jones LA, Schoen ER, </w:t>
+      </w:r>
+      <w:proofErr w:type="spellStart"/>
+      <w:r>
+        <w:t>Shaftel</w:t>
+      </w:r>
+      <w:proofErr w:type="spellEnd"/>
+      <w:r>
+        <w:t xml:space="preserve"> R, Cunningham CJ, Mauger S, Rinella DJ, St. </w:t>
+      </w:r>
+      <w:proofErr w:type="spellStart"/>
+      <w:r>
+        <w:t>Saviour</w:t>
+      </w:r>
+      <w:proofErr w:type="spellEnd"/>
+      <w:r>
+        <w:t xml:space="preserve"> A (2020) Watershed-scale climate influences productivity of Chinook salmon populations across southcentral Alaska. Global Change Biology 26:4919–4936.</w:t>
+      </w:r>
+    </w:p>
+    <w:p>
+      <w:pPr>
+        <w:pStyle w:val="Bibliography"/>
+      </w:pPr>
+      <w:r>
+        <w:t xml:space="preserve">Kaga T, Sato S, </w:t>
+      </w:r>
+      <w:proofErr w:type="spellStart"/>
+      <w:r>
+        <w:t>Azumaya</w:t>
+      </w:r>
+      <w:proofErr w:type="spellEnd"/>
+      <w:r>
+        <w:t xml:space="preserve"> T, Davis N, </w:t>
+      </w:r>
+      <w:proofErr w:type="spellStart"/>
+      <w:r>
+        <w:t>Fukuwaka</w:t>
+      </w:r>
+      <w:proofErr w:type="spellEnd"/>
+      <w:r>
+        <w:t xml:space="preserve"> M (2013) Lipid content of chum salmon Oncorhynchus keta affected by pink salmon O. </w:t>
+      </w:r>
+      <w:proofErr w:type="spellStart"/>
+      <w:r>
+        <w:t>gorbuscha</w:t>
+      </w:r>
+      <w:proofErr w:type="spellEnd"/>
+      <w:r>
+        <w:t xml:space="preserve"> abundance in the central Bering Sea. Mar </w:t>
+      </w:r>
+      <w:proofErr w:type="spellStart"/>
+      <w:r>
+        <w:t>Ecol</w:t>
+      </w:r>
+      <w:proofErr w:type="spellEnd"/>
+      <w:r>
+        <w:t xml:space="preserve"> Prog Ser 478:211–221.</w:t>
+      </w:r>
+    </w:p>
+    <w:p>
+      <w:pPr>
+        <w:pStyle w:val="Bibliography"/>
+      </w:pPr>
+      <w:proofErr w:type="spellStart"/>
+      <w:r>
+        <w:t>Kallioinen</w:t>
+      </w:r>
+      <w:proofErr w:type="spellEnd"/>
+      <w:r>
+        <w:t xml:space="preserve"> N, Paananen T, </w:t>
+      </w:r>
+      <w:proofErr w:type="spellStart"/>
+      <w:r>
+        <w:t>Bürkner</w:t>
+      </w:r>
+      <w:proofErr w:type="spellEnd"/>
+      <w:r>
+        <w:t xml:space="preserve"> P, </w:t>
+      </w:r>
+      <w:proofErr w:type="spellStart"/>
+      <w:r>
+        <w:t>Vehtari</w:t>
+      </w:r>
+      <w:proofErr w:type="spellEnd"/>
+      <w:r>
+        <w:t xml:space="preserve"> A (2023) Detecting and diagnosing prior and likelihood sensitivity with power-scaling. Statistics and Computing 34.</w:t>
+      </w:r>
+    </w:p>
+    <w:p>
+      <w:pPr>
+        <w:pStyle w:val="Bibliography"/>
+      </w:pPr>
+      <w:r>
+        <w:t>Miller KB, Weiss CM (2023) Disentangling Population Level Differences in Juvenile Migration Phenology for Three Species of Salmon on the Yukon River. JMSE 11:589.</w:t>
+      </w:r>
+    </w:p>
+    <w:p>
+      <w:pPr>
+        <w:pStyle w:val="Bibliography"/>
+      </w:pPr>
+      <w:r>
+        <w:t>Moss JH, Murphy JM, Farley EV, Eisner LB, Andrews AG (2009) Juvenile Pink and Chum Salmon Distribution, Diet, and Growth in the Northern Bering and Chukchi Seas. North Pacific Anadromous Fish Commission.</w:t>
+      </w:r>
+    </w:p>
+    <w:p>
+      <w:pPr>
+        <w:pStyle w:val="Bibliography"/>
+      </w:pPr>
+      <w:proofErr w:type="spellStart"/>
+      <w:r>
+        <w:t>Moussalli</w:t>
+      </w:r>
+      <w:proofErr w:type="spellEnd"/>
+      <w:r>
+        <w:t xml:space="preserve"> E, Hilborn R (1986) Optimal Stock Size and Harvest Rate in Multistage Life History Models. Can J Fish </w:t>
+      </w:r>
+      <w:proofErr w:type="spellStart"/>
+      <w:r>
+        <w:t>Aquat</w:t>
+      </w:r>
+      <w:proofErr w:type="spellEnd"/>
+      <w:r>
+        <w:t xml:space="preserve"> Sci 43:135–141.</w:t>
+      </w:r>
+    </w:p>
+    <w:p>
+      <w:pPr>
+        <w:pStyle w:val="Bibliography"/>
+      </w:pPr>
+      <w:r>
+        <w:t xml:space="preserve">Murphy J, Dimond A, Cooper D, Garcia S, Lee L, Clark J, Pinchuk A, Reedy T, Miller K, Howard K, Ferguson J, Strasburger W, </w:t>
+      </w:r>
+      <w:proofErr w:type="spellStart"/>
+      <w:r>
+        <w:t>Labunski</w:t>
+      </w:r>
+      <w:proofErr w:type="spellEnd"/>
+      <w:r>
+        <w:t xml:space="preserve"> E, Farley E (2021) Northern Bering Sea ecosystem and surface trawl cruise </w:t>
       </w:r>
       <w:proofErr w:type="gramStart"/>
       <w:r>
-        <w:t>large scale</w:t>
+        <w:t>report,.</w:t>
       </w:r>
       <w:proofErr w:type="gramEnd"/>
       <w:r>
-        <w:t xml:space="preserve"> climate drivers, hatchery enhancement, and marine factors in Yukon River Chinook salmon survival revealed with a Bayesian life history model. Global Change Biology 24:4399–4416.</w:t>
+        <w:t xml:space="preserve"> US Department of Commerce; NOAA Tech. Memo.</w:t>
       </w:r>
     </w:p>
     <w:p>
@@ -11116,598 +11608,151 @@
         <w:pStyle w:val="Bibliography"/>
       </w:pPr>
       <w:r>
-        <w:t xml:space="preserve">DeFilippo LB, </w:t>
+        <w:t xml:space="preserve">Myers KW, Walker RV, Davis ND, Armstrong JL, </w:t>
       </w:r>
       <w:proofErr w:type="spellStart"/>
       <w:r>
-        <w:t>Buehrens</w:t>
+        <w:t>Kaeriyama</w:t>
       </w:r>
       <w:proofErr w:type="spellEnd"/>
       <w:r>
-        <w:t xml:space="preserve"> TW, </w:t>
-      </w:r>
+        <w:t xml:space="preserve"> M (2009) High Seas Distribution, Biology, and Ecology of Arctic-Yukon-Kuskokwim Salmon: Direct Information from </w:t>
+      </w:r>
+      <w:r>
+        <w:lastRenderedPageBreak/>
+        <w:t>High Seas Tagging Experiments, 1954–2006. American Fisheries Society Symposium 70:201–239.</w:t>
+      </w:r>
+    </w:p>
+    <w:p>
+      <w:pPr>
+        <w:pStyle w:val="Bibliography"/>
+      </w:pPr>
       <w:proofErr w:type="spellStart"/>
       <w:r>
-        <w:t>Scheuerell</w:t>
+        <w:t>Neuswanger</w:t>
       </w:r>
       <w:proofErr w:type="spellEnd"/>
       <w:r>
-        <w:t xml:space="preserve"> M, Kendall NW, Schindler DE (2021) Improving short-term recruitment forecasts for coho salmon using a spatiotemporal integrated population model. Fisheries Research 242:106014.</w:t>
+        <w:t xml:space="preserve"> JR, </w:t>
+      </w:r>
+      <w:proofErr w:type="spellStart"/>
+      <w:r>
+        <w:t>Wipfli</w:t>
+      </w:r>
+      <w:proofErr w:type="spellEnd"/>
+      <w:r>
+        <w:t xml:space="preserve"> MS, Evenson MJ, Hughes NF, Rosenberger AE (2015) Low productivity of Chinook salmon strongly correlates with high summer stream discharge in two Alaskan rivers in the Yukon drainage. Can J Fish </w:t>
+      </w:r>
+      <w:proofErr w:type="spellStart"/>
+      <w:r>
+        <w:t>Aquat</w:t>
+      </w:r>
+      <w:proofErr w:type="spellEnd"/>
+      <w:r>
+        <w:t xml:space="preserve"> Sci 72:1125–1137.</w:t>
       </w:r>
     </w:p>
     <w:p>
       <w:pPr>
         <w:pStyle w:val="Bibliography"/>
       </w:pPr>
-      <w:r>
-        <w:t xml:space="preserve">Farley E, </w:t>
-      </w:r>
       <w:proofErr w:type="spellStart"/>
       <w:r>
-        <w:t>Yasumiishi</w:t>
+        <w:t>Ohlberger</w:t>
       </w:r>
       <w:proofErr w:type="spellEnd"/>
       <w:r>
-        <w:t xml:space="preserve"> E, Murphy J, Strasburger W, Sewall F, Howard K, Garcia S, Moss J (2024) Critical periods in the marine life history of juvenile western Alaska chum salmon in a changing climate. Mar </w:t>
-      </w:r>
+        <w:t xml:space="preserve"> J, Cline TJ, Schindler DE, Lewis B (2023) Declines in body size of sockeye salmon associated with increased competition in the ocean. Proc R Soc B 290:20222248.</w:t>
+      </w:r>
+    </w:p>
+    <w:p>
+      <w:pPr>
+        <w:pStyle w:val="Bibliography"/>
+      </w:pPr>
       <w:proofErr w:type="spellStart"/>
       <w:r>
-        <w:t>Ecol</w:t>
+        <w:t>Ohlberger</w:t>
       </w:r>
       <w:proofErr w:type="spellEnd"/>
       <w:r>
-        <w:t xml:space="preserve"> Prog Ser 726:149–160.</w:t>
+        <w:t xml:space="preserve"> J, Schindler DE, Brown RJ, Harding JMS, Adkison MD, Munro AR, Horstmann L, Spaeder J (2020) The reproductive value of large females: consequences of shifts in demographic structure for population reproductive potential in Chinook salmon. Can J Fish </w:t>
+      </w:r>
+      <w:proofErr w:type="spellStart"/>
+      <w:r>
+        <w:t>Aquat</w:t>
+      </w:r>
+      <w:proofErr w:type="spellEnd"/>
+      <w:r>
+        <w:t xml:space="preserve"> Sci 77:1292–1301.</w:t>
       </w:r>
     </w:p>
     <w:p>
       <w:pPr>
         <w:pStyle w:val="Bibliography"/>
       </w:pPr>
-      <w:r>
-        <w:t>Farley EV, Moss JH (2009) Growth Rate Potential of Juvenile Chum Salmon on the Eastern Bering Sea Shelf: an Assessment of Salmon Carrying Capacity.</w:t>
+      <w:proofErr w:type="spellStart"/>
+      <w:r>
+        <w:t>Oke</w:t>
+      </w:r>
+      <w:proofErr w:type="spellEnd"/>
+      <w:r>
+        <w:t xml:space="preserve"> KB, Cunningham CJ, Westley P a. H, Baskett ML, Carlson SM, Clark J, Hendry AP, </w:t>
+      </w:r>
+      <w:proofErr w:type="spellStart"/>
+      <w:r>
+        <w:t>Karatayev</w:t>
+      </w:r>
+      <w:proofErr w:type="spellEnd"/>
+      <w:r>
+        <w:t xml:space="preserve"> VA, Kendall NW, </w:t>
+      </w:r>
+      <w:proofErr w:type="spellStart"/>
+      <w:r>
+        <w:t>Kibele</w:t>
+      </w:r>
+      <w:proofErr w:type="spellEnd"/>
+      <w:r>
+        <w:t xml:space="preserve"> J, </w:t>
+      </w:r>
+      <w:proofErr w:type="spellStart"/>
+      <w:r>
+        <w:t>Kindsvater</w:t>
+      </w:r>
+      <w:proofErr w:type="spellEnd"/>
+      <w:r>
+        <w:t xml:space="preserve"> HK, Kobayashi KM, Lewis B, Munch S, Reynolds JD, Vick GK, </w:t>
+      </w:r>
+      <w:proofErr w:type="spellStart"/>
+      <w:r>
+        <w:t>Palkovacs</w:t>
+      </w:r>
+      <w:proofErr w:type="spellEnd"/>
+      <w:r>
+        <w:t xml:space="preserve"> EP (2020) Recent declines in salmon body size impact ecosystems and fisheries. Nat Commun 11:4155.</w:t>
       </w:r>
     </w:p>
     <w:p>
       <w:pPr>
         <w:pStyle w:val="Bibliography"/>
       </w:pPr>
+      <w:r>
+        <w:t>Regehr EV, Hostetter NJ, Wilson RR, Rode KD, Martin MS, Converse SJ (2018) Integrated Population Modeling Provides the First Empirical Estimates of Vital Rates and Abundance for Polar Bears in the Chukchi Sea. Sci Rep 8:16780.</w:t>
+      </w:r>
+    </w:p>
+    <w:p>
+      <w:pPr>
+        <w:pStyle w:val="Bibliography"/>
+      </w:pPr>
+      <w:r>
+        <w:t>Ricker WE (1954) Stock and Recruitment. J Fish Res Bd Can 11:559–623.</w:t>
+      </w:r>
+    </w:p>
+    <w:p>
+      <w:pPr>
+        <w:pStyle w:val="Bibliography"/>
+      </w:pPr>
       <w:proofErr w:type="spellStart"/>
       <w:r>
-        <w:t>Feddern</w:t>
-      </w:r>
-      <w:proofErr w:type="spellEnd"/>
-      <w:r>
-        <w:t xml:space="preserve"> ML, </w:t>
-      </w:r>
-      <w:proofErr w:type="spellStart"/>
-      <w:r>
-        <w:t>Shaftel</w:t>
-      </w:r>
-      <w:proofErr w:type="spellEnd"/>
-      <w:r>
-        <w:t xml:space="preserve"> R, Schoen ER, Cunningham CJ, Connors BM, Staton BA, Von Finster A, </w:t>
-      </w:r>
-      <w:proofErr w:type="spellStart"/>
-      <w:r>
-        <w:t>Liller</w:t>
-      </w:r>
-      <w:proofErr w:type="spellEnd"/>
-      <w:r>
-        <w:t xml:space="preserve"> Z, Von Biela VR, Howard KG (2024) Body size and early marine conditions drive changes in Chinook salmon productivity across northern latitude ecosystems. Global Change Biology 30:e17508.</w:t>
-      </w:r>
-    </w:p>
-    <w:p>
-      <w:pPr>
-        <w:pStyle w:val="Bibliography"/>
-      </w:pPr>
-      <w:r>
-        <w:t>Fleischman SJ, Borba BM (2009) Escapement estimation, spawner-recruit analysis, and escapement goal recommendation for fall chum salmon in the Yukon River drainage. Alaska Department of Fish and Game, Fishery Manuscript Series 09–08.</w:t>
-      </w:r>
-    </w:p>
-    <w:p>
-      <w:pPr>
-        <w:pStyle w:val="Bibliography"/>
-      </w:pPr>
-      <w:r>
-        <w:t xml:space="preserve">Freshwater C, Duguid WDP, Juanes F, </w:t>
-      </w:r>
-      <w:proofErr w:type="spellStart"/>
-      <w:r>
-        <w:t>McKinnell</w:t>
-      </w:r>
-      <w:proofErr w:type="spellEnd"/>
-      <w:r>
-        <w:t xml:space="preserve"> S (2023) A century long time series </w:t>
-      </w:r>
-      <w:proofErr w:type="gramStart"/>
-      <w:r>
-        <w:t>reveals</w:t>
-      </w:r>
-      <w:proofErr w:type="gramEnd"/>
-      <w:r>
-        <w:t xml:space="preserve"> large declines and greater synchrony in Nass River sockeye salmon size-at-age. Can J Fish </w:t>
-      </w:r>
-      <w:proofErr w:type="spellStart"/>
-      <w:r>
-        <w:t>Aquat</w:t>
-      </w:r>
-      <w:proofErr w:type="spellEnd"/>
-      <w:r>
-        <w:t xml:space="preserve"> Sci.</w:t>
-      </w:r>
-    </w:p>
-    <w:p>
-      <w:pPr>
-        <w:pStyle w:val="Bibliography"/>
-      </w:pPr>
-      <w:proofErr w:type="spellStart"/>
-      <w:r>
-        <w:t>Gilk</w:t>
-      </w:r>
-      <w:proofErr w:type="spellEnd"/>
-      <w:r>
-        <w:t xml:space="preserve"> SE, Molyneaux DB, </w:t>
-      </w:r>
-      <w:proofErr w:type="spellStart"/>
-      <w:r>
-        <w:t>Hamazaki</w:t>
-      </w:r>
-      <w:proofErr w:type="spellEnd"/>
-      <w:r>
-        <w:t xml:space="preserve"> T, </w:t>
-      </w:r>
-      <w:proofErr w:type="spellStart"/>
-      <w:r>
-        <w:t>Pawluk</w:t>
-      </w:r>
-      <w:proofErr w:type="spellEnd"/>
-      <w:r>
-        <w:t xml:space="preserve"> JA, Templin WD (2009) Biological and Genetic Characteristics of Fall and Summer Chum Salmon in the Kuskokwim River, Alaska. 70:161–179.</w:t>
-      </w:r>
-    </w:p>
-    <w:p>
-      <w:pPr>
-        <w:pStyle w:val="Bibliography"/>
-      </w:pPr>
-      <w:r>
-        <w:t xml:space="preserve">Hilborn R (1985) Simplified Calculation of Optimum Spawning Stock Size from Ricker’s Stock Recruitment Curve. Can J Fish </w:t>
-      </w:r>
-      <w:proofErr w:type="spellStart"/>
-      <w:r>
-        <w:t>Aquat</w:t>
-      </w:r>
-      <w:proofErr w:type="spellEnd"/>
-      <w:r>
-        <w:t xml:space="preserve"> Sci 42:1833–1834.</w:t>
-      </w:r>
-    </w:p>
-    <w:p>
-      <w:pPr>
-        <w:pStyle w:val="Bibliography"/>
-      </w:pPr>
-      <w:r>
-        <w:t xml:space="preserve">Hollowed AB, </w:t>
-      </w:r>
-      <w:proofErr w:type="spellStart"/>
-      <w:r>
-        <w:t>Barbeaux</w:t>
-      </w:r>
-      <w:proofErr w:type="spellEnd"/>
-      <w:r>
-        <w:t xml:space="preserve"> SJ, </w:t>
-      </w:r>
-      <w:proofErr w:type="spellStart"/>
-      <w:r>
-        <w:t>Cokelet</w:t>
-      </w:r>
-      <w:proofErr w:type="spellEnd"/>
-      <w:r>
-        <w:t xml:space="preserve"> ED, Farley E, </w:t>
-      </w:r>
-      <w:proofErr w:type="spellStart"/>
-      <w:r>
-        <w:t>Kotwicki</w:t>
-      </w:r>
-      <w:proofErr w:type="spellEnd"/>
-      <w:r>
-        <w:t xml:space="preserve"> S, Ressler PH, Spital C, Wilson CD (2012) Effects of climate variations on pelagic ocean habitats and their role in structuring forage fish distributions in the Bering Sea. Deep Sea Research Part II: Topical Studies in Oceanography 65–70:230–250.</w:t>
-      </w:r>
-    </w:p>
-    <w:p>
-      <w:pPr>
-        <w:pStyle w:val="Bibliography"/>
-      </w:pPr>
-      <w:r>
-        <w:t xml:space="preserve">Holmes EE, Ward EJ, </w:t>
-      </w:r>
-      <w:proofErr w:type="spellStart"/>
-      <w:r>
-        <w:t>Scheuerell</w:t>
-      </w:r>
-      <w:proofErr w:type="spellEnd"/>
-      <w:r>
-        <w:t xml:space="preserve"> MD, Wills K (2024) Holmes EE, Ward EJ, </w:t>
-      </w:r>
-      <w:proofErr w:type="spellStart"/>
-      <w:r>
-        <w:t>Scheuerell</w:t>
-      </w:r>
-      <w:proofErr w:type="spellEnd"/>
-      <w:r>
-        <w:t xml:space="preserve"> MD, Wills K (2024). MARSS: Multivariate Autoregressive State-Space Modeling.</w:t>
-      </w:r>
-    </w:p>
-    <w:p>
-      <w:pPr>
-        <w:pStyle w:val="Bibliography"/>
-      </w:pPr>
-      <w:r>
-        <w:t>Howard KG, von Biela V (2023) Adult spawners: A critical period for subarctic Chinook salmon in a changing climate. Global Change Biology 29:1759–1773.</w:t>
-      </w:r>
-    </w:p>
-    <w:p>
-      <w:pPr>
-        <w:pStyle w:val="Bibliography"/>
-      </w:pPr>
-      <w:r>
-        <w:t xml:space="preserve">Ianelli J, </w:t>
-      </w:r>
-      <w:proofErr w:type="spellStart"/>
-      <w:r>
-        <w:t>Honkalehto</w:t>
-      </w:r>
-      <w:proofErr w:type="spellEnd"/>
-      <w:r>
-        <w:t xml:space="preserve"> T, Wassermann S, </w:t>
-      </w:r>
-      <w:proofErr w:type="spellStart"/>
-      <w:r>
-        <w:t>Lauffenburger</w:t>
-      </w:r>
-      <w:proofErr w:type="spellEnd"/>
-      <w:r>
-        <w:t xml:space="preserve"> N, </w:t>
-      </w:r>
-      <w:proofErr w:type="spellStart"/>
-      <w:r>
-        <w:t>McGilliard</w:t>
-      </w:r>
-      <w:proofErr w:type="spellEnd"/>
-      <w:r>
-        <w:t xml:space="preserve"> C, Siddon E (2023) Stock assessment for eastern Bering Sea walleye pollock. North Pacific Fishery Management Council, Anchorage, AK.</w:t>
-      </w:r>
-    </w:p>
-    <w:p>
-      <w:pPr>
-        <w:pStyle w:val="Bibliography"/>
-      </w:pPr>
-      <w:r>
-        <w:lastRenderedPageBreak/>
-        <w:t xml:space="preserve">Iino Y, Kitagawa T, Abe TK, </w:t>
-      </w:r>
-      <w:proofErr w:type="spellStart"/>
-      <w:r>
-        <w:t>Nagasaka</w:t>
-      </w:r>
-      <w:proofErr w:type="spellEnd"/>
-      <w:r>
-        <w:t xml:space="preserve"> T, Shimizu Y, Ota K, Kawashima T, Kawamura T (2022) Effect of food amount and temperature on growth rate and aerobic scope of juvenile chum salmon. Fish Sci 88:397–409.</w:t>
-      </w:r>
-    </w:p>
-    <w:p>
-      <w:pPr>
-        <w:pStyle w:val="Bibliography"/>
-      </w:pPr>
-      <w:proofErr w:type="spellStart"/>
-      <w:r>
-        <w:t>Jallen</w:t>
-      </w:r>
-      <w:proofErr w:type="spellEnd"/>
-      <w:r>
-        <w:t xml:space="preserve"> DM, Gleason CM, Borba BM, West FW, Decker SKS (2022) Yukon River salmon stock status and salmon fisheries, 2022: A report to the Alaska Board of Fisheries, January 2023. Alaska Department of Fish and Game, Special Publication Anchorage No. 22-20.</w:t>
-      </w:r>
-    </w:p>
-    <w:p>
-      <w:pPr>
-        <w:pStyle w:val="Bibliography"/>
-      </w:pPr>
-      <w:r>
-        <w:t xml:space="preserve">Jones LA, Schoen ER, </w:t>
-      </w:r>
-      <w:proofErr w:type="spellStart"/>
-      <w:r>
-        <w:t>Shaftel</w:t>
-      </w:r>
-      <w:proofErr w:type="spellEnd"/>
-      <w:r>
-        <w:t xml:space="preserve"> R, Cunningham CJ, Mauger S, Rinella DJ, St. </w:t>
-      </w:r>
-      <w:proofErr w:type="spellStart"/>
-      <w:r>
-        <w:t>Saviour</w:t>
-      </w:r>
-      <w:proofErr w:type="spellEnd"/>
-      <w:r>
-        <w:t xml:space="preserve"> A (2020) Watershed-scale climate influences productivity of Chinook salmon populations across southcentral Alaska. Global Change Biology 26:4919–4936.</w:t>
-      </w:r>
-    </w:p>
-    <w:p>
-      <w:pPr>
-        <w:pStyle w:val="Bibliography"/>
-      </w:pPr>
-      <w:r>
-        <w:t xml:space="preserve">Kaga T, Sato S, </w:t>
-      </w:r>
-      <w:proofErr w:type="spellStart"/>
-      <w:r>
-        <w:t>Azumaya</w:t>
-      </w:r>
-      <w:proofErr w:type="spellEnd"/>
-      <w:r>
-        <w:t xml:space="preserve"> T, Davis N, </w:t>
-      </w:r>
-      <w:proofErr w:type="spellStart"/>
-      <w:r>
-        <w:t>Fukuwaka</w:t>
-      </w:r>
-      <w:proofErr w:type="spellEnd"/>
-      <w:r>
-        <w:t xml:space="preserve"> M (2013) Lipid content of chum salmon Oncorhynchus keta affected by pink salmon O. </w:t>
-      </w:r>
-      <w:proofErr w:type="spellStart"/>
-      <w:r>
-        <w:t>gorbuscha</w:t>
-      </w:r>
-      <w:proofErr w:type="spellEnd"/>
-      <w:r>
-        <w:t xml:space="preserve"> abundance in the central Bering Sea. Mar </w:t>
-      </w:r>
-      <w:proofErr w:type="spellStart"/>
-      <w:r>
-        <w:t>Ecol</w:t>
-      </w:r>
-      <w:proofErr w:type="spellEnd"/>
-      <w:r>
-        <w:t xml:space="preserve"> Prog Ser 478:211–221.</w:t>
-      </w:r>
-    </w:p>
-    <w:p>
-      <w:pPr>
-        <w:pStyle w:val="Bibliography"/>
-      </w:pPr>
-      <w:proofErr w:type="spellStart"/>
-      <w:r>
-        <w:t>Kallioinen</w:t>
-      </w:r>
-      <w:proofErr w:type="spellEnd"/>
-      <w:r>
-        <w:t xml:space="preserve"> N, Paananen T, </w:t>
-      </w:r>
-      <w:proofErr w:type="spellStart"/>
-      <w:r>
-        <w:t>Bürkner</w:t>
-      </w:r>
-      <w:proofErr w:type="spellEnd"/>
-      <w:r>
-        <w:t xml:space="preserve"> P, </w:t>
-      </w:r>
-      <w:proofErr w:type="spellStart"/>
-      <w:r>
-        <w:t>Vehtari</w:t>
-      </w:r>
-      <w:proofErr w:type="spellEnd"/>
-      <w:r>
-        <w:t xml:space="preserve"> A (2023) Detecting and diagnosing prior and likelihood sensitivity with power-scaling. Statistics and Computing 34.</w:t>
-      </w:r>
-    </w:p>
-    <w:p>
-      <w:pPr>
-        <w:pStyle w:val="Bibliography"/>
-      </w:pPr>
-      <w:r>
-        <w:t>Miller KB, Weiss CM (2023) Disentangling Population Level Differences in Juvenile Migration Phenology for Three Species of Salmon on the Yukon River. JMSE 11:589.</w:t>
-      </w:r>
-    </w:p>
-    <w:p>
-      <w:pPr>
-        <w:pStyle w:val="Bibliography"/>
-      </w:pPr>
-      <w:r>
-        <w:t>Moss JH, Murphy JM, Farley EV, Eisner LB, Andrews AG (2009) Juvenile Pink and Chum Salmon Distribution, Diet, and Growth in the Northern Bering and Chukchi Seas. North Pacific Anadromous Fish Commission.</w:t>
-      </w:r>
-    </w:p>
-    <w:p>
-      <w:pPr>
-        <w:pStyle w:val="Bibliography"/>
-      </w:pPr>
-      <w:proofErr w:type="spellStart"/>
-      <w:r>
-        <w:t>Moussalli</w:t>
-      </w:r>
-      <w:proofErr w:type="spellEnd"/>
-      <w:r>
-        <w:t xml:space="preserve"> E, Hilborn R (1986) Optimal Stock Size and Harvest Rate in Multistage Life History Models. Can J Fish </w:t>
-      </w:r>
-      <w:proofErr w:type="spellStart"/>
-      <w:r>
-        <w:t>Aquat</w:t>
-      </w:r>
-      <w:proofErr w:type="spellEnd"/>
-      <w:r>
-        <w:t xml:space="preserve"> Sci 43:135–141.</w:t>
-      </w:r>
-    </w:p>
-    <w:p>
-      <w:pPr>
-        <w:pStyle w:val="Bibliography"/>
-      </w:pPr>
-      <w:r>
-        <w:t xml:space="preserve">Murphy J, Dimond A, Cooper D, Garcia S, Lee L, Clark J, Pinchuk A, Reedy T, Miller K, Howard K, Ferguson J, Strasburger W, </w:t>
-      </w:r>
-      <w:proofErr w:type="spellStart"/>
-      <w:r>
-        <w:t>Labunski</w:t>
-      </w:r>
-      <w:proofErr w:type="spellEnd"/>
-      <w:r>
-        <w:t xml:space="preserve"> E, Farley E (2021) Northern Bering Sea ecosystem and surface trawl cruise </w:t>
-      </w:r>
-      <w:proofErr w:type="gramStart"/>
-      <w:r>
-        <w:t>report,.</w:t>
-      </w:r>
-      <w:proofErr w:type="gramEnd"/>
-      <w:r>
-        <w:t xml:space="preserve"> US Department of Commerce; NOAA Tech. Memo.</w:t>
-      </w:r>
-    </w:p>
-    <w:p>
-      <w:pPr>
-        <w:pStyle w:val="Bibliography"/>
-      </w:pPr>
-      <w:r>
-        <w:t xml:space="preserve">Myers KW, Walker RV, Davis ND, Armstrong JL, </w:t>
-      </w:r>
-      <w:proofErr w:type="spellStart"/>
-      <w:r>
-        <w:t>Kaeriyama</w:t>
-      </w:r>
-      <w:proofErr w:type="spellEnd"/>
-      <w:r>
-        <w:t xml:space="preserve"> M (2009) High Seas Distribution, Biology, and Ecology of Arctic-Yukon-Kuskokwim Salmon: Direct Information from High Seas Tagging Experiments, 1954–2006. American Fisheries Society Symposium 70:201–239.</w:t>
-      </w:r>
-    </w:p>
-    <w:p>
-      <w:pPr>
-        <w:pStyle w:val="Bibliography"/>
-      </w:pPr>
-      <w:proofErr w:type="spellStart"/>
-      <w:r>
-        <w:t>Neuswanger</w:t>
-      </w:r>
-      <w:proofErr w:type="spellEnd"/>
-      <w:r>
-        <w:t xml:space="preserve"> JR, </w:t>
-      </w:r>
-      <w:proofErr w:type="spellStart"/>
-      <w:r>
-        <w:t>Wipfli</w:t>
-      </w:r>
-      <w:proofErr w:type="spellEnd"/>
-      <w:r>
-        <w:t xml:space="preserve"> MS, Evenson MJ, Hughes NF, Rosenberger AE (2015) Low productivity of Chinook salmon strongly correlates with high summer stream discharge in two Alaskan rivers in the Yukon drainage. Can J Fish </w:t>
-      </w:r>
-      <w:proofErr w:type="spellStart"/>
-      <w:r>
-        <w:t>Aquat</w:t>
-      </w:r>
-      <w:proofErr w:type="spellEnd"/>
-      <w:r>
-        <w:t xml:space="preserve"> Sci 72:1125–1137.</w:t>
-      </w:r>
-    </w:p>
-    <w:p>
-      <w:pPr>
-        <w:pStyle w:val="Bibliography"/>
-      </w:pPr>
-      <w:proofErr w:type="spellStart"/>
-      <w:r>
-        <w:t>Ohlberger</w:t>
-      </w:r>
-      <w:proofErr w:type="spellEnd"/>
-      <w:r>
-        <w:t xml:space="preserve"> J, Cline TJ, Schindler DE, Lewis B (2023) Declines in body size of sockeye salmon associated with increased competition in the ocean. Proc R Soc B 290:20222248.</w:t>
-      </w:r>
-    </w:p>
-    <w:p>
-      <w:pPr>
-        <w:pStyle w:val="Bibliography"/>
-      </w:pPr>
-      <w:proofErr w:type="spellStart"/>
-      <w:r>
-        <w:t>Ohlberger</w:t>
-      </w:r>
-      <w:proofErr w:type="spellEnd"/>
-      <w:r>
-        <w:t xml:space="preserve"> J, Schindler DE, Brown RJ, Harding JMS, Adkison MD, Munro AR, Horstmann L, Spaeder J (2020) The reproductive value of large females: consequences of shifts in demographic structure for population reproductive potential in Chinook salmon. Can J Fish </w:t>
-      </w:r>
-      <w:proofErr w:type="spellStart"/>
-      <w:r>
-        <w:t>Aquat</w:t>
-      </w:r>
-      <w:proofErr w:type="spellEnd"/>
-      <w:r>
-        <w:t xml:space="preserve"> Sci 77:1292–1301.</w:t>
-      </w:r>
-    </w:p>
-    <w:p>
-      <w:pPr>
-        <w:pStyle w:val="Bibliography"/>
-      </w:pPr>
-      <w:proofErr w:type="spellStart"/>
-      <w:r>
-        <w:t>Oke</w:t>
-      </w:r>
-      <w:proofErr w:type="spellEnd"/>
-      <w:r>
-        <w:t xml:space="preserve"> KB, Cunningham CJ, Westley P a. H, Baskett ML, Carlson SM, Clark J, Hendry AP, </w:t>
-      </w:r>
-      <w:proofErr w:type="spellStart"/>
-      <w:r>
-        <w:t>Karatayev</w:t>
-      </w:r>
-      <w:proofErr w:type="spellEnd"/>
-      <w:r>
-        <w:t xml:space="preserve"> VA, Kendall NW, </w:t>
-      </w:r>
-      <w:proofErr w:type="spellStart"/>
-      <w:r>
-        <w:t>Kibele</w:t>
-      </w:r>
-      <w:proofErr w:type="spellEnd"/>
-      <w:r>
-        <w:t xml:space="preserve"> J, </w:t>
-      </w:r>
-      <w:proofErr w:type="spellStart"/>
-      <w:r>
-        <w:t>Kindsvater</w:t>
-      </w:r>
-      <w:proofErr w:type="spellEnd"/>
-      <w:r>
-        <w:t xml:space="preserve"> HK, Kobayashi KM, Lewis B, Munch S, Reynolds JD, Vick GK, </w:t>
-      </w:r>
-      <w:proofErr w:type="spellStart"/>
-      <w:r>
-        <w:t>Palkovacs</w:t>
-      </w:r>
-      <w:proofErr w:type="spellEnd"/>
-      <w:r>
-        <w:t xml:space="preserve"> EP (2020) Recent declines in salmon body size impact ecosystems and fisheries. Nat Commun 11:4155.</w:t>
-      </w:r>
-    </w:p>
-    <w:p>
-      <w:pPr>
-        <w:pStyle w:val="Bibliography"/>
-      </w:pPr>
-      <w:r>
-        <w:t>Regehr EV, Hostetter NJ, Wilson RR, Rode KD, Martin MS, Converse SJ (2018) Integrated Population Modeling Provides the First Empirical Estimates of Vital Rates and Abundance for Polar Bears in the Chukchi Sea. Sci Rep 8:16780.</w:t>
-      </w:r>
-    </w:p>
-    <w:p>
-      <w:pPr>
-        <w:pStyle w:val="Bibliography"/>
-      </w:pPr>
-      <w:r>
-        <w:t>Ricker WE (1954) Stock and Recruitment. J Fish Res Bd Can 11:559–623.</w:t>
-      </w:r>
-    </w:p>
-    <w:p>
-      <w:pPr>
-        <w:pStyle w:val="Bibliography"/>
-      </w:pPr>
-      <w:proofErr w:type="spellStart"/>
-      <w:r>
-        <w:lastRenderedPageBreak/>
         <w:t>Ruggerone</w:t>
       </w:r>
       <w:proofErr w:type="spellEnd"/>

</xml_diff>

<commit_message>
adjusted starting values - improved estimates
fixed sigmas
</commit_message>
<xml_diff>
--- a/writing/Sullaway_etal_AYK_V3.docx
+++ b/writing/Sullaway_etal_AYK_V3.docx
@@ -15,6 +15,12 @@
           <w:rFonts w:ascii="Times New Roman" w:hAnsi="Times New Roman" w:cs="Times New Roman"/>
         </w:rPr>
         <w:t xml:space="preserve">Yukon River Fall Chum Salmon Integrated Population Model </w:t>
+      </w:r>
+    </w:p>
+    <w:p/>
+    <w:p>
+      <w:r>
+        <w:t>Working title: TBA</w:t>
       </w:r>
     </w:p>
     <w:p>
@@ -531,21 +537,14 @@
         <w:t xml:space="preserve">ocean conditions to increased competition - can compound to affect population survival rates. Our results underscore the importance </w:t>
       </w:r>
       <w:r>
-        <w:t xml:space="preserve">of evaluating ecosystem impacts on fish survival across multiple life stages and the challenges in </w:t>
+        <w:t xml:space="preserve">of </w:t>
       </w:r>
       <w:r>
         <w:lastRenderedPageBreak/>
-        <w:t xml:space="preserve">understanding ecosystem- abundance relationships for anadromous fish populations undergoing rapid environmental change. </w:t>
+        <w:t xml:space="preserve">evaluating ecosystem impacts on fish survival across multiple life stages and the challenges in understanding ecosystem- abundance relationships for anadromous fish populations undergoing rapid environmental change. </w:t>
       </w:r>
     </w:p>
     <w:p/>
-    <w:p>
-      <w:pPr>
-        <w:rPr>
-          <w:rFonts w:eastAsiaTheme="minorHAnsi"/>
-        </w:rPr>
-      </w:pPr>
-    </w:p>
     <w:p>
       <w:pPr>
         <w:rPr>
@@ -770,7 +769,6 @@
         <w:spacing w:before="0" w:beforeAutospacing="0" w:after="0" w:afterAutospacing="0"/>
         <w:ind w:firstLine="360"/>
       </w:pPr>
-      <w:commentRangeStart w:id="2"/>
       <w:r>
         <w:t xml:space="preserve">Yukon River Fall Chum salmon undergo one of the longest freshwater migrations for the species, traveling over 2,700 kilometers from the Bering Sea into </w:t>
       </w:r>
@@ -778,33 +776,71 @@
         <w:t xml:space="preserve">Interior Alaska and </w:t>
       </w:r>
       <w:r>
-        <w:t xml:space="preserve">Canadian spawning grounds. </w:t>
-      </w:r>
-      <w:commentRangeEnd w:id="2"/>
-      <w:r>
-        <w:rPr>
-          <w:rStyle w:val="CommentReference"/>
-        </w:rPr>
-        <w:commentReference w:id="2"/>
-      </w:r>
-      <w:r>
-        <w:t>This migration distinguishes them from the river's summer Chum salmon run, which typically spawns within the lower 800 kilometers of the drainage.</w:t>
+        <w:t>Canadian spawning grounds</w:t>
       </w:r>
       <w:r>
         <w:t xml:space="preserve"> </w:t>
       </w:r>
       <w:r>
-        <w:t xml:space="preserve">Fall Chum begin entering the river mouth from mid-July through early September, with peak migration into Canadian waters occurring in mid-September. These populations face distinct survival challenges across multiple life stages: from egg incubation in groundwater-fed areas during harsh subarctic winters, to rapid outmigration as juveniles, followed by their critical first summer feeding in the northern Bering Sea, and subsequent years of ocean residence primarily in the Gulf of Alaska and Aleutian </w:t>
+        <w:fldChar w:fldCharType="begin"/>
+      </w:r>
+      <w:r>
+        <w:instrText xml:space="preserve"> ADDIN ZOTERO_ITEM CSL_CITATION {"citationID":"Ld9Nhd4n","properties":{"formattedCitation":"(Krueger et al. 2009)","plainCitation":"(Krueger et al. 2009)","noteIndex":0},"citationItems":[{"id":5226,"uris":["http://zotero.org/users/8784224/items/UYULQ55L"],"itemData":{"id":5226,"type":"book","call-number":"SH167.S17 P275 2009","collection-number":"70","collection-title":"American Fisheries Society symposium","event-place":"Bethesda, MD","ISBN":"978-1-934874-11-0","note":"OCLC: ocn428643986","number-of-pages":"1272","publisher":"American Fisheries Society","publisher-place":"Bethesda, MD","source":"Library of Congress ISBN","title":"Pacific salmon: ecology and management of western Alaska's populations","title-short":"Pacific salmon","editor":[{"family":"Krueger","given":"Charles C."},{"family":"Zimmerman","given":"Christian E."},{"literal":"American Fisheries Society"}],"issued":{"date-parts":[["2009"]]}}}],"schema":"https://github.com/citation-style-language/schema/raw/master/csl-citation.json"} </w:instrText>
+      </w:r>
+      <w:r>
+        <w:fldChar w:fldCharType="separate"/>
+      </w:r>
+      <w:r>
+        <w:rPr>
+          <w:noProof/>
+        </w:rPr>
+        <w:t>(Krueger et al. 2009)</w:t>
+      </w:r>
+      <w:r>
+        <w:fldChar w:fldCharType="end"/>
+      </w:r>
+      <w:r>
+        <w:t>. This migration distinguishes them from the river's summer Chum salmon run, which typically spawns within the lower 800 kilometers of the drainage.</w:t>
+      </w:r>
+      <w:r>
+        <w:t xml:space="preserve"> </w:t>
+      </w:r>
+      <w:r>
+        <w:t>Fall Chum begin entering the river mouth from mid-July through early September, with peak migration into Canadian waters occurring in mid-September</w:t>
+      </w:r>
+      <w:r>
+        <w:t xml:space="preserve"> </w:t>
+      </w:r>
+      <w:r>
+        <w:fldChar w:fldCharType="begin"/>
+      </w:r>
+      <w:r>
+        <w:instrText xml:space="preserve"> ADDIN ZOTERO_ITEM CSL_CITATION {"citationID":"yjD1fmWh","properties":{"formattedCitation":"(Krueger et al. 2009)","plainCitation":"(Krueger et al. 2009)","noteIndex":0},"citationItems":[{"id":5226,"uris":["http://zotero.org/users/8784224/items/UYULQ55L"],"itemData":{"id":5226,"type":"book","call-number":"SH167.S17 P275 2009","collection-number":"70","collection-title":"American Fisheries Society symposium","event-place":"Bethesda, MD","ISBN":"978-1-934874-11-0","note":"OCLC: ocn428643986","number-of-pages":"1272","publisher":"American Fisheries Society","publisher-place":"Bethesda, MD","source":"Library of Congress ISBN","title":"Pacific salmon: ecology and management of western Alaska's populations","title-short":"Pacific salmon","editor":[{"family":"Krueger","given":"Charles C."},{"family":"Zimmerman","given":"Christian E."},{"literal":"American Fisheries Society"}],"issued":{"date-parts":[["2009"]]}}}],"schema":"https://github.com/citation-style-language/schema/raw/master/csl-citation.json"} </w:instrText>
+      </w:r>
+      <w:r>
+        <w:fldChar w:fldCharType="separate"/>
+      </w:r>
+      <w:r>
+        <w:rPr>
+          <w:noProof/>
+        </w:rPr>
+        <w:t>(Krueger et al. 2009)</w:t>
+      </w:r>
+      <w:r>
+        <w:fldChar w:fldCharType="end"/>
+      </w:r>
+      <w:r>
+        <w:t xml:space="preserve">. These populations face distinct survival challenges across multiple life stages: from egg incubation in groundwater-fed areas during harsh subarctic winters, to rapid outmigration as juveniles, followed by their critical first summer feeding in the northern Bering Sea, and subsequent years of ocean residence primarily in the Gulf of Alaska and Aleutian </w:t>
       </w:r>
       <w:r>
         <w:t xml:space="preserve">Island </w:t>
       </w:r>
       <w:r>
-        <w:t xml:space="preserve">regions. After spending up to five years at sea, with age-four and age-five fish as the most abundant age classes, adults return to the Yukon River to complete their life cycle. The genetic distinctness between summer and fall runs, combined with their discrete spawning distributions, enables the application of multistage lifecycle models to better </w:t>
+        <w:t xml:space="preserve">regions. After spending up to five years at sea, with age-four and age-five fish as the most abundant age classes, adults return to the Yukon River to complete their life cycle. The genetic distinctness between summer and fall runs, combined with their discrete spawning distributions, enables the </w:t>
       </w:r>
       <w:r>
         <w:lastRenderedPageBreak/>
-        <w:t xml:space="preserve">understand the drivers of </w:t>
+        <w:t xml:space="preserve">application of multistage lifecycle models to better understand the drivers of </w:t>
       </w:r>
       <w:r>
         <w:t>productivity</w:t>
@@ -931,16 +967,16 @@
       <w:r>
         <w:t xml:space="preserve">immediately </w:t>
       </w:r>
-      <w:commentRangeStart w:id="3"/>
+      <w:commentRangeStart w:id="2"/>
       <w:r>
         <w:t xml:space="preserve">begin their outmigration </w:t>
       </w:r>
-      <w:commentRangeEnd w:id="3"/>
+      <w:commentRangeEnd w:id="2"/>
       <w:r>
         <w:rPr>
           <w:rStyle w:val="CommentReference"/>
         </w:rPr>
-        <w:commentReference w:id="3"/>
+        <w:commentReference w:id="2"/>
       </w:r>
       <w:r>
         <w:t xml:space="preserve">to the Bering Sea </w:t>
@@ -9215,27 +9251,14 @@
         <w:t xml:space="preserve"> </w:t>
       </w:r>
       <w:r>
-        <w:t>= 0.</w:t>
-      </w:r>
-      <w:r>
-        <w:t>44</w:t>
-      </w:r>
-      <w:r>
-        <w:t>,</w:t>
+        <w:t>= 0.44,</w:t>
       </w:r>
       <w:r>
         <w:rPr>
           <w:b/>
           <w:bCs/>
         </w:rPr>
-        <w:t xml:space="preserve"> </w:t>
-      </w:r>
-      <w:r>
-        <w:rPr>
-          <w:b/>
-          <w:bCs/>
-        </w:rPr>
-        <w:t xml:space="preserve"> </w:t>
+        <w:t xml:space="preserve">  </w:t>
       </w:r>
       <w:r>
         <w:t>P</w:t>
@@ -9245,14 +9268,7 @@
           <w:highlight w:val="yellow"/>
           <w:vertAlign w:val="subscript"/>
         </w:rPr>
-        <w:t xml:space="preserve">B, </w:t>
-      </w:r>
-      <w:r>
-        <w:rPr>
-          <w:highlight w:val="yellow"/>
-          <w:vertAlign w:val="subscript"/>
-        </w:rPr>
-        <w:t>harvest</w:t>
+        <w:t>B, harvest</w:t>
       </w:r>
       <w:r>
         <w:rPr>
@@ -9266,51 +9282,32 @@
         <w:rPr>
           <w:highlight w:val="yellow"/>
         </w:rPr>
-        <w:t xml:space="preserve">= </w:t>
+        <w:t xml:space="preserve">=  </w:t>
       </w:r>
       <w:r>
         <w:rPr>
           <w:highlight w:val="yellow"/>
         </w:rPr>
-        <w:t xml:space="preserve"> </w:t>
+        <w:t>0.</w:t>
       </w:r>
       <w:r>
         <w:rPr>
           <w:highlight w:val="yellow"/>
         </w:rPr>
-        <w:t>0.</w:t>
+        <w:t>74</w:t>
       </w:r>
       <w:r>
         <w:rPr>
           <w:highlight w:val="yellow"/>
         </w:rPr>
-        <w:t>74</w:t>
-      </w:r>
-      <w:r>
-        <w:rPr>
-          <w:highlight w:val="yellow"/>
-        </w:rPr>
-        <w:t xml:space="preserve">, </w:t>
-      </w:r>
-      <w:r>
-        <w:rPr>
-          <w:highlight w:val="yellow"/>
-        </w:rPr>
-        <w:t>P</w:t>
+        <w:t>, P</w:t>
       </w:r>
       <w:r>
         <w:rPr>
           <w:highlight w:val="yellow"/>
           <w:vertAlign w:val="subscript"/>
         </w:rPr>
-        <w:t xml:space="preserve">B, </w:t>
-      </w:r>
-      <w:r>
-        <w:rPr>
-          <w:highlight w:val="yellow"/>
-          <w:vertAlign w:val="subscript"/>
-        </w:rPr>
-        <w:t>spawners</w:t>
+        <w:t>B, spawners</w:t>
       </w:r>
       <w:r>
         <w:rPr>
@@ -9898,13 +9895,37 @@
         <w:ind w:firstLine="720"/>
       </w:pPr>
       <w:r>
-        <w:t xml:space="preserve">Our integrated population model reveals that recent declines in Yukon River Fall Chum salmon stem from changing conditions </w:t>
-      </w:r>
-      <w:r>
-        <w:t xml:space="preserve">along multiple life stage steps and increased marine competition. Cumulative impacts of these processes have ultimately led to </w:t>
-      </w:r>
-      <w:r>
-        <w:t>reduced survival during critical life stages. These findings contribute to a growing body of evidence suggesting that Pacific salmon populations are increasingly vulnerable to rapid environmental change across their life cycle.</w:t>
+        <w:t xml:space="preserve">Our integrated population model reveals that recent declines in Yukon River Fall Chum salmon stem from changing </w:t>
+      </w:r>
+      <w:r>
+        <w:t xml:space="preserve">ecosystem </w:t>
+      </w:r>
+      <w:r>
+        <w:t xml:space="preserve">conditions </w:t>
+      </w:r>
+      <w:r>
+        <w:t>along multiple life stage steps</w:t>
+      </w:r>
+      <w:r>
+        <w:t>.</w:t>
+      </w:r>
+      <w:r>
+        <w:t xml:space="preserve"> Cumulative impacts of these processes</w:t>
+      </w:r>
+      <w:r>
+        <w:t xml:space="preserve"> which include smaller spawner sizes, increased marine competition, and poor juvenile feeding conditions resulting in low stomach fullness,</w:t>
+      </w:r>
+      <w:r>
+        <w:t xml:space="preserve"> have ultimately led to </w:t>
+      </w:r>
+      <w:r>
+        <w:t xml:space="preserve">reduced survival during critical life stages. These findings contribute to a growing body of evidence suggesting that Pacific salmon populations are increasingly vulnerable to </w:t>
+      </w:r>
+      <w:r>
+        <w:t>ecosystem</w:t>
+      </w:r>
+      <w:r>
+        <w:t xml:space="preserve"> change across their life cycle.</w:t>
       </w:r>
     </w:p>
     <w:p>
@@ -10040,7 +10061,21 @@
           <w:sz w:val="24"/>
           <w:szCs w:val="24"/>
         </w:rPr>
-        <w:t xml:space="preserve">During outmigration young salmon experience </w:t>
+        <w:t>During outmigration</w:t>
+      </w:r>
+      <w:r>
+        <w:rPr>
+          <w:sz w:val="24"/>
+          <w:szCs w:val="24"/>
+        </w:rPr>
+        <w:t>,</w:t>
+      </w:r>
+      <w:r>
+        <w:rPr>
+          <w:sz w:val="24"/>
+          <w:szCs w:val="24"/>
+        </w:rPr>
+        <w:t xml:space="preserve"> salmon experience </w:t>
       </w:r>
       <w:r>
         <w:rPr>
@@ -10054,7 +10089,35 @@
           <w:sz w:val="24"/>
           <w:szCs w:val="24"/>
         </w:rPr>
-        <w:t xml:space="preserve">. Limited outmigration abundance indices hamper </w:t>
+        <w:t>.</w:t>
+      </w:r>
+      <w:r>
+        <w:rPr>
+          <w:sz w:val="24"/>
+          <w:szCs w:val="24"/>
+        </w:rPr>
+        <w:t xml:space="preserve"> Further,</w:t>
+      </w:r>
+      <w:r>
+        <w:rPr>
+          <w:sz w:val="24"/>
+          <w:szCs w:val="24"/>
+        </w:rPr>
+        <w:t xml:space="preserve"> </w:t>
+      </w:r>
+      <w:r>
+        <w:rPr>
+          <w:sz w:val="24"/>
+          <w:szCs w:val="24"/>
+        </w:rPr>
+        <w:t>l</w:t>
+      </w:r>
+      <w:r>
+        <w:rPr>
+          <w:sz w:val="24"/>
+          <w:szCs w:val="24"/>
+        </w:rPr>
+        <w:t xml:space="preserve">imited outmigration abundance indices hamper </w:t>
       </w:r>
       <w:r>
         <w:rPr>
@@ -10216,64 +10279,7 @@
           <w:sz w:val="24"/>
           <w:szCs w:val="24"/>
         </w:rPr>
-        <w:t>While f</w:t>
-      </w:r>
-      <w:r>
-        <w:rPr>
-          <w:sz w:val="24"/>
-          <w:szCs w:val="24"/>
-        </w:rPr>
-        <w:t xml:space="preserve">reshwater covariates, such as river ice break up timing, </w:t>
-      </w:r>
-      <w:r>
-        <w:rPr>
-          <w:sz w:val="24"/>
-          <w:szCs w:val="24"/>
-        </w:rPr>
-        <w:t xml:space="preserve">impact survival of other Yukon River fish that spend more outmigration time in freshwater, such as Chinook salmon </w:t>
-      </w:r>
-      <w:r>
-        <w:rPr>
-          <w:sz w:val="24"/>
-          <w:szCs w:val="24"/>
-        </w:rPr>
-        <w:fldChar w:fldCharType="begin"/>
-      </w:r>
-      <w:r>
-        <w:rPr>
-          <w:sz w:val="24"/>
-          <w:szCs w:val="24"/>
-        </w:rPr>
-        <w:instrText xml:space="preserve"> ADDIN ZOTERO_ITEM CSL_CITATION {"citationID":"kZoFYtSU","properties":{"formattedCitation":"(Cunningham et al. 2018, Ohlberger et al. 2020)","plainCitation":"(Cunningham et al. 2018, Ohlberger et al. 2020)","noteIndex":0},"citationItems":[{"id":87,"uris":["http://zotero.org/users/8784224/items/TGHNAUEZ"],"itemData":{"id":87,"type":"article-journal","abstract":"While conservation and ﬁsheries management are often concerned with changes in population abundance and distribution, shifts in population age–size structure are commonly observed in response to human and environmental stressors. Chinook salmon (Oncorhynchus tshawytscha) have experienced widespread declines in mean age and size throughout their North American range. We investigated the consequences of declines in body size for spawner reproductive potential in terms of total egg mass per female. Our case study is the Yukon River where Chinook salmon have supported subsistence, commercial, and recreational ﬁsheries. Using historical observations on individual body size from throughout the Yukon River and the relationship between female size and total egg mass from the Canadian portion, we estimate a decline in average female reproductive potential of 24%–35% since the 1970s. Because spawner abundances and the population sex ratio have not shown clear trends over time, our results suggest a reduced total population reproductive potential. Changes in spawner quality should be considered when developing management reference points, and conservation of population demographic structure may be necessary to sustain productive Chinook salmon systems.","container-title":"Canadian Journal of Fisheries and Aquatic Sciences","DOI":"10.1139/cjfas-2020-0012","ISSN":"0706-652X, 1205-7533","issue":"8","journalAbbreviation":"Can. J. Fish. Aquat. Sci.","language":"en","page":"1292-1301","source":"DOI.org (Crossref)","title":"The reproductive value of large females: consequences of shifts in demographic structure for population reproductive potential in Chinook salmon","title-short":"The reproductive value of large females","volume":"77","author":[{"family":"Ohlberger","given":"Jan"},{"family":"Schindler","given":"Daniel E."},{"family":"Brown","given":"Randy J."},{"family":"Harding","given":"Joel M.S."},{"family":"Adkison","given":"Milo D."},{"family":"Munro","given":"Andrew R."},{"family":"Horstmann","given":"Lara"},{"family":"Spaeder","given":"Joe"}],"issued":{"date-parts":[["2020",8]]}}},{"id":20,"uris":["http://zotero.org/users/8784224/items/8VYRU22J"],"itemData":{"id":20,"type":"article-journal","abstract":"Understanding how species might respond to climate change involves disentangling the influence of co-occurring environmental factors on population dynamics, and is especially problematic for migratory species like Pacific salmon that move between ecosystems. To date, debate surrounding the causes of recent declines in Yukon River Chinook salmon (Oncorhynchus tshawytscha) abundance has centered on whether factors in freshwater or marine environments control variation in survival, and how these populations at the northern extremity of the species range will respond to climate change. To estimate the effect of factors in marine and freshwater environments on Chinook salmon survival, we constructed a stage-structured assessment model that incorporates the best available data, estimates incidental marine bycatch mortality in trawl fisheries, and uses Bayesian model selection methods to quantify support for alternative hypotheses. Models fitted to two index populations of Yukon River Chinook salmon indicate that processes in the nearshore and marine environments are the most important determinants of survival. Specifically, survival declines when ice leaves the Yukon River later in the spring, increases with wintertime temperature in the Bering Sea, and declines with the abundance of globally enhanced salmon species consistent with competition at sea. In addition, we found support for density-dependent survival limitations in freshwater but not marine portions of the life cycle, increasing average survival with ocean age, and age-specific selectivity of bycatch mortality in the Bering Sea. This study underscores the utility of flexible estimation models capable of fitting multiple data types and evaluating mortality from both natural and anthropogenic sources in multiple habitats. Overall, these analyses suggest that mortality at sea is the primary driver of population dynamics, yet under warming climate Chinook salmon populations at the northern extent of the species’ range may be expected to fare better than southern populations, but are influenced by foreign salmon production.","container-title":"Global Change Biology","DOI":"10.1111/gcb.14315","ISSN":"1365-2486","issue":"9","language":"en","note":"_eprint: https://onlinelibrary.wiley.com/doi/pdf/10.1111/gcb.14315","page":"4399-4416","source":"Wiley Online Library","title":"Signals of large scale climate drivers, hatchery enhancement, and marine factors in Yukon River Chinook salmon survival revealed with a Bayesian life history model","volume":"24","author":[{"family":"Cunningham","given":"Curry J."},{"family":"Westley","given":"Peter A. H."},{"family":"Adkison","given":"Milo D."}],"issued":{"date-parts":[["2018"]]}}}],"schema":"https://github.com/citation-style-language/schema/raw/master/csl-citation.json"} </w:instrText>
-      </w:r>
-      <w:r>
-        <w:rPr>
-          <w:sz w:val="24"/>
-          <w:szCs w:val="24"/>
-        </w:rPr>
-        <w:fldChar w:fldCharType="separate"/>
-      </w:r>
-      <w:r>
-        <w:rPr>
-          <w:noProof/>
-          <w:sz w:val="24"/>
-          <w:szCs w:val="24"/>
-        </w:rPr>
-        <w:t>(Cunningham et al. 2018, Ohlberger et al. 2020)</w:t>
-      </w:r>
-      <w:r>
-        <w:rPr>
-          <w:sz w:val="24"/>
-          <w:szCs w:val="24"/>
-        </w:rPr>
-        <w:fldChar w:fldCharType="end"/>
-      </w:r>
-      <w:r>
-        <w:rPr>
-          <w:sz w:val="24"/>
-          <w:szCs w:val="24"/>
-        </w:rPr>
-        <w:t xml:space="preserve">. </w:t>
+        <w:t xml:space="preserve">Thus, </w:t>
       </w:r>
       <w:r>
         <w:rPr>
@@ -10918,7 +10924,92 @@
           <w:sz w:val="24"/>
           <w:szCs w:val="24"/>
         </w:rPr>
-        <w:t>Yukon River fall chum are adapted for long migrations and colder incubation temperatures than other populations, s</w:t>
+        <w:t xml:space="preserve">Compared to other chum populations, </w:t>
+      </w:r>
+      <w:r>
+        <w:rPr>
+          <w:sz w:val="24"/>
+          <w:szCs w:val="24"/>
+        </w:rPr>
+        <w:t xml:space="preserve">Yukon River fall chum </w:t>
+      </w:r>
+      <w:r>
+        <w:rPr>
+          <w:sz w:val="24"/>
+          <w:szCs w:val="24"/>
+        </w:rPr>
+        <w:t>have</w:t>
+      </w:r>
+      <w:r>
+        <w:rPr>
+          <w:sz w:val="24"/>
+          <w:szCs w:val="24"/>
+        </w:rPr>
+        <w:t xml:space="preserve"> adapted for long migrations and cold</w:t>
+      </w:r>
+      <w:r>
+        <w:rPr>
+          <w:sz w:val="24"/>
+          <w:szCs w:val="24"/>
+        </w:rPr>
+        <w:t>er</w:t>
+      </w:r>
+      <w:r>
+        <w:rPr>
+          <w:sz w:val="24"/>
+          <w:szCs w:val="24"/>
+        </w:rPr>
+        <w:t xml:space="preserve"> incubation temperatures</w:t>
+      </w:r>
+      <w:r>
+        <w:rPr>
+          <w:sz w:val="24"/>
+          <w:szCs w:val="24"/>
+        </w:rPr>
+        <w:t xml:space="preserve">. Local knowledge and ecosystem reports have highlighted how snowpack can insulate and stabilize temperatures by protecting eggs against extreme cold conditions in interior Alaska and Canada </w:t>
+      </w:r>
+      <w:r>
+        <w:rPr>
+          <w:sz w:val="24"/>
+          <w:szCs w:val="24"/>
+        </w:rPr>
+        <w:fldChar w:fldCharType="begin"/>
+      </w:r>
+      <w:r>
+        <w:rPr>
+          <w:sz w:val="24"/>
+          <w:szCs w:val="24"/>
+        </w:rPr>
+        <w:instrText xml:space="preserve"> ADDIN ZOTERO_ITEM CSL_CITATION {"citationID":"eBDEzAkB","properties":{"formattedCitation":"(Raymond-Yakoubian 2009, Jallen et al. 2022)","plainCitation":"(Raymond-Yakoubian 2009, Jallen et al. 2022)","noteIndex":0},"citationItems":[{"id":5195,"uris":["http://zotero.org/users/8784224/items/4KGLINDI"],"itemData":{"id":5195,"type":"article-journal","abstract":"The local traditional knowledge (LTK) work outlined in this report is a component of a larger project to identify and evaluate life history patterns of use of marine resources (habitat and food) by Chinook salmon (Oncorhynchus tshawytscha), and to explore how these patterns are affected by climate-ocean conditions in the Bering Sea and North Pacific Ocean. The LTK component comprised approximately 6.5% of the overall budget for the Climate-Ocean Effects on Chinook Salmon project. One of the reasons that Chinook salmon were chosen as the focus of this project is because of their importance as a subsistence food for Western Alaska communities. New analyses and syntheses of historical data, as well as the collection and analysis of new field and laboratory data, including LTK, are being used to address this issue. The LTK component of this project included interviews with Local Experts in three communities in the Bering Strait/Norton Sound region (Brevig Mission, Golovin and Unalakleet) on the topics of changes to salmon populations, the environment and the climate.","container-title":"AYK SSI","language":"en","source":"Zotero","title":"Climate-Ocean Effects on Chinook Salmon: Local Traditional Knowledge Component","URL":"https://akssfapm.s3.amazonaws.com/APM_Uploads/2006/45128(700)/.pdf/raymondyakoubian2010beringstraitsregionchinookltk.pdf","author":[{"family":"Raymond-Yakoubian","given":"Julie"}],"issued":{"date-parts":[["2009"]]}}},{"id":1465,"uris":["http://zotero.org/users/8784224/items/U4F54IF6"],"itemData":{"id":1465,"type":"article-journal","container-title":"Alaska Department of Fish and Game, Special Publication Anchorage","language":"en","source":"Zotero","title":"Yukon River salmon stock status and salmon fisheries, 2022: A report to the Alaska Board of Fisheries, January 2023.","volume":"No. 22-20","author":[{"family":"Jallen","given":"Deena M"},{"family":"Gleason","given":"Christy M"},{"family":"Borba","given":"Bonnie M"},{"family":"West","given":"Fred W"},{"family":"Decker","given":"Sam K S"}],"issued":{"date-parts":[["2022"]]}}}],"schema":"https://github.com/citation-style-language/schema/raw/master/csl-citation.json"} </w:instrText>
+      </w:r>
+      <w:r>
+        <w:rPr>
+          <w:sz w:val="24"/>
+          <w:szCs w:val="24"/>
+        </w:rPr>
+        <w:fldChar w:fldCharType="separate"/>
+      </w:r>
+      <w:r>
+        <w:rPr>
+          <w:noProof/>
+          <w:sz w:val="24"/>
+          <w:szCs w:val="24"/>
+        </w:rPr>
+        <w:t>(Raymond-Yakoubian 2009, Jallen et al. 2022)</w:t>
+      </w:r>
+      <w:r>
+        <w:rPr>
+          <w:sz w:val="24"/>
+          <w:szCs w:val="24"/>
+        </w:rPr>
+        <w:fldChar w:fldCharType="end"/>
+      </w:r>
+      <w:r>
+        <w:rPr>
+          <w:sz w:val="24"/>
+          <w:szCs w:val="24"/>
+        </w:rPr>
+        <w:t>. S</w:t>
       </w:r>
       <w:r>
         <w:rPr>
@@ -10932,7 +11023,15 @@
           <w:sz w:val="24"/>
           <w:szCs w:val="24"/>
         </w:rPr>
-        <w:t>, with ideal temperature around 4</w:t>
+        <w:t xml:space="preserve">, with ideal </w:t>
+      </w:r>
+      <w:r>
+        <w:rPr>
+          <w:sz w:val="24"/>
+          <w:szCs w:val="24"/>
+        </w:rPr>
+        <w:lastRenderedPageBreak/>
+        <w:t>temperature around 4</w:t>
       </w:r>
       <w:r>
         <w:rPr>
@@ -11003,7 +11102,35 @@
           <w:sz w:val="24"/>
           <w:szCs w:val="24"/>
         </w:rPr>
-        <w:t xml:space="preserve"> develop in time for spring emergence and food availability (2</w:t>
+        <w:t xml:space="preserve"> </w:t>
+      </w:r>
+      <w:r>
+        <w:rPr>
+          <w:sz w:val="24"/>
+          <w:szCs w:val="24"/>
+        </w:rPr>
+        <w:t xml:space="preserve">fish to </w:t>
+      </w:r>
+      <w:r>
+        <w:rPr>
+          <w:sz w:val="24"/>
+          <w:szCs w:val="24"/>
+        </w:rPr>
+        <w:t xml:space="preserve">develop in time for spring emergence and </w:t>
+      </w:r>
+      <w:r>
+        <w:rPr>
+          <w:sz w:val="24"/>
+          <w:szCs w:val="24"/>
+        </w:rPr>
+        <w:t xml:space="preserve">ample </w:t>
+      </w:r>
+      <w:r>
+        <w:rPr>
+          <w:sz w:val="24"/>
+          <w:szCs w:val="24"/>
+        </w:rPr>
+        <w:t>food availability (2</w:t>
       </w:r>
       <w:r>
         <w:rPr>
@@ -11024,7 +11151,6 @@
           <w:sz w:val="24"/>
           <w:szCs w:val="24"/>
         </w:rPr>
-        <w:lastRenderedPageBreak/>
         <w:fldChar w:fldCharType="begin"/>
       </w:r>
       <w:r>
@@ -11061,14 +11187,7 @@
           <w:sz w:val="24"/>
           <w:szCs w:val="24"/>
         </w:rPr>
-        <w:t>. S</w:t>
-      </w:r>
-      <w:r>
-        <w:rPr>
-          <w:sz w:val="24"/>
-          <w:szCs w:val="24"/>
-        </w:rPr>
-        <w:t>uitable fall chum spawning habitat is characterized by upwelling through the gravel that allows for consistent temperatures</w:t>
+        <w:t>. Suitable fall chum spawning habitat is characterized by upwelling through the gravel that allows for consistent temperatures</w:t>
       </w:r>
       <w:r>
         <w:rPr>
@@ -11125,21 +11244,260 @@
           <w:sz w:val="24"/>
           <w:szCs w:val="24"/>
         </w:rPr>
-        <w:t xml:space="preserve"> Further, l</w:t>
-      </w:r>
-      <w:r>
-        <w:rPr>
-          <w:sz w:val="24"/>
-          <w:szCs w:val="24"/>
-        </w:rPr>
-        <w:t xml:space="preserve">ocal knowledge and ecosystem reports have highlighted </w:t>
-      </w:r>
-      <w:r>
-        <w:rPr>
-          <w:sz w:val="24"/>
-          <w:szCs w:val="24"/>
-        </w:rPr>
-        <w:t xml:space="preserve">how </w:t>
+        <w:t xml:space="preserve"> </w:t>
+      </w:r>
+      <w:r>
+        <w:rPr>
+          <w:sz w:val="24"/>
+          <w:szCs w:val="24"/>
+        </w:rPr>
+        <w:t>B</w:t>
+      </w:r>
+      <w:r>
+        <w:rPr>
+          <w:sz w:val="24"/>
+          <w:szCs w:val="24"/>
+        </w:rPr>
+        <w:t xml:space="preserve">ased on this information, we hypothesized that </w:t>
+      </w:r>
+      <w:r>
+        <w:rPr>
+          <w:sz w:val="24"/>
+          <w:szCs w:val="24"/>
+        </w:rPr>
+        <w:t>low snowpack</w:t>
+      </w:r>
+      <w:r>
+        <w:rPr>
+          <w:sz w:val="24"/>
+          <w:szCs w:val="24"/>
+        </w:rPr>
+        <w:t>, especially in the early season where conditions are more variable,</w:t>
+      </w:r>
+      <w:r>
+        <w:rPr>
+          <w:sz w:val="24"/>
+          <w:szCs w:val="24"/>
+        </w:rPr>
+        <w:t xml:space="preserve"> could have reduced insulating capacities</w:t>
+      </w:r>
+      <w:r>
+        <w:rPr>
+          <w:sz w:val="24"/>
+          <w:szCs w:val="24"/>
+        </w:rPr>
+        <w:t xml:space="preserve"> </w:t>
+      </w:r>
+      <w:r>
+        <w:rPr>
+          <w:sz w:val="24"/>
+          <w:szCs w:val="24"/>
+        </w:rPr>
+        <w:t>lead</w:t>
+      </w:r>
+      <w:r>
+        <w:rPr>
+          <w:sz w:val="24"/>
+          <w:szCs w:val="24"/>
+        </w:rPr>
+        <w:t>ing</w:t>
+      </w:r>
+      <w:r>
+        <w:rPr>
+          <w:sz w:val="24"/>
+          <w:szCs w:val="24"/>
+        </w:rPr>
+        <w:t xml:space="preserve"> to </w:t>
+      </w:r>
+      <w:r>
+        <w:rPr>
+          <w:sz w:val="24"/>
+          <w:szCs w:val="24"/>
+        </w:rPr>
+        <w:t>greater</w:t>
+      </w:r>
+      <w:r>
+        <w:rPr>
+          <w:sz w:val="24"/>
+          <w:szCs w:val="24"/>
+        </w:rPr>
+        <w:t xml:space="preserve"> temperature</w:t>
+      </w:r>
+      <w:r>
+        <w:rPr>
+          <w:sz w:val="24"/>
+          <w:szCs w:val="24"/>
+        </w:rPr>
+        <w:t xml:space="preserve"> variability</w:t>
+      </w:r>
+      <w:r>
+        <w:rPr>
+          <w:sz w:val="24"/>
+          <w:szCs w:val="24"/>
+        </w:rPr>
+        <w:t xml:space="preserve">, </w:t>
+      </w:r>
+      <w:r>
+        <w:rPr>
+          <w:sz w:val="24"/>
+          <w:szCs w:val="24"/>
+        </w:rPr>
+        <w:t>higher egg mortality</w:t>
+      </w:r>
+      <w:r>
+        <w:rPr>
+          <w:sz w:val="24"/>
+          <w:szCs w:val="24"/>
+        </w:rPr>
+        <w:t xml:space="preserve"> and lower stock productivity</w:t>
+      </w:r>
+      <w:r>
+        <w:rPr>
+          <w:sz w:val="24"/>
+          <w:szCs w:val="24"/>
+        </w:rPr>
+        <w:t xml:space="preserve"> </w:t>
+      </w:r>
+      <w:r>
+        <w:rPr>
+          <w:sz w:val="24"/>
+          <w:szCs w:val="24"/>
+        </w:rPr>
+        <w:fldChar w:fldCharType="begin"/>
+      </w:r>
+      <w:r>
+        <w:rPr>
+          <w:sz w:val="24"/>
+          <w:szCs w:val="24"/>
+        </w:rPr>
+        <w:instrText xml:space="preserve"> ADDIN ZOTERO_ITEM CSL_CITATION {"citationID":"bxp7GSQt","properties":{"formattedCitation":"(Jallen et al. 2022)","plainCitation":"(Jallen et al. 2022)","noteIndex":0},"citationItems":[{"id":1465,"uris":["http://zotero.org/users/8784224/items/U4F54IF6"],"itemData":{"id":1465,"type":"article-journal","container-title":"Alaska Department of Fish and Game, Special Publication Anchorage","language":"en","source":"Zotero","title":"Yukon River salmon stock status and salmon fisheries, 2022: A report to the Alaska Board of Fisheries, January 2023.","volume":"No. 22-20","author":[{"family":"Jallen","given":"Deena M"},{"family":"Gleason","given":"Christy M"},{"family":"Borba","given":"Bonnie M"},{"family":"West","given":"Fred W"},{"family":"Decker","given":"Sam K S"}],"issued":{"date-parts":[["2022"]]}}}],"schema":"https://github.com/citation-style-language/schema/raw/master/csl-citation.json"} </w:instrText>
+      </w:r>
+      <w:r>
+        <w:rPr>
+          <w:sz w:val="24"/>
+          <w:szCs w:val="24"/>
+        </w:rPr>
+        <w:fldChar w:fldCharType="separate"/>
+      </w:r>
+      <w:r>
+        <w:rPr>
+          <w:noProof/>
+          <w:sz w:val="24"/>
+          <w:szCs w:val="24"/>
+        </w:rPr>
+        <w:t>(Jallen et al. 2022)</w:t>
+      </w:r>
+      <w:r>
+        <w:rPr>
+          <w:sz w:val="24"/>
+          <w:szCs w:val="24"/>
+        </w:rPr>
+        <w:fldChar w:fldCharType="end"/>
+      </w:r>
+      <w:r>
+        <w:rPr>
+          <w:sz w:val="24"/>
+          <w:szCs w:val="24"/>
+        </w:rPr>
+        <w:t xml:space="preserve">. While we did not find </w:t>
+      </w:r>
+      <w:r>
+        <w:rPr>
+          <w:sz w:val="24"/>
+          <w:szCs w:val="24"/>
+        </w:rPr>
+        <w:t xml:space="preserve">strong </w:t>
+      </w:r>
+      <w:r>
+        <w:rPr>
+          <w:sz w:val="24"/>
+          <w:szCs w:val="24"/>
+        </w:rPr>
+        <w:t xml:space="preserve">support for this hypothesis in our analysis, </w:t>
+      </w:r>
+      <w:r>
+        <w:rPr>
+          <w:sz w:val="24"/>
+          <w:szCs w:val="24"/>
+        </w:rPr>
+        <w:t>there was weak support for a positive relationship between Fall snowpack and egg to juvenile survival</w:t>
+      </w:r>
+      <w:r>
+        <w:rPr>
+          <w:sz w:val="24"/>
+          <w:szCs w:val="24"/>
+        </w:rPr>
+        <w:t xml:space="preserve"> (Figure 4, Table 2)</w:t>
+      </w:r>
+      <w:r>
+        <w:rPr>
+          <w:sz w:val="24"/>
+          <w:szCs w:val="24"/>
+        </w:rPr>
+        <w:t xml:space="preserve">, suggesting that years with high snowpack </w:t>
+      </w:r>
+      <w:r>
+        <w:rPr>
+          <w:sz w:val="24"/>
+          <w:szCs w:val="24"/>
+        </w:rPr>
+        <w:t>confer</w:t>
+      </w:r>
+      <w:r>
+        <w:rPr>
+          <w:sz w:val="24"/>
+          <w:szCs w:val="24"/>
+        </w:rPr>
+        <w:t xml:space="preserve"> </w:t>
+      </w:r>
+      <w:r>
+        <w:rPr>
+          <w:sz w:val="24"/>
+          <w:szCs w:val="24"/>
+        </w:rPr>
+        <w:t xml:space="preserve">a weak positive </w:t>
+      </w:r>
+      <w:r>
+        <w:rPr>
+          <w:sz w:val="24"/>
+          <w:szCs w:val="24"/>
+        </w:rPr>
+        <w:t>relationship with</w:t>
+      </w:r>
+      <w:r>
+        <w:rPr>
+          <w:sz w:val="24"/>
+          <w:szCs w:val="24"/>
+        </w:rPr>
+        <w:t xml:space="preserve"> stock productivity</w:t>
+      </w:r>
+      <w:r>
+        <w:rPr>
+          <w:sz w:val="24"/>
+          <w:szCs w:val="24"/>
+        </w:rPr>
+        <w:t>.</w:t>
+      </w:r>
+      <w:r>
+        <w:rPr>
+          <w:sz w:val="24"/>
+          <w:szCs w:val="24"/>
+        </w:rPr>
+        <w:t xml:space="preserve"> However, we were likely limited in detecting an effect as</w:t>
+      </w:r>
+      <w:r>
+        <w:rPr>
+          <w:sz w:val="24"/>
+          <w:szCs w:val="24"/>
+        </w:rPr>
+        <w:t xml:space="preserve"> </w:t>
+      </w:r>
+      <w:r>
+        <w:rPr>
+          <w:sz w:val="24"/>
+          <w:szCs w:val="24"/>
+        </w:rPr>
+        <w:t xml:space="preserve">the </w:t>
       </w:r>
       <w:r>
         <w:rPr>
@@ -11153,120 +11511,35 @@
           <w:sz w:val="24"/>
           <w:szCs w:val="24"/>
         </w:rPr>
-        <w:t xml:space="preserve">can insulate and stabilize temperatures </w:t>
-      </w:r>
-      <w:r>
-        <w:rPr>
-          <w:sz w:val="24"/>
-          <w:szCs w:val="24"/>
-        </w:rPr>
-        <w:t xml:space="preserve">by </w:t>
-      </w:r>
-      <w:r>
-        <w:rPr>
-          <w:sz w:val="24"/>
-          <w:szCs w:val="24"/>
-        </w:rPr>
-        <w:t>protecting</w:t>
-      </w:r>
-      <w:r>
-        <w:rPr>
-          <w:sz w:val="24"/>
-          <w:szCs w:val="24"/>
-        </w:rPr>
-        <w:t xml:space="preserve"> eggs against</w:t>
-      </w:r>
-      <w:r>
-        <w:rPr>
-          <w:sz w:val="24"/>
-          <w:szCs w:val="24"/>
-        </w:rPr>
-        <w:t xml:space="preserve"> extreme cold</w:t>
-      </w:r>
-      <w:r>
-        <w:rPr>
-          <w:sz w:val="24"/>
-          <w:szCs w:val="24"/>
-        </w:rPr>
-        <w:t xml:space="preserve"> conditions in</w:t>
-      </w:r>
-      <w:r>
-        <w:rPr>
-          <w:sz w:val="24"/>
-          <w:szCs w:val="24"/>
-        </w:rPr>
-        <w:t xml:space="preserve"> interior Alaska and Canada </w:t>
-      </w:r>
-      <w:r>
-        <w:rPr>
-          <w:sz w:val="24"/>
-          <w:szCs w:val="24"/>
-        </w:rPr>
-        <w:fldChar w:fldCharType="begin"/>
-      </w:r>
-      <w:r>
-        <w:rPr>
-          <w:sz w:val="24"/>
-          <w:szCs w:val="24"/>
-        </w:rPr>
-        <w:instrText xml:space="preserve"> ADDIN ZOTERO_ITEM CSL_CITATION {"citationID":"eBDEzAkB","properties":{"formattedCitation":"(Raymond-Yakoubian 2009, Jallen et al. 2022)","plainCitation":"(Raymond-Yakoubian 2009, Jallen et al. 2022)","noteIndex":0},"citationItems":[{"id":5195,"uris":["http://zotero.org/users/8784224/items/4KGLINDI"],"itemData":{"id":5195,"type":"article-journal","abstract":"The local traditional knowledge (LTK) work outlined in this report is a component of a larger project to identify and evaluate life history patterns of use of marine resources (habitat and food) by Chinook salmon (Oncorhynchus tshawytscha), and to explore how these patterns are affected by climate-ocean conditions in the Bering Sea and North Pacific Ocean. The LTK component comprised approximately 6.5% of the overall budget for the Climate-Ocean Effects on Chinook Salmon project. One of the reasons that Chinook salmon were chosen as the focus of this project is because of their importance as a subsistence food for Western Alaska communities. New analyses and syntheses of historical data, as well as the collection and analysis of new field and laboratory data, including LTK, are being used to address this issue. The LTK component of this project included interviews with Local Experts in three communities in the Bering Strait/Norton Sound region (Brevig Mission, Golovin and Unalakleet) on the topics of changes to salmon populations, the environment and the climate.","container-title":"AYK SSI","language":"en","source":"Zotero","title":"Climate-Ocean Effects on Chinook Salmon: Local Traditional Knowledge Component","URL":"https://akssfapm.s3.amazonaws.com/APM_Uploads/2006/45128(700)/.pdf/raymondyakoubian2010beringstraitsregionchinookltk.pdf","author":[{"family":"Raymond-Yakoubian","given":"Julie"}],"issued":{"date-parts":[["2009"]]}}},{"id":1465,"uris":["http://zotero.org/users/8784224/items/U4F54IF6"],"itemData":{"id":1465,"type":"article-journal","container-title":"Alaska Department of Fish and Game, Special Publication Anchorage","language":"en","source":"Zotero","title":"Yukon River salmon stock status and salmon fisheries, 2022: A report to the Alaska Board of Fisheries, January 2023.","volume":"No. 22-20","author":[{"family":"Jallen","given":"Deena M"},{"family":"Gleason","given":"Christy M"},{"family":"Borba","given":"Bonnie M"},{"family":"West","given":"Fred W"},{"family":"Decker","given":"Sam K S"}],"issued":{"date-parts":[["2022"]]}}}],"schema":"https://github.com/citation-style-language/schema/raw/master/csl-citation.json"} </w:instrText>
-      </w:r>
-      <w:r>
-        <w:rPr>
-          <w:sz w:val="24"/>
-          <w:szCs w:val="24"/>
-        </w:rPr>
-        <w:fldChar w:fldCharType="separate"/>
-      </w:r>
-      <w:r>
-        <w:rPr>
-          <w:noProof/>
-          <w:sz w:val="24"/>
-          <w:szCs w:val="24"/>
-        </w:rPr>
-        <w:t>(Raymond-Yakoubian 2009, Jallen et al. 2022)</w:t>
-      </w:r>
-      <w:r>
-        <w:rPr>
-          <w:sz w:val="24"/>
-          <w:szCs w:val="24"/>
-        </w:rPr>
-        <w:fldChar w:fldCharType="end"/>
-      </w:r>
-      <w:r>
-        <w:rPr>
-          <w:sz w:val="24"/>
-          <w:szCs w:val="24"/>
-        </w:rPr>
-        <w:t xml:space="preserve">. </w:t>
-      </w:r>
-      <w:r>
-        <w:rPr>
-          <w:sz w:val="24"/>
-          <w:szCs w:val="24"/>
-        </w:rPr>
-        <w:t xml:space="preserve">Based on this information, we hypothesized that </w:t>
-      </w:r>
-      <w:r>
-        <w:rPr>
-          <w:sz w:val="24"/>
-          <w:szCs w:val="24"/>
-        </w:rPr>
-        <w:t>low snowpack</w:t>
-      </w:r>
-      <w:r>
-        <w:rPr>
-          <w:sz w:val="24"/>
-          <w:szCs w:val="24"/>
-        </w:rPr>
-        <w:t>, especially in the early season where conditions are more seasonally variable,</w:t>
-      </w:r>
-      <w:r>
-        <w:rPr>
-          <w:sz w:val="24"/>
-          <w:szCs w:val="24"/>
-        </w:rPr>
-        <w:t xml:space="preserve"> could have reduced insulating capacities</w:t>
+        <w:t xml:space="preserve">metric </w:t>
+      </w:r>
+      <w:r>
+        <w:rPr>
+          <w:sz w:val="24"/>
+          <w:szCs w:val="24"/>
+        </w:rPr>
+        <w:t xml:space="preserve">was </w:t>
+      </w:r>
+      <w:r>
+        <w:rPr>
+          <w:sz w:val="24"/>
+          <w:szCs w:val="24"/>
+        </w:rPr>
+        <w:t>relatively</w:t>
+      </w:r>
+      <w:r>
+        <w:rPr>
+          <w:sz w:val="24"/>
+          <w:szCs w:val="24"/>
+        </w:rPr>
+        <w:t xml:space="preserve"> course</w:t>
+      </w:r>
+      <w:r>
+        <w:rPr>
+          <w:sz w:val="24"/>
+          <w:szCs w:val="24"/>
+        </w:rPr>
+        <w:t>.</w:t>
       </w:r>
       <w:r>
         <w:rPr>
@@ -11280,231 +11553,6 @@
           <w:sz w:val="24"/>
           <w:szCs w:val="24"/>
         </w:rPr>
-        <w:t>lead</w:t>
-      </w:r>
-      <w:r>
-        <w:rPr>
-          <w:sz w:val="24"/>
-          <w:szCs w:val="24"/>
-        </w:rPr>
-        <w:t>ing</w:t>
-      </w:r>
-      <w:r>
-        <w:rPr>
-          <w:sz w:val="24"/>
-          <w:szCs w:val="24"/>
-        </w:rPr>
-        <w:t xml:space="preserve"> to </w:t>
-      </w:r>
-      <w:r>
-        <w:rPr>
-          <w:sz w:val="24"/>
-          <w:szCs w:val="24"/>
-        </w:rPr>
-        <w:t xml:space="preserve">more variable temperatures, </w:t>
-      </w:r>
-      <w:r>
-        <w:rPr>
-          <w:sz w:val="24"/>
-          <w:szCs w:val="24"/>
-        </w:rPr>
-        <w:t>higher egg mortality</w:t>
-      </w:r>
-      <w:r>
-        <w:rPr>
-          <w:sz w:val="24"/>
-          <w:szCs w:val="24"/>
-        </w:rPr>
-        <w:t xml:space="preserve"> and lower stock productivity</w:t>
-      </w:r>
-      <w:r>
-        <w:rPr>
-          <w:sz w:val="24"/>
-          <w:szCs w:val="24"/>
-        </w:rPr>
-        <w:t xml:space="preserve"> </w:t>
-      </w:r>
-      <w:r>
-        <w:rPr>
-          <w:sz w:val="24"/>
-          <w:szCs w:val="24"/>
-        </w:rPr>
-        <w:fldChar w:fldCharType="begin"/>
-      </w:r>
-      <w:r>
-        <w:rPr>
-          <w:sz w:val="24"/>
-          <w:szCs w:val="24"/>
-        </w:rPr>
-        <w:instrText xml:space="preserve"> ADDIN ZOTERO_ITEM CSL_CITATION {"citationID":"bxp7GSQt","properties":{"formattedCitation":"(Jallen et al. 2022)","plainCitation":"(Jallen et al. 2022)","noteIndex":0},"citationItems":[{"id":1465,"uris":["http://zotero.org/users/8784224/items/U4F54IF6"],"itemData":{"id":1465,"type":"article-journal","container-title":"Alaska Department of Fish and Game, Special Publication Anchorage","language":"en","source":"Zotero","title":"Yukon River salmon stock status and salmon fisheries, 2022: A report to the Alaska Board of Fisheries, January 2023.","volume":"No. 22-20","author":[{"family":"Jallen","given":"Deena M"},{"family":"Gleason","given":"Christy M"},{"family":"Borba","given":"Bonnie M"},{"family":"West","given":"Fred W"},{"family":"Decker","given":"Sam K S"}],"issued":{"date-parts":[["2022"]]}}}],"schema":"https://github.com/citation-style-language/schema/raw/master/csl-citation.json"} </w:instrText>
-      </w:r>
-      <w:r>
-        <w:rPr>
-          <w:sz w:val="24"/>
-          <w:szCs w:val="24"/>
-        </w:rPr>
-        <w:fldChar w:fldCharType="separate"/>
-      </w:r>
-      <w:r>
-        <w:rPr>
-          <w:noProof/>
-          <w:sz w:val="24"/>
-          <w:szCs w:val="24"/>
-        </w:rPr>
-        <w:t>(Jallen et al. 2022)</w:t>
-      </w:r>
-      <w:r>
-        <w:rPr>
-          <w:sz w:val="24"/>
-          <w:szCs w:val="24"/>
-        </w:rPr>
-        <w:fldChar w:fldCharType="end"/>
-      </w:r>
-      <w:r>
-        <w:rPr>
-          <w:sz w:val="24"/>
-          <w:szCs w:val="24"/>
-        </w:rPr>
-        <w:t xml:space="preserve">. While we did not find </w:t>
-      </w:r>
-      <w:r>
-        <w:rPr>
-          <w:sz w:val="24"/>
-          <w:szCs w:val="24"/>
-        </w:rPr>
-        <w:t xml:space="preserve">strong </w:t>
-      </w:r>
-      <w:r>
-        <w:rPr>
-          <w:sz w:val="24"/>
-          <w:szCs w:val="24"/>
-        </w:rPr>
-        <w:t xml:space="preserve">support for this hypothesis in our analysis, </w:t>
-      </w:r>
-      <w:r>
-        <w:rPr>
-          <w:sz w:val="24"/>
-          <w:szCs w:val="24"/>
-        </w:rPr>
-        <w:t>there was weak support for a positive relationship between Fall snowpack and egg to juvenile survival</w:t>
-      </w:r>
-      <w:r>
-        <w:rPr>
-          <w:sz w:val="24"/>
-          <w:szCs w:val="24"/>
-        </w:rPr>
-        <w:t xml:space="preserve"> (Figure 4, Table 2)</w:t>
-      </w:r>
-      <w:r>
-        <w:rPr>
-          <w:sz w:val="24"/>
-          <w:szCs w:val="24"/>
-        </w:rPr>
-        <w:t xml:space="preserve">, suggesting that years with high snowpack </w:t>
-      </w:r>
-      <w:r>
-        <w:rPr>
-          <w:sz w:val="24"/>
-          <w:szCs w:val="24"/>
-        </w:rPr>
-        <w:t>confer</w:t>
-      </w:r>
-      <w:r>
-        <w:rPr>
-          <w:sz w:val="24"/>
-          <w:szCs w:val="24"/>
-        </w:rPr>
-        <w:t xml:space="preserve"> </w:t>
-      </w:r>
-      <w:r>
-        <w:rPr>
-          <w:sz w:val="24"/>
-          <w:szCs w:val="24"/>
-        </w:rPr>
-        <w:t xml:space="preserve">a weak positive </w:t>
-      </w:r>
-      <w:r>
-        <w:rPr>
-          <w:sz w:val="24"/>
-          <w:szCs w:val="24"/>
-        </w:rPr>
-        <w:t>relationship with</w:t>
-      </w:r>
-      <w:r>
-        <w:rPr>
-          <w:sz w:val="24"/>
-          <w:szCs w:val="24"/>
-        </w:rPr>
-        <w:t xml:space="preserve"> stock productivity</w:t>
-      </w:r>
-      <w:r>
-        <w:rPr>
-          <w:sz w:val="24"/>
-          <w:szCs w:val="24"/>
-        </w:rPr>
-        <w:t>.</w:t>
-      </w:r>
-      <w:r>
-        <w:rPr>
-          <w:sz w:val="24"/>
-          <w:szCs w:val="24"/>
-        </w:rPr>
-        <w:t xml:space="preserve"> However, we were likely limited in detecting an effect as</w:t>
-      </w:r>
-      <w:r>
-        <w:rPr>
-          <w:sz w:val="24"/>
-          <w:szCs w:val="24"/>
-        </w:rPr>
-        <w:t xml:space="preserve"> </w:t>
-      </w:r>
-      <w:r>
-        <w:rPr>
-          <w:sz w:val="24"/>
-          <w:szCs w:val="24"/>
-        </w:rPr>
-        <w:t>t</w:t>
-      </w:r>
-      <w:r>
-        <w:rPr>
-          <w:sz w:val="24"/>
-          <w:szCs w:val="24"/>
-        </w:rPr>
-        <w:t xml:space="preserve">he metric we used for snowpack was </w:t>
-      </w:r>
-      <w:r>
-        <w:rPr>
-          <w:sz w:val="24"/>
-          <w:szCs w:val="24"/>
-        </w:rPr>
-        <w:t>relatively</w:t>
-      </w:r>
-      <w:r>
-        <w:rPr>
-          <w:sz w:val="24"/>
-          <w:szCs w:val="24"/>
-        </w:rPr>
-        <w:t xml:space="preserve"> course</w:t>
-      </w:r>
-      <w:r>
-        <w:rPr>
-          <w:sz w:val="24"/>
-          <w:szCs w:val="24"/>
-        </w:rPr>
-        <w:t>.</w:t>
-      </w:r>
-      <w:r>
-        <w:rPr>
-          <w:sz w:val="24"/>
-          <w:szCs w:val="24"/>
-        </w:rPr>
-        <w:t xml:space="preserve"> </w:t>
-      </w:r>
-      <w:r>
-        <w:rPr>
-          <w:sz w:val="24"/>
-          <w:szCs w:val="24"/>
-        </w:rPr>
         <w:t>We used snow depth in Circle AK as a regional indicator of snowpack, however,</w:t>
       </w:r>
       <w:r>
@@ -11561,14 +11609,7 @@
           <w:sz w:val="24"/>
           <w:szCs w:val="24"/>
         </w:rPr>
-        <w:t xml:space="preserve">the local effects that would likely impact significant egg mortality are not accounted for here. More specific indices would likely return larger effect sizes.   </w:t>
-      </w:r>
-      <w:r>
-        <w:rPr>
-          <w:sz w:val="24"/>
-          <w:szCs w:val="24"/>
-        </w:rPr>
-        <w:t xml:space="preserve"> </w:t>
+        <w:t xml:space="preserve">the local effects that would likely impact significant egg mortality are not accounted for here. </w:t>
       </w:r>
     </w:p>
     <w:p>
@@ -11938,7 +11979,73 @@
           <w:sz w:val="24"/>
           <w:szCs w:val="24"/>
         </w:rPr>
-        <w:t xml:space="preserve">While we used SFI as a proxy for marine condition due to its long time series, </w:t>
+        <w:t xml:space="preserve">During warm conditions, </w:t>
+      </w:r>
+      <w:proofErr w:type="spellStart"/>
+      <w:r>
+        <w:rPr>
+          <w:sz w:val="24"/>
+          <w:szCs w:val="24"/>
+        </w:rPr>
+        <w:t>juvebile</w:t>
+      </w:r>
+      <w:proofErr w:type="spellEnd"/>
+      <w:r>
+        <w:rPr>
+          <w:sz w:val="24"/>
+          <w:szCs w:val="24"/>
+        </w:rPr>
+        <w:t xml:space="preserve"> chum salmon are more likely to feed on gelatinous zooplankton, which are less lipid rich than forage fishes or juvenile pollock </w:t>
+      </w:r>
+      <w:r>
+        <w:rPr>
+          <w:sz w:val="24"/>
+          <w:szCs w:val="24"/>
+        </w:rPr>
+        <w:fldChar w:fldCharType="begin"/>
+      </w:r>
+      <w:r>
+        <w:rPr>
+          <w:sz w:val="24"/>
+          <w:szCs w:val="24"/>
+        </w:rPr>
+        <w:instrText xml:space="preserve"> ADDIN ZOTERO_ITEM CSL_CITATION {"citationID":"fbXdxpqN","properties":{"formattedCitation":"(Kaga et al. 2013, Farley et al. 2024)","plainCitation":"(Kaga et al. 2013, Farley et al. 2024)","noteIndex":0},"citationItems":[{"id":3500,"uris":["http://zotero.org/users/8784224/items/4MTFFK3U"],"itemData":{"id":3500,"type":"article-journal","abstract":"To assess effects of intra- and inter-specific interactions on chum salmon in the central Bering Sea, chum salmon lipid content was analyzed as a proxy for body condition. We measured the lipid contents of 466 immature individuals collected during summer from 2002 to 2007. Individual variation in log-transformed lipid content was tested using multiple regression analysis with biological and environmental variables. A regression model that included chum salmon fork length and pink salmon CPUE (number of fish caught per 1500 m of gillnet) was the most effective in describing variation in lipid content. Path analysis showed that the negative effect of pink salmon CPUE was stronger than the effect of chum salmon CPUE on chum salmon lipid content. Stomach content analysis of 283 chum salmon indicated non-crustacean zooplankton (appendicularian, chaetognath, cnidarian, ctenophore, polychaete, and pteropod) was higher under conditions of high pink salmon CPUE. Increased consumption of non-crustacean zooplankton containing a low lipid level could lower the lipid content of chum salmon. Thus, chum salmon lipid content could be affected directly by their shift in prey items and indirectly by interspecific competition with pink salmon.","container-title":"Marine Ecology Progress Series","DOI":"10.3354/meps10179","ISSN":"0171-8630, 1616-1599","journalAbbreviation":"Mar. Ecol. Prog. Ser.","language":"en","page":"211-221","source":"DOI.org (Crossref)","title":"Lipid content of chum salmon Oncorhynchus keta affected by pink salmon O. gorbuscha abundance in the central Bering Sea","volume":"478","author":[{"family":"Kaga","given":"T"},{"family":"Sato","given":"S"},{"family":"Azumaya","given":"T"},{"family":"Davis","given":"Nd"},{"family":"Fukuwaka","given":"M"}],"issued":{"date-parts":[["2013",3,25]]}}},{"id":3657,"uris":["http://zotero.org/users/8784224/items/FLH9GM3V"],"itemData":{"id":3657,"type":"article-journal","abstract":"Recent precipitous declines in western Alaska chum salmon Oncorhynchus keta returns followed unprecedented warming in the northern Bering Sea ecosystem. To better understand the role of anomalous events on the early marine ecology of juvenile chum salmon in the northern Bering Sea, we utilized time-series observations over a 17 yr period (2003–2019) of sea surface temperature (SST) and juvenile chum salmon size (length and weight), diet, energy density, and relative abundance. Particular attention was paid to more recent (2014–2019) years in which there was unprecedented loss of sea ice in the northern Being Sea in comparison to previous warm (2003–2005) and cold (2006–2013) periods. Our findings indicate significant correlations between SST and juvenile chum salmon relative biomass (positive) and energy density (negative). We found that juvenile chum salmon were larger during warm periods than during cold periods; however, there was no significant difference in their length and weight between the warm periods. Juvenile chum salmon fed on lower quality prey during warm periods than during cold periods, with an increase in the proportion of lower quality prey during the recent warm period. Consequently, the energy density of juvenile chum salmon was also lower during warm periods than during cold periods, with the lowest values occurring during the recent warm period (2014–2019). These results identify a shift in energy allocation and/or prey quality of juvenile chum salmon with temperature and illustrate how marine ecosystems have altered the nutritional condition of juvenile chum salmon prior to winter, when energy reserves are considered critical to survival.","container-title":"Marine Ecology Progress Series","DOI":"10.3354/meps14491","ISSN":"0171-8630, 1616-1599","journalAbbreviation":"Mar. Ecol. Prog. Ser.","language":"en","page":"149-160","source":"DOI.org (Crossref)","title":"Critical periods in the marine life history of juvenile western Alaska chum salmon in a changing climate","volume":"726","author":[{"family":"Farley","given":"Ev"},{"family":"Yasumiishi","given":"Em"},{"family":"Murphy","given":"Jm"},{"family":"Strasburger","given":"W"},{"family":"Sewall","given":"F"},{"family":"Howard","given":"K"},{"family":"Garcia","given":"S"},{"family":"Moss","given":"Jh"}],"issued":{"date-parts":[["2024",1,11]]}}}],"schema":"https://github.com/citation-style-language/schema/raw/master/csl-citation.json"} </w:instrText>
+      </w:r>
+      <w:r>
+        <w:rPr>
+          <w:sz w:val="24"/>
+          <w:szCs w:val="24"/>
+        </w:rPr>
+        <w:fldChar w:fldCharType="separate"/>
+      </w:r>
+      <w:r>
+        <w:rPr>
+          <w:noProof/>
+          <w:sz w:val="24"/>
+          <w:szCs w:val="24"/>
+        </w:rPr>
+        <w:t>(Kaga et al. 2013, Farley et al. 2024)</w:t>
+      </w:r>
+      <w:r>
+        <w:rPr>
+          <w:sz w:val="24"/>
+          <w:szCs w:val="24"/>
+        </w:rPr>
+        <w:fldChar w:fldCharType="end"/>
+      </w:r>
+      <w:r>
+        <w:rPr>
+          <w:sz w:val="24"/>
+          <w:szCs w:val="24"/>
+        </w:rPr>
+        <w:t>. W</w:t>
+      </w:r>
+      <w:r>
+        <w:rPr>
+          <w:sz w:val="24"/>
+          <w:szCs w:val="24"/>
+        </w:rPr>
+        <w:t xml:space="preserve">e used SFI as a proxy for marine condition due to its long time series, </w:t>
       </w:r>
       <w:r>
         <w:rPr>
@@ -11973,7 +12080,14 @@
           <w:sz w:val="24"/>
           <w:szCs w:val="24"/>
         </w:rPr>
-        <w:t xml:space="preserve">fish </w:t>
+        <w:t>chum</w:t>
+      </w:r>
+      <w:r>
+        <w:rPr>
+          <w:sz w:val="24"/>
+          <w:szCs w:val="24"/>
+        </w:rPr>
+        <w:t xml:space="preserve"> </w:t>
       </w:r>
       <w:r>
         <w:rPr>
@@ -12032,7 +12146,21 @@
           <w:sz w:val="24"/>
           <w:szCs w:val="24"/>
         </w:rPr>
-        <w:t xml:space="preserve">enhance fish growth rates and improve the prey base, however we did not find evidence of this relationship for </w:t>
+        <w:t>enhance growth rates and improve the prey base</w:t>
+      </w:r>
+      <w:r>
+        <w:rPr>
+          <w:sz w:val="24"/>
+          <w:szCs w:val="24"/>
+        </w:rPr>
+        <w:t xml:space="preserve"> for many salmonids</w:t>
+      </w:r>
+      <w:r>
+        <w:rPr>
+          <w:sz w:val="24"/>
+          <w:szCs w:val="24"/>
+        </w:rPr>
+        <w:t xml:space="preserve">, however we did not find evidence of this relationship for </w:t>
       </w:r>
       <w:r>
         <w:rPr>
@@ -12060,99 +12188,113 @@
           <w:sz w:val="24"/>
           <w:szCs w:val="24"/>
         </w:rPr>
+        <w:t xml:space="preserve"> E</w:t>
+      </w:r>
+      <w:r>
+        <w:rPr>
+          <w:sz w:val="24"/>
+          <w:szCs w:val="24"/>
+        </w:rPr>
+        <w:t>stimated relationships between SST and chum growth or productivity are variable</w:t>
+      </w:r>
+      <w:r>
+        <w:rPr>
+          <w:sz w:val="24"/>
+          <w:szCs w:val="24"/>
+        </w:rPr>
+        <w:t xml:space="preserve"> in the literature</w:t>
+      </w:r>
+      <w:r>
+        <w:rPr>
+          <w:sz w:val="24"/>
+          <w:szCs w:val="24"/>
+        </w:rPr>
+        <w:t>. Fo</w:t>
+      </w:r>
+      <w:r>
+        <w:rPr>
+          <w:sz w:val="24"/>
+          <w:szCs w:val="24"/>
+        </w:rPr>
+        <w:t>r</w:t>
+      </w:r>
+      <w:r>
+        <w:rPr>
+          <w:sz w:val="24"/>
+          <w:szCs w:val="24"/>
+        </w:rPr>
+        <w:t xml:space="preserve"> example, g</w:t>
+      </w:r>
+      <w:r>
+        <w:rPr>
+          <w:sz w:val="24"/>
+          <w:szCs w:val="24"/>
+        </w:rPr>
+        <w:t xml:space="preserve">rowth estimated using scales for Norton Sound and Western AK Chum salmon did not indicate correlations between SST and growth </w:t>
+      </w:r>
+      <w:r>
+        <w:rPr>
+          <w:sz w:val="24"/>
+          <w:szCs w:val="24"/>
+        </w:rPr>
+        <w:fldChar w:fldCharType="begin"/>
+      </w:r>
+      <w:r>
+        <w:rPr>
+          <w:sz w:val="24"/>
+          <w:szCs w:val="24"/>
+        </w:rPr>
+        <w:instrText xml:space="preserve"> ADDIN ZOTERO_ITEM CSL_CITATION {"citationID":"hYrox2wC","properties":{"formattedCitation":"(Ruggerone &amp; Agler 2008, Agler et al. 2013)","plainCitation":"(Ruggerone &amp; Agler 2008, Agler et al. 2013)","noteIndex":0},"citationItems":[{"id":5210,"uris":["http://zotero.org/users/8784224/items/T4F69DDS"],"itemData":{"id":5210,"type":"report","event-place":"Natural Resources Consultants, Inc, Seattle, WA and ADF&amp;G Division of Commercial Fisheries, Mark, Tag, and Age Lab, Juneau, AK.","page":"1-57","publisher-place":"Natural Resources Consultants, Inc, Seattle, WA and ADF&amp;G Division of Commercial Fisheries, Mark, Tag, and Age Lab, Juneau, AK.","title":"Retrospective analyses of AYK chum and coho salmon. 2008 Arctic Yukon Kuskokwim Sustainable Salmon Initiative Project Product.","author":[{"family":"Ruggerone","given":"G.T."},{"family":"Agler","given":"B.A."}],"issued":{"date-parts":[["2008"]]}}},{"id":882,"uris":["http://zotero.org/users/8784224/items/3UQ965V6"],"itemData":{"id":882,"type":"article-journal","container-title":"Deep Sea Research Part II: Topical Studies in Oceanography","DOI":"10.1016/j.dsr2.2013.03.028","ISSN":"09670645","journalAbbreviation":"Deep Sea Research Part II: Topical Studies in Oceanography","language":"en","page":"165-177","source":"DOI.org (Crossref)","title":"Historical growth of Bristol Bay and Yukon River, Alaska chum salmon (Oncorhynchus keta) in relation to climate and inter- and intraspecific competition","volume":"94","author":[{"family":"Agler","given":"Beverly A."},{"family":"Ruggerone","given":"Gregory T."},{"family":"Wilson","given":"Lorna I."},{"family":"Mueter","given":"Franz J."}],"issued":{"date-parts":[["2013",10]]}}}],"schema":"https://github.com/citation-style-language/schema/raw/master/csl-citation.json"} </w:instrText>
+      </w:r>
+      <w:r>
+        <w:rPr>
+          <w:sz w:val="24"/>
+          <w:szCs w:val="24"/>
+        </w:rPr>
+        <w:fldChar w:fldCharType="separate"/>
+      </w:r>
+      <w:r>
+        <w:rPr>
+          <w:noProof/>
+          <w:sz w:val="24"/>
+          <w:szCs w:val="24"/>
+        </w:rPr>
+        <w:t>(Ruggerone &amp; Agler 2008, Agler et al. 2013)</w:t>
+      </w:r>
+      <w:r>
+        <w:rPr>
+          <w:sz w:val="24"/>
+          <w:szCs w:val="24"/>
+        </w:rPr>
+        <w:fldChar w:fldCharType="end"/>
+      </w:r>
+      <w:r>
+        <w:rPr>
+          <w:sz w:val="24"/>
+          <w:szCs w:val="24"/>
+        </w:rPr>
+        <w:t xml:space="preserve">. </w:t>
+      </w:r>
+      <w:r>
+        <w:rPr>
+          <w:sz w:val="24"/>
+          <w:szCs w:val="24"/>
+        </w:rPr>
+        <w:t>Further, SST relationships between EBS and GOA Chum salmon can be nonstationary. Dampening of Aleutian Low variance that occurred in 1989 is associated with a weakening of positive relationship between EBS and GOA chum salmon productivity to a neutral relationship</w:t>
+      </w:r>
+      <w:r>
+        <w:rPr>
+          <w:sz w:val="24"/>
+          <w:szCs w:val="24"/>
+        </w:rPr>
+        <w:t>, which is what our analysis indicated as well</w:t>
+      </w:r>
+      <w:r>
+        <w:rPr>
+          <w:sz w:val="24"/>
+          <w:szCs w:val="24"/>
+        </w:rPr>
         <w:t xml:space="preserve"> </w:t>
-      </w:r>
-      <w:r>
-        <w:rPr>
-          <w:sz w:val="24"/>
-          <w:szCs w:val="24"/>
-        </w:rPr>
-        <w:t>I</w:t>
-      </w:r>
-      <w:r>
-        <w:rPr>
-          <w:sz w:val="24"/>
-          <w:szCs w:val="24"/>
-        </w:rPr>
-        <w:t>n the literature, estimated relationships between SST and chum growth or productivity are variable.</w:t>
-      </w:r>
-      <w:r>
-        <w:rPr>
-          <w:sz w:val="24"/>
-          <w:szCs w:val="24"/>
-        </w:rPr>
-        <w:t xml:space="preserve"> Fo</w:t>
-      </w:r>
-      <w:r>
-        <w:rPr>
-          <w:sz w:val="24"/>
-          <w:szCs w:val="24"/>
-        </w:rPr>
-        <w:t>r</w:t>
-      </w:r>
-      <w:r>
-        <w:rPr>
-          <w:sz w:val="24"/>
-          <w:szCs w:val="24"/>
-        </w:rPr>
-        <w:t xml:space="preserve"> example, g</w:t>
-      </w:r>
-      <w:r>
-        <w:rPr>
-          <w:sz w:val="24"/>
-          <w:szCs w:val="24"/>
-        </w:rPr>
-        <w:t xml:space="preserve">rowth estimated using scales for Norton Sound and Western AK Chum salmon did not indicate correlations between SST and growth </w:t>
-      </w:r>
-      <w:r>
-        <w:rPr>
-          <w:sz w:val="24"/>
-          <w:szCs w:val="24"/>
-        </w:rPr>
-        <w:fldChar w:fldCharType="begin"/>
-      </w:r>
-      <w:r>
-        <w:rPr>
-          <w:sz w:val="24"/>
-          <w:szCs w:val="24"/>
-        </w:rPr>
-        <w:instrText xml:space="preserve"> ADDIN ZOTERO_ITEM CSL_CITATION {"citationID":"hYrox2wC","properties":{"formattedCitation":"(Ruggerone &amp; Agler 2008, Agler et al. 2013)","plainCitation":"(Ruggerone &amp; Agler 2008, Agler et al. 2013)","noteIndex":0},"citationItems":[{"id":5210,"uris":["http://zotero.org/users/8784224/items/T4F69DDS"],"itemData":{"id":5210,"type":"report","event-place":"Natural Resources Consultants, Inc, Seattle, WA and ADF&amp;G Division of Commercial Fisheries, Mark, Tag, and Age Lab, Juneau, AK.","page":"1-57","publisher-place":"Natural Resources Consultants, Inc, Seattle, WA and ADF&amp;G Division of Commercial Fisheries, Mark, Tag, and Age Lab, Juneau, AK.","title":"Retrospective analyses of AYK chum and coho salmon. 2008 Arctic Yukon Kuskokwim Sustainable Salmon Initiative Project Product.","author":[{"family":"Ruggerone","given":"G.T."},{"family":"Agler","given":"B.A."}],"issued":{"date-parts":[["2008"]]}}},{"id":882,"uris":["http://zotero.org/users/8784224/items/3UQ965V6"],"itemData":{"id":882,"type":"article-journal","container-title":"Deep Sea Research Part II: Topical Studies in Oceanography","DOI":"10.1016/j.dsr2.2013.03.028","ISSN":"09670645","journalAbbreviation":"Deep Sea Research Part II: Topical Studies in Oceanography","language":"en","page":"165-177","source":"DOI.org (Crossref)","title":"Historical growth of Bristol Bay and Yukon River, Alaska chum salmon (Oncorhynchus keta) in relation to climate and inter- and intraspecific competition","volume":"94","author":[{"family":"Agler","given":"Beverly A."},{"family":"Ruggerone","given":"Gregory T."},{"family":"Wilson","given":"Lorna I."},{"family":"Mueter","given":"Franz J."}],"issued":{"date-parts":[["2013",10]]}}}],"schema":"https://github.com/citation-style-language/schema/raw/master/csl-citation.json"} </w:instrText>
-      </w:r>
-      <w:r>
-        <w:rPr>
-          <w:sz w:val="24"/>
-          <w:szCs w:val="24"/>
-        </w:rPr>
-        <w:fldChar w:fldCharType="separate"/>
-      </w:r>
-      <w:r>
-        <w:rPr>
-          <w:noProof/>
-          <w:sz w:val="24"/>
-          <w:szCs w:val="24"/>
-        </w:rPr>
-        <w:t>(Ruggerone &amp; Agler 2008, Agler et al. 2013)</w:t>
-      </w:r>
-      <w:r>
-        <w:rPr>
-          <w:sz w:val="24"/>
-          <w:szCs w:val="24"/>
-        </w:rPr>
-        <w:fldChar w:fldCharType="end"/>
-      </w:r>
-      <w:r>
-        <w:rPr>
-          <w:sz w:val="24"/>
-          <w:szCs w:val="24"/>
-        </w:rPr>
-        <w:t xml:space="preserve">. </w:t>
-      </w:r>
-      <w:r>
-        <w:rPr>
-          <w:sz w:val="24"/>
-          <w:szCs w:val="24"/>
-        </w:rPr>
-        <w:t xml:space="preserve">Further, SST relationships between EBS and GOA Chum salmon can be nonstationary. Dampening of Aleutian Low variance that occurred in 1989 is associated with a weakening of positive relationship between EBS and GOA chum salmon productivity to a neutral relationship </w:t>
       </w:r>
       <w:r>
         <w:rPr>
@@ -12219,6 +12361,7 @@
           <w:sz w:val="24"/>
           <w:szCs w:val="24"/>
         </w:rPr>
+        <w:lastRenderedPageBreak/>
         <w:t xml:space="preserve">Increased competition in the marine environment has been associated with changes in survival and productivity for </w:t>
       </w:r>
       <w:r>
@@ -12247,15 +12390,7 @@
           <w:sz w:val="24"/>
           <w:szCs w:val="24"/>
         </w:rPr>
-        <w:t xml:space="preserve"> Yukon River Chinook </w:t>
-      </w:r>
-      <w:r>
-        <w:rPr>
-          <w:sz w:val="24"/>
-          <w:szCs w:val="24"/>
-        </w:rPr>
-        <w:lastRenderedPageBreak/>
-        <w:t xml:space="preserve">salmon, Norton Sound chum salmon, and Bristol bay sockeye </w:t>
+        <w:t xml:space="preserve"> Yukon River Chinook salmon, Norton Sound chum salmon, and Bristol bay sockeye </w:t>
       </w:r>
       <w:r>
         <w:rPr>
@@ -12305,7 +12440,14 @@
           <w:sz w:val="24"/>
           <w:szCs w:val="24"/>
         </w:rPr>
-        <w:t xml:space="preserve">Further, growth in Kuskokwim River </w:t>
+        <w:t>G</w:t>
+      </w:r>
+      <w:r>
+        <w:rPr>
+          <w:sz w:val="24"/>
+          <w:szCs w:val="24"/>
+        </w:rPr>
+        <w:t xml:space="preserve">rowth in Kuskokwim River </w:t>
       </w:r>
       <w:r>
         <w:rPr>
@@ -12568,7 +12710,21 @@
           <w:sz w:val="24"/>
           <w:szCs w:val="24"/>
         </w:rPr>
-        <w:t xml:space="preserve"> Increased competition could result from trophic overlap and density dependent impacts.</w:t>
+        <w:t xml:space="preserve"> Increased competition could result from trophic overlap and density dependent impacts</w:t>
+      </w:r>
+      <w:r>
+        <w:rPr>
+          <w:sz w:val="24"/>
+          <w:szCs w:val="24"/>
+        </w:rPr>
+        <w:t xml:space="preserve"> among conspecifics in the marine ecosystem</w:t>
+      </w:r>
+      <w:r>
+        <w:rPr>
+          <w:sz w:val="24"/>
+          <w:szCs w:val="24"/>
+        </w:rPr>
+        <w:t>.</w:t>
       </w:r>
       <w:r>
         <w:rPr>
@@ -12751,25 +12907,7 @@
           <w:sz w:val="24"/>
           <w:szCs w:val="24"/>
         </w:rPr>
-        <w:t xml:space="preserve">ifficulty in lifecycle modeling with a broad population </w:t>
-      </w:r>
-      <w:r>
-        <w:rPr>
-          <w:rFonts w:eastAsiaTheme="minorHAnsi"/>
-          <w:color w:val="000000" w:themeColor="text1"/>
-          <w:sz w:val="24"/>
-          <w:szCs w:val="24"/>
-        </w:rPr>
-        <w:t>that traverses</w:t>
-      </w:r>
-      <w:r>
-        <w:rPr>
-          <w:rFonts w:eastAsiaTheme="minorHAnsi"/>
-          <w:color w:val="000000" w:themeColor="text1"/>
-          <w:sz w:val="24"/>
-          <w:szCs w:val="24"/>
-        </w:rPr>
-        <w:t xml:space="preserve"> remote areas.</w:t>
+        <w:t>ifficulty in lifecycle modeling with a broad population that traverses remote areas.</w:t>
       </w:r>
       <w:r>
         <w:rPr>
@@ -12854,48 +12992,6 @@
           <w:szCs w:val="24"/>
         </w:rPr>
         <w:t xml:space="preserve">lifecycle component. </w:t>
-      </w:r>
-      <w:r>
-        <w:rPr>
-          <w:sz w:val="24"/>
-          <w:szCs w:val="24"/>
-        </w:rPr>
-        <w:t>Further, Fall Chum salmon spawn</w:t>
-      </w:r>
-      <w:r>
-        <w:rPr>
-          <w:sz w:val="24"/>
-          <w:szCs w:val="24"/>
-        </w:rPr>
-        <w:t>ing habitat is</w:t>
-      </w:r>
-      <w:r>
-        <w:rPr>
-          <w:sz w:val="24"/>
-          <w:szCs w:val="24"/>
-        </w:rPr>
-        <w:t xml:space="preserve"> </w:t>
-      </w:r>
-      <w:r>
-        <w:rPr>
-          <w:sz w:val="24"/>
-          <w:szCs w:val="24"/>
-        </w:rPr>
-        <w:t xml:space="preserve">far </w:t>
-      </w:r>
-      <w:r>
-        <w:rPr>
-          <w:sz w:val="24"/>
-          <w:szCs w:val="24"/>
-        </w:rPr>
-        <w:t>upriver</w:t>
-      </w:r>
-      <w:r>
-        <w:rPr>
-          <w:sz w:val="24"/>
-          <w:szCs w:val="24"/>
-        </w:rPr>
-        <w:t xml:space="preserve">, in locations that are difficult to access during ice-formation when fish are spawning. </w:t>
       </w:r>
     </w:p>
     <w:p>
@@ -12940,14 +13036,35 @@
           <w:sz w:val="24"/>
           <w:szCs w:val="24"/>
         </w:rPr>
-        <w:t xml:space="preserve"> have occurred across freshwater and marine ecosystems that have contributed to </w:t>
-      </w:r>
-      <w:r>
-        <w:rPr>
-          <w:sz w:val="24"/>
-          <w:szCs w:val="24"/>
-        </w:rPr>
-        <w:t xml:space="preserve">recent </w:t>
+        <w:t xml:space="preserve"> have occurred across freshwater and marine ecosystems </w:t>
+      </w:r>
+      <w:r>
+        <w:rPr>
+          <w:sz w:val="24"/>
+          <w:szCs w:val="24"/>
+        </w:rPr>
+        <w:t>and</w:t>
+      </w:r>
+      <w:r>
+        <w:rPr>
+          <w:sz w:val="24"/>
+          <w:szCs w:val="24"/>
+        </w:rPr>
+        <w:t xml:space="preserve"> </w:t>
+      </w:r>
+      <w:r>
+        <w:rPr>
+          <w:sz w:val="24"/>
+          <w:szCs w:val="24"/>
+        </w:rPr>
+        <w:t>these changes have</w:t>
+      </w:r>
+      <w:r>
+        <w:rPr>
+          <w:sz w:val="24"/>
+          <w:szCs w:val="24"/>
+        </w:rPr>
+        <w:t xml:space="preserve"> contributed to </w:t>
       </w:r>
       <w:r>
         <w:rPr>
@@ -12961,21 +13078,28 @@
           <w:sz w:val="24"/>
           <w:szCs w:val="24"/>
         </w:rPr>
-        <w:t>declines</w:t>
-      </w:r>
-      <w:r>
-        <w:rPr>
-          <w:sz w:val="24"/>
-          <w:szCs w:val="24"/>
-        </w:rPr>
-        <w:t xml:space="preserve">. In the marine environment, </w:t>
-      </w:r>
-      <w:r>
-        <w:rPr>
-          <w:sz w:val="24"/>
-          <w:szCs w:val="24"/>
-        </w:rPr>
-        <w:t>multiple interacting factors</w:t>
+        <w:t>temporal variability and recent declines</w:t>
+      </w:r>
+      <w:r>
+        <w:rPr>
+          <w:sz w:val="24"/>
+          <w:szCs w:val="24"/>
+        </w:rPr>
+        <w:t xml:space="preserve">. </w:t>
+      </w:r>
+      <w:r>
+        <w:rPr>
+          <w:sz w:val="24"/>
+          <w:szCs w:val="24"/>
+        </w:rPr>
+        <w:t>M</w:t>
+      </w:r>
+      <w:r>
+        <w:rPr>
+          <w:sz w:val="24"/>
+          <w:szCs w:val="24"/>
+        </w:rPr>
+        <w:t>ultiple interacting factors</w:t>
       </w:r>
       <w:r>
         <w:rPr>
@@ -12989,21 +13113,70 @@
           <w:sz w:val="24"/>
           <w:szCs w:val="24"/>
         </w:rPr>
-        <w:t>, including changing ocean conditions that impact stomach fullness, increased competition from hatchery-origin Chum salmon, and declining body sizes across age classes</w:t>
-      </w:r>
-      <w:r>
-        <w:rPr>
-          <w:sz w:val="24"/>
-          <w:szCs w:val="24"/>
-        </w:rPr>
-        <w:t xml:space="preserve"> that impact offspring survival</w:t>
-      </w:r>
-      <w:r>
-        <w:rPr>
-          <w:sz w:val="24"/>
-          <w:szCs w:val="24"/>
-        </w:rPr>
-        <w:t xml:space="preserve">. The significant relationship between spawner size and offspring survival, coupled with documented size declines, suggests a </w:t>
+        <w:t>, including changing ocean conditions that impact stomach fullness</w:t>
+      </w:r>
+      <w:r>
+        <w:rPr>
+          <w:sz w:val="24"/>
+          <w:szCs w:val="24"/>
+        </w:rPr>
+        <w:t xml:space="preserve"> and </w:t>
+      </w:r>
+      <w:r>
+        <w:rPr>
+          <w:sz w:val="24"/>
+          <w:szCs w:val="24"/>
+        </w:rPr>
+        <w:t>increased competition from hatchery-origin Chum salmon</w:t>
+      </w:r>
+      <w:r>
+        <w:rPr>
+          <w:sz w:val="24"/>
+          <w:szCs w:val="24"/>
+        </w:rPr>
+        <w:t>. Further,</w:t>
+      </w:r>
+      <w:r>
+        <w:rPr>
+          <w:sz w:val="24"/>
+          <w:szCs w:val="24"/>
+        </w:rPr>
+        <w:t xml:space="preserve"> declining body sizes across age classes</w:t>
+      </w:r>
+      <w:r>
+        <w:rPr>
+          <w:sz w:val="24"/>
+          <w:szCs w:val="24"/>
+        </w:rPr>
+        <w:t xml:space="preserve"> </w:t>
+      </w:r>
+      <w:r>
+        <w:rPr>
+          <w:sz w:val="24"/>
+          <w:szCs w:val="24"/>
+        </w:rPr>
+        <w:t>impact spawner productivity</w:t>
+      </w:r>
+      <w:r>
+        <w:rPr>
+          <w:sz w:val="24"/>
+          <w:szCs w:val="24"/>
+        </w:rPr>
+        <w:t xml:space="preserve">. The significant relationship between spawner size </w:t>
+      </w:r>
+      <w:r>
+        <w:rPr>
+          <w:sz w:val="24"/>
+          <w:szCs w:val="24"/>
+        </w:rPr>
+        <w:t>and productivity</w:t>
+      </w:r>
+      <w:r>
+        <w:rPr>
+          <w:sz w:val="24"/>
+          <w:szCs w:val="24"/>
+        </w:rPr>
+        <w:t xml:space="preserve">, coupled with documented size declines, suggests a </w:t>
       </w:r>
       <w:r>
         <w:rPr>
@@ -13059,35 +13232,34 @@
           <w:sz w:val="24"/>
           <w:szCs w:val="24"/>
         </w:rPr>
-        <w:t xml:space="preserve"> and increased competition are increasingly linked to reduced survival and productivity. Our results highlight the complexity of managing anadromous fish populations under rapid environmental change, where multiple stressors - from changing prey quality to increased competition - can compound to affect population </w:t>
-      </w:r>
-      <w:r>
-        <w:rPr>
-          <w:sz w:val="24"/>
-          <w:szCs w:val="24"/>
-        </w:rPr>
-        <w:t>productivity</w:t>
-      </w:r>
-      <w:r>
-        <w:rPr>
-          <w:sz w:val="24"/>
-          <w:szCs w:val="24"/>
-        </w:rPr>
-        <w:t>. This work underscores the importance of considering both direct environmental impacts and indirect effects through altered species interactions when managing fish populations in a changing climate.</w:t>
+        <w:t xml:space="preserve"> and increased competition are increasingly linked to reduced survival and productivity.</w:t>
+      </w:r>
+      <w:r>
+        <w:rPr>
+          <w:sz w:val="24"/>
+          <w:szCs w:val="24"/>
+        </w:rPr>
+        <w:t xml:space="preserve"> </w:t>
+      </w:r>
+      <w:r>
+        <w:rPr>
+          <w:sz w:val="24"/>
+          <w:szCs w:val="24"/>
+        </w:rPr>
+        <w:t>Our results highlight the complexity of managing anadromous fish populations under rapid environmental change</w:t>
+      </w:r>
+      <w:r>
+        <w:rPr>
+          <w:sz w:val="24"/>
+          <w:szCs w:val="24"/>
+        </w:rPr>
+        <w:t xml:space="preserve">.  </w:t>
       </w:r>
     </w:p>
     <w:p>
       <w:pPr>
         <w:pStyle w:val="CommentText"/>
-        <w:rPr>
-          <w:sz w:val="24"/>
-          <w:szCs w:val="24"/>
-        </w:rPr>
-      </w:pPr>
-    </w:p>
-    <w:p>
-      <w:pPr>
-        <w:pStyle w:val="CommentText"/>
+        <w:ind w:firstLine="720"/>
         <w:rPr>
           <w:sz w:val="24"/>
           <w:szCs w:val="24"/>
@@ -14424,6 +14596,14 @@
         <w:pStyle w:val="Bibliography"/>
       </w:pPr>
       <w:r>
+        <w:t>Krueger CC, Zimmerman CE, American Fisheries Society (eds) (2009) Pacific salmon: ecology and management of western Alaska’s populations. American Fisheries Society, Bethesda, MD.</w:t>
+      </w:r>
+    </w:p>
+    <w:p>
+      <w:pPr>
+        <w:pStyle w:val="Bibliography"/>
+      </w:pPr>
+      <w:r>
         <w:t xml:space="preserve">Litzow MA, </w:t>
       </w:r>
       <w:proofErr w:type="spellStart"/>
@@ -14525,7 +14705,11 @@
       </w:r>
       <w:proofErr w:type="spellEnd"/>
       <w:r>
-        <w:t xml:space="preserve"> M (2009) High Seas Distribution, Biology, and Ecology of Arctic-Yukon-Kuskokwim Salmon: Direct Information from High Seas Tagging Experiments, 1954–2006. American Fisheries Society Symposium 70:201–239.</w:t>
+        <w:t xml:space="preserve"> M (2009) High Seas Distribution, Biology, and Ecology of Arctic-Yukon-Kuskokwim Salmon: Direct Information from </w:t>
+      </w:r>
+      <w:r>
+        <w:lastRenderedPageBreak/>
+        <w:t>High Seas Tagging Experiments, 1954–2006. American Fisheries Society Symposium 70:201–239.</w:t>
       </w:r>
     </w:p>
     <w:p>
@@ -14534,7 +14718,6 @@
       </w:pPr>
       <w:proofErr w:type="spellStart"/>
       <w:r>
-        <w:lastRenderedPageBreak/>
         <w:t>Neuswanger</w:t>
       </w:r>
       <w:proofErr w:type="spellEnd"/>
@@ -14812,25 +14995,7 @@
       </w:r>
     </w:p>
   </w:comment>
-  <w:comment w:id="2" w:author="genoa" w:date="2025-01-23T13:14:00Z" w:initials="MOU">
-    <w:p>
-      <w:r>
-        <w:rPr>
-          <w:rStyle w:val="CommentReference"/>
-        </w:rPr>
-        <w:annotationRef/>
-      </w:r>
-      <w:r>
-        <w:rPr>
-          <w:color w:val="000000"/>
-          <w:sz w:val="20"/>
-          <w:szCs w:val="20"/>
-        </w:rPr>
-        <w:t xml:space="preserve">Can I cite the WAK salmon book? </w:t>
-      </w:r>
-    </w:p>
-  </w:comment>
-  <w:comment w:id="3" w:author="genoa" w:date="2025-01-24T10:04:00Z" w:initials="MOU">
+  <w:comment w:id="2" w:author="genoa" w:date="2025-01-24T10:04:00Z" w:initials="MOU">
     <w:p>
       <w:r>
         <w:rPr>
@@ -14866,7 +15031,6 @@
 <file path=word/commentsExtended.xml><?xml version="1.0" encoding="utf-8"?>
 <w15:commentsEx xmlns:wpc="http://schemas.microsoft.com/office/word/2010/wordprocessingCanvas" xmlns:cx="http://schemas.microsoft.com/office/drawing/2014/chartex" xmlns:cx1="http://schemas.microsoft.com/office/drawing/2015/9/8/chartex" xmlns:cx2="http://schemas.microsoft.com/office/drawing/2015/10/21/chartex" xmlns:cx3="http://schemas.microsoft.com/office/drawing/2016/5/9/chartex" xmlns:cx4="http://schemas.microsoft.com/office/drawing/2016/5/10/chartex" xmlns:cx5="http://schemas.microsoft.com/office/drawing/2016/5/11/chartex" xmlns:cx6="http://schemas.microsoft.com/office/drawing/2016/5/12/chartex" xmlns:cx7="http://schemas.microsoft.com/office/drawing/2016/5/13/chartex" xmlns:cx8="http://schemas.microsoft.com/office/drawing/2016/5/14/chartex" xmlns:mc="http://schemas.openxmlformats.org/markup-compatibility/2006" xmlns:aink="http://schemas.microsoft.com/office/drawing/2016/ink" xmlns:am3d="http://schemas.microsoft.com/office/drawing/2017/model3d" xmlns:o="urn:schemas-microsoft-com:office:office" xmlns:oel="http://schemas.microsoft.com/office/2019/extlst" xmlns:r="http://schemas.openxmlformats.org/officeDocument/2006/relationships" xmlns:m="http://schemas.openxmlformats.org/officeDocument/2006/math" xmlns:v="urn:schemas-microsoft-com:vml" xmlns:wp14="http://schemas.microsoft.com/office/word/2010/wordprocessingDrawing" xmlns:wp="http://schemas.openxmlformats.org/drawingml/2006/wordprocessingDrawing" xmlns:w10="urn:schemas-microsoft-com:office:word" xmlns:w="http://schemas.openxmlformats.org/wordprocessingml/2006/main" xmlns:w14="http://schemas.microsoft.com/office/word/2010/wordml" xmlns:w15="http://schemas.microsoft.com/office/word/2012/wordml" xmlns:w16cex="http://schemas.microsoft.com/office/word/2018/wordml/cex" xmlns:w16cid="http://schemas.microsoft.com/office/word/2016/wordml/cid" xmlns:w16="http://schemas.microsoft.com/office/word/2018/wordml" xmlns:w16du="http://schemas.microsoft.com/office/word/2023/wordml/word16du" xmlns:w16sdtdh="http://schemas.microsoft.com/office/word/2020/wordml/sdtdatahash" xmlns:w16sdtfl="http://schemas.microsoft.com/office/word/2024/wordml/sdtformatlock" xmlns:w16se="http://schemas.microsoft.com/office/word/2015/wordml/symex" xmlns:wpg="http://schemas.microsoft.com/office/word/2010/wordprocessingGroup" xmlns:wpi="http://schemas.microsoft.com/office/word/2010/wordprocessingInk" xmlns:wne="http://schemas.microsoft.com/office/word/2006/wordml" xmlns:wps="http://schemas.microsoft.com/office/word/2010/wordprocessingShape" mc:Ignorable="w14 w15 w16se w16cid w16 w16cex w16sdtdh w16sdtfl w16du wp14">
   <w15:commentEx w15:paraId="646EB970" w15:done="0"/>
-  <w15:commentEx w15:paraId="307D573A" w15:done="0"/>
   <w15:commentEx w15:paraId="64BDCD7F" w15:done="0"/>
 </w15:commentsEx>
 </file>
@@ -14874,7 +15038,6 @@
 <file path=word/commentsExtensible.xml><?xml version="1.0" encoding="utf-8"?>
 <w16cex:commentsExtensible xmlns:wpc="http://schemas.microsoft.com/office/word/2010/wordprocessingCanvas" xmlns:cx="http://schemas.microsoft.com/office/drawing/2014/chartex" xmlns:cx1="http://schemas.microsoft.com/office/drawing/2015/9/8/chartex" xmlns:cx2="http://schemas.microsoft.com/office/drawing/2015/10/21/chartex" xmlns:cx3="http://schemas.microsoft.com/office/drawing/2016/5/9/chartex" xmlns:cx4="http://schemas.microsoft.com/office/drawing/2016/5/10/chartex" xmlns:cx5="http://schemas.microsoft.com/office/drawing/2016/5/11/chartex" xmlns:cx6="http://schemas.microsoft.com/office/drawing/2016/5/12/chartex" xmlns:cx7="http://schemas.microsoft.com/office/drawing/2016/5/13/chartex" xmlns:cx8="http://schemas.microsoft.com/office/drawing/2016/5/14/chartex" xmlns:cr="http://schemas.microsoft.com/office/comments/2020/reactions" xmlns:mc="http://schemas.openxmlformats.org/markup-compatibility/2006" xmlns:aink="http://schemas.microsoft.com/office/drawing/2016/ink" xmlns:am3d="http://schemas.microsoft.com/office/drawing/2017/model3d" xmlns:o="urn:schemas-microsoft-com:office:office" xmlns:oel="http://schemas.microsoft.com/office/2019/extlst" xmlns:r="http://schemas.openxmlformats.org/officeDocument/2006/relationships" xmlns:m="http://schemas.openxmlformats.org/officeDocument/2006/math" xmlns:v="urn:schemas-microsoft-com:vml" xmlns:wp14="http://schemas.microsoft.com/office/word/2010/wordprocessingDrawing" xmlns:wp="http://schemas.openxmlformats.org/drawingml/2006/wordprocessingDrawing" xmlns:w10="urn:schemas-microsoft-com:office:word" xmlns:w="http://schemas.openxmlformats.org/wordprocessingml/2006/main" xmlns:w14="http://schemas.microsoft.com/office/word/2010/wordml" xmlns:w15="http://schemas.microsoft.com/office/word/2012/wordml" xmlns:w16cex="http://schemas.microsoft.com/office/word/2018/wordml/cex" xmlns:w16cid="http://schemas.microsoft.com/office/word/2016/wordml/cid" xmlns:w16="http://schemas.microsoft.com/office/word/2018/wordml" xmlns:w16du="http://schemas.microsoft.com/office/word/2023/wordml/word16du" xmlns:w16sdtdh="http://schemas.microsoft.com/office/word/2020/wordml/sdtdatahash" xmlns:w16sdtfl="http://schemas.microsoft.com/office/word/2024/wordml/sdtformatlock" xmlns:w16se="http://schemas.microsoft.com/office/word/2015/wordml/symex" xmlns:wpg="http://schemas.microsoft.com/office/word/2010/wordprocessingGroup" xmlns:wpi="http://schemas.microsoft.com/office/word/2010/wordprocessingInk" xmlns:wne="http://schemas.microsoft.com/office/word/2006/wordml" xmlns:wps="http://schemas.microsoft.com/office/word/2010/wordprocessingShape" mc:Ignorable="w14 w15 w16se w16cid w16 w16cex w16sdtdh w16sdtfl cr w16du wp14">
   <w16cex:commentExtensible w16cex:durableId="3B3BB9A1" w16cex:dateUtc="2025-01-29T16:28:00Z"/>
-  <w16cex:commentExtensible w16cex:durableId="49E688C8" w16cex:dateUtc="2025-01-23T22:14:00Z"/>
   <w16cex:commentExtensible w16cex:durableId="472DB143" w16cex:dateUtc="2025-01-24T19:04:00Z"/>
 </w16cex:commentsExtensible>
 </file>
@@ -14882,7 +15045,6 @@
 <file path=word/commentsIds.xml><?xml version="1.0" encoding="utf-8"?>
 <w16cid:commentsIds xmlns:wpc="http://schemas.microsoft.com/office/word/2010/wordprocessingCanvas" xmlns:cx="http://schemas.microsoft.com/office/drawing/2014/chartex" xmlns:cx1="http://schemas.microsoft.com/office/drawing/2015/9/8/chartex" xmlns:cx2="http://schemas.microsoft.com/office/drawing/2015/10/21/chartex" xmlns:cx3="http://schemas.microsoft.com/office/drawing/2016/5/9/chartex" xmlns:cx4="http://schemas.microsoft.com/office/drawing/2016/5/10/chartex" xmlns:cx5="http://schemas.microsoft.com/office/drawing/2016/5/11/chartex" xmlns:cx6="http://schemas.microsoft.com/office/drawing/2016/5/12/chartex" xmlns:cx7="http://schemas.microsoft.com/office/drawing/2016/5/13/chartex" xmlns:cx8="http://schemas.microsoft.com/office/drawing/2016/5/14/chartex" xmlns:mc="http://schemas.openxmlformats.org/markup-compatibility/2006" xmlns:aink="http://schemas.microsoft.com/office/drawing/2016/ink" xmlns:am3d="http://schemas.microsoft.com/office/drawing/2017/model3d" xmlns:o="urn:schemas-microsoft-com:office:office" xmlns:oel="http://schemas.microsoft.com/office/2019/extlst" xmlns:r="http://schemas.openxmlformats.org/officeDocument/2006/relationships" xmlns:m="http://schemas.openxmlformats.org/officeDocument/2006/math" xmlns:v="urn:schemas-microsoft-com:vml" xmlns:wp14="http://schemas.microsoft.com/office/word/2010/wordprocessingDrawing" xmlns:wp="http://schemas.openxmlformats.org/drawingml/2006/wordprocessingDrawing" xmlns:w10="urn:schemas-microsoft-com:office:word" xmlns:w="http://schemas.openxmlformats.org/wordprocessingml/2006/main" xmlns:w14="http://schemas.microsoft.com/office/word/2010/wordml" xmlns:w15="http://schemas.microsoft.com/office/word/2012/wordml" xmlns:w16cex="http://schemas.microsoft.com/office/word/2018/wordml/cex" xmlns:w16cid="http://schemas.microsoft.com/office/word/2016/wordml/cid" xmlns:w16="http://schemas.microsoft.com/office/word/2018/wordml" xmlns:w16du="http://schemas.microsoft.com/office/word/2023/wordml/word16du" xmlns:w16sdtdh="http://schemas.microsoft.com/office/word/2020/wordml/sdtdatahash" xmlns:w16sdtfl="http://schemas.microsoft.com/office/word/2024/wordml/sdtformatlock" xmlns:w16se="http://schemas.microsoft.com/office/word/2015/wordml/symex" xmlns:wpg="http://schemas.microsoft.com/office/word/2010/wordprocessingGroup" xmlns:wpi="http://schemas.microsoft.com/office/word/2010/wordprocessingInk" xmlns:wne="http://schemas.microsoft.com/office/word/2006/wordml" xmlns:wps="http://schemas.microsoft.com/office/word/2010/wordprocessingShape" mc:Ignorable="w14 w15 w16se w16cid w16 w16cex w16sdtdh w16sdtfl w16du wp14">
   <w16cid:commentId w16cid:paraId="646EB970" w16cid:durableId="3B3BB9A1"/>
-  <w16cid:commentId w16cid:paraId="307D573A" w16cid:durableId="49E688C8"/>
   <w16cid:commentId w16cid:paraId="64BDCD7F" w16cid:durableId="472DB143"/>
 </w16cid:commentsIds>
 </file>

</xml_diff>

<commit_message>
update priors for ricker alpha beta  - good fit, save
good fit
</commit_message>
<xml_diff>
--- a/writing/Sullaway_etal_AYK_V3.docx
+++ b/writing/Sullaway_etal_AYK_V3.docx
@@ -19,10 +19,23 @@
     </w:p>
     <w:p/>
     <w:p>
-      <w:r>
-        <w:t>Working title: TBA</w:t>
-      </w:r>
-    </w:p>
+      <w:pPr>
+        <w:rPr>
+          <w:color w:val="000000" w:themeColor="text1"/>
+        </w:rPr>
+      </w:pPr>
+      <w:r>
+        <w:t xml:space="preserve">Working title: </w:t>
+      </w:r>
+      <w:r>
+        <w:rPr>
+          <w:rFonts w:eastAsiaTheme="minorHAnsi"/>
+          <w:color w:val="000000"/>
+        </w:rPr>
+        <w:t>Understanding marine processes affecting the productivity of Yukon River chum salmon using an integrated population model.</w:t>
+      </w:r>
+    </w:p>
+    <w:p/>
     <w:p>
       <w:pPr>
         <w:pStyle w:val="Heading3"/>
@@ -528,7 +541,11 @@
         <w:t xml:space="preserve"> </w:t>
       </w:r>
       <w:r>
-        <w:t xml:space="preserve">These findings highlight how multiple stressors - from changing </w:t>
+        <w:t xml:space="preserve">These findings highlight how </w:t>
+      </w:r>
+      <w:r>
+        <w:lastRenderedPageBreak/>
+        <w:t xml:space="preserve">multiple stressors - from changing </w:t>
       </w:r>
       <w:r>
         <w:t xml:space="preserve">freshwater and </w:t>
@@ -537,11 +554,7 @@
         <w:t xml:space="preserve">ocean conditions to increased competition - can compound to affect population survival rates. Our results underscore the importance </w:t>
       </w:r>
       <w:r>
-        <w:t xml:space="preserve">of </w:t>
-      </w:r>
-      <w:r>
-        <w:lastRenderedPageBreak/>
-        <w:t xml:space="preserve">evaluating ecosystem impacts on fish survival across multiple life stages and the challenges in understanding ecosystem- abundance relationships for anadromous fish populations undergoing rapid environmental change. </w:t>
+        <w:t xml:space="preserve">of evaluating ecosystem impacts on fish survival across multiple life stages and the challenges in understanding ecosystem- abundance relationships for anadromous fish populations undergoing rapid environmental change. </w:t>
       </w:r>
     </w:p>
     <w:p/>
@@ -836,11 +849,11 @@
         <w:t xml:space="preserve">Island </w:t>
       </w:r>
       <w:r>
-        <w:t xml:space="preserve">regions. After spending up to five years at sea, with age-four and age-five fish as the most abundant age classes, adults return to the Yukon River to complete their life cycle. The genetic distinctness between summer and fall runs, combined with their discrete spawning distributions, enables the </w:t>
+        <w:t xml:space="preserve">regions. After spending up to five years at sea, with age-four and age-five fish as the most abundant age </w:t>
       </w:r>
       <w:r>
         <w:lastRenderedPageBreak/>
-        <w:t xml:space="preserve">application of multistage lifecycle models to better understand the drivers of </w:t>
+        <w:t xml:space="preserve">classes, adults return to the Yukon River to complete their life cycle. The genetic distinctness between summer and fall runs, combined with their discrete spawning distributions, enables the application of multistage lifecycle models to better understand the drivers of </w:t>
       </w:r>
       <w:r>
         <w:t>productivity</w:t>
@@ -14007,23 +14020,7 @@
         <w:fldChar w:fldCharType="separate"/>
       </w:r>
       <w:r>
-        <w:t xml:space="preserve">Agler BA, </w:t>
-      </w:r>
-      <w:proofErr w:type="spellStart"/>
-      <w:r>
-        <w:t>Ruggerone</w:t>
-      </w:r>
-      <w:proofErr w:type="spellEnd"/>
-      <w:r>
-        <w:t xml:space="preserve"> GT, Wilson LI, </w:t>
-      </w:r>
-      <w:proofErr w:type="spellStart"/>
-      <w:r>
-        <w:t>Mueter</w:t>
-      </w:r>
-      <w:proofErr w:type="spellEnd"/>
-      <w:r>
-        <w:t xml:space="preserve"> FJ (2013) Historical growth of Bristol Bay and Yukon River, Alaska chum salmon (Oncorhynchus keta) in relation to climate and inter- and intraspecific competition. Deep Sea Research Part II: Topical Studies in Oceanography 94:165–177.</w:t>
+        <w:t>Agler BA, Ruggerone GT, Wilson LI, Mueter FJ (2013) Historical growth of Bristol Bay and Yukon River, Alaska chum salmon (Oncorhynchus keta) in relation to climate and inter- and intraspecific competition. Deep Sea Research Part II: Topical Studies in Oceanography 94:165–177.</w:t>
       </w:r>
     </w:p>
     <w:p>
@@ -14046,13 +14043,8 @@
       <w:pPr>
         <w:pStyle w:val="Bibliography"/>
       </w:pPr>
-      <w:proofErr w:type="spellStart"/>
-      <w:r>
-        <w:t>Barneche</w:t>
-      </w:r>
-      <w:proofErr w:type="spellEnd"/>
-      <w:r>
-        <w:t xml:space="preserve"> DR, Robertson DR, White CR, Marshall DJ (2018) Fish reproductive-energy output increases disproportionately with body size. Science 360:642–645.</w:t>
+      <w:r>
+        <w:t>Barneche DR, Robertson DR, White CR, Marshall DJ (2018) Fish reproductive-energy output increases disproportionately with body size. Science 360:642–645.</w:t>
       </w:r>
     </w:p>
     <w:p>
@@ -14060,15 +14052,7 @@
         <w:pStyle w:val="Bibliography"/>
       </w:pPr>
       <w:r>
-        <w:t xml:space="preserve">Beacham TD, Murray CB, </w:t>
-      </w:r>
-      <w:proofErr w:type="spellStart"/>
-      <w:r>
-        <w:t>Withler</w:t>
-      </w:r>
-      <w:proofErr w:type="spellEnd"/>
-      <w:r>
-        <w:t xml:space="preserve"> RE (1988) Age, morphology, developmental biology, and biochemical genetic variation of Yukon River fall chum salmon, Oncorhynchus keta, and comparisons with British Columbia populations. Fishery Bulletin.</w:t>
+        <w:t>Beacham TD, Murray CB, Withler RE (1988) Age, morphology, developmental biology, and biochemical genetic variation of Yukon River fall chum salmon, Oncorhynchus keta, and comparisons with British Columbia populations. Fishery Bulletin.</w:t>
       </w:r>
     </w:p>
     <w:p>
@@ -14092,13 +14076,8 @@
       <w:pPr>
         <w:pStyle w:val="Bibliography"/>
       </w:pPr>
-      <w:proofErr w:type="spellStart"/>
-      <w:r>
-        <w:t>Besbeas</w:t>
-      </w:r>
-      <w:proofErr w:type="spellEnd"/>
-      <w:r>
-        <w:t xml:space="preserve"> P, Freeman SN, Morgan BJT, Catchpole EA (2002) Integrating Mark–Recapture–Recovery and Census Data to Estimate Animal Abundance and Demographic Parameters. Biometrics 58:540–547.</w:t>
+      <w:r>
+        <w:t>Besbeas P, Freeman SN, Morgan BJT, Catchpole EA (2002) Integrating Mark–Recapture–Recovery and Census Data to Estimate Animal Abundance and Demographic Parameters. Biometrics 58:540–547.</w:t>
       </w:r>
     </w:p>
     <w:p>
@@ -14113,13 +14092,8 @@
       <w:pPr>
         <w:pStyle w:val="Bibliography"/>
       </w:pPr>
-      <w:proofErr w:type="spellStart"/>
-      <w:r>
-        <w:t>Burril</w:t>
-      </w:r>
-      <w:proofErr w:type="spellEnd"/>
-      <w:r>
-        <w:t xml:space="preserve"> SE, Zimmerman CE, Finn JE (2010) Characteristics of fall chum salmon spawning habitat on a mainstem river in Interior Alaska. U.S. Geological Survey.</w:t>
+      <w:r>
+        <w:t>Burril SE, Zimmerman CE, Finn JE (2010) Characteristics of fall chum salmon spawning habitat on a mainstem river in Interior Alaska. U.S. Geological Survey.</w:t>
       </w:r>
     </w:p>
     <w:p>
@@ -14127,15 +14101,7 @@
         <w:pStyle w:val="Bibliography"/>
       </w:pPr>
       <w:r>
-        <w:t xml:space="preserve">Carpenter B, Gelman A, Hoffman MD, Lee D, Goodrich B, Betancourt M, Brubaker MA, Guo J, Li P, Riddell A (2017) Stan: A Probabilistic Programming Language. J Stat </w:t>
-      </w:r>
-      <w:proofErr w:type="spellStart"/>
-      <w:r>
-        <w:t>Softw</w:t>
-      </w:r>
-      <w:proofErr w:type="spellEnd"/>
-      <w:r>
-        <w:t xml:space="preserve"> 76:1.</w:t>
+        <w:t>Carpenter B, Gelman A, Hoffman MD, Lee D, Goodrich B, Betancourt M, Brubaker MA, Guo J, Li P, Riddell A (2017) Stan: A Probabilistic Programming Language. J Stat Softw 76:1.</w:t>
       </w:r>
     </w:p>
     <w:p>
@@ -14143,15 +14109,7 @@
         <w:pStyle w:val="Bibliography"/>
       </w:pPr>
       <w:r>
-        <w:t xml:space="preserve">Crozier LG, Burke BJ, </w:t>
-      </w:r>
-      <w:proofErr w:type="spellStart"/>
-      <w:r>
-        <w:t>Chasco</w:t>
-      </w:r>
-      <w:proofErr w:type="spellEnd"/>
-      <w:r>
-        <w:t xml:space="preserve"> BE, Widener DL, Zabel RW (2021) Climate change threatens Chinook salmon throughout their life cycle. Commun Biol 4:1–14.</w:t>
+        <w:t>Crozier LG, Burke BJ, Chasco BE, Widener DL, Zabel RW (2021) Climate change threatens Chinook salmon throughout their life cycle. Commun Biol 4:1–14.</w:t>
       </w:r>
     </w:p>
     <w:p>
@@ -14159,15 +14117,7 @@
         <w:pStyle w:val="Bibliography"/>
       </w:pPr>
       <w:r>
-        <w:t xml:space="preserve">Cunningham CJ, Westley PAH, Adkison MD (2018) Signals of </w:t>
-      </w:r>
-      <w:proofErr w:type="gramStart"/>
-      <w:r>
-        <w:t>large scale</w:t>
-      </w:r>
-      <w:proofErr w:type="gramEnd"/>
-      <w:r>
-        <w:t xml:space="preserve"> climate drivers, hatchery enhancement, and marine factors in Yukon River Chinook salmon survival revealed with a Bayesian life history model. Global Change Biology 24:4399–4416.</w:t>
+        <w:t>Cunningham CJ, Westley PAH, Adkison MD (2018) Signals of large scale climate drivers, hatchery enhancement, and marine factors in Yukon River Chinook salmon survival revealed with a Bayesian life history model. Global Change Biology 24:4399–4416.</w:t>
       </w:r>
     </w:p>
     <w:p>
@@ -14175,23 +14125,7 @@
         <w:pStyle w:val="Bibliography"/>
       </w:pPr>
       <w:r>
-        <w:t xml:space="preserve">DeFilippo LB, </w:t>
-      </w:r>
-      <w:proofErr w:type="spellStart"/>
-      <w:r>
-        <w:t>Buehrens</w:t>
-      </w:r>
-      <w:proofErr w:type="spellEnd"/>
-      <w:r>
-        <w:t xml:space="preserve"> TW, </w:t>
-      </w:r>
-      <w:proofErr w:type="spellStart"/>
-      <w:r>
-        <w:t>Scheuerell</w:t>
-      </w:r>
-      <w:proofErr w:type="spellEnd"/>
-      <w:r>
-        <w:t xml:space="preserve"> M, Kendall NW, Schindler DE (2021) Improving short-term recruitment forecasts for coho salmon using a spatiotemporal integrated population model. Fisheries Research 242:106014.</w:t>
+        <w:t>DeFilippo LB, Buehrens TW, Scheuerell M, Kendall NW, Schindler DE (2021) Improving short-term recruitment forecasts for coho salmon using a spatiotemporal integrated population model. Fisheries Research 242:106014.</w:t>
       </w:r>
     </w:p>
     <w:p>
@@ -14199,23 +14133,7 @@
         <w:pStyle w:val="Bibliography"/>
       </w:pPr>
       <w:r>
-        <w:t xml:space="preserve">Farley E, </w:t>
-      </w:r>
-      <w:proofErr w:type="spellStart"/>
-      <w:r>
-        <w:t>Yasumiishi</w:t>
-      </w:r>
-      <w:proofErr w:type="spellEnd"/>
-      <w:r>
-        <w:t xml:space="preserve"> E, Murphy J, Strasburger W, Sewall F, Howard K, Garcia S, Moss J (2024) Critical periods in the marine life history of juvenile western Alaska chum salmon in a changing climate. Mar </w:t>
-      </w:r>
-      <w:proofErr w:type="spellStart"/>
-      <w:r>
-        <w:t>Ecol</w:t>
-      </w:r>
-      <w:proofErr w:type="spellEnd"/>
-      <w:r>
-        <w:t xml:space="preserve"> Prog Ser 726:149–160.</w:t>
+        <w:t>Farley E, Yasumiishi E, Murphy J, Strasburger W, Sewall F, Howard K, Garcia S, Moss J (2024) Critical periods in the marine life history of juvenile western Alaska chum salmon in a changing climate. Mar Ecol Prog Ser 726:149–160.</w:t>
       </w:r>
     </w:p>
     <w:p>
@@ -14230,29 +14148,8 @@
       <w:pPr>
         <w:pStyle w:val="Bibliography"/>
       </w:pPr>
-      <w:proofErr w:type="spellStart"/>
-      <w:r>
-        <w:t>Feddern</w:t>
-      </w:r>
-      <w:proofErr w:type="spellEnd"/>
-      <w:r>
-        <w:t xml:space="preserve"> ML, </w:t>
-      </w:r>
-      <w:proofErr w:type="spellStart"/>
-      <w:r>
-        <w:t>Shaftel</w:t>
-      </w:r>
-      <w:proofErr w:type="spellEnd"/>
-      <w:r>
-        <w:t xml:space="preserve"> R, Schoen ER, Cunningham CJ, Connors BM, Staton BA, Von Finster A, </w:t>
-      </w:r>
-      <w:proofErr w:type="spellStart"/>
-      <w:r>
-        <w:t>Liller</w:t>
-      </w:r>
-      <w:proofErr w:type="spellEnd"/>
-      <w:r>
-        <w:t xml:space="preserve"> Z, Von Biela VR, Howard KG (2024) Body size and early marine conditions drive changes in Chinook salmon productivity across northern latitude ecosystems. Global Change Biology 30:e17508.</w:t>
+      <w:r>
+        <w:t>Feddern ML, Shaftel R, Schoen ER, Cunningham CJ, Connors BM, Staton BA, Von Finster A, Liller Z, Von Biela VR, Howard KG (2024) Body size and early marine conditions drive changes in Chinook salmon productivity across northern latitude ecosystems. Global Change Biology 30:e17508.</w:t>
       </w:r>
     </w:p>
     <w:p>
@@ -14268,31 +14165,7 @@
         <w:pStyle w:val="Bibliography"/>
       </w:pPr>
       <w:r>
-        <w:t xml:space="preserve">Freshwater C, Duguid WDP, Juanes F, </w:t>
-      </w:r>
-      <w:proofErr w:type="spellStart"/>
-      <w:r>
-        <w:t>McKinnell</w:t>
-      </w:r>
-      <w:proofErr w:type="spellEnd"/>
-      <w:r>
-        <w:t xml:space="preserve"> S (2023) A century long time series </w:t>
-      </w:r>
-      <w:proofErr w:type="gramStart"/>
-      <w:r>
-        <w:t>reveals</w:t>
-      </w:r>
-      <w:proofErr w:type="gramEnd"/>
-      <w:r>
-        <w:t xml:space="preserve"> large declines and greater synchrony in Nass River sockeye salmon size-at-age. Can J Fish </w:t>
-      </w:r>
-      <w:proofErr w:type="spellStart"/>
-      <w:r>
-        <w:t>Aquat</w:t>
-      </w:r>
-      <w:proofErr w:type="spellEnd"/>
-      <w:r>
-        <w:t xml:space="preserve"> Sci.</w:t>
+        <w:t>Freshwater C, Duguid WDP, Juanes F, McKinnell S (2023) A century long time series reveals large declines and greater synchrony in Nass River sockeye salmon size-at-age. Can J Fish Aquat Sci.</w:t>
       </w:r>
     </w:p>
     <w:p>
@@ -14300,52 +14173,15 @@
         <w:pStyle w:val="Bibliography"/>
       </w:pPr>
       <w:r>
-        <w:t xml:space="preserve">Frost TJ, </w:t>
-      </w:r>
-      <w:proofErr w:type="spellStart"/>
-      <w:r>
-        <w:t>Yasumiishi</w:t>
-      </w:r>
-      <w:proofErr w:type="spellEnd"/>
-      <w:r>
-        <w:t xml:space="preserve"> EM, Agler BA, Adkison MD, McPhee MV (2021) Density-dependent effects of eastern Kamchatka pink salmon (Oncorhynchus </w:t>
-      </w:r>
-      <w:proofErr w:type="spellStart"/>
-      <w:r>
-        <w:t>gorbuscha</w:t>
-      </w:r>
-      <w:proofErr w:type="spellEnd"/>
-      <w:r>
-        <w:t>) and Japanese chum salmon (O. keta) on age-specific growth of western Alaska chum salmon. Fisheries Oceanography 30:99–109.</w:t>
+        <w:t>Frost TJ, Yasumiishi EM, Agler BA, Adkison MD, McPhee MV (2021) Density-dependent effects of eastern Kamchatka pink salmon (Oncorhynchus gorbuscha) and Japanese chum salmon (O. keta) on age-specific growth of western Alaska chum salmon. Fisheries Oceanography 30:99–109.</w:t>
       </w:r>
     </w:p>
     <w:p>
       <w:pPr>
         <w:pStyle w:val="Bibliography"/>
       </w:pPr>
-      <w:proofErr w:type="spellStart"/>
-      <w:r>
-        <w:t>Gilk</w:t>
-      </w:r>
-      <w:proofErr w:type="spellEnd"/>
-      <w:r>
-        <w:t xml:space="preserve"> SE, Molyneaux DB, </w:t>
-      </w:r>
-      <w:proofErr w:type="spellStart"/>
-      <w:r>
-        <w:t>Hamazaki</w:t>
-      </w:r>
-      <w:proofErr w:type="spellEnd"/>
-      <w:r>
-        <w:t xml:space="preserve"> T, </w:t>
-      </w:r>
-      <w:proofErr w:type="spellStart"/>
-      <w:r>
-        <w:t>Pawluk</w:t>
-      </w:r>
-      <w:proofErr w:type="spellEnd"/>
-      <w:r>
-        <w:t xml:space="preserve"> JA, Templin WD (2009) Biological and Genetic Characteristics of Fall and Summer Chum Salmon in the Kuskokwim River, Alaska. 70:161–179.</w:t>
+      <w:r>
+        <w:t>Gilk SE, Molyneaux DB, Hamazaki T, Pawluk JA, Templin WD (2009) Biological and Genetic Characteristics of Fall and Summer Chum Salmon in the Kuskokwim River, Alaska. 70:161–179.</w:t>
       </w:r>
     </w:p>
     <w:p>
@@ -14353,15 +14189,7 @@
         <w:pStyle w:val="Bibliography"/>
       </w:pPr>
       <w:r>
-        <w:t xml:space="preserve">Hilborn R (1985) Simplified Calculation of Optimum Spawning Stock Size from Ricker’s Stock Recruitment Curve. Can J Fish </w:t>
-      </w:r>
-      <w:proofErr w:type="spellStart"/>
-      <w:r>
-        <w:t>Aquat</w:t>
-      </w:r>
-      <w:proofErr w:type="spellEnd"/>
-      <w:r>
-        <w:t xml:space="preserve"> Sci 42:1833–1834.</w:t>
+        <w:t>Hilborn R (1985) Simplified Calculation of Optimum Spawning Stock Size from Ricker’s Stock Recruitment Curve. Can J Fish Aquat Sci 42:1833–1834.</w:t>
       </w:r>
     </w:p>
     <w:p>
@@ -14370,31 +14198,7 @@
       </w:pPr>
       <w:r>
         <w:lastRenderedPageBreak/>
-        <w:t xml:space="preserve">Hollowed AB, </w:t>
-      </w:r>
-      <w:proofErr w:type="spellStart"/>
-      <w:r>
-        <w:t>Barbeaux</w:t>
-      </w:r>
-      <w:proofErr w:type="spellEnd"/>
-      <w:r>
-        <w:t xml:space="preserve"> SJ, </w:t>
-      </w:r>
-      <w:proofErr w:type="spellStart"/>
-      <w:r>
-        <w:t>Cokelet</w:t>
-      </w:r>
-      <w:proofErr w:type="spellEnd"/>
-      <w:r>
-        <w:t xml:space="preserve"> ED, Farley E, </w:t>
-      </w:r>
-      <w:proofErr w:type="spellStart"/>
-      <w:r>
-        <w:t>Kotwicki</w:t>
-      </w:r>
-      <w:proofErr w:type="spellEnd"/>
-      <w:r>
-        <w:t xml:space="preserve"> S, Ressler PH, Spital C, Wilson CD (2012) Effects of climate variations on pelagic ocean habitats and their role in structuring forage fish distributions in the Bering Sea. Deep Sea Research Part II: Topical Studies in Oceanography 65–70:230–250.</w:t>
+        <w:t>Hollowed AB, Barbeaux SJ, Cokelet ED, Farley E, Kotwicki S, Ressler PH, Spital C, Wilson CD (2012) Effects of climate variations on pelagic ocean habitats and their role in structuring forage fish distributions in the Bering Sea. Deep Sea Research Part II: Topical Studies in Oceanography 65–70:230–250.</w:t>
       </w:r>
     </w:p>
     <w:p>
@@ -14402,23 +14206,7 @@
         <w:pStyle w:val="Bibliography"/>
       </w:pPr>
       <w:r>
-        <w:t xml:space="preserve">Holmes EE, Ward EJ, </w:t>
-      </w:r>
-      <w:proofErr w:type="spellStart"/>
-      <w:r>
-        <w:t>Scheuerell</w:t>
-      </w:r>
-      <w:proofErr w:type="spellEnd"/>
-      <w:r>
-        <w:t xml:space="preserve"> MD, Wills K (2024) Holmes EE, Ward EJ, </w:t>
-      </w:r>
-      <w:proofErr w:type="spellStart"/>
-      <w:r>
-        <w:t>Scheuerell</w:t>
-      </w:r>
-      <w:proofErr w:type="spellEnd"/>
-      <w:r>
-        <w:t xml:space="preserve"> MD, Wills K (2024). MARSS: Multivariate Autoregressive State-Space Modeling.</w:t>
+        <w:t>Holmes EE, Ward EJ, Scheuerell MD, Wills K (2024) Holmes EE, Ward EJ, Scheuerell MD, Wills K (2024). MARSS: Multivariate Autoregressive State-Space Modeling.</w:t>
       </w:r>
     </w:p>
     <w:p>
@@ -14434,31 +14222,7 @@
         <w:pStyle w:val="Bibliography"/>
       </w:pPr>
       <w:r>
-        <w:t xml:space="preserve">Ianelli J, </w:t>
-      </w:r>
-      <w:proofErr w:type="spellStart"/>
-      <w:r>
-        <w:t>Honkalehto</w:t>
-      </w:r>
-      <w:proofErr w:type="spellEnd"/>
-      <w:r>
-        <w:t xml:space="preserve"> T, Wassermann S, </w:t>
-      </w:r>
-      <w:proofErr w:type="spellStart"/>
-      <w:r>
-        <w:t>Lauffenburger</w:t>
-      </w:r>
-      <w:proofErr w:type="spellEnd"/>
-      <w:r>
-        <w:t xml:space="preserve"> N, </w:t>
-      </w:r>
-      <w:proofErr w:type="spellStart"/>
-      <w:r>
-        <w:t>McGilliard</w:t>
-      </w:r>
-      <w:proofErr w:type="spellEnd"/>
-      <w:r>
-        <w:t xml:space="preserve"> C, Siddon E (2023) Stock assessment for eastern Bering Sea walleye pollock. North Pacific Fishery Management Council, Anchorage, AK.</w:t>
+        <w:t>Ianelli J, Honkalehto T, Wassermann S, Lauffenburger N, McGilliard C, Siddon E (2023) Stock assessment for eastern Bering Sea walleye pollock. North Pacific Fishery Management Council, Anchorage, AK.</w:t>
       </w:r>
     </w:p>
     <w:p>
@@ -14466,15 +14230,7 @@
         <w:pStyle w:val="Bibliography"/>
       </w:pPr>
       <w:r>
-        <w:t xml:space="preserve">Iino Y, Kitagawa T, Abe TK, </w:t>
-      </w:r>
-      <w:proofErr w:type="spellStart"/>
-      <w:r>
-        <w:t>Nagasaka</w:t>
-      </w:r>
-      <w:proofErr w:type="spellEnd"/>
-      <w:r>
-        <w:t xml:space="preserve"> T, Shimizu Y, Ota K, Kawashima T, Kawamura T (2022) Effect of food amount and temperature on growth rate and aerobic scope of juvenile chum salmon. Fish Sci 88:397–409.</w:t>
+        <w:t>Iino Y, Kitagawa T, Abe TK, Nagasaka T, Shimizu Y, Ota K, Kawashima T, Kawamura T (2022) Effect of food amount and temperature on growth rate and aerobic scope of juvenile chum salmon. Fish Sci 88:397–409.</w:t>
       </w:r>
     </w:p>
     <w:p>
@@ -14489,13 +14245,8 @@
       <w:pPr>
         <w:pStyle w:val="Bibliography"/>
       </w:pPr>
-      <w:proofErr w:type="spellStart"/>
-      <w:r>
-        <w:t>Jallen</w:t>
-      </w:r>
-      <w:proofErr w:type="spellEnd"/>
-      <w:r>
-        <w:t xml:space="preserve"> DM, Gleason CM, Borba BM, West FW, Decker SKS (2022) Yukon River salmon stock status and salmon fisheries, 2022: A report to the Alaska Board of Fisheries, January 2023. Alaska Department of Fish and Game, Special Publication Anchorage No. 22-20.</w:t>
+      <w:r>
+        <w:t>Jallen DM, Gleason CM, Borba BM, West FW, Decker SKS (2022) Yukon River salmon stock status and salmon fisheries, 2022: A report to the Alaska Board of Fisheries, January 2023. Alaska Department of Fish and Game, Special Publication Anchorage No. 22-20.</w:t>
       </w:r>
     </w:p>
     <w:p>
@@ -14503,23 +14254,7 @@
         <w:pStyle w:val="Bibliography"/>
       </w:pPr>
       <w:r>
-        <w:t xml:space="preserve">Jones LA, Schoen ER, </w:t>
-      </w:r>
-      <w:proofErr w:type="spellStart"/>
-      <w:r>
-        <w:t>Shaftel</w:t>
-      </w:r>
-      <w:proofErr w:type="spellEnd"/>
-      <w:r>
-        <w:t xml:space="preserve"> R, Cunningham CJ, Mauger S, Rinella DJ, St. </w:t>
-      </w:r>
-      <w:proofErr w:type="spellStart"/>
-      <w:r>
-        <w:t>Saviour</w:t>
-      </w:r>
-      <w:proofErr w:type="spellEnd"/>
-      <w:r>
-        <w:t xml:space="preserve"> A (2020) Watershed-scale climate influences productivity of Chinook salmon populations across southcentral Alaska. Global Change Biology 26:4919–4936.</w:t>
+        <w:t>Jones LA, Schoen ER, Shaftel R, Cunningham CJ, Mauger S, Rinella DJ, St. Saviour A (2020) Watershed-scale climate influences productivity of Chinook salmon populations across southcentral Alaska. Global Change Biology 26:4919–4936.</w:t>
       </w:r>
     </w:p>
     <w:p>
@@ -14527,68 +14262,15 @@
         <w:pStyle w:val="Bibliography"/>
       </w:pPr>
       <w:r>
-        <w:t xml:space="preserve">Kaga T, Sato S, </w:t>
-      </w:r>
-      <w:proofErr w:type="spellStart"/>
-      <w:r>
-        <w:t>Azumaya</w:t>
-      </w:r>
-      <w:proofErr w:type="spellEnd"/>
-      <w:r>
-        <w:t xml:space="preserve"> T, Davis N, </w:t>
-      </w:r>
-      <w:proofErr w:type="spellStart"/>
-      <w:r>
-        <w:t>Fukuwaka</w:t>
-      </w:r>
-      <w:proofErr w:type="spellEnd"/>
-      <w:r>
-        <w:t xml:space="preserve"> M (2013) Lipid content of chum salmon Oncorhynchus keta affected by pink salmon O. </w:t>
-      </w:r>
-      <w:proofErr w:type="spellStart"/>
-      <w:r>
-        <w:t>gorbuscha</w:t>
-      </w:r>
-      <w:proofErr w:type="spellEnd"/>
-      <w:r>
-        <w:t xml:space="preserve"> abundance in the central Bering Sea. Mar </w:t>
-      </w:r>
-      <w:proofErr w:type="spellStart"/>
-      <w:r>
-        <w:t>Ecol</w:t>
-      </w:r>
-      <w:proofErr w:type="spellEnd"/>
-      <w:r>
-        <w:t xml:space="preserve"> Prog Ser 478:211–221.</w:t>
+        <w:t>Kaga T, Sato S, Azumaya T, Davis N, Fukuwaka M (2013) Lipid content of chum salmon Oncorhynchus keta affected by pink salmon O. gorbuscha abundance in the central Bering Sea. Mar Ecol Prog Ser 478:211–221.</w:t>
       </w:r>
     </w:p>
     <w:p>
       <w:pPr>
         <w:pStyle w:val="Bibliography"/>
       </w:pPr>
-      <w:proofErr w:type="spellStart"/>
-      <w:r>
-        <w:t>Kallioinen</w:t>
-      </w:r>
-      <w:proofErr w:type="spellEnd"/>
-      <w:r>
-        <w:t xml:space="preserve"> N, Paananen T, </w:t>
-      </w:r>
-      <w:proofErr w:type="spellStart"/>
-      <w:r>
-        <w:t>Bürkner</w:t>
-      </w:r>
-      <w:proofErr w:type="spellEnd"/>
-      <w:r>
-        <w:t xml:space="preserve"> P, </w:t>
-      </w:r>
-      <w:proofErr w:type="spellStart"/>
-      <w:r>
-        <w:t>Vehtari</w:t>
-      </w:r>
-      <w:proofErr w:type="spellEnd"/>
-      <w:r>
-        <w:t xml:space="preserve"> A (2023) Detecting and diagnosing prior and likelihood sensitivity with power-scaling. Statistics and Computing 34.</w:t>
+      <w:r>
+        <w:t>Kallioinen N, Paananen T, Bürkner P, Vehtari A (2023) Detecting and diagnosing prior and likelihood sensitivity with power-scaling. Statistics and Computing 34.</w:t>
       </w:r>
     </w:p>
     <w:p>
@@ -14604,31 +14286,7 @@
         <w:pStyle w:val="Bibliography"/>
       </w:pPr>
       <w:r>
-        <w:t xml:space="preserve">Litzow MA, </w:t>
-      </w:r>
-      <w:proofErr w:type="spellStart"/>
-      <w:r>
-        <w:t>Ciannelli</w:t>
-      </w:r>
-      <w:proofErr w:type="spellEnd"/>
-      <w:r>
-        <w:t xml:space="preserve"> L, Puerta P, Wettstein JJ, </w:t>
-      </w:r>
-      <w:proofErr w:type="spellStart"/>
-      <w:r>
-        <w:t>Rykaczewski</w:t>
-      </w:r>
-      <w:proofErr w:type="spellEnd"/>
-      <w:r>
-        <w:t xml:space="preserve"> RR, </w:t>
-      </w:r>
-      <w:proofErr w:type="spellStart"/>
-      <w:r>
-        <w:t>Opiekun</w:t>
-      </w:r>
-      <w:proofErr w:type="spellEnd"/>
-      <w:r>
-        <w:t xml:space="preserve"> M (2018) Non-stationary climate–salmon relationships in the Gulf of Alaska. Proc R Soc B 285:20181855.</w:t>
+        <w:t>Litzow MA, Ciannelli L, Puerta P, Wettstein JJ, Rykaczewski RR, Opiekun M (2018) Non-stationary climate–salmon relationships in the Gulf of Alaska. Proc R Soc B 285:20181855.</w:t>
       </w:r>
     </w:p>
     <w:p>
@@ -14651,21 +14309,8 @@
       <w:pPr>
         <w:pStyle w:val="Bibliography"/>
       </w:pPr>
-      <w:proofErr w:type="spellStart"/>
-      <w:r>
-        <w:t>Moussalli</w:t>
-      </w:r>
-      <w:proofErr w:type="spellEnd"/>
-      <w:r>
-        <w:t xml:space="preserve"> E, Hilborn R (1986) Optimal Stock Size and Harvest Rate in Multistage Life History Models. Can J Fish </w:t>
-      </w:r>
-      <w:proofErr w:type="spellStart"/>
-      <w:r>
-        <w:t>Aquat</w:t>
-      </w:r>
-      <w:proofErr w:type="spellEnd"/>
-      <w:r>
-        <w:t xml:space="preserve"> Sci 43:135–141.</w:t>
+      <w:r>
+        <w:t>Moussalli E, Hilborn R (1986) Optimal Stock Size and Harvest Rate in Multistage Life History Models. Can J Fish Aquat Sci 43:135–141.</w:t>
       </w:r>
     </w:p>
     <w:p>
@@ -14673,23 +14318,7 @@
         <w:pStyle w:val="Bibliography"/>
       </w:pPr>
       <w:r>
-        <w:t xml:space="preserve">Murphy J, Dimond A, Cooper D, Garcia S, Lee L, Clark J, Pinchuk A, Reedy T, Miller K, Howard K, Ferguson J, Strasburger W, </w:t>
-      </w:r>
-      <w:proofErr w:type="spellStart"/>
-      <w:r>
-        <w:t>Labunski</w:t>
-      </w:r>
-      <w:proofErr w:type="spellEnd"/>
-      <w:r>
-        <w:t xml:space="preserve"> E, Farley E (2021) Northern Bering Sea ecosystem and surface trawl cruise </w:t>
-      </w:r>
-      <w:proofErr w:type="gramStart"/>
-      <w:r>
-        <w:t>report,.</w:t>
-      </w:r>
-      <w:proofErr w:type="gramEnd"/>
-      <w:r>
-        <w:t xml:space="preserve"> US Department of Commerce; NOAA Tech. Memo.</w:t>
+        <w:t>Murphy J, Dimond A, Cooper D, Garcia S, Lee L, Clark J, Pinchuk A, Reedy T, Miller K, Howard K, Ferguson J, Strasburger W, Labunski E, Farley E (2021) Northern Bering Sea ecosystem and surface trawl cruise report,. US Department of Commerce; NOAA Tech. Memo.</w:t>
       </w:r>
     </w:p>
     <w:p>
@@ -14697,15 +14326,7 @@
         <w:pStyle w:val="Bibliography"/>
       </w:pPr>
       <w:r>
-        <w:t xml:space="preserve">Myers KW, Walker RV, Davis ND, Armstrong JL, </w:t>
-      </w:r>
-      <w:proofErr w:type="spellStart"/>
-      <w:r>
-        <w:t>Kaeriyama</w:t>
-      </w:r>
-      <w:proofErr w:type="spellEnd"/>
-      <w:r>
-        <w:t xml:space="preserve"> M (2009) High Seas Distribution, Biology, and Ecology of Arctic-Yukon-Kuskokwim Salmon: Direct Information from </w:t>
+        <w:t xml:space="preserve">Myers KW, Walker RV, Davis ND, Armstrong JL, Kaeriyama M (2009) High Seas Distribution, Biology, and Ecology of Arctic-Yukon-Kuskokwim Salmon: Direct Information from </w:t>
       </w:r>
       <w:r>
         <w:lastRenderedPageBreak/>
@@ -14716,108 +14337,32 @@
       <w:pPr>
         <w:pStyle w:val="Bibliography"/>
       </w:pPr>
-      <w:proofErr w:type="spellStart"/>
-      <w:r>
-        <w:t>Neuswanger</w:t>
-      </w:r>
-      <w:proofErr w:type="spellEnd"/>
-      <w:r>
-        <w:t xml:space="preserve"> JR, </w:t>
-      </w:r>
-      <w:proofErr w:type="spellStart"/>
-      <w:r>
-        <w:t>Wipfli</w:t>
-      </w:r>
-      <w:proofErr w:type="spellEnd"/>
-      <w:r>
-        <w:t xml:space="preserve"> MS, Evenson MJ, Hughes NF, Rosenberger AE (2015) Low productivity of Chinook salmon strongly correlates with high summer stream discharge in two Alaskan rivers in the Yukon drainage. Can J Fish </w:t>
-      </w:r>
-      <w:proofErr w:type="spellStart"/>
-      <w:r>
-        <w:t>Aquat</w:t>
-      </w:r>
-      <w:proofErr w:type="spellEnd"/>
-      <w:r>
-        <w:t xml:space="preserve"> Sci 72:1125–1137.</w:t>
+      <w:r>
+        <w:t>Neuswanger JR, Wipfli MS, Evenson MJ, Hughes NF, Rosenberger AE (2015) Low productivity of Chinook salmon strongly correlates with high summer stream discharge in two Alaskan rivers in the Yukon drainage. Can J Fish Aquat Sci 72:1125–1137.</w:t>
       </w:r>
     </w:p>
     <w:p>
       <w:pPr>
         <w:pStyle w:val="Bibliography"/>
       </w:pPr>
-      <w:proofErr w:type="spellStart"/>
-      <w:r>
-        <w:t>Ohlberger</w:t>
-      </w:r>
-      <w:proofErr w:type="spellEnd"/>
-      <w:r>
-        <w:t xml:space="preserve"> J, Cline TJ, Schindler DE, Lewis B (2023) Declines in body size of sockeye salmon associated with increased competition in the ocean. Proc R Soc B 290:20222248.</w:t>
+      <w:r>
+        <w:t>Ohlberger J, Cline TJ, Schindler DE, Lewis B (2023) Declines in body size of sockeye salmon associated with increased competition in the ocean. Proc R Soc B 290:20222248.</w:t>
       </w:r>
     </w:p>
     <w:p>
       <w:pPr>
         <w:pStyle w:val="Bibliography"/>
       </w:pPr>
-      <w:proofErr w:type="spellStart"/>
-      <w:r>
-        <w:t>Ohlberger</w:t>
-      </w:r>
-      <w:proofErr w:type="spellEnd"/>
-      <w:r>
-        <w:t xml:space="preserve"> J, Schindler DE, Brown RJ, Harding JMS, Adkison MD, Munro AR, Horstmann L, Spaeder J (2020) The reproductive value of large females: consequences of shifts in demographic structure for population reproductive potential in Chinook salmon. Can J Fish </w:t>
-      </w:r>
-      <w:proofErr w:type="spellStart"/>
-      <w:r>
-        <w:t>Aquat</w:t>
-      </w:r>
-      <w:proofErr w:type="spellEnd"/>
-      <w:r>
-        <w:t xml:space="preserve"> Sci 77:1292–1301.</w:t>
+      <w:r>
+        <w:t>Ohlberger J, Schindler DE, Brown RJ, Harding JMS, Adkison MD, Munro AR, Horstmann L, Spaeder J (2020) The reproductive value of large females: consequences of shifts in demographic structure for population reproductive potential in Chinook salmon. Can J Fish Aquat Sci 77:1292–1301.</w:t>
       </w:r>
     </w:p>
     <w:p>
       <w:pPr>
         <w:pStyle w:val="Bibliography"/>
       </w:pPr>
-      <w:proofErr w:type="spellStart"/>
-      <w:r>
-        <w:t>Oke</w:t>
-      </w:r>
-      <w:proofErr w:type="spellEnd"/>
-      <w:r>
-        <w:t xml:space="preserve"> KB, Cunningham CJ, Westley P a. H, Baskett ML, Carlson SM, Clark J, Hendry AP, </w:t>
-      </w:r>
-      <w:proofErr w:type="spellStart"/>
-      <w:r>
-        <w:t>Karatayev</w:t>
-      </w:r>
-      <w:proofErr w:type="spellEnd"/>
-      <w:r>
-        <w:t xml:space="preserve"> VA, Kendall NW, </w:t>
-      </w:r>
-      <w:proofErr w:type="spellStart"/>
-      <w:r>
-        <w:t>Kibele</w:t>
-      </w:r>
-      <w:proofErr w:type="spellEnd"/>
-      <w:r>
-        <w:t xml:space="preserve"> J, </w:t>
-      </w:r>
-      <w:proofErr w:type="spellStart"/>
-      <w:r>
-        <w:t>Kindsvater</w:t>
-      </w:r>
-      <w:proofErr w:type="spellEnd"/>
-      <w:r>
-        <w:t xml:space="preserve"> HK, Kobayashi KM, Lewis B, Munch S, Reynolds JD, Vick GK, </w:t>
-      </w:r>
-      <w:proofErr w:type="spellStart"/>
-      <w:r>
-        <w:t>Palkovacs</w:t>
-      </w:r>
-      <w:proofErr w:type="spellEnd"/>
-      <w:r>
-        <w:t xml:space="preserve"> EP (2020) Recent declines in salmon body size impact ecosystems and fisheries. Nat Commun 11:4155.</w:t>
+      <w:r>
+        <w:t>Oke KB, Cunningham CJ, Westley P a. H, Baskett ML, Carlson SM, Clark J, Hendry AP, Karatayev VA, Kendall NW, Kibele J, Kindsvater HK, Kobayashi KM, Lewis B, Munch S, Reynolds JD, Vick GK, Palkovacs EP (2020) Recent declines in salmon body size impact ecosystems and fisheries. Nat Commun 11:4155.</w:t>
       </w:r>
     </w:p>
     <w:p>
@@ -14825,15 +14370,7 @@
         <w:pStyle w:val="Bibliography"/>
       </w:pPr>
       <w:r>
-        <w:t>Raymond-</w:t>
-      </w:r>
-      <w:proofErr w:type="spellStart"/>
-      <w:r>
-        <w:t>Yakoubian</w:t>
-      </w:r>
-      <w:proofErr w:type="spellEnd"/>
-      <w:r>
-        <w:t xml:space="preserve"> J (2009) Climate-Ocean Effects on Chinook Salmon: Local Traditional Knowledge Component. AYK SSI.</w:t>
+        <w:t>Raymond-Yakoubian J (2009) Climate-Ocean Effects on Chinook Salmon: Local Traditional Knowledge Component. AYK SSI.</w:t>
       </w:r>
     </w:p>
     <w:p>
@@ -14856,47 +14393,24 @@
       <w:pPr>
         <w:pStyle w:val="Bibliography"/>
       </w:pPr>
-      <w:proofErr w:type="spellStart"/>
-      <w:r>
-        <w:t>Ruggerone</w:t>
-      </w:r>
-      <w:proofErr w:type="spellEnd"/>
-      <w:r>
-        <w:t xml:space="preserve"> GT, Agler BA (2008) Retrospective analyses of AYK chum and coho salmon. 2008 Arctic Yukon Kuskokwim Sustainable Salmon Initiative Project Product. Natural Resources Consultants, Inc, Seattle, WA and ADF&amp;G Division of Commercial Fisheries, Mark, Tag, and Age Lab, Juneau, AK.</w:t>
+      <w:r>
+        <w:t>Ruggerone GT, Agler BA (2008) Retrospective analyses of AYK chum and coho salmon. 2008 Arctic Yukon Kuskokwim Sustainable Salmon Initiative Project Product. Natural Resources Consultants, Inc, Seattle, WA and ADF&amp;G Division of Commercial Fisheries, Mark, Tag, and Age Lab, Juneau, AK.</w:t>
       </w:r>
     </w:p>
     <w:p>
       <w:pPr>
         <w:pStyle w:val="Bibliography"/>
       </w:pPr>
-      <w:proofErr w:type="spellStart"/>
-      <w:r>
-        <w:t>Ruggerone</w:t>
-      </w:r>
-      <w:proofErr w:type="spellEnd"/>
-      <w:r>
-        <w:t xml:space="preserve"> GT, Agler BA, Nielsen JL (2012) Evidence for competition at sea between Norton Sound chum salmon and Asian hatchery chum salmon. Environ Biol Fish 94:149–163.</w:t>
+      <w:r>
+        <w:t>Ruggerone GT, Agler BA, Nielsen JL (2012) Evidence for competition at sea between Norton Sound chum salmon and Asian hatchery chum salmon. Environ Biol Fish 94:149–163.</w:t>
       </w:r>
     </w:p>
     <w:p>
       <w:pPr>
         <w:pStyle w:val="Bibliography"/>
       </w:pPr>
-      <w:proofErr w:type="spellStart"/>
-      <w:r>
-        <w:t>Ruggerone</w:t>
-      </w:r>
-      <w:proofErr w:type="spellEnd"/>
-      <w:r>
-        <w:t xml:space="preserve"> GT, Zimmermann M, Myers KW, Nielsen JL, Rogers DE (2003) Competition between Asian pink salmon (Oncorhynchus </w:t>
-      </w:r>
-      <w:proofErr w:type="spellStart"/>
-      <w:r>
-        <w:t>gorbuscha</w:t>
-      </w:r>
-      <w:proofErr w:type="spellEnd"/>
-      <w:r>
-        <w:t>) and Alaskan sockeye salmon (O. nerka) in the North Pacific Ocean. Fisheries Oceanography 12:209–219.</w:t>
+      <w:r>
+        <w:t>Ruggerone GT, Zimmermann M, Myers KW, Nielsen JL, Rogers DE (2003) Competition between Asian pink salmon (Oncorhynchus gorbuscha) and Alaskan sockeye salmon (O. nerka) in the North Pacific Ocean. Fisheries Oceanography 12:209–219.</w:t>
       </w:r>
     </w:p>
     <w:p>
@@ -14904,28 +14418,15 @@
         <w:pStyle w:val="Bibliography"/>
       </w:pPr>
       <w:r>
-        <w:t xml:space="preserve">Schaub M, Abadi F (2011) Integrated population models: a novel analysis framework for deeper insights into population dynamics. J </w:t>
-      </w:r>
-      <w:proofErr w:type="spellStart"/>
-      <w:r>
-        <w:t>Ornithol</w:t>
-      </w:r>
-      <w:proofErr w:type="spellEnd"/>
-      <w:r>
-        <w:t xml:space="preserve"> 152:227–237.</w:t>
+        <w:t>Schaub M, Abadi F (2011) Integrated population models: a novel analysis framework for deeper insights into population dynamics. J Ornithol 152:227–237.</w:t>
       </w:r>
     </w:p>
     <w:p>
       <w:pPr>
         <w:pStyle w:val="Bibliography"/>
       </w:pPr>
-      <w:proofErr w:type="spellStart"/>
-      <w:r>
-        <w:t>Scheuerell</w:t>
-      </w:r>
-      <w:proofErr w:type="spellEnd"/>
-      <w:r>
-        <w:t xml:space="preserve"> M, Ruff C, Anderson J, Beamer E (2020) An integrated population model for estimating the relative effects of natural and anthropogenic factors on a threatened population of steelhead trout. Journal of Applied Ecology 58.</w:t>
+      <w:r>
+        <w:t>Scheuerell M, Ruff C, Anderson J, Beamer E (2020) An integrated population model for estimating the relative effects of natural and anthropogenic factors on a threatened population of steelhead trout. Journal of Applied Ecology 58.</w:t>
       </w:r>
     </w:p>
     <w:p>
@@ -14933,15 +14434,7 @@
         <w:pStyle w:val="Bibliography"/>
       </w:pPr>
       <w:r>
-        <w:t xml:space="preserve">Stan Development Team (2024) </w:t>
-      </w:r>
-      <w:proofErr w:type="spellStart"/>
-      <w:r>
-        <w:t>RStan</w:t>
-      </w:r>
-      <w:proofErr w:type="spellEnd"/>
-      <w:r>
-        <w:t>: the R interface to Stan. R package version 2.26.24.</w:t>
+        <w:t>Stan Development Team (2024) RStan: the R interface to Stan. R package version 2.26.24.</w:t>
       </w:r>
     </w:p>
     <w:p>
@@ -14949,15 +14442,7 @@
         <w:pStyle w:val="Bibliography"/>
       </w:pPr>
       <w:r>
-        <w:t xml:space="preserve">Thorson JT (2019) Guidance for decisions using the Vector Autoregressive </w:t>
-      </w:r>
-      <w:proofErr w:type="spellStart"/>
-      <w:r>
-        <w:t>Spatio</w:t>
-      </w:r>
-      <w:proofErr w:type="spellEnd"/>
-      <w:r>
-        <w:t>-Temporal (VAST) package in stock, ecosystem, habitat and climate assessments. Fisheries Research 210:143–161.</w:t>
+        <w:t>Thorson JT (2019) Guidance for decisions using the Vector Autoregressive Spatio-Temporal (VAST) package in stock, ecosystem, habitat and climate assessments. Fisheries Research 210:143–161.</w:t>
       </w:r>
     </w:p>
     <w:p>

</xml_diff>

<commit_message>
updated estimate - trying to figure out best sigmas
</commit_message>
<xml_diff>
--- a/writing/Sullaway_etal_AYK_V3.docx
+++ b/writing/Sullaway_etal_AYK_V3.docx
@@ -365,196 +365,184 @@
     </w:p>
     <w:p>
       <w:pPr>
-        <w:rPr>
-          <w:rFonts w:eastAsiaTheme="minorHAnsi"/>
-        </w:rPr>
-      </w:pPr>
-    </w:p>
-    <w:p>
-      <w:pPr>
         <w:ind w:firstLine="360"/>
-      </w:pPr>
-      <w:r>
-        <w:t>Climate change is rapidly transforming high-latitude marine and freshwater ecosystems</w:t>
-      </w:r>
-      <w:r>
-        <w:t xml:space="preserve">, with </w:t>
-      </w:r>
-      <w:r>
-        <w:t>Pacific salmon populations in the Yukon River experiencing unprecedented declines</w:t>
-      </w:r>
-      <w:r>
-        <w:t xml:space="preserve"> in abundance. While climate change across the anadromous </w:t>
-      </w:r>
-      <w:r>
-        <w:rPr>
-          <w:color w:val="000000" w:themeColor="text1"/>
-        </w:rPr>
-        <w:t>migration route likely linked to this decline, it has not been evaluated in an integrated quantitative context.</w:t>
-      </w:r>
-      <w:r>
-        <w:rPr>
-          <w:color w:val="000000" w:themeColor="text1"/>
-        </w:rPr>
-        <w:t xml:space="preserve"> </w:t>
+        <w:rPr>
+          <w:color w:val="222222"/>
+          <w:shd w:val="clear" w:color="auto" w:fill="FFFFFF"/>
+        </w:rPr>
+      </w:pPr>
+      <w:r>
+        <w:t>Climate change is rapidly transforming high-latitude marine and freshwater ecosystems, with Pacific salmon populations in the Yukon River experiencing unprecedented declines in abundance. At the northern end of the species’ range, Yukon River chum salmon runs (</w:t>
+      </w:r>
+      <w:r>
+        <w:rPr>
+          <w:i/>
+          <w:iCs/>
+        </w:rPr>
+        <w:t>Oncorhynchus keta</w:t>
+      </w:r>
+      <w:r>
+        <w:rPr>
+          <w:color w:val="222222"/>
+          <w:shd w:val="clear" w:color="auto" w:fill="FFFFFF"/>
+        </w:rPr>
+        <w:t xml:space="preserve">, </w:t>
+      </w:r>
+      <w:proofErr w:type="spellStart"/>
+      <w:r>
+        <w:t>uqurliit</w:t>
+      </w:r>
+      <w:proofErr w:type="spellEnd"/>
+      <w:r>
+        <w:t xml:space="preserve">, fall chum in Yupik) recently collapsed to </w:t>
+      </w:r>
+      <w:r>
+        <w:t>1</w:t>
+      </w:r>
+      <w:r>
+        <w:t xml:space="preserve">0% of their long-term average return abundance. </w:t>
       </w:r>
       <w:r>
         <w:rPr>
           <w:rFonts w:eastAsiaTheme="minorHAnsi"/>
           <w:color w:val="000000" w:themeColor="text1"/>
         </w:rPr>
-        <w:t>Towards the northern end of the chum salmon range, Yukon River chum salmon runs (</w:t>
-      </w:r>
-      <w:r>
-        <w:rPr>
-          <w:rFonts w:eastAsiaTheme="minorHAnsi"/>
-          <w:i/>
-          <w:iCs/>
+        <w:t>This collapse resulted in closure of subsistence fisheries, and a significant and detrimental impact on food security and cultural tradition for Alaska Native peoples who are facing a multi-species salmon collapse.</w:t>
+      </w:r>
+      <w:r>
+        <w:rPr>
           <w:color w:val="000000" w:themeColor="text1"/>
         </w:rPr>
-        <w:t>Oncorhynchus keta</w:t>
-      </w:r>
-      <w:r>
-        <w:rPr>
-          <w:rFonts w:eastAsiaTheme="minorHAnsi"/>
+        <w:t xml:space="preserve"> </w:t>
+      </w:r>
+      <w:r>
+        <w:t>While the impacts of climate change across the anadromous life stages of chum salmon have been linked to this decline, there remains a need to explore these hypotheses within an integrated quantitative context.</w:t>
+      </w:r>
+    </w:p>
+    <w:p>
+      <w:pPr>
+        <w:ind w:firstLine="360"/>
+        <w:rPr>
           <w:color w:val="000000" w:themeColor="text1"/>
         </w:rPr>
-        <w:t xml:space="preserve">) </w:t>
-      </w:r>
-      <w:r>
-        <w:rPr>
-          <w:rFonts w:eastAsiaTheme="minorHAnsi"/>
+      </w:pPr>
+      <w:r>
+        <w:rPr>
           <w:color w:val="000000" w:themeColor="text1"/>
         </w:rPr>
-        <w:t>have</w:t>
-      </w:r>
-      <w:r>
-        <w:rPr>
-          <w:rFonts w:eastAsiaTheme="minorHAnsi"/>
+        <w:t xml:space="preserve">Here, we use an integrated population model to examine how ecosystem change influences survival of Yukon River Fall Chum salmon across </w:t>
+      </w:r>
+      <w:r>
+        <w:rPr>
           <w:color w:val="000000" w:themeColor="text1"/>
         </w:rPr>
-        <w:t xml:space="preserve"> collapsed to below 90% of their long-term average. This collapse resulted in closure of subsistence fisheries, and a significant and detrimental impact on food security and cultural tradition for Alaska Native peoples who are facing a multi-species salmon collapse.</w:t>
+        <w:t>multiple</w:t>
       </w:r>
       <w:r>
         <w:rPr>
           <w:color w:val="000000" w:themeColor="text1"/>
         </w:rPr>
+        <w:t xml:space="preserve"> life stages. </w:t>
+      </w:r>
+      <w:r>
+        <w:rPr>
+          <w:color w:val="000000" w:themeColor="text1"/>
+        </w:rPr>
+        <w:t>To evaluate the influence of environmental covariates on survival during two critical life stage periods</w:t>
+      </w:r>
+      <w:r>
+        <w:rPr>
+          <w:color w:val="000000" w:themeColor="text1"/>
+        </w:rPr>
+        <w:t xml:space="preserve">: </w:t>
+      </w:r>
+      <w:r>
+        <w:rPr>
+          <w:color w:val="000000" w:themeColor="text1"/>
+        </w:rPr>
+        <w:t>survival</w:t>
+      </w:r>
+      <w:r>
+        <w:rPr>
+          <w:color w:val="000000" w:themeColor="text1"/>
+        </w:rPr>
+        <w:t xml:space="preserve"> from egg to first marine summer and from first marine summer to terminal harvest. We found </w:t>
+      </w:r>
+      <w:r>
+        <w:t xml:space="preserve">that recent declines are driven by reduced survival </w:t>
+      </w:r>
+      <w:r>
+        <w:t>across</w:t>
+      </w:r>
+      <w:r>
         <w:t xml:space="preserve"> </w:t>
       </w:r>
       <w:r>
-        <w:rPr>
-          <w:color w:val="000000" w:themeColor="text1"/>
-        </w:rPr>
-        <w:t xml:space="preserve">Here, we use an integrated population model to examine how ecosystem change influences survival of Yukon River Fall Chum salmon across </w:t>
-      </w:r>
-      <w:r>
-        <w:rPr>
-          <w:color w:val="000000" w:themeColor="text1"/>
-        </w:rPr>
-        <w:t>multiple</w:t>
-      </w:r>
-      <w:r>
-        <w:rPr>
-          <w:color w:val="000000" w:themeColor="text1"/>
-        </w:rPr>
-        <w:t xml:space="preserve"> life stages. </w:t>
-      </w:r>
-      <w:r>
-        <w:rPr>
-          <w:color w:val="000000" w:themeColor="text1"/>
-        </w:rPr>
-        <w:t>To evaluate the influence of environmental covariates on survival during two critical life stage periods, w</w:t>
-      </w:r>
-      <w:r>
-        <w:rPr>
-          <w:color w:val="000000" w:themeColor="text1"/>
-        </w:rPr>
-        <w:t xml:space="preserve">e </w:t>
-      </w:r>
-      <w:r>
-        <w:rPr>
-          <w:color w:val="000000" w:themeColor="text1"/>
-        </w:rPr>
-        <w:t>used</w:t>
-      </w:r>
-      <w:r>
-        <w:rPr>
-          <w:color w:val="000000" w:themeColor="text1"/>
-        </w:rPr>
+        <w:t xml:space="preserve">multiple life stages. </w:t>
+      </w:r>
+      <w:r>
+        <w:t>While most freshwater covariates showed limited association with survival, we found that decreasing spawner body size</w:t>
+      </w:r>
+      <w:r>
+        <w:t xml:space="preserve"> likely impacts the number of eggs deposited, which</w:t>
+      </w:r>
+      <w:r>
+        <w:t xml:space="preserve"> is correlated with reduced </w:t>
+      </w:r>
+      <w:r>
+        <w:t>productivity</w:t>
+      </w:r>
+      <w:r>
+        <w:t xml:space="preserve"> to the juvenile stage. </w:t>
+      </w:r>
+      <w:r>
+        <w:t>Additionally, there was a</w:t>
+      </w:r>
+      <w:r>
+        <w:t xml:space="preserve"> weak</w:t>
+      </w:r>
+      <w:r>
+        <w:t xml:space="preserve"> positive relationship between Fall snow depth and egg to juvenile survival</w:t>
+      </w:r>
+      <w:r>
+        <w:t xml:space="preserve">. </w:t>
+      </w:r>
+      <w:r>
+        <w:t>We found</w:t>
+      </w:r>
+      <w:r>
         <w:t xml:space="preserve"> </w:t>
       </w:r>
       <w:r>
-        <w:rPr>
-          <w:color w:val="000000" w:themeColor="text1"/>
-        </w:rPr>
-        <w:t>abundance indices</w:t>
-      </w:r>
-      <w:r>
-        <w:rPr>
-          <w:color w:val="000000" w:themeColor="text1"/>
-        </w:rPr>
-        <w:t xml:space="preserve"> </w:t>
-      </w:r>
-      <w:r>
-        <w:rPr>
-          <w:color w:val="000000" w:themeColor="text1"/>
-        </w:rPr>
-        <w:t>for juveniles at the end of their first marine summer, total return abundances, and age composition from 2002 – 2022. We estimate covariate influence on survival</w:t>
-      </w:r>
-      <w:r>
-        <w:rPr>
-          <w:color w:val="000000" w:themeColor="text1"/>
-        </w:rPr>
-        <w:t xml:space="preserve"> from egg to first marine summer and from first marine summer to terminal harvest. We found </w:t>
-      </w:r>
-      <w:r>
-        <w:t xml:space="preserve">that recent declines are driven by reduced survival </w:t>
-      </w:r>
-      <w:r>
-        <w:t>across</w:t>
-      </w:r>
-      <w:r>
-        <w:t xml:space="preserve"> </w:t>
-      </w:r>
-      <w:r>
-        <w:t>multiple life stages. While most freshwater covariates showed limited effects, we found that decreasing spawner body size negatively impacts offspring survival from the egg to juvenile stage. Additionally, there was a positive relationship between Fall snow depth and egg to juvenile survival</w:t>
-      </w:r>
-      <w:r>
-        <w:t>, as snow can insulate and regulate the egg incubation temperature</w:t>
-      </w:r>
-      <w:r>
-        <w:t>.</w:t>
-      </w:r>
-      <w:r>
-        <w:t xml:space="preserve"> We found</w:t>
-      </w:r>
-      <w:r>
-        <w:t xml:space="preserve"> negative effects of warmer winter temperatures in the Aleutian Islands and increased competition from hatchery-origin salmon on marine survival. </w:t>
-      </w:r>
-      <w:r>
-        <w:t>Finally</w:t>
-      </w:r>
-      <w:r>
-        <w:t xml:space="preserve">, we found a positive relationship between juvenile stomach fullness and marine survival, suggesting that fish condition before their first winter at sea is crucial for survival. </w:t>
-      </w:r>
-      <w:r>
-        <w:t xml:space="preserve"> </w:t>
-      </w:r>
-      <w:r>
-        <w:t xml:space="preserve">These findings highlight how </w:t>
+        <w:t xml:space="preserve">a </w:t>
+      </w:r>
+      <w:r>
+        <w:t>negative effect</w:t>
+      </w:r>
+      <w:r>
+        <w:t xml:space="preserve"> of </w:t>
+      </w:r>
+      <w:r>
+        <w:t>increased competition from hatchery-origin salmon on marine survival</w:t>
+      </w:r>
+      <w:r>
+        <w:t xml:space="preserve"> and </w:t>
+      </w:r>
+      <w:r>
+        <w:t xml:space="preserve">a positive relationship between juvenile stomach fullness and marine survival, suggesting that fish condition before their first winter at sea is crucial for survival. These findings highlight how multiple stressors - from changing </w:t>
+      </w:r>
+      <w:r>
+        <w:t xml:space="preserve">freshwater and </w:t>
+      </w:r>
+      <w:r>
+        <w:t xml:space="preserve">ocean conditions to increased competition - can compound to affect population survival rates. Our results underscore the importance </w:t>
+      </w:r>
+      <w:r>
+        <w:t xml:space="preserve">of evaluating ecosystem impacts on fish survival across </w:t>
       </w:r>
       <w:r>
         <w:lastRenderedPageBreak/>
-        <w:t xml:space="preserve">multiple stressors - from changing </w:t>
-      </w:r>
-      <w:r>
-        <w:t xml:space="preserve">freshwater and </w:t>
-      </w:r>
-      <w:r>
-        <w:t xml:space="preserve">ocean conditions to increased competition - can compound to affect population survival rates. Our results underscore the importance </w:t>
-      </w:r>
-      <w:r>
-        <w:t xml:space="preserve">of evaluating ecosystem impacts on fish survival across multiple life stages and the challenges in understanding ecosystem- abundance relationships for anadromous fish populations undergoing rapid environmental change. </w:t>
+        <w:t xml:space="preserve">multiple life stages and the challenges in understanding ecosystem- abundance relationships for anadromous fish populations undergoing rapid environmental change. </w:t>
       </w:r>
     </w:p>
     <w:p/>
@@ -849,17 +837,17 @@
         <w:t xml:space="preserve">Island </w:t>
       </w:r>
       <w:r>
-        <w:t xml:space="preserve">regions. After spending up to five years at sea, with age-four and age-five fish as the most abundant age </w:t>
+        <w:t xml:space="preserve">regions. After spending up to five years at sea, with age-four and age-five fish as the most abundant age classes, adults return to the Yukon River to complete their life cycle. The genetic distinctness between summer and fall runs, combined with their discrete spawning distributions, enables the application of multistage lifecycle models to better understand the drivers of </w:t>
+      </w:r>
+      <w:r>
+        <w:t>productivity</w:t>
+      </w:r>
+      <w:r>
+        <w:t xml:space="preserve"> across </w:t>
       </w:r>
       <w:r>
         <w:lastRenderedPageBreak/>
-        <w:t xml:space="preserve">classes, adults return to the Yukon River to complete their life cycle. The genetic distinctness between summer and fall runs, combined with their discrete spawning distributions, enables the application of multistage lifecycle models to better understand the drivers of </w:t>
-      </w:r>
-      <w:r>
-        <w:t>productivity</w:t>
-      </w:r>
-      <w:r>
-        <w:t xml:space="preserve"> across these different life history periods. Understanding stage-specific </w:t>
+        <w:t xml:space="preserve">these different life history periods. Understanding stage-specific </w:t>
       </w:r>
       <w:r>
         <w:t xml:space="preserve">productivity </w:t>

</xml_diff>